<commit_message>
Changes in hw_1 (Application-dev)
</commit_message>
<xml_diff>
--- a/Application-dev/hw_1.docx
+++ b/Application-dev/hw_1.docx
@@ -33,7 +33,6 @@
           <w:bCs/>
           <w:sz w:val="28"/>
           <w:szCs w:val="28"/>
-          <w:lang w:val="en-US"/>
         </w:rPr>
       </w:pPr>
       <w:r>
@@ -55,7 +54,17 @@
           <w:szCs w:val="28"/>
           <w:lang w:val="en-US"/>
         </w:rPr>
-        <w:t>Git.</w:t>
+        <w:t>Git</w:t>
+      </w:r>
+      <w:r>
+        <w:rPr>
+          <w:rFonts w:ascii="Times New Roman" w:hAnsi="Times New Roman" w:cs="Times New Roman"/>
+          <w:b/>
+          <w:bCs/>
+          <w:sz w:val="28"/>
+          <w:szCs w:val="28"/>
+        </w:rPr>
+        <w:t>.</w:t>
       </w:r>
     </w:p>
     <w:p>
@@ -100,15 +109,7 @@
           <w:sz w:val="28"/>
           <w:szCs w:val="28"/>
         </w:rPr>
-        <w:t>Установите и настройте клиент git на своей рабочей станции</w:t>
-      </w:r>
-      <w:r>
-        <w:rPr>
-          <w:rFonts w:ascii="Times New Roman" w:hAnsi="Times New Roman" w:cs="Times New Roman"/>
-          <w:sz w:val="28"/>
-          <w:szCs w:val="28"/>
-        </w:rPr>
-        <w:t>.</w:t>
+        <w:t>Установите и настройте клиент git на своей рабочей станции.</w:t>
       </w:r>
     </w:p>
     <w:p>
@@ -351,17 +352,7 @@
           <w:sz w:val="28"/>
           <w:szCs w:val="28"/>
         </w:rPr>
-        <w:t xml:space="preserve"> </w:t>
-      </w:r>
-      <w:r>
-        <w:rPr>
-          <w:rFonts w:ascii="Times New Roman" w:hAnsi="Times New Roman" w:cs="Times New Roman"/>
-          <w:i/>
-          <w:iCs/>
-          <w:sz w:val="28"/>
-          <w:szCs w:val="28"/>
-        </w:rPr>
-        <w:t>--</w:t>
+        <w:t xml:space="preserve"> --</w:t>
       </w:r>
       <w:r>
         <w:rPr>
@@ -647,6 +638,7 @@
       <w:r>
         <w:rPr>
           <w:rFonts w:ascii="Times New Roman" w:hAnsi="Times New Roman" w:cs="Times New Roman"/>
+          <w:noProof/>
           <w:sz w:val="28"/>
           <w:szCs w:val="28"/>
         </w:rPr>
@@ -852,6 +844,7 @@
       <w:r>
         <w:rPr>
           <w:rFonts w:ascii="Times New Roman" w:hAnsi="Times New Roman" w:cs="Times New Roman"/>
+          <w:noProof/>
           <w:sz w:val="28"/>
           <w:szCs w:val="28"/>
         </w:rPr>
@@ -937,15 +930,7 @@
           <w:sz w:val="28"/>
           <w:szCs w:val="28"/>
         </w:rPr>
-        <w:t xml:space="preserve"> </w:t>
-      </w:r>
-      <w:r>
-        <w:rPr>
-          <w:rFonts w:ascii="Times New Roman" w:hAnsi="Times New Roman" w:cs="Times New Roman"/>
-          <w:sz w:val="28"/>
-          <w:szCs w:val="28"/>
-        </w:rPr>
-        <w:t>Внесите изменения в один из файлов.</w:t>
+        <w:t xml:space="preserve"> Внесите изменения в один из файлов.</w:t>
       </w:r>
     </w:p>
     <w:p>
@@ -973,15 +958,7 @@
           <w:sz w:val="28"/>
           <w:szCs w:val="28"/>
         </w:rPr>
-        <w:t>“</w:t>
-      </w:r>
-      <w:r>
-        <w:rPr>
-          <w:rFonts w:ascii="Times New Roman" w:hAnsi="Times New Roman" w:cs="Times New Roman"/>
-          <w:sz w:val="28"/>
-          <w:szCs w:val="28"/>
-        </w:rPr>
-        <w:t xml:space="preserve">Какой-то текст, который был добавлен. </w:t>
+        <w:t xml:space="preserve">“Какой-то текст, который был добавлен. </w:t>
       </w:r>
       <w:r>
         <w:rPr>
@@ -1024,6 +1001,7 @@
       <w:r>
         <w:rPr>
           <w:rFonts w:ascii="Times New Roman" w:hAnsi="Times New Roman" w:cs="Times New Roman"/>
+          <w:noProof/>
           <w:sz w:val="28"/>
           <w:szCs w:val="28"/>
         </w:rPr>
@@ -1110,15 +1088,7 @@
           <w:sz w:val="28"/>
           <w:szCs w:val="28"/>
         </w:rPr>
-        <w:t xml:space="preserve"> </w:t>
-      </w:r>
-      <w:r>
-        <w:rPr>
-          <w:rFonts w:ascii="Times New Roman" w:hAnsi="Times New Roman" w:cs="Times New Roman"/>
-          <w:sz w:val="28"/>
-          <w:szCs w:val="28"/>
-        </w:rPr>
-        <w:t>Проиндексируйте изменения и проверьте состояние.</w:t>
+        <w:t xml:space="preserve"> Проиндексируйте изменения и проверьте состояние.</w:t>
       </w:r>
     </w:p>
     <w:p>
@@ -1350,6 +1320,7 @@
       <w:r>
         <w:rPr>
           <w:rFonts w:ascii="Times New Roman" w:hAnsi="Times New Roman" w:cs="Times New Roman"/>
+          <w:noProof/>
           <w:sz w:val="28"/>
           <w:szCs w:val="28"/>
         </w:rPr>
@@ -1476,15 +1447,7 @@
           <w:sz w:val="28"/>
           <w:szCs w:val="28"/>
         </w:rPr>
-        <w:t xml:space="preserve"> </w:t>
-      </w:r>
-      <w:r>
-        <w:rPr>
-          <w:rFonts w:ascii="Times New Roman" w:hAnsi="Times New Roman" w:cs="Times New Roman"/>
-          <w:sz w:val="28"/>
-          <w:szCs w:val="28"/>
-        </w:rPr>
-        <w:t>Сделайте коммит того, что было проиндексировано в репозиторий. Добавьте к коммиту комментарий.</w:t>
+        <w:t xml:space="preserve"> Сделайте коммит того, что было проиндексировано в репозиторий. Добавьте к коммиту комментарий.</w:t>
       </w:r>
     </w:p>
     <w:p>
@@ -1496,7 +1459,6 @@
           <w:rFonts w:ascii="Times New Roman" w:hAnsi="Times New Roman" w:cs="Times New Roman"/>
           <w:sz w:val="28"/>
           <w:szCs w:val="28"/>
-          <w:lang w:val="en-US"/>
         </w:rPr>
       </w:pPr>
       <w:r>
@@ -1593,6 +1555,7 @@
       <w:r>
         <w:rPr>
           <w:rFonts w:ascii="Times New Roman" w:hAnsi="Times New Roman" w:cs="Times New Roman"/>
+          <w:noProof/>
           <w:sz w:val="28"/>
           <w:szCs w:val="28"/>
         </w:rPr>
@@ -1636,30 +1599,172 @@
     <w:p>
       <w:pPr>
         <w:pStyle w:val="a3"/>
+        <w:spacing w:line="240" w:lineRule="auto"/>
+        <w:jc w:val="center"/>
+        <w:rPr>
+          <w:rFonts w:ascii="Times New Roman" w:hAnsi="Times New Roman" w:cs="Times New Roman"/>
+          <w:sz w:val="28"/>
+          <w:szCs w:val="28"/>
+        </w:rPr>
+      </w:pPr>
+      <w:r>
+        <w:rPr>
+          <w:rFonts w:ascii="Times New Roman" w:hAnsi="Times New Roman" w:cs="Times New Roman"/>
+          <w:sz w:val="28"/>
+          <w:szCs w:val="28"/>
+        </w:rPr>
+        <w:t>Рисунок 4 – Выполнение команды для коммита с комментарием</w:t>
+      </w:r>
+    </w:p>
+    <w:p>
+      <w:pPr>
+        <w:spacing w:after="0" w:line="360" w:lineRule="auto"/>
+        <w:jc w:val="both"/>
+        <w:rPr>
+          <w:rFonts w:ascii="Times New Roman" w:hAnsi="Times New Roman" w:cs="Times New Roman"/>
+          <w:sz w:val="28"/>
+          <w:szCs w:val="28"/>
+        </w:rPr>
+      </w:pPr>
+      <w:r>
+        <w:rPr>
+          <w:rFonts w:ascii="Times New Roman" w:hAnsi="Times New Roman" w:cs="Times New Roman"/>
+          <w:sz w:val="28"/>
+          <w:szCs w:val="28"/>
+          <w:u w:val="single"/>
+        </w:rPr>
+        <w:t>Задание 6.</w:t>
+      </w:r>
+      <w:r>
+        <w:rPr>
+          <w:rFonts w:ascii="Times New Roman" w:hAnsi="Times New Roman" w:cs="Times New Roman"/>
+          <w:sz w:val="28"/>
+          <w:szCs w:val="28"/>
+        </w:rPr>
+        <w:t xml:space="preserve"> </w:t>
+      </w:r>
+      <w:r>
+        <w:rPr>
+          <w:rFonts w:ascii="Times New Roman" w:hAnsi="Times New Roman" w:cs="Times New Roman"/>
+          <w:sz w:val="28"/>
+          <w:szCs w:val="28"/>
+        </w:rPr>
+        <w:t>Измените еще один файл. Добавьте это изменение в индекс git. Измените файл еще раз. Проверьте состояние и произведите коммит проиндексированного изменения. Теперь добавьте второе изменение в индекс, а затем проверьте состояние с помощью команды git status. Сделайте коммит второго изменения.</w:t>
+      </w:r>
+    </w:p>
+    <w:p>
+      <w:pPr>
+        <w:spacing w:after="0" w:line="360" w:lineRule="auto"/>
+        <w:jc w:val="both"/>
+        <w:rPr>
+          <w:rFonts w:ascii="Times New Roman" w:hAnsi="Times New Roman" w:cs="Times New Roman"/>
+          <w:sz w:val="28"/>
+          <w:szCs w:val="28"/>
+        </w:rPr>
+      </w:pPr>
+      <w:r>
+        <w:rPr>
+          <w:rFonts w:ascii="Times New Roman" w:hAnsi="Times New Roman" w:cs="Times New Roman"/>
+          <w:sz w:val="28"/>
+          <w:szCs w:val="28"/>
+        </w:rPr>
+        <w:lastRenderedPageBreak/>
+        <w:tab/>
+        <w:t>Для выполнения данного задания поочередно введем команды</w:t>
+      </w:r>
+      <w:r>
+        <w:rPr>
+          <w:rFonts w:ascii="Times New Roman" w:hAnsi="Times New Roman" w:cs="Times New Roman"/>
+          <w:sz w:val="28"/>
+          <w:szCs w:val="28"/>
+        </w:rPr>
+        <w:t>, которые</w:t>
+      </w:r>
+      <w:r>
+        <w:rPr>
+          <w:rFonts w:ascii="Times New Roman" w:hAnsi="Times New Roman" w:cs="Times New Roman"/>
+          <w:sz w:val="28"/>
+          <w:szCs w:val="28"/>
+        </w:rPr>
+        <w:t xml:space="preserve"> мы разбирали в предыдущих заданиях. Все введённые команды и их результат предоставлены на рисунке 6.</w:t>
+      </w:r>
+    </w:p>
+    <w:p>
+      <w:pPr>
+        <w:pStyle w:val="a3"/>
         <w:spacing w:after="0" w:line="240" w:lineRule="auto"/>
         <w:jc w:val="center"/>
         <w:rPr>
           <w:rFonts w:ascii="Times New Roman" w:hAnsi="Times New Roman" w:cs="Times New Roman"/>
-          <w:sz w:val="28"/>
-          <w:szCs w:val="28"/>
-          <w:lang w:val="en-US"/>
-        </w:rPr>
-      </w:pPr>
-      <w:r>
-        <w:rPr>
-          <w:rFonts w:ascii="Times New Roman" w:hAnsi="Times New Roman" w:cs="Times New Roman"/>
-          <w:sz w:val="28"/>
-          <w:szCs w:val="28"/>
-        </w:rPr>
-        <w:t xml:space="preserve">Рисунок 4 – </w:t>
-      </w:r>
-      <w:r>
-        <w:rPr>
-          <w:rFonts w:ascii="Times New Roman" w:hAnsi="Times New Roman" w:cs="Times New Roman"/>
-          <w:sz w:val="28"/>
-          <w:szCs w:val="28"/>
-        </w:rPr>
-        <w:t>Выполнение команды для коммита с комментарием</w:t>
+          <w:noProof/>
+          <w:sz w:val="28"/>
+          <w:szCs w:val="28"/>
+        </w:rPr>
+      </w:pPr>
+      <w:r>
+        <w:rPr>
+          <w:rFonts w:ascii="Times New Roman" w:hAnsi="Times New Roman" w:cs="Times New Roman"/>
+          <w:noProof/>
+          <w:sz w:val="28"/>
+          <w:szCs w:val="28"/>
+        </w:rPr>
+        <w:drawing>
+          <wp:inline distT="0" distB="0" distL="0" distR="0" wp14:anchorId="536E67C7" wp14:editId="554E13E4">
+            <wp:extent cx="4680000" cy="2832013"/>
+            <wp:effectExtent l="0" t="0" r="6350" b="6985"/>
+            <wp:docPr id="109548350" name="Рисунок 1"/>
+            <wp:cNvGraphicFramePr>
+              <a:graphicFrameLocks xmlns:a="http://schemas.openxmlformats.org/drawingml/2006/main" noChangeAspect="1"/>
+            </wp:cNvGraphicFramePr>
+            <a:graphic xmlns:a="http://schemas.openxmlformats.org/drawingml/2006/main">
+              <a:graphicData uri="http://schemas.openxmlformats.org/drawingml/2006/picture">
+                <pic:pic xmlns:pic="http://schemas.openxmlformats.org/drawingml/2006/picture">
+                  <pic:nvPicPr>
+                    <pic:cNvPr id="109548350" name=""/>
+                    <pic:cNvPicPr/>
+                  </pic:nvPicPr>
+                  <pic:blipFill>
+                    <a:blip r:embed="rId10"/>
+                    <a:stretch>
+                      <a:fillRect/>
+                    </a:stretch>
+                  </pic:blipFill>
+                  <pic:spPr>
+                    <a:xfrm>
+                      <a:off x="0" y="0"/>
+                      <a:ext cx="4680000" cy="2832013"/>
+                    </a:xfrm>
+                    <a:prstGeom prst="rect">
+                      <a:avLst/>
+                    </a:prstGeom>
+                  </pic:spPr>
+                </pic:pic>
+              </a:graphicData>
+            </a:graphic>
+          </wp:inline>
+        </w:drawing>
+      </w:r>
+    </w:p>
+    <w:p>
+      <w:pPr>
+        <w:pStyle w:val="a3"/>
+        <w:spacing w:line="240" w:lineRule="auto"/>
+        <w:jc w:val="center"/>
+        <w:rPr>
+          <w:rFonts w:ascii="Times New Roman" w:hAnsi="Times New Roman" w:cs="Times New Roman"/>
+          <w:noProof/>
+          <w:sz w:val="28"/>
+          <w:szCs w:val="28"/>
+        </w:rPr>
+      </w:pPr>
+      <w:r>
+        <w:rPr>
+          <w:rFonts w:ascii="Times New Roman" w:hAnsi="Times New Roman" w:cs="Times New Roman"/>
+          <w:noProof/>
+          <w:sz w:val="28"/>
+          <w:szCs w:val="28"/>
+        </w:rPr>
+        <w:t>Рисунок 6 – Все операции произведенные в задание 6</w:t>
       </w:r>
     </w:p>
     <w:p>
@@ -1672,6 +1777,49 @@
           <w:szCs w:val="28"/>
         </w:rPr>
       </w:pPr>
+      <w:r>
+        <w:rPr>
+          <w:rFonts w:ascii="Times New Roman" w:hAnsi="Times New Roman" w:cs="Times New Roman"/>
+          <w:sz w:val="28"/>
+          <w:szCs w:val="28"/>
+          <w:u w:val="single"/>
+        </w:rPr>
+        <w:t>Задание 7.</w:t>
+      </w:r>
+      <w:r>
+        <w:rPr>
+          <w:rFonts w:ascii="Times New Roman" w:hAnsi="Times New Roman" w:cs="Times New Roman"/>
+          <w:sz w:val="28"/>
+          <w:szCs w:val="28"/>
+        </w:rPr>
+        <w:t xml:space="preserve"> </w:t>
+      </w:r>
+      <w:r>
+        <w:rPr>
+          <w:rFonts w:ascii="Times New Roman" w:hAnsi="Times New Roman" w:cs="Times New Roman"/>
+          <w:sz w:val="28"/>
+          <w:szCs w:val="28"/>
+        </w:rPr>
+        <w:t xml:space="preserve">Просмотрите историю коммитов с помощью команды </w:t>
+      </w:r>
+      <w:r>
+        <w:rPr>
+          <w:rFonts w:ascii="Times New Roman" w:hAnsi="Times New Roman" w:cs="Times New Roman"/>
+          <w:i/>
+          <w:iCs/>
+          <w:sz w:val="28"/>
+          <w:szCs w:val="28"/>
+        </w:rPr>
+        <w:t>git log</w:t>
+      </w:r>
+      <w:r>
+        <w:rPr>
+          <w:rFonts w:ascii="Times New Roman" w:hAnsi="Times New Roman" w:cs="Times New Roman"/>
+          <w:sz w:val="28"/>
+          <w:szCs w:val="28"/>
+        </w:rPr>
+        <w:t>. Ознакомьтесь с параметрами команды и используйте некоторые из них для различного формата отображения истории коммитов.</w:t>
+      </w:r>
     </w:p>
     <w:p>
       <w:pPr>
@@ -1683,6 +1831,197 @@
           <w:szCs w:val="28"/>
         </w:rPr>
       </w:pPr>
+      <w:r>
+        <w:rPr>
+          <w:rFonts w:ascii="Times New Roman" w:hAnsi="Times New Roman" w:cs="Times New Roman"/>
+          <w:sz w:val="28"/>
+          <w:szCs w:val="28"/>
+        </w:rPr>
+        <w:tab/>
+        <w:t>На рисунке 7 предоставлены три различных формата вывода коммитов</w:t>
+      </w:r>
+      <w:r>
+        <w:rPr>
+          <w:rFonts w:ascii="Times New Roman" w:hAnsi="Times New Roman" w:cs="Times New Roman"/>
+          <w:sz w:val="28"/>
+          <w:szCs w:val="28"/>
+        </w:rPr>
+        <w:t xml:space="preserve">: </w:t>
+      </w:r>
+      <w:r>
+        <w:rPr>
+          <w:rFonts w:ascii="Times New Roman" w:hAnsi="Times New Roman" w:cs="Times New Roman"/>
+          <w:i/>
+          <w:iCs/>
+          <w:sz w:val="28"/>
+          <w:szCs w:val="28"/>
+          <w:lang w:val="en-US"/>
+        </w:rPr>
+        <w:t>git</w:t>
+      </w:r>
+      <w:r>
+        <w:rPr>
+          <w:rFonts w:ascii="Times New Roman" w:hAnsi="Times New Roman" w:cs="Times New Roman"/>
+          <w:i/>
+          <w:iCs/>
+          <w:sz w:val="28"/>
+          <w:szCs w:val="28"/>
+        </w:rPr>
+        <w:t xml:space="preserve"> </w:t>
+      </w:r>
+      <w:r>
+        <w:rPr>
+          <w:rFonts w:ascii="Times New Roman" w:hAnsi="Times New Roman" w:cs="Times New Roman"/>
+          <w:i/>
+          <w:iCs/>
+          <w:sz w:val="28"/>
+          <w:szCs w:val="28"/>
+          <w:lang w:val="en-US"/>
+        </w:rPr>
+        <w:t>log</w:t>
+      </w:r>
+      <w:r>
+        <w:rPr>
+          <w:rFonts w:ascii="Times New Roman" w:hAnsi="Times New Roman" w:cs="Times New Roman"/>
+          <w:i/>
+          <w:iCs/>
+          <w:sz w:val="28"/>
+          <w:szCs w:val="28"/>
+        </w:rPr>
+        <w:t xml:space="preserve">, </w:t>
+      </w:r>
+      <w:r>
+        <w:rPr>
+          <w:rFonts w:ascii="Times New Roman" w:hAnsi="Times New Roman" w:cs="Times New Roman"/>
+          <w:i/>
+          <w:iCs/>
+          <w:sz w:val="28"/>
+          <w:szCs w:val="28"/>
+          <w:lang w:val="en-US"/>
+        </w:rPr>
+        <w:t>git</w:t>
+      </w:r>
+      <w:r>
+        <w:rPr>
+          <w:rFonts w:ascii="Times New Roman" w:hAnsi="Times New Roman" w:cs="Times New Roman"/>
+          <w:i/>
+          <w:iCs/>
+          <w:sz w:val="28"/>
+          <w:szCs w:val="28"/>
+        </w:rPr>
+        <w:t xml:space="preserve"> </w:t>
+      </w:r>
+      <w:r>
+        <w:rPr>
+          <w:rFonts w:ascii="Times New Roman" w:hAnsi="Times New Roman" w:cs="Times New Roman"/>
+          <w:i/>
+          <w:iCs/>
+          <w:sz w:val="28"/>
+          <w:szCs w:val="28"/>
+          <w:lang w:val="en-US"/>
+        </w:rPr>
+        <w:t>log</w:t>
+      </w:r>
+      <w:r>
+        <w:rPr>
+          <w:rFonts w:ascii="Times New Roman" w:hAnsi="Times New Roman" w:cs="Times New Roman"/>
+          <w:i/>
+          <w:iCs/>
+          <w:sz w:val="28"/>
+          <w:szCs w:val="28"/>
+        </w:rPr>
+        <w:t xml:space="preserve"> --</w:t>
+      </w:r>
+      <w:r>
+        <w:rPr>
+          <w:rFonts w:ascii="Times New Roman" w:hAnsi="Times New Roman" w:cs="Times New Roman"/>
+          <w:i/>
+          <w:iCs/>
+          <w:sz w:val="28"/>
+          <w:szCs w:val="28"/>
+          <w:lang w:val="en-US"/>
+        </w:rPr>
+        <w:t>inline</w:t>
+      </w:r>
+      <w:r>
+        <w:rPr>
+          <w:rFonts w:ascii="Times New Roman" w:hAnsi="Times New Roman" w:cs="Times New Roman"/>
+          <w:i/>
+          <w:iCs/>
+          <w:sz w:val="28"/>
+          <w:szCs w:val="28"/>
+        </w:rPr>
+        <w:t xml:space="preserve">, </w:t>
+      </w:r>
+      <w:r>
+        <w:rPr>
+          <w:rFonts w:ascii="Times New Roman" w:hAnsi="Times New Roman" w:cs="Times New Roman"/>
+          <w:i/>
+          <w:iCs/>
+          <w:sz w:val="28"/>
+          <w:szCs w:val="28"/>
+          <w:lang w:val="en-US"/>
+        </w:rPr>
+        <w:t>git</w:t>
+      </w:r>
+      <w:r>
+        <w:rPr>
+          <w:rFonts w:ascii="Times New Roman" w:hAnsi="Times New Roman" w:cs="Times New Roman"/>
+          <w:i/>
+          <w:iCs/>
+          <w:sz w:val="28"/>
+          <w:szCs w:val="28"/>
+        </w:rPr>
+        <w:t xml:space="preserve"> </w:t>
+      </w:r>
+      <w:r>
+        <w:rPr>
+          <w:rFonts w:ascii="Times New Roman" w:hAnsi="Times New Roman" w:cs="Times New Roman"/>
+          <w:i/>
+          <w:iCs/>
+          <w:sz w:val="28"/>
+          <w:szCs w:val="28"/>
+          <w:lang w:val="en-US"/>
+        </w:rPr>
+        <w:t>log</w:t>
+      </w:r>
+      <w:r>
+        <w:rPr>
+          <w:rFonts w:ascii="Times New Roman" w:hAnsi="Times New Roman" w:cs="Times New Roman"/>
+          <w:i/>
+          <w:iCs/>
+          <w:sz w:val="28"/>
+          <w:szCs w:val="28"/>
+        </w:rPr>
+        <w:t xml:space="preserve"> --</w:t>
+      </w:r>
+      <w:r>
+        <w:rPr>
+          <w:rFonts w:ascii="Times New Roman" w:hAnsi="Times New Roman" w:cs="Times New Roman"/>
+          <w:i/>
+          <w:iCs/>
+          <w:sz w:val="28"/>
+          <w:szCs w:val="28"/>
+          <w:lang w:val="en-US"/>
+        </w:rPr>
+        <w:t>graph</w:t>
+      </w:r>
+      <w:r>
+        <w:rPr>
+          <w:rFonts w:ascii="Times New Roman" w:hAnsi="Times New Roman" w:cs="Times New Roman"/>
+          <w:sz w:val="28"/>
+          <w:szCs w:val="28"/>
+        </w:rPr>
+        <w:t xml:space="preserve">. </w:t>
+      </w:r>
+      <w:r>
+        <w:rPr>
+          <w:rFonts w:ascii="Times New Roman" w:hAnsi="Times New Roman" w:cs="Times New Roman"/>
+          <w:sz w:val="28"/>
+          <w:szCs w:val="28"/>
+        </w:rPr>
+        <w:t>Первый это вывод без форматирования, второй выводит каждый коммит в виде одной строчки и третий выводит список в виде графов.</w:t>
+      </w:r>
     </w:p>
     <w:p>
       <w:pPr>
@@ -1694,6 +2033,705 @@
           <w:szCs w:val="28"/>
         </w:rPr>
       </w:pPr>
+    </w:p>
+    <w:p>
+      <w:pPr>
+        <w:pStyle w:val="a3"/>
+        <w:spacing w:after="0" w:line="240" w:lineRule="auto"/>
+        <w:jc w:val="center"/>
+        <w:rPr>
+          <w:rFonts w:ascii="Times New Roman" w:hAnsi="Times New Roman" w:cs="Times New Roman"/>
+          <w:noProof/>
+          <w:sz w:val="28"/>
+          <w:szCs w:val="28"/>
+        </w:rPr>
+      </w:pPr>
+      <w:r>
+        <w:rPr>
+          <w:rFonts w:ascii="Times New Roman" w:hAnsi="Times New Roman" w:cs="Times New Roman"/>
+          <w:noProof/>
+          <w:sz w:val="28"/>
+          <w:szCs w:val="28"/>
+        </w:rPr>
+        <w:lastRenderedPageBreak/>
+        <w:drawing>
+          <wp:inline distT="0" distB="0" distL="0" distR="0" wp14:anchorId="22A87307" wp14:editId="71FB5CBC">
+            <wp:extent cx="4680000" cy="4926131"/>
+            <wp:effectExtent l="0" t="0" r="6350" b="8255"/>
+            <wp:docPr id="1075840021" name="Рисунок 1"/>
+            <wp:cNvGraphicFramePr>
+              <a:graphicFrameLocks xmlns:a="http://schemas.openxmlformats.org/drawingml/2006/main" noChangeAspect="1"/>
+            </wp:cNvGraphicFramePr>
+            <a:graphic xmlns:a="http://schemas.openxmlformats.org/drawingml/2006/main">
+              <a:graphicData uri="http://schemas.openxmlformats.org/drawingml/2006/picture">
+                <pic:pic xmlns:pic="http://schemas.openxmlformats.org/drawingml/2006/picture">
+                  <pic:nvPicPr>
+                    <pic:cNvPr id="1075840021" name=""/>
+                    <pic:cNvPicPr/>
+                  </pic:nvPicPr>
+                  <pic:blipFill>
+                    <a:blip r:embed="rId11"/>
+                    <a:stretch>
+                      <a:fillRect/>
+                    </a:stretch>
+                  </pic:blipFill>
+                  <pic:spPr>
+                    <a:xfrm>
+                      <a:off x="0" y="0"/>
+                      <a:ext cx="4680000" cy="4926131"/>
+                    </a:xfrm>
+                    <a:prstGeom prst="rect">
+                      <a:avLst/>
+                    </a:prstGeom>
+                  </pic:spPr>
+                </pic:pic>
+              </a:graphicData>
+            </a:graphic>
+          </wp:inline>
+        </w:drawing>
+      </w:r>
+    </w:p>
+    <w:p>
+      <w:pPr>
+        <w:pStyle w:val="a3"/>
+        <w:spacing w:line="240" w:lineRule="auto"/>
+        <w:jc w:val="center"/>
+        <w:rPr>
+          <w:rFonts w:ascii="Times New Roman" w:hAnsi="Times New Roman" w:cs="Times New Roman"/>
+          <w:noProof/>
+          <w:sz w:val="28"/>
+          <w:szCs w:val="28"/>
+          <w:lang w:val="en-US"/>
+        </w:rPr>
+      </w:pPr>
+      <w:r>
+        <w:rPr>
+          <w:rFonts w:ascii="Times New Roman" w:hAnsi="Times New Roman" w:cs="Times New Roman"/>
+          <w:noProof/>
+          <w:sz w:val="28"/>
+          <w:szCs w:val="28"/>
+        </w:rPr>
+        <w:t>Рисунок 7 – Три варианта форматирования вывода коммитов</w:t>
+      </w:r>
+    </w:p>
+    <w:p>
+      <w:pPr>
+        <w:spacing w:after="0" w:line="360" w:lineRule="auto"/>
+        <w:jc w:val="both"/>
+        <w:rPr>
+          <w:rFonts w:ascii="Times New Roman" w:hAnsi="Times New Roman" w:cs="Times New Roman"/>
+          <w:sz w:val="28"/>
+          <w:szCs w:val="28"/>
+        </w:rPr>
+      </w:pPr>
+      <w:r>
+        <w:rPr>
+          <w:rFonts w:ascii="Times New Roman" w:hAnsi="Times New Roman" w:cs="Times New Roman"/>
+          <w:sz w:val="28"/>
+          <w:szCs w:val="28"/>
+          <w:u w:val="single"/>
+        </w:rPr>
+        <w:t>Задание 8.</w:t>
+      </w:r>
+      <w:r>
+        <w:rPr>
+          <w:rFonts w:ascii="Times New Roman" w:hAnsi="Times New Roman" w:cs="Times New Roman"/>
+          <w:sz w:val="28"/>
+          <w:szCs w:val="28"/>
+        </w:rPr>
+        <w:t xml:space="preserve"> </w:t>
+      </w:r>
+      <w:r>
+        <w:rPr>
+          <w:rFonts w:ascii="Times New Roman" w:hAnsi="Times New Roman" w:cs="Times New Roman"/>
+          <w:sz w:val="28"/>
+          <w:szCs w:val="28"/>
+        </w:rPr>
+        <w:t>Верните рабочий каталог к одному из предыдущих состояний.</w:t>
+      </w:r>
+    </w:p>
+    <w:p>
+      <w:pPr>
+        <w:spacing w:after="0" w:line="360" w:lineRule="auto"/>
+        <w:ind w:firstLine="708"/>
+        <w:jc w:val="both"/>
+        <w:rPr>
+          <w:rFonts w:ascii="Times New Roman" w:hAnsi="Times New Roman" w:cs="Times New Roman"/>
+          <w:sz w:val="28"/>
+          <w:szCs w:val="28"/>
+        </w:rPr>
+      </w:pPr>
+      <w:r>
+        <w:rPr>
+          <w:rFonts w:ascii="Times New Roman" w:hAnsi="Times New Roman" w:cs="Times New Roman"/>
+          <w:sz w:val="28"/>
+          <w:szCs w:val="28"/>
+        </w:rPr>
+        <w:t xml:space="preserve">Для возврата к предыдущему коммиту мы воспользуемся командой </w:t>
+      </w:r>
+      <w:r>
+        <w:rPr>
+          <w:rFonts w:ascii="Times New Roman" w:hAnsi="Times New Roman" w:cs="Times New Roman"/>
+          <w:i/>
+          <w:iCs/>
+          <w:sz w:val="28"/>
+          <w:szCs w:val="28"/>
+          <w:lang w:val="en-US"/>
+        </w:rPr>
+        <w:t>git</w:t>
+      </w:r>
+      <w:r>
+        <w:rPr>
+          <w:rFonts w:ascii="Times New Roman" w:hAnsi="Times New Roman" w:cs="Times New Roman"/>
+          <w:i/>
+          <w:iCs/>
+          <w:sz w:val="28"/>
+          <w:szCs w:val="28"/>
+        </w:rPr>
+        <w:t xml:space="preserve"> </w:t>
+      </w:r>
+      <w:r>
+        <w:rPr>
+          <w:rFonts w:ascii="Times New Roman" w:hAnsi="Times New Roman" w:cs="Times New Roman"/>
+          <w:i/>
+          <w:iCs/>
+          <w:sz w:val="28"/>
+          <w:szCs w:val="28"/>
+          <w:lang w:val="en-US"/>
+        </w:rPr>
+        <w:t>checkout</w:t>
+      </w:r>
+      <w:r>
+        <w:rPr>
+          <w:rFonts w:ascii="Times New Roman" w:hAnsi="Times New Roman" w:cs="Times New Roman"/>
+          <w:i/>
+          <w:iCs/>
+          <w:sz w:val="28"/>
+          <w:szCs w:val="28"/>
+        </w:rPr>
+        <w:t xml:space="preserve"> </w:t>
+      </w:r>
+      <w:r>
+        <w:rPr>
+          <w:rFonts w:ascii="Times New Roman" w:hAnsi="Times New Roman" w:cs="Times New Roman"/>
+          <w:i/>
+          <w:iCs/>
+          <w:sz w:val="28"/>
+          <w:szCs w:val="28"/>
+          <w:lang w:val="en-US"/>
+        </w:rPr>
+        <w:t>HEAD</w:t>
+      </w:r>
+      <w:r>
+        <w:rPr>
+          <w:rFonts w:ascii="Times New Roman" w:hAnsi="Times New Roman" w:cs="Times New Roman"/>
+          <w:i/>
+          <w:iCs/>
+          <w:sz w:val="28"/>
+          <w:szCs w:val="28"/>
+        </w:rPr>
+        <w:t>~</w:t>
+      </w:r>
+      <w:r>
+        <w:rPr>
+          <w:rFonts w:ascii="Times New Roman" w:hAnsi="Times New Roman" w:cs="Times New Roman"/>
+          <w:sz w:val="28"/>
+          <w:szCs w:val="28"/>
+        </w:rPr>
+        <w:t xml:space="preserve">, </w:t>
+      </w:r>
+      <w:r>
+        <w:rPr>
+          <w:rFonts w:ascii="Times New Roman" w:hAnsi="Times New Roman" w:cs="Times New Roman"/>
+          <w:sz w:val="28"/>
+          <w:szCs w:val="28"/>
+        </w:rPr>
+        <w:t xml:space="preserve">также за место </w:t>
+      </w:r>
+      <w:r>
+        <w:rPr>
+          <w:rFonts w:ascii="Times New Roman" w:hAnsi="Times New Roman" w:cs="Times New Roman"/>
+          <w:i/>
+          <w:iCs/>
+          <w:sz w:val="28"/>
+          <w:szCs w:val="28"/>
+          <w:lang w:val="en-US"/>
+        </w:rPr>
+        <w:t>HEAD</w:t>
+      </w:r>
+      <w:r>
+        <w:rPr>
+          <w:rFonts w:ascii="Times New Roman" w:hAnsi="Times New Roman" w:cs="Times New Roman"/>
+          <w:i/>
+          <w:iCs/>
+          <w:sz w:val="28"/>
+          <w:szCs w:val="28"/>
+        </w:rPr>
+        <w:t>~</w:t>
+      </w:r>
+      <w:r>
+        <w:rPr>
+          <w:rFonts w:ascii="Times New Roman" w:hAnsi="Times New Roman" w:cs="Times New Roman"/>
+          <w:sz w:val="28"/>
+          <w:szCs w:val="28"/>
+        </w:rPr>
+        <w:t xml:space="preserve"> </w:t>
+      </w:r>
+      <w:r>
+        <w:rPr>
+          <w:rFonts w:ascii="Times New Roman" w:hAnsi="Times New Roman" w:cs="Times New Roman"/>
+          <w:sz w:val="28"/>
+          <w:szCs w:val="28"/>
+        </w:rPr>
+        <w:t>мы можем написать хэш код коммита, имя ветки или имя ветки. Показ работы команды по возврату на один коммит назад предоставлена на рисунке 8.</w:t>
+      </w:r>
+    </w:p>
+    <w:p>
+      <w:pPr>
+        <w:pStyle w:val="a3"/>
+        <w:spacing w:line="240" w:lineRule="auto"/>
+        <w:jc w:val="center"/>
+        <w:rPr>
+          <w:rFonts w:ascii="Times New Roman" w:hAnsi="Times New Roman" w:cs="Times New Roman"/>
+          <w:noProof/>
+          <w:sz w:val="28"/>
+          <w:szCs w:val="28"/>
+        </w:rPr>
+      </w:pPr>
+      <w:r>
+        <w:rPr>
+          <w:rFonts w:ascii="Times New Roman" w:hAnsi="Times New Roman" w:cs="Times New Roman"/>
+          <w:noProof/>
+          <w:sz w:val="28"/>
+          <w:szCs w:val="28"/>
+        </w:rPr>
+        <w:drawing>
+          <wp:inline distT="0" distB="0" distL="0" distR="0" wp14:anchorId="2A773A9C" wp14:editId="2D409790">
+            <wp:extent cx="4680000" cy="1946540"/>
+            <wp:effectExtent l="0" t="0" r="6350" b="0"/>
+            <wp:docPr id="75441472" name="Рисунок 1"/>
+            <wp:cNvGraphicFramePr>
+              <a:graphicFrameLocks xmlns:a="http://schemas.openxmlformats.org/drawingml/2006/main" noChangeAspect="1"/>
+            </wp:cNvGraphicFramePr>
+            <a:graphic xmlns:a="http://schemas.openxmlformats.org/drawingml/2006/main">
+              <a:graphicData uri="http://schemas.openxmlformats.org/drawingml/2006/picture">
+                <pic:pic xmlns:pic="http://schemas.openxmlformats.org/drawingml/2006/picture">
+                  <pic:nvPicPr>
+                    <pic:cNvPr id="75441472" name=""/>
+                    <pic:cNvPicPr/>
+                  </pic:nvPicPr>
+                  <pic:blipFill>
+                    <a:blip r:embed="rId12"/>
+                    <a:stretch>
+                      <a:fillRect/>
+                    </a:stretch>
+                  </pic:blipFill>
+                  <pic:spPr>
+                    <a:xfrm>
+                      <a:off x="0" y="0"/>
+                      <a:ext cx="4680000" cy="1946540"/>
+                    </a:xfrm>
+                    <a:prstGeom prst="rect">
+                      <a:avLst/>
+                    </a:prstGeom>
+                  </pic:spPr>
+                </pic:pic>
+              </a:graphicData>
+            </a:graphic>
+          </wp:inline>
+        </w:drawing>
+      </w:r>
+    </w:p>
+    <w:p>
+      <w:pPr>
+        <w:pStyle w:val="a3"/>
+        <w:spacing w:line="240" w:lineRule="auto"/>
+        <w:jc w:val="center"/>
+        <w:rPr>
+          <w:rFonts w:ascii="Times New Roman" w:hAnsi="Times New Roman" w:cs="Times New Roman"/>
+          <w:noProof/>
+          <w:sz w:val="28"/>
+          <w:szCs w:val="28"/>
+        </w:rPr>
+      </w:pPr>
+      <w:r>
+        <w:rPr>
+          <w:rFonts w:ascii="Times New Roman" w:hAnsi="Times New Roman" w:cs="Times New Roman"/>
+          <w:noProof/>
+          <w:sz w:val="28"/>
+          <w:szCs w:val="28"/>
+        </w:rPr>
+        <w:t>Рисунок 8 – Действия по возврату к предыдущему коммиту</w:t>
+      </w:r>
+    </w:p>
+    <w:p>
+      <w:pPr>
+        <w:spacing w:line="240" w:lineRule="auto"/>
+        <w:jc w:val="both"/>
+        <w:rPr>
+          <w:rFonts w:ascii="Times New Roman" w:hAnsi="Times New Roman" w:cs="Times New Roman"/>
+          <w:sz w:val="28"/>
+          <w:szCs w:val="28"/>
+        </w:rPr>
+      </w:pPr>
+      <w:r>
+        <w:rPr>
+          <w:rFonts w:ascii="Times New Roman" w:hAnsi="Times New Roman" w:cs="Times New Roman"/>
+          <w:sz w:val="28"/>
+          <w:szCs w:val="28"/>
+          <w:u w:val="single"/>
+        </w:rPr>
+        <w:lastRenderedPageBreak/>
+        <w:t>Задание 9.</w:t>
+      </w:r>
+      <w:r>
+        <w:rPr>
+          <w:rFonts w:ascii="Times New Roman" w:hAnsi="Times New Roman" w:cs="Times New Roman"/>
+          <w:sz w:val="28"/>
+          <w:szCs w:val="28"/>
+        </w:rPr>
+        <w:t xml:space="preserve"> </w:t>
+      </w:r>
+      <w:r>
+        <w:rPr>
+          <w:rFonts w:ascii="Times New Roman" w:hAnsi="Times New Roman" w:cs="Times New Roman"/>
+          <w:sz w:val="28"/>
+          <w:szCs w:val="28"/>
+        </w:rPr>
+        <w:t>Изучите, как создавать теги для коммитов для использования в будущем.</w:t>
+      </w:r>
+    </w:p>
+    <w:p>
+      <w:pPr>
+        <w:spacing w:after="0" w:line="360" w:lineRule="auto"/>
+        <w:ind w:firstLine="708"/>
+        <w:jc w:val="both"/>
+        <w:rPr>
+          <w:rFonts w:ascii="Times New Roman" w:hAnsi="Times New Roman" w:cs="Times New Roman"/>
+          <w:sz w:val="28"/>
+          <w:szCs w:val="28"/>
+        </w:rPr>
+      </w:pPr>
+      <w:r>
+        <w:rPr>
+          <w:rFonts w:ascii="Times New Roman" w:hAnsi="Times New Roman" w:cs="Times New Roman"/>
+          <w:sz w:val="28"/>
+          <w:szCs w:val="28"/>
+        </w:rPr>
+        <w:t xml:space="preserve">Для создания простого тега используется команда </w:t>
+      </w:r>
+      <w:r>
+        <w:rPr>
+          <w:rFonts w:ascii="Times New Roman" w:hAnsi="Times New Roman" w:cs="Times New Roman"/>
+          <w:i/>
+          <w:iCs/>
+          <w:sz w:val="28"/>
+          <w:szCs w:val="28"/>
+        </w:rPr>
+        <w:t xml:space="preserve">git tag </w:t>
+      </w:r>
+      <w:r>
+        <w:rPr>
+          <w:rFonts w:ascii="Times New Roman" w:hAnsi="Times New Roman" w:cs="Times New Roman"/>
+          <w:i/>
+          <w:iCs/>
+          <w:sz w:val="28"/>
+          <w:szCs w:val="28"/>
+        </w:rPr>
+        <w:t>…</w:t>
+      </w:r>
+      <w:r>
+        <w:rPr>
+          <w:rFonts w:ascii="Times New Roman" w:hAnsi="Times New Roman" w:cs="Times New Roman"/>
+          <w:sz w:val="28"/>
+          <w:szCs w:val="28"/>
+        </w:rPr>
+        <w:t xml:space="preserve">, </w:t>
+      </w:r>
+      <w:r>
+        <w:rPr>
+          <w:rFonts w:ascii="Times New Roman" w:hAnsi="Times New Roman" w:cs="Times New Roman"/>
+          <w:sz w:val="28"/>
+          <w:szCs w:val="28"/>
+        </w:rPr>
+        <w:t xml:space="preserve">за место троеточия нужно написать имя нашего тега. А для просмотра списка существующих тегов используется команда </w:t>
+      </w:r>
+      <w:r>
+        <w:rPr>
+          <w:rFonts w:ascii="Times New Roman" w:hAnsi="Times New Roman" w:cs="Times New Roman"/>
+          <w:i/>
+          <w:iCs/>
+          <w:sz w:val="28"/>
+          <w:szCs w:val="28"/>
+          <w:lang w:val="en-US"/>
+        </w:rPr>
+        <w:t>git</w:t>
+      </w:r>
+      <w:r>
+        <w:rPr>
+          <w:rFonts w:ascii="Times New Roman" w:hAnsi="Times New Roman" w:cs="Times New Roman"/>
+          <w:i/>
+          <w:iCs/>
+          <w:sz w:val="28"/>
+          <w:szCs w:val="28"/>
+        </w:rPr>
+        <w:t xml:space="preserve"> </w:t>
+      </w:r>
+      <w:r>
+        <w:rPr>
+          <w:rFonts w:ascii="Times New Roman" w:hAnsi="Times New Roman" w:cs="Times New Roman"/>
+          <w:i/>
+          <w:iCs/>
+          <w:sz w:val="28"/>
+          <w:szCs w:val="28"/>
+          <w:lang w:val="en-US"/>
+        </w:rPr>
+        <w:t>tag</w:t>
+      </w:r>
+      <w:r>
+        <w:rPr>
+          <w:rFonts w:ascii="Times New Roman" w:hAnsi="Times New Roman" w:cs="Times New Roman"/>
+          <w:sz w:val="28"/>
+          <w:szCs w:val="28"/>
+        </w:rPr>
+        <w:t>.</w:t>
+      </w:r>
+      <w:r>
+        <w:rPr>
+          <w:rFonts w:ascii="Times New Roman" w:hAnsi="Times New Roman" w:cs="Times New Roman"/>
+          <w:sz w:val="28"/>
+          <w:szCs w:val="28"/>
+        </w:rPr>
+        <w:t xml:space="preserve"> После добавления тега он будет отображаться в истории коммитов для удобного возврата. Отработка данных команд предоставлена на рисунке 9.</w:t>
+      </w:r>
+      <w:r>
+        <w:rPr>
+          <w:rFonts w:ascii="Times New Roman" w:hAnsi="Times New Roman" w:cs="Times New Roman"/>
+          <w:sz w:val="28"/>
+          <w:szCs w:val="28"/>
+        </w:rPr>
+        <w:t xml:space="preserve"> </w:t>
+      </w:r>
+    </w:p>
+    <w:p>
+      <w:pPr>
+        <w:pStyle w:val="a3"/>
+        <w:spacing w:line="240" w:lineRule="auto"/>
+        <w:jc w:val="center"/>
+        <w:rPr>
+          <w:rFonts w:ascii="Times New Roman" w:hAnsi="Times New Roman" w:cs="Times New Roman"/>
+          <w:noProof/>
+          <w:sz w:val="28"/>
+          <w:szCs w:val="28"/>
+        </w:rPr>
+      </w:pPr>
+      <w:r>
+        <w:rPr>
+          <w:rFonts w:ascii="Times New Roman" w:hAnsi="Times New Roman" w:cs="Times New Roman"/>
+          <w:noProof/>
+          <w:sz w:val="28"/>
+          <w:szCs w:val="28"/>
+        </w:rPr>
+        <w:drawing>
+          <wp:inline distT="0" distB="0" distL="0" distR="0" wp14:anchorId="4D2CBDBA" wp14:editId="262B7520">
+            <wp:extent cx="4680000" cy="831444"/>
+            <wp:effectExtent l="0" t="0" r="6350" b="6985"/>
+            <wp:docPr id="1887584574" name="Рисунок 1"/>
+            <wp:cNvGraphicFramePr>
+              <a:graphicFrameLocks xmlns:a="http://schemas.openxmlformats.org/drawingml/2006/main" noChangeAspect="1"/>
+            </wp:cNvGraphicFramePr>
+            <a:graphic xmlns:a="http://schemas.openxmlformats.org/drawingml/2006/main">
+              <a:graphicData uri="http://schemas.openxmlformats.org/drawingml/2006/picture">
+                <pic:pic xmlns:pic="http://schemas.openxmlformats.org/drawingml/2006/picture">
+                  <pic:nvPicPr>
+                    <pic:cNvPr id="1887584574" name=""/>
+                    <pic:cNvPicPr/>
+                  </pic:nvPicPr>
+                  <pic:blipFill>
+                    <a:blip r:embed="rId13"/>
+                    <a:stretch>
+                      <a:fillRect/>
+                    </a:stretch>
+                  </pic:blipFill>
+                  <pic:spPr>
+                    <a:xfrm>
+                      <a:off x="0" y="0"/>
+                      <a:ext cx="4680000" cy="831444"/>
+                    </a:xfrm>
+                    <a:prstGeom prst="rect">
+                      <a:avLst/>
+                    </a:prstGeom>
+                  </pic:spPr>
+                </pic:pic>
+              </a:graphicData>
+            </a:graphic>
+          </wp:inline>
+        </w:drawing>
+      </w:r>
+    </w:p>
+    <w:p>
+      <w:pPr>
+        <w:pStyle w:val="a3"/>
+        <w:spacing w:line="240" w:lineRule="auto"/>
+        <w:jc w:val="center"/>
+        <w:rPr>
+          <w:rFonts w:ascii="Times New Roman" w:hAnsi="Times New Roman" w:cs="Times New Roman"/>
+          <w:noProof/>
+          <w:sz w:val="28"/>
+          <w:szCs w:val="28"/>
+        </w:rPr>
+      </w:pPr>
+      <w:r>
+        <w:rPr>
+          <w:rFonts w:ascii="Times New Roman" w:hAnsi="Times New Roman" w:cs="Times New Roman"/>
+          <w:noProof/>
+          <w:sz w:val="28"/>
+          <w:szCs w:val="28"/>
+        </w:rPr>
+        <w:t xml:space="preserve">Рисунок 9 – Создание тега </w:t>
+      </w:r>
+      <w:r>
+        <w:rPr>
+          <w:rFonts w:ascii="Times New Roman" w:hAnsi="Times New Roman" w:cs="Times New Roman"/>
+          <w:noProof/>
+          <w:sz w:val="28"/>
+          <w:szCs w:val="28"/>
+        </w:rPr>
+        <w:t xml:space="preserve">point </w:t>
+      </w:r>
+    </w:p>
+    <w:p>
+      <w:pPr>
+        <w:spacing w:line="240" w:lineRule="auto"/>
+        <w:jc w:val="both"/>
+        <w:rPr>
+          <w:rFonts w:ascii="Times New Roman" w:hAnsi="Times New Roman" w:cs="Times New Roman"/>
+          <w:sz w:val="28"/>
+          <w:szCs w:val="28"/>
+        </w:rPr>
+      </w:pPr>
+      <w:r>
+        <w:rPr>
+          <w:rFonts w:ascii="Times New Roman" w:hAnsi="Times New Roman" w:cs="Times New Roman"/>
+          <w:sz w:val="28"/>
+          <w:szCs w:val="28"/>
+          <w:u w:val="single"/>
+        </w:rPr>
+        <w:t>Задание 10.</w:t>
+      </w:r>
+      <w:r>
+        <w:rPr>
+          <w:rFonts w:ascii="Times New Roman" w:hAnsi="Times New Roman" w:cs="Times New Roman"/>
+          <w:sz w:val="28"/>
+          <w:szCs w:val="28"/>
+        </w:rPr>
+        <w:t xml:space="preserve"> </w:t>
+      </w:r>
+      <w:r>
+        <w:rPr>
+          <w:rFonts w:ascii="Times New Roman" w:hAnsi="Times New Roman" w:cs="Times New Roman"/>
+          <w:sz w:val="28"/>
+          <w:szCs w:val="28"/>
+        </w:rPr>
+        <w:t>Отмените некоторые изменения в рабочем каталоге (до и после индексирования).</w:t>
+      </w:r>
+    </w:p>
+    <w:p>
+      <w:pPr>
+        <w:spacing w:line="240" w:lineRule="auto"/>
+        <w:jc w:val="both"/>
+        <w:rPr>
+          <w:rFonts w:ascii="Times New Roman" w:hAnsi="Times New Roman" w:cs="Times New Roman"/>
+          <w:sz w:val="28"/>
+          <w:szCs w:val="28"/>
+        </w:rPr>
+      </w:pPr>
+      <w:r>
+        <w:rPr>
+          <w:rFonts w:ascii="Times New Roman" w:hAnsi="Times New Roman" w:cs="Times New Roman"/>
+          <w:sz w:val="28"/>
+          <w:szCs w:val="28"/>
+        </w:rPr>
+        <w:tab/>
+      </w:r>
+    </w:p>
+    <w:p>
+      <w:pPr>
+        <w:pStyle w:val="a3"/>
+        <w:spacing w:line="240" w:lineRule="auto"/>
+        <w:jc w:val="center"/>
+        <w:rPr>
+          <w:rFonts w:ascii="Times New Roman" w:hAnsi="Times New Roman" w:cs="Times New Roman"/>
+          <w:noProof/>
+          <w:sz w:val="28"/>
+          <w:szCs w:val="28"/>
+        </w:rPr>
+      </w:pPr>
+      <w:r>
+        <w:rPr>
+          <w:rFonts w:ascii="Times New Roman" w:hAnsi="Times New Roman" w:cs="Times New Roman"/>
+          <w:noProof/>
+          <w:sz w:val="28"/>
+          <w:szCs w:val="28"/>
+        </w:rPr>
+        <w:drawing>
+          <wp:inline distT="0" distB="0" distL="0" distR="0" wp14:anchorId="1EE996EF" wp14:editId="573620C2">
+            <wp:extent cx="4680000" cy="2324242"/>
+            <wp:effectExtent l="0" t="0" r="6350" b="0"/>
+            <wp:docPr id="1859350835" name="Рисунок 1"/>
+            <wp:cNvGraphicFramePr>
+              <a:graphicFrameLocks xmlns:a="http://schemas.openxmlformats.org/drawingml/2006/main" noChangeAspect="1"/>
+            </wp:cNvGraphicFramePr>
+            <a:graphic xmlns:a="http://schemas.openxmlformats.org/drawingml/2006/main">
+              <a:graphicData uri="http://schemas.openxmlformats.org/drawingml/2006/picture">
+                <pic:pic xmlns:pic="http://schemas.openxmlformats.org/drawingml/2006/picture">
+                  <pic:nvPicPr>
+                    <pic:cNvPr id="1859350835" name=""/>
+                    <pic:cNvPicPr/>
+                  </pic:nvPicPr>
+                  <pic:blipFill>
+                    <a:blip r:embed="rId14"/>
+                    <a:stretch>
+                      <a:fillRect/>
+                    </a:stretch>
+                  </pic:blipFill>
+                  <pic:spPr>
+                    <a:xfrm>
+                      <a:off x="0" y="0"/>
+                      <a:ext cx="4680000" cy="2324242"/>
+                    </a:xfrm>
+                    <a:prstGeom prst="rect">
+                      <a:avLst/>
+                    </a:prstGeom>
+                  </pic:spPr>
+                </pic:pic>
+              </a:graphicData>
+            </a:graphic>
+          </wp:inline>
+        </w:drawing>
+      </w:r>
+    </w:p>
+    <w:p>
+      <w:pPr>
+        <w:pStyle w:val="a3"/>
+        <w:spacing w:line="240" w:lineRule="auto"/>
+        <w:jc w:val="center"/>
+        <w:rPr>
+          <w:rFonts w:ascii="Times New Roman" w:hAnsi="Times New Roman" w:cs="Times New Roman"/>
+          <w:noProof/>
+          <w:sz w:val="28"/>
+          <w:szCs w:val="28"/>
+        </w:rPr>
+      </w:pPr>
+      <w:r>
+        <w:rPr>
+          <w:rFonts w:ascii="Times New Roman" w:hAnsi="Times New Roman" w:cs="Times New Roman"/>
+          <w:noProof/>
+          <w:sz w:val="28"/>
+          <w:szCs w:val="28"/>
+        </w:rPr>
+        <w:t>Рисунок 10 – Отмена изменений в рабочем каталоге</w:t>
+      </w:r>
     </w:p>
     <w:sectPr>
       <w:pgSz w:w="11906" w:h="16838"/>

</xml_diff>

<commit_message>
Done Systeam-analysis hw_1 done
</commit_message>
<xml_diff>
--- a/Application-dev/hw_1.docx
+++ b/Application-dev/hw_1.docx
@@ -622,6 +622,14 @@
           <w:szCs w:val="28"/>
         </w:rPr>
         <w:t>. Выполнение данных команд предоставлено на рисунке 1.</w:t>
+      </w:r>
+      <w:r>
+        <w:rPr>
+          <w:rFonts w:ascii="Times New Roman" w:hAnsi="Times New Roman" w:cs="Times New Roman"/>
+          <w:sz w:val="28"/>
+          <w:szCs w:val="28"/>
+        </w:rPr>
+        <w:t>1.</w:t>
       </w:r>
     </w:p>
     <w:p>
@@ -696,7 +704,23 @@
           <w:sz w:val="28"/>
           <w:szCs w:val="28"/>
         </w:rPr>
-        <w:t xml:space="preserve">Рисунок 1 </w:t>
+        <w:t>Рисунок 1</w:t>
+      </w:r>
+      <w:r>
+        <w:rPr>
+          <w:rFonts w:ascii="Times New Roman" w:hAnsi="Times New Roman" w:cs="Times New Roman"/>
+          <w:sz w:val="28"/>
+          <w:szCs w:val="28"/>
+        </w:rPr>
+        <w:t>.1</w:t>
+      </w:r>
+      <w:r>
+        <w:rPr>
+          <w:rFonts w:ascii="Times New Roman" w:hAnsi="Times New Roman" w:cs="Times New Roman"/>
+          <w:sz w:val="28"/>
+          <w:szCs w:val="28"/>
+        </w:rPr>
+        <w:t xml:space="preserve"> </w:t>
       </w:r>
       <w:r>
         <w:rPr>
@@ -827,7 +851,23 @@
           <w:sz w:val="28"/>
           <w:szCs w:val="28"/>
         </w:rPr>
-        <w:t xml:space="preserve">После ввода данной команды консоль вывела следующее рисунок 2. </w:t>
+        <w:t xml:space="preserve">После ввода данной команды консоль вывела следующее рисунок </w:t>
+      </w:r>
+      <w:r>
+        <w:rPr>
+          <w:rFonts w:ascii="Times New Roman" w:hAnsi="Times New Roman" w:cs="Times New Roman"/>
+          <w:sz w:val="28"/>
+          <w:szCs w:val="28"/>
+        </w:rPr>
+        <w:t>1.</w:t>
+      </w:r>
+      <w:r>
+        <w:rPr>
+          <w:rFonts w:ascii="Times New Roman" w:hAnsi="Times New Roman" w:cs="Times New Roman"/>
+          <w:sz w:val="28"/>
+          <w:szCs w:val="28"/>
+        </w:rPr>
+        <w:t xml:space="preserve">2. </w:t>
       </w:r>
     </w:p>
     <w:p>
@@ -902,7 +942,23 @@
           <w:sz w:val="28"/>
           <w:szCs w:val="28"/>
         </w:rPr>
-        <w:t>Рисунок 2 – Создание локального репозитория</w:t>
+        <w:t xml:space="preserve">Рисунок </w:t>
+      </w:r>
+      <w:r>
+        <w:rPr>
+          <w:rFonts w:ascii="Times New Roman" w:hAnsi="Times New Roman" w:cs="Times New Roman"/>
+          <w:sz w:val="28"/>
+          <w:szCs w:val="28"/>
+        </w:rPr>
+        <w:t>1.</w:t>
+      </w:r>
+      <w:r>
+        <w:rPr>
+          <w:rFonts w:ascii="Times New Roman" w:hAnsi="Times New Roman" w:cs="Times New Roman"/>
+          <w:sz w:val="28"/>
+          <w:szCs w:val="28"/>
+        </w:rPr>
+        <w:t>2 – Создание локального репозитория</w:t>
       </w:r>
     </w:p>
     <w:p>
@@ -984,7 +1040,23 @@
           <w:sz w:val="28"/>
           <w:szCs w:val="28"/>
         </w:rPr>
-        <w:t xml:space="preserve"> рисунок 3. </w:t>
+        <w:t xml:space="preserve"> рисунок </w:t>
+      </w:r>
+      <w:r>
+        <w:rPr>
+          <w:rFonts w:ascii="Times New Roman" w:hAnsi="Times New Roman" w:cs="Times New Roman"/>
+          <w:sz w:val="28"/>
+          <w:szCs w:val="28"/>
+        </w:rPr>
+        <w:t>1.</w:t>
+      </w:r>
+      <w:r>
+        <w:rPr>
+          <w:rFonts w:ascii="Times New Roman" w:hAnsi="Times New Roman" w:cs="Times New Roman"/>
+          <w:sz w:val="28"/>
+          <w:szCs w:val="28"/>
+        </w:rPr>
+        <w:t xml:space="preserve">3. </w:t>
       </w:r>
     </w:p>
     <w:p>
@@ -1060,7 +1132,23 @@
           <w:sz w:val="28"/>
           <w:szCs w:val="28"/>
         </w:rPr>
-        <w:t>Рисунок 3 – Содержание текстового файла</w:t>
+        <w:t xml:space="preserve">Рисунок </w:t>
+      </w:r>
+      <w:r>
+        <w:rPr>
+          <w:rFonts w:ascii="Times New Roman" w:hAnsi="Times New Roman" w:cs="Times New Roman"/>
+          <w:sz w:val="28"/>
+          <w:szCs w:val="28"/>
+        </w:rPr>
+        <w:t>1.</w:t>
+      </w:r>
+      <w:r>
+        <w:rPr>
+          <w:rFonts w:ascii="Times New Roman" w:hAnsi="Times New Roman" w:cs="Times New Roman"/>
+          <w:sz w:val="28"/>
+          <w:szCs w:val="28"/>
+        </w:rPr>
+        <w:t>3 – Содержание текстового файла</w:t>
       </w:r>
     </w:p>
     <w:p>
@@ -1303,7 +1391,23 @@
           <w:sz w:val="28"/>
           <w:szCs w:val="28"/>
         </w:rPr>
-        <w:t xml:space="preserve"> команд консоль выведет следующие рисунок 4.</w:t>
+        <w:t xml:space="preserve"> команд консоль выведет следующие рисунок </w:t>
+      </w:r>
+      <w:r>
+        <w:rPr>
+          <w:rFonts w:ascii="Times New Roman" w:hAnsi="Times New Roman" w:cs="Times New Roman"/>
+          <w:sz w:val="28"/>
+          <w:szCs w:val="28"/>
+        </w:rPr>
+        <w:t>1.</w:t>
+      </w:r>
+      <w:r>
+        <w:rPr>
+          <w:rFonts w:ascii="Times New Roman" w:hAnsi="Times New Roman" w:cs="Times New Roman"/>
+          <w:sz w:val="28"/>
+          <w:szCs w:val="28"/>
+        </w:rPr>
+        <w:t>4.</w:t>
       </w:r>
     </w:p>
     <w:p>
@@ -1378,7 +1482,23 @@
           <w:sz w:val="28"/>
           <w:szCs w:val="28"/>
         </w:rPr>
-        <w:t>Рисунок 4 –</w:t>
+        <w:t xml:space="preserve">Рисунок </w:t>
+      </w:r>
+      <w:r>
+        <w:rPr>
+          <w:rFonts w:ascii="Times New Roman" w:hAnsi="Times New Roman" w:cs="Times New Roman"/>
+          <w:sz w:val="28"/>
+          <w:szCs w:val="28"/>
+        </w:rPr>
+        <w:t>1.</w:t>
+      </w:r>
+      <w:r>
+        <w:rPr>
+          <w:rFonts w:ascii="Times New Roman" w:hAnsi="Times New Roman" w:cs="Times New Roman"/>
+          <w:sz w:val="28"/>
+          <w:szCs w:val="28"/>
+        </w:rPr>
+        <w:t>4 –</w:t>
       </w:r>
       <w:r>
         <w:rPr>
@@ -1538,7 +1658,23 @@
           <w:sz w:val="28"/>
           <w:szCs w:val="28"/>
         </w:rPr>
-        <w:t>(за место трех точек мы пишем наш комментарий) выполнение данной команды показано на рисунке 5.</w:t>
+        <w:t xml:space="preserve">(за место трех точек мы пишем наш комментарий) выполнение данной команды показано на рисунке </w:t>
+      </w:r>
+      <w:r>
+        <w:rPr>
+          <w:rFonts w:ascii="Times New Roman" w:hAnsi="Times New Roman" w:cs="Times New Roman"/>
+          <w:sz w:val="28"/>
+          <w:szCs w:val="28"/>
+        </w:rPr>
+        <w:t>1.</w:t>
+      </w:r>
+      <w:r>
+        <w:rPr>
+          <w:rFonts w:ascii="Times New Roman" w:hAnsi="Times New Roman" w:cs="Times New Roman"/>
+          <w:sz w:val="28"/>
+          <w:szCs w:val="28"/>
+        </w:rPr>
+        <w:t>5.</w:t>
       </w:r>
     </w:p>
     <w:p>
@@ -1613,7 +1749,23 @@
           <w:sz w:val="28"/>
           <w:szCs w:val="28"/>
         </w:rPr>
-        <w:t>Рисунок 4 – Выполнение команды для коммита с комментарием</w:t>
+        <w:t xml:space="preserve">Рисунок </w:t>
+      </w:r>
+      <w:r>
+        <w:rPr>
+          <w:rFonts w:ascii="Times New Roman" w:hAnsi="Times New Roman" w:cs="Times New Roman"/>
+          <w:sz w:val="28"/>
+          <w:szCs w:val="28"/>
+        </w:rPr>
+        <w:t>1.5</w:t>
+      </w:r>
+      <w:r>
+        <w:rPr>
+          <w:rFonts w:ascii="Times New Roman" w:hAnsi="Times New Roman" w:cs="Times New Roman"/>
+          <w:sz w:val="28"/>
+          <w:szCs w:val="28"/>
+        </w:rPr>
+        <w:t xml:space="preserve"> – Выполнение команды для коммита с комментарием</w:t>
       </w:r>
     </w:p>
     <w:p>
@@ -1686,7 +1838,23 @@
           <w:sz w:val="28"/>
           <w:szCs w:val="28"/>
         </w:rPr>
-        <w:t xml:space="preserve"> мы разбирали в предыдущих заданиях. Все введённые команды и их результат предоставлены на рисунке 6.</w:t>
+        <w:t xml:space="preserve"> мы разбирали в предыдущих заданиях. Все введённые команды и их результат предоставлены на рисунке </w:t>
+      </w:r>
+      <w:r>
+        <w:rPr>
+          <w:rFonts w:ascii="Times New Roman" w:hAnsi="Times New Roman" w:cs="Times New Roman"/>
+          <w:sz w:val="28"/>
+          <w:szCs w:val="28"/>
+        </w:rPr>
+        <w:t>1.</w:t>
+      </w:r>
+      <w:r>
+        <w:rPr>
+          <w:rFonts w:ascii="Times New Roman" w:hAnsi="Times New Roman" w:cs="Times New Roman"/>
+          <w:sz w:val="28"/>
+          <w:szCs w:val="28"/>
+        </w:rPr>
+        <w:t>6.</w:t>
       </w:r>
     </w:p>
     <w:p>
@@ -1764,7 +1932,25 @@
           <w:sz w:val="28"/>
           <w:szCs w:val="28"/>
         </w:rPr>
-        <w:t>Рисунок 6 – Все операции произведенные в задание 6</w:t>
+        <w:t xml:space="preserve">Рисунок </w:t>
+      </w:r>
+      <w:r>
+        <w:rPr>
+          <w:rFonts w:ascii="Times New Roman" w:hAnsi="Times New Roman" w:cs="Times New Roman"/>
+          <w:noProof/>
+          <w:sz w:val="28"/>
+          <w:szCs w:val="28"/>
+        </w:rPr>
+        <w:t>1.</w:t>
+      </w:r>
+      <w:r>
+        <w:rPr>
+          <w:rFonts w:ascii="Times New Roman" w:hAnsi="Times New Roman" w:cs="Times New Roman"/>
+          <w:noProof/>
+          <w:sz w:val="28"/>
+          <w:szCs w:val="28"/>
+        </w:rPr>
+        <w:t>6 – Все операции произведенные в задание 6</w:t>
       </w:r>
     </w:p>
     <w:p>
@@ -1792,15 +1978,7 @@
           <w:sz w:val="28"/>
           <w:szCs w:val="28"/>
         </w:rPr>
-        <w:t xml:space="preserve"> </w:t>
-      </w:r>
-      <w:r>
-        <w:rPr>
-          <w:rFonts w:ascii="Times New Roman" w:hAnsi="Times New Roman" w:cs="Times New Roman"/>
-          <w:sz w:val="28"/>
-          <w:szCs w:val="28"/>
-        </w:rPr>
-        <w:t xml:space="preserve">Просмотрите историю коммитов с помощью команды </w:t>
+        <w:t xml:space="preserve"> Просмотрите историю коммитов с помощью команды </w:t>
       </w:r>
       <w:r>
         <w:rPr>
@@ -1838,7 +2016,23 @@
           <w:szCs w:val="28"/>
         </w:rPr>
         <w:tab/>
-        <w:t>На рисунке 7 предоставлены три различных формата вывода коммитов</w:t>
+        <w:t xml:space="preserve">На рисунке </w:t>
+      </w:r>
+      <w:r>
+        <w:rPr>
+          <w:rFonts w:ascii="Times New Roman" w:hAnsi="Times New Roman" w:cs="Times New Roman"/>
+          <w:sz w:val="28"/>
+          <w:szCs w:val="28"/>
+        </w:rPr>
+        <w:t>1.</w:t>
+      </w:r>
+      <w:r>
+        <w:rPr>
+          <w:rFonts w:ascii="Times New Roman" w:hAnsi="Times New Roman" w:cs="Times New Roman"/>
+          <w:sz w:val="28"/>
+          <w:szCs w:val="28"/>
+        </w:rPr>
+        <w:t>7 предоставлены три различных формата вывода коммитов</w:t>
       </w:r>
       <w:r>
         <w:rPr>
@@ -2101,7 +2295,6 @@
           <w:noProof/>
           <w:sz w:val="28"/>
           <w:szCs w:val="28"/>
-          <w:lang w:val="en-US"/>
         </w:rPr>
       </w:pPr>
       <w:r>
@@ -2111,7 +2304,25 @@
           <w:sz w:val="28"/>
           <w:szCs w:val="28"/>
         </w:rPr>
-        <w:t>Рисунок 7 – Три варианта форматирования вывода коммитов</w:t>
+        <w:t xml:space="preserve">Рисунок </w:t>
+      </w:r>
+      <w:r>
+        <w:rPr>
+          <w:rFonts w:ascii="Times New Roman" w:hAnsi="Times New Roman" w:cs="Times New Roman"/>
+          <w:noProof/>
+          <w:sz w:val="28"/>
+          <w:szCs w:val="28"/>
+        </w:rPr>
+        <w:t>1.</w:t>
+      </w:r>
+      <w:r>
+        <w:rPr>
+          <w:rFonts w:ascii="Times New Roman" w:hAnsi="Times New Roman" w:cs="Times New Roman"/>
+          <w:noProof/>
+          <w:sz w:val="28"/>
+          <w:szCs w:val="28"/>
+        </w:rPr>
+        <w:t>7 – Три варианта форматирования вывода коммитов</w:t>
       </w:r>
     </w:p>
     <w:p>
@@ -2283,7 +2494,23 @@
           <w:sz w:val="28"/>
           <w:szCs w:val="28"/>
         </w:rPr>
-        <w:t>мы можем написать хэш код коммита, имя ветки или имя ветки. Показ работы команды по возврату на один коммит назад предоставлена на рисунке 8.</w:t>
+        <w:t xml:space="preserve">мы можем написать хэш код коммита, имя ветки или имя ветки. Показ работы команды по возврату на один коммит назад предоставлена на рисунке </w:t>
+      </w:r>
+      <w:r>
+        <w:rPr>
+          <w:rFonts w:ascii="Times New Roman" w:hAnsi="Times New Roman" w:cs="Times New Roman"/>
+          <w:sz w:val="28"/>
+          <w:szCs w:val="28"/>
+        </w:rPr>
+        <w:t>1.</w:t>
+      </w:r>
+      <w:r>
+        <w:rPr>
+          <w:rFonts w:ascii="Times New Roman" w:hAnsi="Times New Roman" w:cs="Times New Roman"/>
+          <w:sz w:val="28"/>
+          <w:szCs w:val="28"/>
+        </w:rPr>
+        <w:t>8.</w:t>
       </w:r>
     </w:p>
     <w:p>
@@ -2361,7 +2588,25 @@
           <w:sz w:val="28"/>
           <w:szCs w:val="28"/>
         </w:rPr>
-        <w:t>Рисунок 8 – Действия по возврату к предыдущему коммиту</w:t>
+        <w:t xml:space="preserve">Рисунок </w:t>
+      </w:r>
+      <w:r>
+        <w:rPr>
+          <w:rFonts w:ascii="Times New Roman" w:hAnsi="Times New Roman" w:cs="Times New Roman"/>
+          <w:noProof/>
+          <w:sz w:val="28"/>
+          <w:szCs w:val="28"/>
+        </w:rPr>
+        <w:t>1.</w:t>
+      </w:r>
+      <w:r>
+        <w:rPr>
+          <w:rFonts w:ascii="Times New Roman" w:hAnsi="Times New Roman" w:cs="Times New Roman"/>
+          <w:noProof/>
+          <w:sz w:val="28"/>
+          <w:szCs w:val="28"/>
+        </w:rPr>
+        <w:t>8 – Действия по возврату к предыдущему коммиту</w:t>
       </w:r>
     </w:p>
     <w:p>
@@ -2390,15 +2635,7 @@
           <w:sz w:val="28"/>
           <w:szCs w:val="28"/>
         </w:rPr>
-        <w:t xml:space="preserve"> </w:t>
-      </w:r>
-      <w:r>
-        <w:rPr>
-          <w:rFonts w:ascii="Times New Roman" w:hAnsi="Times New Roman" w:cs="Times New Roman"/>
-          <w:sz w:val="28"/>
-          <w:szCs w:val="28"/>
-        </w:rPr>
-        <w:t>Изучите, как создавать теги для коммитов для использования в будущем.</w:t>
+        <w:t xml:space="preserve"> Изучите, как создавать теги для коммитов для использования в будущем.</w:t>
       </w:r>
     </w:p>
     <w:p>
@@ -2502,7 +2739,23 @@
           <w:sz w:val="28"/>
           <w:szCs w:val="28"/>
         </w:rPr>
-        <w:t xml:space="preserve"> После добавления тега он будет отображаться в истории коммитов для удобного возврата. Отработка данных команд предоставлена на рисунке 9.</w:t>
+        <w:t xml:space="preserve"> После добавления тега он будет отображаться в истории коммитов для удобного возврата. Отработка данных команд предоставлена на рисунке </w:t>
+      </w:r>
+      <w:r>
+        <w:rPr>
+          <w:rFonts w:ascii="Times New Roman" w:hAnsi="Times New Roman" w:cs="Times New Roman"/>
+          <w:sz w:val="28"/>
+          <w:szCs w:val="28"/>
+        </w:rPr>
+        <w:t>1.</w:t>
+      </w:r>
+      <w:r>
+        <w:rPr>
+          <w:rFonts w:ascii="Times New Roman" w:hAnsi="Times New Roman" w:cs="Times New Roman"/>
+          <w:sz w:val="28"/>
+          <w:szCs w:val="28"/>
+        </w:rPr>
+        <w:t>9.</w:t>
       </w:r>
       <w:r>
         <w:rPr>
@@ -2625,15 +2878,7 @@
           <w:sz w:val="28"/>
           <w:szCs w:val="28"/>
         </w:rPr>
-        <w:t xml:space="preserve"> </w:t>
-      </w:r>
-      <w:r>
-        <w:rPr>
-          <w:rFonts w:ascii="Times New Roman" w:hAnsi="Times New Roman" w:cs="Times New Roman"/>
-          <w:sz w:val="28"/>
-          <w:szCs w:val="28"/>
-        </w:rPr>
-        <w:t>Отмените некоторые изменения в рабочем каталоге (до и после индексирования).</w:t>
+        <w:t xml:space="preserve"> Отмените некоторые изменения в рабочем каталоге (до и после индексирования).</w:t>
       </w:r>
     </w:p>
     <w:p>
@@ -2653,6 +2898,211 @@
           <w:szCs w:val="28"/>
         </w:rPr>
         <w:tab/>
+      </w:r>
+      <w:r>
+        <w:rPr>
+          <w:rFonts w:ascii="Times New Roman" w:hAnsi="Times New Roman" w:cs="Times New Roman"/>
+          <w:sz w:val="28"/>
+          <w:szCs w:val="28"/>
+        </w:rPr>
+        <w:t xml:space="preserve">Для отката изменения в рабочей папки можно воспользоваться командой </w:t>
+      </w:r>
+      <w:r>
+        <w:rPr>
+          <w:rFonts w:ascii="Times New Roman" w:hAnsi="Times New Roman" w:cs="Times New Roman"/>
+          <w:i/>
+          <w:iCs/>
+          <w:sz w:val="28"/>
+          <w:szCs w:val="28"/>
+          <w:lang w:val="en-US"/>
+        </w:rPr>
+        <w:t>git</w:t>
+      </w:r>
+      <w:r>
+        <w:rPr>
+          <w:rFonts w:ascii="Times New Roman" w:hAnsi="Times New Roman" w:cs="Times New Roman"/>
+          <w:i/>
+          <w:iCs/>
+          <w:sz w:val="28"/>
+          <w:szCs w:val="28"/>
+        </w:rPr>
+        <w:t xml:space="preserve"> </w:t>
+      </w:r>
+      <w:r>
+        <w:rPr>
+          <w:rFonts w:ascii="Times New Roman" w:hAnsi="Times New Roman" w:cs="Times New Roman"/>
+          <w:i/>
+          <w:iCs/>
+          <w:sz w:val="28"/>
+          <w:szCs w:val="28"/>
+          <w:lang w:val="en-US"/>
+        </w:rPr>
+        <w:t>checkout</w:t>
+      </w:r>
+      <w:r>
+        <w:rPr>
+          <w:rFonts w:ascii="Times New Roman" w:hAnsi="Times New Roman" w:cs="Times New Roman"/>
+          <w:i/>
+          <w:iCs/>
+          <w:sz w:val="28"/>
+          <w:szCs w:val="28"/>
+        </w:rPr>
+        <w:t xml:space="preserve"> </w:t>
+      </w:r>
+      <w:r>
+        <w:rPr>
+          <w:rFonts w:ascii="Times New Roman" w:hAnsi="Times New Roman" w:cs="Times New Roman"/>
+          <w:i/>
+          <w:iCs/>
+          <w:sz w:val="28"/>
+          <w:szCs w:val="28"/>
+          <w:lang w:val="en-US"/>
+        </w:rPr>
+        <w:t>point</w:t>
+      </w:r>
+      <w:r>
+        <w:rPr>
+          <w:rFonts w:ascii="Times New Roman" w:hAnsi="Times New Roman" w:cs="Times New Roman"/>
+          <w:sz w:val="28"/>
+          <w:szCs w:val="28"/>
+        </w:rPr>
+        <w:t xml:space="preserve">, </w:t>
+      </w:r>
+      <w:r>
+        <w:rPr>
+          <w:rFonts w:ascii="Times New Roman" w:hAnsi="Times New Roman" w:cs="Times New Roman"/>
+          <w:sz w:val="28"/>
+          <w:szCs w:val="28"/>
+        </w:rPr>
+        <w:t xml:space="preserve">после выполнения данной команды я возвращусь на момент с тегом </w:t>
+      </w:r>
+      <w:r>
+        <w:rPr>
+          <w:rFonts w:ascii="Times New Roman" w:hAnsi="Times New Roman" w:cs="Times New Roman"/>
+          <w:sz w:val="28"/>
+          <w:szCs w:val="28"/>
+          <w:lang w:val="en-US"/>
+        </w:rPr>
+        <w:t>point</w:t>
+      </w:r>
+      <w:r>
+        <w:rPr>
+          <w:rFonts w:ascii="Times New Roman" w:hAnsi="Times New Roman" w:cs="Times New Roman"/>
+          <w:sz w:val="28"/>
+          <w:szCs w:val="28"/>
+        </w:rPr>
+        <w:t xml:space="preserve">, </w:t>
+      </w:r>
+      <w:r>
+        <w:rPr>
+          <w:rFonts w:ascii="Times New Roman" w:hAnsi="Times New Roman" w:cs="Times New Roman"/>
+          <w:sz w:val="28"/>
+          <w:szCs w:val="28"/>
+        </w:rPr>
+        <w:t xml:space="preserve">а для возврата к другой точке я воспользовался командой </w:t>
+      </w:r>
+      <w:r>
+        <w:rPr>
+          <w:rFonts w:ascii="Times New Roman" w:hAnsi="Times New Roman" w:cs="Times New Roman"/>
+          <w:i/>
+          <w:iCs/>
+          <w:sz w:val="28"/>
+          <w:szCs w:val="28"/>
+          <w:lang w:val="en-US"/>
+        </w:rPr>
+        <w:t>git</w:t>
+      </w:r>
+      <w:r>
+        <w:rPr>
+          <w:rFonts w:ascii="Times New Roman" w:hAnsi="Times New Roman" w:cs="Times New Roman"/>
+          <w:i/>
+          <w:iCs/>
+          <w:sz w:val="28"/>
+          <w:szCs w:val="28"/>
+        </w:rPr>
+        <w:t xml:space="preserve"> </w:t>
+      </w:r>
+      <w:r>
+        <w:rPr>
+          <w:rFonts w:ascii="Times New Roman" w:hAnsi="Times New Roman" w:cs="Times New Roman"/>
+          <w:i/>
+          <w:iCs/>
+          <w:sz w:val="28"/>
+          <w:szCs w:val="28"/>
+          <w:lang w:val="en-US"/>
+        </w:rPr>
+        <w:t>checkout</w:t>
+      </w:r>
+      <w:r>
+        <w:rPr>
+          <w:rFonts w:ascii="Times New Roman" w:hAnsi="Times New Roman" w:cs="Times New Roman"/>
+          <w:i/>
+          <w:iCs/>
+          <w:sz w:val="28"/>
+          <w:szCs w:val="28"/>
+        </w:rPr>
+        <w:t xml:space="preserve"> </w:t>
+      </w:r>
+      <w:r>
+        <w:rPr>
+          <w:rFonts w:ascii="Times New Roman" w:hAnsi="Times New Roman" w:cs="Times New Roman"/>
+          <w:i/>
+          <w:iCs/>
+          <w:sz w:val="28"/>
+          <w:szCs w:val="28"/>
+          <w:lang w:val="en-US"/>
+        </w:rPr>
+        <w:t>tag</w:t>
+      </w:r>
+      <w:r>
+        <w:rPr>
+          <w:rFonts w:ascii="Times New Roman" w:hAnsi="Times New Roman" w:cs="Times New Roman"/>
+          <w:i/>
+          <w:iCs/>
+          <w:sz w:val="28"/>
+          <w:szCs w:val="28"/>
+        </w:rPr>
+        <w:t>_02</w:t>
+      </w:r>
+      <w:r>
+        <w:rPr>
+          <w:rFonts w:ascii="Times New Roman" w:hAnsi="Times New Roman" w:cs="Times New Roman"/>
+          <w:sz w:val="28"/>
+          <w:szCs w:val="28"/>
+        </w:rPr>
+        <w:t xml:space="preserve">. </w:t>
+      </w:r>
+      <w:r>
+        <w:rPr>
+          <w:rFonts w:ascii="Times New Roman" w:hAnsi="Times New Roman" w:cs="Times New Roman"/>
+          <w:sz w:val="28"/>
+          <w:szCs w:val="28"/>
+        </w:rPr>
+        <w:t xml:space="preserve">Выполнение данных команд предоставлено на рисунке </w:t>
+      </w:r>
+      <w:r>
+        <w:rPr>
+          <w:rFonts w:ascii="Times New Roman" w:hAnsi="Times New Roman" w:cs="Times New Roman"/>
+          <w:sz w:val="28"/>
+          <w:szCs w:val="28"/>
+        </w:rPr>
+        <w:t>1.</w:t>
+      </w:r>
+      <w:r>
+        <w:rPr>
+          <w:rFonts w:ascii="Times New Roman" w:hAnsi="Times New Roman" w:cs="Times New Roman"/>
+          <w:sz w:val="28"/>
+          <w:szCs w:val="28"/>
+        </w:rPr>
+        <w:t>10.</w:t>
+      </w:r>
+      <w:r>
+        <w:rPr>
+          <w:rFonts w:ascii="Times New Roman" w:hAnsi="Times New Roman" w:cs="Times New Roman"/>
+          <w:sz w:val="28"/>
+          <w:szCs w:val="28"/>
+        </w:rPr>
+        <w:t xml:space="preserve"> </w:t>
       </w:r>
     </w:p>
     <w:p>
@@ -2730,7 +3180,352 @@
           <w:sz w:val="28"/>
           <w:szCs w:val="28"/>
         </w:rPr>
-        <w:t>Рисунок 10 – Отмена изменений в рабочем каталоге</w:t>
+        <w:t xml:space="preserve">Рисунок </w:t>
+      </w:r>
+      <w:r>
+        <w:rPr>
+          <w:rFonts w:ascii="Times New Roman" w:hAnsi="Times New Roman" w:cs="Times New Roman"/>
+          <w:noProof/>
+          <w:sz w:val="28"/>
+          <w:szCs w:val="28"/>
+        </w:rPr>
+        <w:t>1.</w:t>
+      </w:r>
+      <w:r>
+        <w:rPr>
+          <w:rFonts w:ascii="Times New Roman" w:hAnsi="Times New Roman" w:cs="Times New Roman"/>
+          <w:noProof/>
+          <w:sz w:val="28"/>
+          <w:szCs w:val="28"/>
+        </w:rPr>
+        <w:t>10 – Отмена изменений в рабочем каталоге</w:t>
+      </w:r>
+    </w:p>
+    <w:p>
+      <w:pPr>
+        <w:spacing w:line="240" w:lineRule="auto"/>
+        <w:jc w:val="both"/>
+        <w:rPr>
+          <w:rFonts w:ascii="Times New Roman" w:hAnsi="Times New Roman" w:cs="Times New Roman"/>
+          <w:sz w:val="28"/>
+          <w:szCs w:val="28"/>
+        </w:rPr>
+      </w:pPr>
+      <w:r>
+        <w:rPr>
+          <w:rFonts w:ascii="Times New Roman" w:hAnsi="Times New Roman" w:cs="Times New Roman"/>
+          <w:sz w:val="28"/>
+          <w:szCs w:val="28"/>
+          <w:u w:val="single"/>
+        </w:rPr>
+        <w:t>Задание 1</w:t>
+      </w:r>
+      <w:r>
+        <w:rPr>
+          <w:rFonts w:ascii="Times New Roman" w:hAnsi="Times New Roman" w:cs="Times New Roman"/>
+          <w:sz w:val="28"/>
+          <w:szCs w:val="28"/>
+          <w:u w:val="single"/>
+        </w:rPr>
+        <w:t>1</w:t>
+      </w:r>
+      <w:r>
+        <w:rPr>
+          <w:rFonts w:ascii="Times New Roman" w:hAnsi="Times New Roman" w:cs="Times New Roman"/>
+          <w:sz w:val="28"/>
+          <w:szCs w:val="28"/>
+          <w:u w:val="single"/>
+        </w:rPr>
+        <w:t>.</w:t>
+      </w:r>
+      <w:r>
+        <w:rPr>
+          <w:rFonts w:ascii="Times New Roman" w:hAnsi="Times New Roman" w:cs="Times New Roman"/>
+          <w:sz w:val="28"/>
+          <w:szCs w:val="28"/>
+        </w:rPr>
+        <w:t xml:space="preserve"> </w:t>
+      </w:r>
+      <w:r>
+        <w:rPr>
+          <w:rFonts w:ascii="Times New Roman" w:hAnsi="Times New Roman" w:cs="Times New Roman"/>
+          <w:sz w:val="28"/>
+          <w:szCs w:val="28"/>
+        </w:rPr>
+        <w:t>Отмените один из коммитов в локальном репозитории.</w:t>
+      </w:r>
+    </w:p>
+    <w:p>
+      <w:pPr>
+        <w:spacing w:line="240" w:lineRule="auto"/>
+        <w:jc w:val="both"/>
+        <w:rPr>
+          <w:rFonts w:ascii="Times New Roman" w:hAnsi="Times New Roman" w:cs="Times New Roman"/>
+          <w:sz w:val="28"/>
+          <w:szCs w:val="28"/>
+        </w:rPr>
+      </w:pPr>
+      <w:r>
+        <w:rPr>
+          <w:rFonts w:ascii="Times New Roman" w:hAnsi="Times New Roman" w:cs="Times New Roman"/>
+          <w:sz w:val="28"/>
+          <w:szCs w:val="28"/>
+        </w:rPr>
+        <w:tab/>
+        <w:t xml:space="preserve">Для выполнения данного задания существует два способа отмены коммита первый способ использовать </w:t>
+      </w:r>
+      <w:r>
+        <w:rPr>
+          <w:rFonts w:ascii="Times New Roman" w:hAnsi="Times New Roman" w:cs="Times New Roman"/>
+          <w:i/>
+          <w:iCs/>
+          <w:sz w:val="28"/>
+          <w:szCs w:val="28"/>
+          <w:lang w:val="en-US"/>
+        </w:rPr>
+        <w:t>git</w:t>
+      </w:r>
+      <w:r>
+        <w:rPr>
+          <w:rFonts w:ascii="Times New Roman" w:hAnsi="Times New Roman" w:cs="Times New Roman"/>
+          <w:i/>
+          <w:iCs/>
+          <w:sz w:val="28"/>
+          <w:szCs w:val="28"/>
+        </w:rPr>
+        <w:t xml:space="preserve"> </w:t>
+      </w:r>
+      <w:r>
+        <w:rPr>
+          <w:rFonts w:ascii="Times New Roman" w:hAnsi="Times New Roman" w:cs="Times New Roman"/>
+          <w:i/>
+          <w:iCs/>
+          <w:sz w:val="28"/>
+          <w:szCs w:val="28"/>
+          <w:lang w:val="en-US"/>
+        </w:rPr>
+        <w:t>revert</w:t>
+      </w:r>
+      <w:r>
+        <w:rPr>
+          <w:rFonts w:ascii="Times New Roman" w:hAnsi="Times New Roman" w:cs="Times New Roman"/>
+          <w:i/>
+          <w:iCs/>
+          <w:sz w:val="28"/>
+          <w:szCs w:val="28"/>
+        </w:rPr>
+        <w:t xml:space="preserve"> </w:t>
+      </w:r>
+      <w:r>
+        <w:rPr>
+          <w:rFonts w:ascii="Times New Roman" w:hAnsi="Times New Roman" w:cs="Times New Roman"/>
+          <w:i/>
+          <w:iCs/>
+          <w:sz w:val="28"/>
+          <w:szCs w:val="28"/>
+        </w:rPr>
+        <w:t>…</w:t>
+      </w:r>
+      <w:r>
+        <w:rPr>
+          <w:rFonts w:ascii="Times New Roman" w:hAnsi="Times New Roman" w:cs="Times New Roman"/>
+          <w:i/>
+          <w:iCs/>
+          <w:sz w:val="28"/>
+          <w:szCs w:val="28"/>
+        </w:rPr>
+        <w:t xml:space="preserve"> </w:t>
+      </w:r>
+      <w:r>
+        <w:rPr>
+          <w:rFonts w:ascii="Times New Roman" w:hAnsi="Times New Roman" w:cs="Times New Roman"/>
+          <w:sz w:val="28"/>
+          <w:szCs w:val="28"/>
+        </w:rPr>
+        <w:t xml:space="preserve">или </w:t>
+      </w:r>
+      <w:r>
+        <w:rPr>
+          <w:rFonts w:ascii="Times New Roman" w:hAnsi="Times New Roman" w:cs="Times New Roman"/>
+          <w:i/>
+          <w:iCs/>
+          <w:sz w:val="28"/>
+          <w:szCs w:val="28"/>
+          <w:lang w:val="en-US"/>
+        </w:rPr>
+        <w:t>git</w:t>
+      </w:r>
+      <w:r>
+        <w:rPr>
+          <w:rFonts w:ascii="Times New Roman" w:hAnsi="Times New Roman" w:cs="Times New Roman"/>
+          <w:i/>
+          <w:iCs/>
+          <w:sz w:val="28"/>
+          <w:szCs w:val="28"/>
+        </w:rPr>
+        <w:t xml:space="preserve"> </w:t>
+      </w:r>
+      <w:r>
+        <w:rPr>
+          <w:rFonts w:ascii="Times New Roman" w:hAnsi="Times New Roman" w:cs="Times New Roman"/>
+          <w:i/>
+          <w:iCs/>
+          <w:sz w:val="28"/>
+          <w:szCs w:val="28"/>
+          <w:lang w:val="en-US"/>
+        </w:rPr>
+        <w:t>reset</w:t>
+      </w:r>
+      <w:r>
+        <w:rPr>
+          <w:rFonts w:ascii="Times New Roman" w:hAnsi="Times New Roman" w:cs="Times New Roman"/>
+          <w:i/>
+          <w:iCs/>
+          <w:sz w:val="28"/>
+          <w:szCs w:val="28"/>
+        </w:rPr>
+        <w:t xml:space="preserve"> </w:t>
+      </w:r>
+      <w:r>
+        <w:rPr>
+          <w:rFonts w:ascii="Times New Roman" w:hAnsi="Times New Roman" w:cs="Times New Roman"/>
+          <w:i/>
+          <w:iCs/>
+          <w:sz w:val="28"/>
+          <w:szCs w:val="28"/>
+        </w:rPr>
+        <w:t>…</w:t>
+      </w:r>
+      <w:r>
+        <w:rPr>
+          <w:rFonts w:ascii="Times New Roman" w:hAnsi="Times New Roman" w:cs="Times New Roman"/>
+          <w:i/>
+          <w:iCs/>
+          <w:sz w:val="28"/>
+          <w:szCs w:val="28"/>
+        </w:rPr>
+        <w:t xml:space="preserve"> </w:t>
+      </w:r>
+      <w:r>
+        <w:rPr>
+          <w:rFonts w:ascii="Times New Roman" w:hAnsi="Times New Roman" w:cs="Times New Roman"/>
+          <w:sz w:val="28"/>
+          <w:szCs w:val="28"/>
+        </w:rPr>
+        <w:t xml:space="preserve">где за место троеточия мы пишем идентификатор коммита. Первая команда создает новый коммит, который отменяет изменения, но при этом сохраняет историю, второй же удаляет историю. Действие одной из команд предоставлено на рисунке </w:t>
+      </w:r>
+      <w:r>
+        <w:rPr>
+          <w:rFonts w:ascii="Times New Roman" w:hAnsi="Times New Roman" w:cs="Times New Roman"/>
+          <w:sz w:val="28"/>
+          <w:szCs w:val="28"/>
+        </w:rPr>
+        <w:t>1.</w:t>
+      </w:r>
+      <w:r>
+        <w:rPr>
+          <w:rFonts w:ascii="Times New Roman" w:hAnsi="Times New Roman" w:cs="Times New Roman"/>
+          <w:sz w:val="28"/>
+          <w:szCs w:val="28"/>
+        </w:rPr>
+        <w:t>11.</w:t>
+      </w:r>
+    </w:p>
+    <w:p>
+      <w:pPr>
+        <w:pStyle w:val="a3"/>
+        <w:spacing w:line="240" w:lineRule="auto"/>
+        <w:jc w:val="center"/>
+        <w:rPr>
+          <w:rFonts w:ascii="Times New Roman" w:hAnsi="Times New Roman" w:cs="Times New Roman"/>
+          <w:noProof/>
+          <w:sz w:val="28"/>
+          <w:szCs w:val="28"/>
+        </w:rPr>
+      </w:pPr>
+      <w:r>
+        <w:rPr>
+          <w:rFonts w:ascii="Times New Roman" w:hAnsi="Times New Roman" w:cs="Times New Roman"/>
+          <w:noProof/>
+          <w:sz w:val="28"/>
+          <w:szCs w:val="28"/>
+        </w:rPr>
+        <w:lastRenderedPageBreak/>
+        <w:drawing>
+          <wp:inline distT="0" distB="0" distL="0" distR="0" wp14:anchorId="017927EE" wp14:editId="570E378F">
+            <wp:extent cx="4680000" cy="1045559"/>
+            <wp:effectExtent l="0" t="0" r="6350" b="2540"/>
+            <wp:docPr id="987614876" name="Рисунок 1"/>
+            <wp:cNvGraphicFramePr>
+              <a:graphicFrameLocks xmlns:a="http://schemas.openxmlformats.org/drawingml/2006/main" noChangeAspect="1"/>
+            </wp:cNvGraphicFramePr>
+            <a:graphic xmlns:a="http://schemas.openxmlformats.org/drawingml/2006/main">
+              <a:graphicData uri="http://schemas.openxmlformats.org/drawingml/2006/picture">
+                <pic:pic xmlns:pic="http://schemas.openxmlformats.org/drawingml/2006/picture">
+                  <pic:nvPicPr>
+                    <pic:cNvPr id="987614876" name=""/>
+                    <pic:cNvPicPr/>
+                  </pic:nvPicPr>
+                  <pic:blipFill>
+                    <a:blip r:embed="rId15"/>
+                    <a:stretch>
+                      <a:fillRect/>
+                    </a:stretch>
+                  </pic:blipFill>
+                  <pic:spPr>
+                    <a:xfrm>
+                      <a:off x="0" y="0"/>
+                      <a:ext cx="4680000" cy="1045559"/>
+                    </a:xfrm>
+                    <a:prstGeom prst="rect">
+                      <a:avLst/>
+                    </a:prstGeom>
+                  </pic:spPr>
+                </pic:pic>
+              </a:graphicData>
+            </a:graphic>
+          </wp:inline>
+        </w:drawing>
+      </w:r>
+    </w:p>
+    <w:p>
+      <w:pPr>
+        <w:pStyle w:val="a3"/>
+        <w:spacing w:line="240" w:lineRule="auto"/>
+        <w:jc w:val="center"/>
+        <w:rPr>
+          <w:rFonts w:ascii="Times New Roman" w:hAnsi="Times New Roman" w:cs="Times New Roman"/>
+          <w:noProof/>
+          <w:sz w:val="28"/>
+          <w:szCs w:val="28"/>
+        </w:rPr>
+      </w:pPr>
+      <w:r>
+        <w:rPr>
+          <w:rFonts w:ascii="Times New Roman" w:hAnsi="Times New Roman" w:cs="Times New Roman"/>
+          <w:noProof/>
+          <w:sz w:val="28"/>
+          <w:szCs w:val="28"/>
+        </w:rPr>
+        <w:t xml:space="preserve">Рисунок </w:t>
+      </w:r>
+      <w:r>
+        <w:rPr>
+          <w:rFonts w:ascii="Times New Roman" w:hAnsi="Times New Roman" w:cs="Times New Roman"/>
+          <w:noProof/>
+          <w:sz w:val="28"/>
+          <w:szCs w:val="28"/>
+        </w:rPr>
+        <w:t>1.</w:t>
+      </w:r>
+      <w:r>
+        <w:rPr>
+          <w:rFonts w:ascii="Times New Roman" w:hAnsi="Times New Roman" w:cs="Times New Roman"/>
+          <w:noProof/>
+          <w:sz w:val="28"/>
+          <w:szCs w:val="28"/>
+        </w:rPr>
+        <w:t>11 – Отмена коммита с удаление истории</w:t>
       </w:r>
     </w:p>
     <w:sectPr>
@@ -3244,6 +4039,7 @@
   <w:style w:type="character" w:default="1" w:styleId="a0">
     <w:name w:val="Default Paragraph Font"/>
     <w:uiPriority w:val="1"/>
+    <w:semiHidden/>
     <w:unhideWhenUsed/>
   </w:style>
   <w:style w:type="table" w:default="1" w:styleId="a1">

</xml_diff>

<commit_message>
Done part 2 in Application-dev hw_1
</commit_message>
<xml_diff>
--- a/Application-dev/hw_1.docx
+++ b/Application-dev/hw_1.docx
@@ -109,7 +109,25 @@
           <w:sz w:val="28"/>
           <w:szCs w:val="28"/>
         </w:rPr>
-        <w:t>Установите и настройте клиент git на своей рабочей станции.</w:t>
+        <w:t xml:space="preserve">Установите и настройте клиент </w:t>
+      </w:r>
+      <w:proofErr w:type="spellStart"/>
+      <w:r>
+        <w:rPr>
+          <w:rFonts w:ascii="Times New Roman" w:hAnsi="Times New Roman" w:cs="Times New Roman"/>
+          <w:sz w:val="28"/>
+          <w:szCs w:val="28"/>
+        </w:rPr>
+        <w:t>git</w:t>
+      </w:r>
+      <w:proofErr w:type="spellEnd"/>
+      <w:r>
+        <w:rPr>
+          <w:rFonts w:ascii="Times New Roman" w:hAnsi="Times New Roman" w:cs="Times New Roman"/>
+          <w:sz w:val="28"/>
+          <w:szCs w:val="28"/>
+        </w:rPr>
+        <w:t xml:space="preserve"> на своей рабочей станции.</w:t>
       </w:r>
     </w:p>
     <w:p>
@@ -375,6 +393,7 @@
         </w:rPr>
         <w:t xml:space="preserve"> </w:t>
       </w:r>
+      <w:proofErr w:type="gramStart"/>
       <w:r>
         <w:rPr>
           <w:rFonts w:ascii="Times New Roman" w:hAnsi="Times New Roman" w:cs="Times New Roman"/>
@@ -407,6 +426,7 @@
         </w:rPr>
         <w:t>email</w:t>
       </w:r>
+      <w:proofErr w:type="gramEnd"/>
       <w:r>
         <w:rPr>
           <w:rFonts w:ascii="Times New Roman" w:hAnsi="Times New Roman" w:cs="Times New Roman"/>
@@ -417,6 +437,7 @@
         </w:rPr>
         <w:t xml:space="preserve"> “</w:t>
       </w:r>
+      <w:proofErr w:type="spellStart"/>
       <w:r>
         <w:rPr>
           <w:rFonts w:ascii="Times New Roman" w:hAnsi="Times New Roman" w:cs="Times New Roman"/>
@@ -428,6 +449,7 @@
         </w:rPr>
         <w:t>shilo</w:t>
       </w:r>
+      <w:proofErr w:type="spellEnd"/>
       <w:r>
         <w:rPr>
           <w:rFonts w:ascii="Times New Roman" w:hAnsi="Times New Roman" w:cs="Times New Roman"/>
@@ -480,6 +502,7 @@
         </w:rPr>
         <w:t>@</w:t>
       </w:r>
+      <w:proofErr w:type="spellStart"/>
       <w:r>
         <w:rPr>
           <w:rFonts w:ascii="Times New Roman" w:hAnsi="Times New Roman" w:cs="Times New Roman"/>
@@ -491,6 +514,7 @@
         </w:rPr>
         <w:t>edu</w:t>
       </w:r>
+      <w:proofErr w:type="spellEnd"/>
       <w:r>
         <w:rPr>
           <w:rFonts w:ascii="Times New Roman" w:hAnsi="Times New Roman" w:cs="Times New Roman"/>
@@ -501,6 +525,7 @@
         </w:rPr>
         <w:t>.</w:t>
       </w:r>
+      <w:proofErr w:type="spellStart"/>
       <w:r>
         <w:rPr>
           <w:rFonts w:ascii="Times New Roman" w:hAnsi="Times New Roman" w:cs="Times New Roman"/>
@@ -512,6 +537,7 @@
         </w:rPr>
         <w:t>mirea</w:t>
       </w:r>
+      <w:proofErr w:type="spellEnd"/>
       <w:r>
         <w:rPr>
           <w:rFonts w:ascii="Times New Roman" w:hAnsi="Times New Roman" w:cs="Times New Roman"/>
@@ -522,6 +548,7 @@
         </w:rPr>
         <w:t>.</w:t>
       </w:r>
+      <w:proofErr w:type="spellStart"/>
       <w:r>
         <w:rPr>
           <w:rFonts w:ascii="Times New Roman" w:hAnsi="Times New Roman" w:cs="Times New Roman"/>
@@ -533,6 +560,7 @@
         </w:rPr>
         <w:t>ru</w:t>
       </w:r>
+      <w:proofErr w:type="spellEnd"/>
       <w:r>
         <w:rPr>
           <w:rFonts w:ascii="Times New Roman" w:hAnsi="Times New Roman" w:cs="Times New Roman"/>
@@ -803,16 +831,40 @@
         </w:rPr>
         <w:t xml:space="preserve">Для создание локальной репозитории мы должны ввести команду </w:t>
       </w:r>
-      <w:r>
-        <w:rPr>
-          <w:rFonts w:ascii="Times New Roman" w:hAnsi="Times New Roman" w:cs="Times New Roman"/>
-          <w:i/>
-          <w:iCs/>
-          <w:sz w:val="28"/>
-          <w:szCs w:val="28"/>
-        </w:rPr>
-        <w:t>git init</w:t>
-      </w:r>
+      <w:proofErr w:type="spellStart"/>
+      <w:r>
+        <w:rPr>
+          <w:rFonts w:ascii="Times New Roman" w:hAnsi="Times New Roman" w:cs="Times New Roman"/>
+          <w:i/>
+          <w:iCs/>
+          <w:sz w:val="28"/>
+          <w:szCs w:val="28"/>
+        </w:rPr>
+        <w:t>git</w:t>
+      </w:r>
+      <w:proofErr w:type="spellEnd"/>
+      <w:r>
+        <w:rPr>
+          <w:rFonts w:ascii="Times New Roman" w:hAnsi="Times New Roman" w:cs="Times New Roman"/>
+          <w:i/>
+          <w:iCs/>
+          <w:sz w:val="28"/>
+          <w:szCs w:val="28"/>
+        </w:rPr>
+        <w:t xml:space="preserve"> </w:t>
+      </w:r>
+      <w:proofErr w:type="spellStart"/>
+      <w:r>
+        <w:rPr>
+          <w:rFonts w:ascii="Times New Roman" w:hAnsi="Times New Roman" w:cs="Times New Roman"/>
+          <w:i/>
+          <w:iCs/>
+          <w:sz w:val="28"/>
+          <w:szCs w:val="28"/>
+        </w:rPr>
+        <w:t>init</w:t>
+      </w:r>
+      <w:proofErr w:type="spellEnd"/>
       <w:r>
         <w:rPr>
           <w:rFonts w:ascii="Times New Roman" w:hAnsi="Times New Roman" w:cs="Times New Roman"/>
@@ -1016,14 +1068,65 @@
         </w:rPr>
         <w:t xml:space="preserve">“Какой-то текст, который был добавлен. </w:t>
       </w:r>
-      <w:r>
-        <w:rPr>
-          <w:rFonts w:ascii="Times New Roman" w:hAnsi="Times New Roman" w:cs="Times New Roman"/>
-          <w:sz w:val="28"/>
-          <w:szCs w:val="28"/>
-          <w:lang w:val="en-US"/>
-        </w:rPr>
-        <w:t>После создания репозитория.</w:t>
+      <w:proofErr w:type="spellStart"/>
+      <w:r>
+        <w:rPr>
+          <w:rFonts w:ascii="Times New Roman" w:hAnsi="Times New Roman" w:cs="Times New Roman"/>
+          <w:sz w:val="28"/>
+          <w:szCs w:val="28"/>
+          <w:lang w:val="en-US"/>
+        </w:rPr>
+        <w:t>После</w:t>
+      </w:r>
+      <w:proofErr w:type="spellEnd"/>
+      <w:r>
+        <w:rPr>
+          <w:rFonts w:ascii="Times New Roman" w:hAnsi="Times New Roman" w:cs="Times New Roman"/>
+          <w:sz w:val="28"/>
+          <w:szCs w:val="28"/>
+          <w:lang w:val="en-US"/>
+        </w:rPr>
+        <w:t xml:space="preserve"> </w:t>
+      </w:r>
+      <w:proofErr w:type="spellStart"/>
+      <w:r>
+        <w:rPr>
+          <w:rFonts w:ascii="Times New Roman" w:hAnsi="Times New Roman" w:cs="Times New Roman"/>
+          <w:sz w:val="28"/>
+          <w:szCs w:val="28"/>
+          <w:lang w:val="en-US"/>
+        </w:rPr>
+        <w:t>создания</w:t>
+      </w:r>
+      <w:proofErr w:type="spellEnd"/>
+      <w:r>
+        <w:rPr>
+          <w:rFonts w:ascii="Times New Roman" w:hAnsi="Times New Roman" w:cs="Times New Roman"/>
+          <w:sz w:val="28"/>
+          <w:szCs w:val="28"/>
+          <w:lang w:val="en-US"/>
+        </w:rPr>
+        <w:t xml:space="preserve"> </w:t>
+      </w:r>
+      <w:proofErr w:type="spellStart"/>
+      <w:r>
+        <w:rPr>
+          <w:rFonts w:ascii="Times New Roman" w:hAnsi="Times New Roman" w:cs="Times New Roman"/>
+          <w:sz w:val="28"/>
+          <w:szCs w:val="28"/>
+          <w:lang w:val="en-US"/>
+        </w:rPr>
+        <w:t>репозитория</w:t>
+      </w:r>
+      <w:proofErr w:type="spellEnd"/>
+      <w:r>
+        <w:rPr>
+          <w:rFonts w:ascii="Times New Roman" w:hAnsi="Times New Roman" w:cs="Times New Roman"/>
+          <w:sz w:val="28"/>
+          <w:szCs w:val="28"/>
+          <w:lang w:val="en-US"/>
+        </w:rPr>
+        <w:t>.</w:t>
       </w:r>
       <w:r>
         <w:rPr>
@@ -1204,7 +1307,25 @@
           <w:sz w:val="28"/>
           <w:szCs w:val="28"/>
         </w:rPr>
-        <w:t xml:space="preserve"> добавить изменный индекс в </w:t>
+        <w:t xml:space="preserve"> добавить </w:t>
+      </w:r>
+      <w:proofErr w:type="spellStart"/>
+      <w:r>
+        <w:rPr>
+          <w:rFonts w:ascii="Times New Roman" w:hAnsi="Times New Roman" w:cs="Times New Roman"/>
+          <w:sz w:val="28"/>
+          <w:szCs w:val="28"/>
+        </w:rPr>
+        <w:t>изменный</w:t>
+      </w:r>
+      <w:proofErr w:type="spellEnd"/>
+      <w:r>
+        <w:rPr>
+          <w:rFonts w:ascii="Times New Roman" w:hAnsi="Times New Roman" w:cs="Times New Roman"/>
+          <w:sz w:val="28"/>
+          <w:szCs w:val="28"/>
+        </w:rPr>
+        <w:t xml:space="preserve"> индекс в </w:t>
       </w:r>
       <w:r>
         <w:rPr>
@@ -1252,6 +1373,7 @@
         </w:rPr>
         <w:t xml:space="preserve"> </w:t>
       </w:r>
+      <w:proofErr w:type="gramStart"/>
       <w:r>
         <w:rPr>
           <w:rFonts w:ascii="Times New Roman" w:hAnsi="Times New Roman" w:cs="Times New Roman"/>
@@ -1273,6 +1395,7 @@
         </w:rPr>
         <w:t xml:space="preserve"> .</w:t>
       </w:r>
+      <w:proofErr w:type="gramEnd"/>
       <w:r>
         <w:rPr>
           <w:rFonts w:ascii="Times New Roman" w:hAnsi="Times New Roman" w:cs="Times New Roman"/>
@@ -1801,7 +1924,61 @@
           <w:sz w:val="28"/>
           <w:szCs w:val="28"/>
         </w:rPr>
-        <w:t>Измените еще один файл. Добавьте это изменение в индекс git. Измените файл еще раз. Проверьте состояние и произведите коммит проиндексированного изменения. Теперь добавьте второе изменение в индекс, а затем проверьте состояние с помощью команды git status. Сделайте коммит второго изменения.</w:t>
+        <w:t xml:space="preserve">Измените еще один файл. Добавьте это изменение в индекс </w:t>
+      </w:r>
+      <w:proofErr w:type="spellStart"/>
+      <w:r>
+        <w:rPr>
+          <w:rFonts w:ascii="Times New Roman" w:hAnsi="Times New Roman" w:cs="Times New Roman"/>
+          <w:sz w:val="28"/>
+          <w:szCs w:val="28"/>
+        </w:rPr>
+        <w:t>git</w:t>
+      </w:r>
+      <w:proofErr w:type="spellEnd"/>
+      <w:r>
+        <w:rPr>
+          <w:rFonts w:ascii="Times New Roman" w:hAnsi="Times New Roman" w:cs="Times New Roman"/>
+          <w:sz w:val="28"/>
+          <w:szCs w:val="28"/>
+        </w:rPr>
+        <w:t xml:space="preserve">. Измените файл еще раз. Проверьте состояние и произведите коммит проиндексированного изменения. Теперь добавьте второе изменение в индекс, а затем проверьте состояние с помощью команды </w:t>
+      </w:r>
+      <w:proofErr w:type="spellStart"/>
+      <w:r>
+        <w:rPr>
+          <w:rFonts w:ascii="Times New Roman" w:hAnsi="Times New Roman" w:cs="Times New Roman"/>
+          <w:sz w:val="28"/>
+          <w:szCs w:val="28"/>
+        </w:rPr>
+        <w:t>git</w:t>
+      </w:r>
+      <w:proofErr w:type="spellEnd"/>
+      <w:r>
+        <w:rPr>
+          <w:rFonts w:ascii="Times New Roman" w:hAnsi="Times New Roman" w:cs="Times New Roman"/>
+          <w:sz w:val="28"/>
+          <w:szCs w:val="28"/>
+        </w:rPr>
+        <w:t xml:space="preserve"> </w:t>
+      </w:r>
+      <w:proofErr w:type="spellStart"/>
+      <w:r>
+        <w:rPr>
+          <w:rFonts w:ascii="Times New Roman" w:hAnsi="Times New Roman" w:cs="Times New Roman"/>
+          <w:sz w:val="28"/>
+          <w:szCs w:val="28"/>
+        </w:rPr>
+        <w:t>status</w:t>
+      </w:r>
+      <w:proofErr w:type="spellEnd"/>
+      <w:r>
+        <w:rPr>
+          <w:rFonts w:ascii="Times New Roman" w:hAnsi="Times New Roman" w:cs="Times New Roman"/>
+          <w:sz w:val="28"/>
+          <w:szCs w:val="28"/>
+        </w:rPr>
+        <w:t>. Сделайте коммит второго изменения.</w:t>
       </w:r>
     </w:p>
     <w:p>
@@ -1980,16 +2157,40 @@
         </w:rPr>
         <w:t xml:space="preserve"> Просмотрите историю коммитов с помощью команды </w:t>
       </w:r>
-      <w:r>
-        <w:rPr>
-          <w:rFonts w:ascii="Times New Roman" w:hAnsi="Times New Roman" w:cs="Times New Roman"/>
-          <w:i/>
-          <w:iCs/>
-          <w:sz w:val="28"/>
-          <w:szCs w:val="28"/>
-        </w:rPr>
-        <w:t>git log</w:t>
-      </w:r>
+      <w:proofErr w:type="spellStart"/>
+      <w:r>
+        <w:rPr>
+          <w:rFonts w:ascii="Times New Roman" w:hAnsi="Times New Roman" w:cs="Times New Roman"/>
+          <w:i/>
+          <w:iCs/>
+          <w:sz w:val="28"/>
+          <w:szCs w:val="28"/>
+        </w:rPr>
+        <w:t>git</w:t>
+      </w:r>
+      <w:proofErr w:type="spellEnd"/>
+      <w:r>
+        <w:rPr>
+          <w:rFonts w:ascii="Times New Roman" w:hAnsi="Times New Roman" w:cs="Times New Roman"/>
+          <w:i/>
+          <w:iCs/>
+          <w:sz w:val="28"/>
+          <w:szCs w:val="28"/>
+        </w:rPr>
+        <w:t xml:space="preserve"> </w:t>
+      </w:r>
+      <w:proofErr w:type="spellStart"/>
+      <w:r>
+        <w:rPr>
+          <w:rFonts w:ascii="Times New Roman" w:hAnsi="Times New Roman" w:cs="Times New Roman"/>
+          <w:i/>
+          <w:iCs/>
+          <w:sz w:val="28"/>
+          <w:szCs w:val="28"/>
+        </w:rPr>
+        <w:t>log</w:t>
+      </w:r>
+      <w:proofErr w:type="spellEnd"/>
       <w:r>
         <w:rPr>
           <w:rFonts w:ascii="Times New Roman" w:hAnsi="Times New Roman" w:cs="Times New Roman"/>
@@ -2657,15 +2858,49 @@
         </w:rPr>
         <w:t xml:space="preserve">Для создания простого тега используется команда </w:t>
       </w:r>
-      <w:r>
-        <w:rPr>
-          <w:rFonts w:ascii="Times New Roman" w:hAnsi="Times New Roman" w:cs="Times New Roman"/>
-          <w:i/>
-          <w:iCs/>
-          <w:sz w:val="28"/>
-          <w:szCs w:val="28"/>
-        </w:rPr>
-        <w:t xml:space="preserve">git tag </w:t>
+      <w:proofErr w:type="spellStart"/>
+      <w:r>
+        <w:rPr>
+          <w:rFonts w:ascii="Times New Roman" w:hAnsi="Times New Roman" w:cs="Times New Roman"/>
+          <w:i/>
+          <w:iCs/>
+          <w:sz w:val="28"/>
+          <w:szCs w:val="28"/>
+        </w:rPr>
+        <w:t>git</w:t>
+      </w:r>
+      <w:proofErr w:type="spellEnd"/>
+      <w:r>
+        <w:rPr>
+          <w:rFonts w:ascii="Times New Roman" w:hAnsi="Times New Roman" w:cs="Times New Roman"/>
+          <w:i/>
+          <w:iCs/>
+          <w:sz w:val="28"/>
+          <w:szCs w:val="28"/>
+        </w:rPr>
+        <w:t xml:space="preserve"> </w:t>
+      </w:r>
+      <w:proofErr w:type="spellStart"/>
+      <w:r>
+        <w:rPr>
+          <w:rFonts w:ascii="Times New Roman" w:hAnsi="Times New Roman" w:cs="Times New Roman"/>
+          <w:i/>
+          <w:iCs/>
+          <w:sz w:val="28"/>
+          <w:szCs w:val="28"/>
+        </w:rPr>
+        <w:t>tag</w:t>
+      </w:r>
+      <w:proofErr w:type="spellEnd"/>
+      <w:r>
+        <w:rPr>
+          <w:rFonts w:ascii="Times New Roman" w:hAnsi="Times New Roman" w:cs="Times New Roman"/>
+          <w:i/>
+          <w:iCs/>
+          <w:sz w:val="28"/>
+          <w:szCs w:val="28"/>
+        </w:rPr>
+        <w:t xml:space="preserve"> </w:t>
       </w:r>
       <w:r>
         <w:rPr>
@@ -3527,6 +3762,1551 @@
         </w:rPr>
         <w:t>11 – Отмена коммита с удаление истории</w:t>
       </w:r>
+    </w:p>
+    <w:p>
+      <w:pPr>
+        <w:spacing w:line="240" w:lineRule="auto"/>
+        <w:jc w:val="both"/>
+        <w:rPr>
+          <w:rFonts w:ascii="Times New Roman" w:hAnsi="Times New Roman" w:cs="Times New Roman"/>
+          <w:b/>
+          <w:bCs/>
+          <w:noProof/>
+          <w:sz w:val="28"/>
+          <w:szCs w:val="28"/>
+        </w:rPr>
+      </w:pPr>
+      <w:r>
+        <w:rPr>
+          <w:rFonts w:ascii="Times New Roman" w:hAnsi="Times New Roman" w:cs="Times New Roman"/>
+          <w:b/>
+          <w:bCs/>
+          <w:noProof/>
+          <w:sz w:val="28"/>
+          <w:szCs w:val="28"/>
+        </w:rPr>
+        <w:t>Часть 2.</w:t>
+      </w:r>
+      <w:r>
+        <w:rPr>
+          <w:rFonts w:ascii="Times New Roman" w:hAnsi="Times New Roman" w:cs="Times New Roman"/>
+          <w:b/>
+          <w:bCs/>
+          <w:noProof/>
+          <w:sz w:val="28"/>
+          <w:szCs w:val="28"/>
+        </w:rPr>
+        <w:t xml:space="preserve"> </w:t>
+      </w:r>
+      <w:r>
+        <w:rPr>
+          <w:rFonts w:ascii="Times New Roman" w:hAnsi="Times New Roman" w:cs="Times New Roman"/>
+          <w:b/>
+          <w:bCs/>
+          <w:noProof/>
+          <w:sz w:val="28"/>
+          <w:szCs w:val="28"/>
+        </w:rPr>
+        <w:t>Системы управления репозиториями</w:t>
+      </w:r>
+    </w:p>
+    <w:p>
+      <w:pPr>
+        <w:spacing w:line="240" w:lineRule="auto"/>
+        <w:jc w:val="both"/>
+        <w:rPr>
+          <w:rFonts w:ascii="Times New Roman" w:hAnsi="Times New Roman" w:cs="Times New Roman"/>
+          <w:noProof/>
+          <w:sz w:val="28"/>
+          <w:szCs w:val="28"/>
+        </w:rPr>
+      </w:pPr>
+      <w:r>
+        <w:rPr>
+          <w:rFonts w:ascii="Times New Roman" w:hAnsi="Times New Roman" w:cs="Times New Roman"/>
+          <w:noProof/>
+          <w:sz w:val="28"/>
+          <w:szCs w:val="28"/>
+          <w:u w:val="single"/>
+        </w:rPr>
+        <w:t>Задание 1.</w:t>
+      </w:r>
+      <w:r>
+        <w:rPr>
+          <w:rFonts w:ascii="Times New Roman" w:hAnsi="Times New Roman" w:cs="Times New Roman"/>
+          <w:noProof/>
+          <w:sz w:val="28"/>
+          <w:szCs w:val="28"/>
+        </w:rPr>
+        <w:t xml:space="preserve"> </w:t>
+      </w:r>
+      <w:r>
+        <w:rPr>
+          <w:rFonts w:ascii="Times New Roman" w:hAnsi="Times New Roman" w:cs="Times New Roman"/>
+          <w:noProof/>
+          <w:sz w:val="28"/>
+          <w:szCs w:val="28"/>
+        </w:rPr>
+        <w:t>Создайте аккаунт на GitHub (у кого нет)</w:t>
+      </w:r>
+    </w:p>
+    <w:p>
+      <w:pPr>
+        <w:spacing w:line="240" w:lineRule="auto"/>
+        <w:jc w:val="both"/>
+        <w:rPr>
+          <w:rFonts w:ascii="Times New Roman" w:hAnsi="Times New Roman" w:cs="Times New Roman"/>
+          <w:noProof/>
+          <w:sz w:val="28"/>
+          <w:szCs w:val="28"/>
+          <w:lang w:val="en-US"/>
+        </w:rPr>
+      </w:pPr>
+      <w:r>
+        <w:rPr>
+          <w:rFonts w:ascii="Times New Roman" w:hAnsi="Times New Roman" w:cs="Times New Roman"/>
+          <w:noProof/>
+          <w:sz w:val="28"/>
+          <w:szCs w:val="28"/>
+          <w:lang w:val="en-US"/>
+        </w:rPr>
+        <w:drawing>
+          <wp:inline distT="0" distB="0" distL="0" distR="0" wp14:anchorId="71536164" wp14:editId="42FEE1CD">
+            <wp:extent cx="5940425" cy="3299460"/>
+            <wp:effectExtent l="0" t="0" r="3175" b="0"/>
+            <wp:docPr id="203112290" name="Рисунок 1"/>
+            <wp:cNvGraphicFramePr>
+              <a:graphicFrameLocks xmlns:a="http://schemas.openxmlformats.org/drawingml/2006/main" noChangeAspect="1"/>
+            </wp:cNvGraphicFramePr>
+            <a:graphic xmlns:a="http://schemas.openxmlformats.org/drawingml/2006/main">
+              <a:graphicData uri="http://schemas.openxmlformats.org/drawingml/2006/picture">
+                <pic:pic xmlns:pic="http://schemas.openxmlformats.org/drawingml/2006/picture">
+                  <pic:nvPicPr>
+                    <pic:cNvPr id="203112290" name=""/>
+                    <pic:cNvPicPr/>
+                  </pic:nvPicPr>
+                  <pic:blipFill>
+                    <a:blip r:embed="rId16"/>
+                    <a:stretch>
+                      <a:fillRect/>
+                    </a:stretch>
+                  </pic:blipFill>
+                  <pic:spPr>
+                    <a:xfrm>
+                      <a:off x="0" y="0"/>
+                      <a:ext cx="5940425" cy="3299460"/>
+                    </a:xfrm>
+                    <a:prstGeom prst="rect">
+                      <a:avLst/>
+                    </a:prstGeom>
+                  </pic:spPr>
+                </pic:pic>
+              </a:graphicData>
+            </a:graphic>
+          </wp:inline>
+        </w:drawing>
+      </w:r>
+    </w:p>
+    <w:p>
+      <w:pPr>
+        <w:spacing w:line="240" w:lineRule="auto"/>
+        <w:jc w:val="both"/>
+        <w:rPr>
+          <w:rFonts w:ascii="Times New Roman" w:hAnsi="Times New Roman" w:cs="Times New Roman"/>
+          <w:noProof/>
+          <w:sz w:val="28"/>
+          <w:szCs w:val="28"/>
+        </w:rPr>
+      </w:pPr>
+      <w:r>
+        <w:rPr>
+          <w:rFonts w:ascii="Times New Roman" w:hAnsi="Times New Roman" w:cs="Times New Roman"/>
+          <w:noProof/>
+          <w:sz w:val="28"/>
+          <w:szCs w:val="28"/>
+        </w:rPr>
+        <w:t xml:space="preserve">Рисунок 2.1 – Скриншот профиля на </w:t>
+      </w:r>
+      <w:r>
+        <w:rPr>
+          <w:rFonts w:ascii="Times New Roman" w:hAnsi="Times New Roman" w:cs="Times New Roman"/>
+          <w:noProof/>
+          <w:sz w:val="28"/>
+          <w:szCs w:val="28"/>
+          <w:lang w:val="en-US"/>
+        </w:rPr>
+        <w:t>GitHub</w:t>
+      </w:r>
+    </w:p>
+    <w:p>
+      <w:pPr>
+        <w:spacing w:line="240" w:lineRule="auto"/>
+        <w:jc w:val="both"/>
+        <w:rPr>
+          <w:rFonts w:ascii="Times New Roman" w:hAnsi="Times New Roman" w:cs="Times New Roman"/>
+          <w:noProof/>
+          <w:sz w:val="28"/>
+          <w:szCs w:val="28"/>
+        </w:rPr>
+      </w:pPr>
+      <w:r>
+        <w:rPr>
+          <w:rFonts w:ascii="Times New Roman" w:hAnsi="Times New Roman" w:cs="Times New Roman"/>
+          <w:noProof/>
+          <w:sz w:val="28"/>
+          <w:szCs w:val="28"/>
+          <w:u w:val="single"/>
+        </w:rPr>
+        <w:t>Задание 2.</w:t>
+      </w:r>
+      <w:r>
+        <w:rPr>
+          <w:rFonts w:ascii="Times New Roman" w:hAnsi="Times New Roman" w:cs="Times New Roman"/>
+          <w:noProof/>
+          <w:sz w:val="28"/>
+          <w:szCs w:val="28"/>
+        </w:rPr>
+        <w:t xml:space="preserve"> Создайте репозиторий на GitHub и на локальной машине, согласно выбранной теме проекта</w:t>
+      </w:r>
+    </w:p>
+    <w:p>
+      <w:pPr>
+        <w:spacing w:line="240" w:lineRule="auto"/>
+        <w:jc w:val="both"/>
+        <w:rPr>
+          <w:rFonts w:ascii="Times New Roman" w:hAnsi="Times New Roman" w:cs="Times New Roman"/>
+          <w:noProof/>
+          <w:sz w:val="28"/>
+          <w:szCs w:val="28"/>
+        </w:rPr>
+      </w:pPr>
+      <w:r>
+        <w:rPr>
+          <w:rFonts w:ascii="Times New Roman" w:hAnsi="Times New Roman" w:cs="Times New Roman"/>
+          <w:noProof/>
+          <w:sz w:val="28"/>
+          <w:szCs w:val="28"/>
+        </w:rPr>
+        <w:drawing>
+          <wp:inline distT="0" distB="0" distL="0" distR="0" wp14:anchorId="2544F11E" wp14:editId="44E6F223">
+            <wp:extent cx="5940425" cy="2324735"/>
+            <wp:effectExtent l="0" t="0" r="3175" b="0"/>
+            <wp:docPr id="405739793" name="Рисунок 1"/>
+            <wp:cNvGraphicFramePr>
+              <a:graphicFrameLocks xmlns:a="http://schemas.openxmlformats.org/drawingml/2006/main" noChangeAspect="1"/>
+            </wp:cNvGraphicFramePr>
+            <a:graphic xmlns:a="http://schemas.openxmlformats.org/drawingml/2006/main">
+              <a:graphicData uri="http://schemas.openxmlformats.org/drawingml/2006/picture">
+                <pic:pic xmlns:pic="http://schemas.openxmlformats.org/drawingml/2006/picture">
+                  <pic:nvPicPr>
+                    <pic:cNvPr id="405739793" name=""/>
+                    <pic:cNvPicPr/>
+                  </pic:nvPicPr>
+                  <pic:blipFill>
+                    <a:blip r:embed="rId17"/>
+                    <a:stretch>
+                      <a:fillRect/>
+                    </a:stretch>
+                  </pic:blipFill>
+                  <pic:spPr>
+                    <a:xfrm>
+                      <a:off x="0" y="0"/>
+                      <a:ext cx="5940425" cy="2324735"/>
+                    </a:xfrm>
+                    <a:prstGeom prst="rect">
+                      <a:avLst/>
+                    </a:prstGeom>
+                  </pic:spPr>
+                </pic:pic>
+              </a:graphicData>
+            </a:graphic>
+          </wp:inline>
+        </w:drawing>
+      </w:r>
+    </w:p>
+    <w:p>
+      <w:pPr>
+        <w:spacing w:line="240" w:lineRule="auto"/>
+        <w:jc w:val="both"/>
+        <w:rPr>
+          <w:rFonts w:ascii="Times New Roman" w:hAnsi="Times New Roman" w:cs="Times New Roman"/>
+          <w:noProof/>
+          <w:sz w:val="28"/>
+          <w:szCs w:val="28"/>
+        </w:rPr>
+      </w:pPr>
+      <w:r>
+        <w:rPr>
+          <w:rFonts w:ascii="Times New Roman" w:hAnsi="Times New Roman" w:cs="Times New Roman"/>
+          <w:noProof/>
+          <w:sz w:val="28"/>
+          <w:szCs w:val="28"/>
+        </w:rPr>
+        <w:t>Рисунок 2.2 – Создан репозиторий на гитхабе</w:t>
+      </w:r>
+    </w:p>
+    <w:p>
+      <w:pPr>
+        <w:spacing w:line="240" w:lineRule="auto"/>
+        <w:jc w:val="both"/>
+        <w:rPr>
+          <w:rFonts w:ascii="Times New Roman" w:hAnsi="Times New Roman" w:cs="Times New Roman"/>
+          <w:noProof/>
+          <w:sz w:val="28"/>
+          <w:szCs w:val="28"/>
+        </w:rPr>
+      </w:pPr>
+      <w:r>
+        <w:rPr>
+          <w:rFonts w:ascii="Times New Roman" w:hAnsi="Times New Roman" w:cs="Times New Roman"/>
+          <w:noProof/>
+          <w:sz w:val="28"/>
+          <w:szCs w:val="28"/>
+          <w:u w:val="single"/>
+        </w:rPr>
+        <w:lastRenderedPageBreak/>
+        <w:t>Задание 3.</w:t>
+      </w:r>
+      <w:r>
+        <w:rPr>
+          <w:rFonts w:ascii="Times New Roman" w:hAnsi="Times New Roman" w:cs="Times New Roman"/>
+          <w:noProof/>
+          <w:sz w:val="28"/>
+          <w:szCs w:val="28"/>
+        </w:rPr>
+        <w:t xml:space="preserve"> </w:t>
+      </w:r>
+      <w:r>
+        <w:rPr>
+          <w:rFonts w:ascii="Times New Roman" w:hAnsi="Times New Roman" w:cs="Times New Roman"/>
+          <w:noProof/>
+          <w:sz w:val="28"/>
+          <w:szCs w:val="28"/>
+        </w:rPr>
+        <w:t>Создайте несколько файлов на локальной машине при помощи консоли</w:t>
+      </w:r>
+    </w:p>
+    <w:p>
+      <w:pPr>
+        <w:spacing w:line="240" w:lineRule="auto"/>
+        <w:jc w:val="both"/>
+        <w:rPr>
+          <w:rFonts w:ascii="Times New Roman" w:hAnsi="Times New Roman" w:cs="Times New Roman"/>
+          <w:noProof/>
+          <w:sz w:val="28"/>
+          <w:szCs w:val="28"/>
+        </w:rPr>
+      </w:pPr>
+      <w:r>
+        <w:rPr>
+          <w:rFonts w:ascii="Times New Roman" w:hAnsi="Times New Roman" w:cs="Times New Roman"/>
+          <w:noProof/>
+          <w:sz w:val="28"/>
+          <w:szCs w:val="28"/>
+        </w:rPr>
+        <w:drawing>
+          <wp:inline distT="0" distB="0" distL="0" distR="0" wp14:anchorId="510DFE18" wp14:editId="3D8703DE">
+            <wp:extent cx="5940425" cy="1266190"/>
+            <wp:effectExtent l="0" t="0" r="3175" b="0"/>
+            <wp:docPr id="1536195747" name="Рисунок 1"/>
+            <wp:cNvGraphicFramePr>
+              <a:graphicFrameLocks xmlns:a="http://schemas.openxmlformats.org/drawingml/2006/main" noChangeAspect="1"/>
+            </wp:cNvGraphicFramePr>
+            <a:graphic xmlns:a="http://schemas.openxmlformats.org/drawingml/2006/main">
+              <a:graphicData uri="http://schemas.openxmlformats.org/drawingml/2006/picture">
+                <pic:pic xmlns:pic="http://schemas.openxmlformats.org/drawingml/2006/picture">
+                  <pic:nvPicPr>
+                    <pic:cNvPr id="1536195747" name=""/>
+                    <pic:cNvPicPr/>
+                  </pic:nvPicPr>
+                  <pic:blipFill>
+                    <a:blip r:embed="rId18"/>
+                    <a:stretch>
+                      <a:fillRect/>
+                    </a:stretch>
+                  </pic:blipFill>
+                  <pic:spPr>
+                    <a:xfrm>
+                      <a:off x="0" y="0"/>
+                      <a:ext cx="5940425" cy="1266190"/>
+                    </a:xfrm>
+                    <a:prstGeom prst="rect">
+                      <a:avLst/>
+                    </a:prstGeom>
+                  </pic:spPr>
+                </pic:pic>
+              </a:graphicData>
+            </a:graphic>
+          </wp:inline>
+        </w:drawing>
+      </w:r>
+    </w:p>
+    <w:p>
+      <w:pPr>
+        <w:spacing w:line="240" w:lineRule="auto"/>
+        <w:jc w:val="both"/>
+        <w:rPr>
+          <w:rFonts w:ascii="Times New Roman" w:hAnsi="Times New Roman" w:cs="Times New Roman"/>
+          <w:noProof/>
+          <w:sz w:val="28"/>
+          <w:szCs w:val="28"/>
+        </w:rPr>
+      </w:pPr>
+      <w:r>
+        <w:rPr>
+          <w:rFonts w:ascii="Times New Roman" w:hAnsi="Times New Roman" w:cs="Times New Roman"/>
+          <w:noProof/>
+          <w:sz w:val="28"/>
+          <w:szCs w:val="28"/>
+        </w:rPr>
+        <w:t>Рисунок 2.3 – Созданные фпйлы в папке проекта</w:t>
+      </w:r>
+    </w:p>
+    <w:p>
+      <w:pPr>
+        <w:spacing w:line="240" w:lineRule="auto"/>
+        <w:jc w:val="both"/>
+        <w:rPr>
+          <w:rFonts w:ascii="Times New Roman" w:hAnsi="Times New Roman" w:cs="Times New Roman"/>
+          <w:noProof/>
+          <w:sz w:val="28"/>
+          <w:szCs w:val="28"/>
+        </w:rPr>
+      </w:pPr>
+      <w:r>
+        <w:rPr>
+          <w:rFonts w:ascii="Times New Roman" w:hAnsi="Times New Roman" w:cs="Times New Roman"/>
+          <w:noProof/>
+          <w:sz w:val="28"/>
+          <w:szCs w:val="28"/>
+          <w:u w:val="single"/>
+        </w:rPr>
+        <w:t>Задание 4.</w:t>
+      </w:r>
+      <w:r>
+        <w:rPr>
+          <w:rFonts w:ascii="Times New Roman" w:hAnsi="Times New Roman" w:cs="Times New Roman"/>
+          <w:noProof/>
+          <w:sz w:val="28"/>
+          <w:szCs w:val="28"/>
+        </w:rPr>
+        <w:t xml:space="preserve"> </w:t>
+      </w:r>
+      <w:r>
+        <w:rPr>
+          <w:rFonts w:ascii="Times New Roman" w:hAnsi="Times New Roman" w:cs="Times New Roman"/>
+          <w:noProof/>
+          <w:sz w:val="28"/>
+          <w:szCs w:val="28"/>
+        </w:rPr>
+        <w:t>Создайте SSH-ключ для авторизации</w:t>
+      </w:r>
+    </w:p>
+    <w:p>
+      <w:pPr>
+        <w:spacing w:line="240" w:lineRule="auto"/>
+        <w:jc w:val="both"/>
+        <w:rPr>
+          <w:rFonts w:ascii="Times New Roman" w:hAnsi="Times New Roman" w:cs="Times New Roman"/>
+          <w:noProof/>
+          <w:sz w:val="28"/>
+          <w:szCs w:val="28"/>
+        </w:rPr>
+      </w:pPr>
+      <w:r>
+        <w:rPr>
+          <w:rFonts w:ascii="Times New Roman" w:hAnsi="Times New Roman" w:cs="Times New Roman"/>
+          <w:noProof/>
+          <w:sz w:val="28"/>
+          <w:szCs w:val="28"/>
+        </w:rPr>
+        <w:drawing>
+          <wp:inline distT="0" distB="0" distL="0" distR="0" wp14:anchorId="332E100C" wp14:editId="630A0219">
+            <wp:extent cx="5940425" cy="3726815"/>
+            <wp:effectExtent l="0" t="0" r="3175" b="6985"/>
+            <wp:docPr id="231582486" name="Рисунок 1"/>
+            <wp:cNvGraphicFramePr>
+              <a:graphicFrameLocks xmlns:a="http://schemas.openxmlformats.org/drawingml/2006/main" noChangeAspect="1"/>
+            </wp:cNvGraphicFramePr>
+            <a:graphic xmlns:a="http://schemas.openxmlformats.org/drawingml/2006/main">
+              <a:graphicData uri="http://schemas.openxmlformats.org/drawingml/2006/picture">
+                <pic:pic xmlns:pic="http://schemas.openxmlformats.org/drawingml/2006/picture">
+                  <pic:nvPicPr>
+                    <pic:cNvPr id="231582486" name=""/>
+                    <pic:cNvPicPr/>
+                  </pic:nvPicPr>
+                  <pic:blipFill>
+                    <a:blip r:embed="rId19"/>
+                    <a:stretch>
+                      <a:fillRect/>
+                    </a:stretch>
+                  </pic:blipFill>
+                  <pic:spPr>
+                    <a:xfrm>
+                      <a:off x="0" y="0"/>
+                      <a:ext cx="5940425" cy="3726815"/>
+                    </a:xfrm>
+                    <a:prstGeom prst="rect">
+                      <a:avLst/>
+                    </a:prstGeom>
+                  </pic:spPr>
+                </pic:pic>
+              </a:graphicData>
+            </a:graphic>
+          </wp:inline>
+        </w:drawing>
+      </w:r>
+    </w:p>
+    <w:p>
+      <w:pPr>
+        <w:spacing w:line="240" w:lineRule="auto"/>
+        <w:jc w:val="both"/>
+        <w:rPr>
+          <w:rFonts w:ascii="Times New Roman" w:hAnsi="Times New Roman" w:cs="Times New Roman"/>
+          <w:noProof/>
+          <w:sz w:val="28"/>
+          <w:szCs w:val="28"/>
+        </w:rPr>
+      </w:pPr>
+      <w:r>
+        <w:rPr>
+          <w:rFonts w:ascii="Times New Roman" w:hAnsi="Times New Roman" w:cs="Times New Roman"/>
+          <w:noProof/>
+          <w:sz w:val="28"/>
+          <w:szCs w:val="28"/>
+        </w:rPr>
+        <w:t xml:space="preserve">Рисунок 2.4 – Создание </w:t>
+      </w:r>
+      <w:r>
+        <w:rPr>
+          <w:rFonts w:ascii="Times New Roman" w:hAnsi="Times New Roman" w:cs="Times New Roman"/>
+          <w:noProof/>
+          <w:sz w:val="28"/>
+          <w:szCs w:val="28"/>
+          <w:lang w:val="en-US"/>
+        </w:rPr>
+        <w:t xml:space="preserve">SSH </w:t>
+      </w:r>
+      <w:r>
+        <w:rPr>
+          <w:rFonts w:ascii="Times New Roman" w:hAnsi="Times New Roman" w:cs="Times New Roman"/>
+          <w:noProof/>
+          <w:sz w:val="28"/>
+          <w:szCs w:val="28"/>
+        </w:rPr>
+        <w:t>ключа</w:t>
+      </w:r>
+    </w:p>
+    <w:p>
+      <w:pPr>
+        <w:spacing w:line="240" w:lineRule="auto"/>
+        <w:jc w:val="both"/>
+        <w:rPr>
+          <w:rFonts w:ascii="Times New Roman" w:hAnsi="Times New Roman" w:cs="Times New Roman"/>
+          <w:noProof/>
+          <w:sz w:val="28"/>
+          <w:szCs w:val="28"/>
+        </w:rPr>
+      </w:pPr>
+      <w:r>
+        <w:rPr>
+          <w:rFonts w:ascii="Times New Roman" w:hAnsi="Times New Roman" w:cs="Times New Roman"/>
+          <w:noProof/>
+          <w:sz w:val="28"/>
+          <w:szCs w:val="28"/>
+          <w:u w:val="single"/>
+        </w:rPr>
+        <w:t>Задание 5.</w:t>
+      </w:r>
+      <w:r>
+        <w:rPr>
+          <w:rFonts w:ascii="Times New Roman" w:hAnsi="Times New Roman" w:cs="Times New Roman"/>
+          <w:noProof/>
+          <w:sz w:val="28"/>
+          <w:szCs w:val="28"/>
+        </w:rPr>
+        <w:t xml:space="preserve"> </w:t>
+      </w:r>
+      <w:r>
+        <w:rPr>
+          <w:rFonts w:ascii="Times New Roman" w:hAnsi="Times New Roman" w:cs="Times New Roman"/>
+          <w:noProof/>
+          <w:sz w:val="28"/>
+          <w:szCs w:val="28"/>
+        </w:rPr>
+        <w:t>Свяжите репозиторий локальной машины с репозиторием на GitHub при помощи консоли</w:t>
+      </w:r>
+    </w:p>
+    <w:p>
+      <w:pPr>
+        <w:spacing w:line="240" w:lineRule="auto"/>
+        <w:jc w:val="both"/>
+        <w:rPr>
+          <w:rFonts w:ascii="Times New Roman" w:hAnsi="Times New Roman" w:cs="Times New Roman"/>
+          <w:noProof/>
+          <w:sz w:val="28"/>
+          <w:szCs w:val="28"/>
+        </w:rPr>
+      </w:pPr>
+      <w:r>
+        <w:rPr>
+          <w:rFonts w:ascii="Times New Roman" w:hAnsi="Times New Roman" w:cs="Times New Roman"/>
+          <w:noProof/>
+          <w:sz w:val="28"/>
+          <w:szCs w:val="28"/>
+        </w:rPr>
+        <w:drawing>
+          <wp:inline distT="0" distB="0" distL="0" distR="0" wp14:anchorId="5974B005" wp14:editId="7BFF2B5D">
+            <wp:extent cx="5940425" cy="372745"/>
+            <wp:effectExtent l="0" t="0" r="3175" b="8255"/>
+            <wp:docPr id="1980544257" name="Рисунок 1"/>
+            <wp:cNvGraphicFramePr>
+              <a:graphicFrameLocks xmlns:a="http://schemas.openxmlformats.org/drawingml/2006/main" noChangeAspect="1"/>
+            </wp:cNvGraphicFramePr>
+            <a:graphic xmlns:a="http://schemas.openxmlformats.org/drawingml/2006/main">
+              <a:graphicData uri="http://schemas.openxmlformats.org/drawingml/2006/picture">
+                <pic:pic xmlns:pic="http://schemas.openxmlformats.org/drawingml/2006/picture">
+                  <pic:nvPicPr>
+                    <pic:cNvPr id="1980544257" name=""/>
+                    <pic:cNvPicPr/>
+                  </pic:nvPicPr>
+                  <pic:blipFill>
+                    <a:blip r:embed="rId20"/>
+                    <a:stretch>
+                      <a:fillRect/>
+                    </a:stretch>
+                  </pic:blipFill>
+                  <pic:spPr>
+                    <a:xfrm>
+                      <a:off x="0" y="0"/>
+                      <a:ext cx="5940425" cy="372745"/>
+                    </a:xfrm>
+                    <a:prstGeom prst="rect">
+                      <a:avLst/>
+                    </a:prstGeom>
+                  </pic:spPr>
+                </pic:pic>
+              </a:graphicData>
+            </a:graphic>
+          </wp:inline>
+        </w:drawing>
+      </w:r>
+    </w:p>
+    <w:p>
+      <w:pPr>
+        <w:spacing w:line="240" w:lineRule="auto"/>
+        <w:jc w:val="both"/>
+        <w:rPr>
+          <w:rFonts w:ascii="Times New Roman" w:hAnsi="Times New Roman" w:cs="Times New Roman"/>
+          <w:noProof/>
+          <w:sz w:val="28"/>
+          <w:szCs w:val="28"/>
+        </w:rPr>
+      </w:pPr>
+      <w:r>
+        <w:rPr>
+          <w:rFonts w:ascii="Times New Roman" w:hAnsi="Times New Roman" w:cs="Times New Roman"/>
+          <w:noProof/>
+          <w:sz w:val="28"/>
+          <w:szCs w:val="28"/>
+        </w:rPr>
+        <w:t>Рисунок 2.5 – Связывание репозиториев</w:t>
+      </w:r>
+    </w:p>
+    <w:p>
+      <w:pPr>
+        <w:spacing w:line="240" w:lineRule="auto"/>
+        <w:jc w:val="both"/>
+        <w:rPr>
+          <w:rFonts w:ascii="Times New Roman" w:hAnsi="Times New Roman" w:cs="Times New Roman"/>
+          <w:noProof/>
+          <w:sz w:val="28"/>
+          <w:szCs w:val="28"/>
+          <w:u w:val="single"/>
+        </w:rPr>
+      </w:pPr>
+      <w:r>
+        <w:rPr>
+          <w:rFonts w:ascii="Times New Roman" w:hAnsi="Times New Roman" w:cs="Times New Roman"/>
+          <w:noProof/>
+          <w:sz w:val="28"/>
+          <w:szCs w:val="28"/>
+          <w:u w:val="single"/>
+        </w:rPr>
+        <w:t xml:space="preserve">Задание 6. </w:t>
+      </w:r>
+    </w:p>
+    <w:p>
+      <w:pPr>
+        <w:spacing w:line="240" w:lineRule="auto"/>
+        <w:jc w:val="both"/>
+        <w:rPr>
+          <w:rFonts w:ascii="Times New Roman" w:hAnsi="Times New Roman" w:cs="Times New Roman"/>
+          <w:noProof/>
+          <w:sz w:val="28"/>
+          <w:szCs w:val="28"/>
+        </w:rPr>
+      </w:pPr>
+      <w:r>
+        <w:rPr>
+          <w:rFonts w:ascii="Times New Roman" w:hAnsi="Times New Roman" w:cs="Times New Roman"/>
+          <w:noProof/>
+          <w:sz w:val="28"/>
+          <w:szCs w:val="28"/>
+        </w:rPr>
+        <w:lastRenderedPageBreak/>
+        <w:drawing>
+          <wp:inline distT="0" distB="0" distL="0" distR="0" wp14:anchorId="399ED2D6" wp14:editId="3A319724">
+            <wp:extent cx="5940425" cy="1684655"/>
+            <wp:effectExtent l="0" t="0" r="3175" b="0"/>
+            <wp:docPr id="912477243" name="Рисунок 1"/>
+            <wp:cNvGraphicFramePr>
+              <a:graphicFrameLocks xmlns:a="http://schemas.openxmlformats.org/drawingml/2006/main" noChangeAspect="1"/>
+            </wp:cNvGraphicFramePr>
+            <a:graphic xmlns:a="http://schemas.openxmlformats.org/drawingml/2006/main">
+              <a:graphicData uri="http://schemas.openxmlformats.org/drawingml/2006/picture">
+                <pic:pic xmlns:pic="http://schemas.openxmlformats.org/drawingml/2006/picture">
+                  <pic:nvPicPr>
+                    <pic:cNvPr id="912477243" name=""/>
+                    <pic:cNvPicPr/>
+                  </pic:nvPicPr>
+                  <pic:blipFill>
+                    <a:blip r:embed="rId21"/>
+                    <a:stretch>
+                      <a:fillRect/>
+                    </a:stretch>
+                  </pic:blipFill>
+                  <pic:spPr>
+                    <a:xfrm>
+                      <a:off x="0" y="0"/>
+                      <a:ext cx="5940425" cy="1684655"/>
+                    </a:xfrm>
+                    <a:prstGeom prst="rect">
+                      <a:avLst/>
+                    </a:prstGeom>
+                  </pic:spPr>
+                </pic:pic>
+              </a:graphicData>
+            </a:graphic>
+          </wp:inline>
+        </w:drawing>
+      </w:r>
+    </w:p>
+    <w:p>
+      <w:pPr>
+        <w:spacing w:line="240" w:lineRule="auto"/>
+        <w:jc w:val="both"/>
+        <w:rPr>
+          <w:rFonts w:ascii="Times New Roman" w:hAnsi="Times New Roman" w:cs="Times New Roman"/>
+          <w:noProof/>
+          <w:sz w:val="28"/>
+          <w:szCs w:val="28"/>
+        </w:rPr>
+      </w:pPr>
+      <w:r>
+        <w:rPr>
+          <w:rFonts w:ascii="Times New Roman" w:hAnsi="Times New Roman" w:cs="Times New Roman"/>
+          <w:noProof/>
+          <w:sz w:val="28"/>
+          <w:szCs w:val="28"/>
+        </w:rPr>
+        <w:t>Рисунок 2.6 – Создание новой ветки и коммит в нее изменений</w:t>
+      </w:r>
+    </w:p>
+    <w:p>
+      <w:pPr>
+        <w:spacing w:line="240" w:lineRule="auto"/>
+        <w:jc w:val="both"/>
+        <w:rPr>
+          <w:rFonts w:ascii="Times New Roman" w:hAnsi="Times New Roman" w:cs="Times New Roman"/>
+          <w:noProof/>
+          <w:sz w:val="28"/>
+          <w:szCs w:val="28"/>
+        </w:rPr>
+      </w:pPr>
+      <w:r>
+        <w:rPr>
+          <w:rFonts w:ascii="Times New Roman" w:hAnsi="Times New Roman" w:cs="Times New Roman"/>
+          <w:noProof/>
+          <w:sz w:val="28"/>
+          <w:szCs w:val="28"/>
+        </w:rPr>
+        <w:drawing>
+          <wp:inline distT="0" distB="0" distL="0" distR="0" wp14:anchorId="001CAF55" wp14:editId="677EF15F">
+            <wp:extent cx="5296639" cy="1457528"/>
+            <wp:effectExtent l="0" t="0" r="0" b="9525"/>
+            <wp:docPr id="1770828613" name="Рисунок 1"/>
+            <wp:cNvGraphicFramePr>
+              <a:graphicFrameLocks xmlns:a="http://schemas.openxmlformats.org/drawingml/2006/main" noChangeAspect="1"/>
+            </wp:cNvGraphicFramePr>
+            <a:graphic xmlns:a="http://schemas.openxmlformats.org/drawingml/2006/main">
+              <a:graphicData uri="http://schemas.openxmlformats.org/drawingml/2006/picture">
+                <pic:pic xmlns:pic="http://schemas.openxmlformats.org/drawingml/2006/picture">
+                  <pic:nvPicPr>
+                    <pic:cNvPr id="1770828613" name=""/>
+                    <pic:cNvPicPr/>
+                  </pic:nvPicPr>
+                  <pic:blipFill>
+                    <a:blip r:embed="rId22"/>
+                    <a:stretch>
+                      <a:fillRect/>
+                    </a:stretch>
+                  </pic:blipFill>
+                  <pic:spPr>
+                    <a:xfrm>
+                      <a:off x="0" y="0"/>
+                      <a:ext cx="5296639" cy="1457528"/>
+                    </a:xfrm>
+                    <a:prstGeom prst="rect">
+                      <a:avLst/>
+                    </a:prstGeom>
+                  </pic:spPr>
+                </pic:pic>
+              </a:graphicData>
+            </a:graphic>
+          </wp:inline>
+        </w:drawing>
+      </w:r>
+    </w:p>
+    <w:p>
+      <w:pPr>
+        <w:spacing w:line="240" w:lineRule="auto"/>
+        <w:jc w:val="both"/>
+        <w:rPr>
+          <w:rFonts w:ascii="Times New Roman" w:hAnsi="Times New Roman" w:cs="Times New Roman"/>
+          <w:noProof/>
+          <w:sz w:val="28"/>
+          <w:szCs w:val="28"/>
+        </w:rPr>
+      </w:pPr>
+      <w:r>
+        <w:rPr>
+          <w:rFonts w:ascii="Times New Roman" w:hAnsi="Times New Roman" w:cs="Times New Roman"/>
+          <w:noProof/>
+          <w:sz w:val="28"/>
+          <w:szCs w:val="28"/>
+        </w:rPr>
+        <w:t xml:space="preserve">Рисунок 2.7 – Слияние ветки с веткой </w:t>
+      </w:r>
+      <w:r>
+        <w:rPr>
+          <w:rFonts w:ascii="Times New Roman" w:hAnsi="Times New Roman" w:cs="Times New Roman"/>
+          <w:noProof/>
+          <w:sz w:val="28"/>
+          <w:szCs w:val="28"/>
+          <w:lang w:val="en-US"/>
+        </w:rPr>
+        <w:t>master</w:t>
+      </w:r>
+    </w:p>
+    <w:p>
+      <w:pPr>
+        <w:spacing w:line="240" w:lineRule="auto"/>
+        <w:jc w:val="both"/>
+        <w:rPr>
+          <w:rFonts w:ascii="Times New Roman" w:hAnsi="Times New Roman" w:cs="Times New Roman"/>
+          <w:noProof/>
+          <w:sz w:val="28"/>
+          <w:szCs w:val="28"/>
+        </w:rPr>
+      </w:pPr>
+      <w:r>
+        <w:rPr>
+          <w:rFonts w:ascii="Times New Roman" w:hAnsi="Times New Roman" w:cs="Times New Roman"/>
+          <w:noProof/>
+          <w:sz w:val="28"/>
+          <w:szCs w:val="28"/>
+        </w:rPr>
+        <w:t xml:space="preserve">Задание 7. </w:t>
+      </w:r>
+    </w:p>
+    <w:p>
+      <w:pPr>
+        <w:spacing w:line="240" w:lineRule="auto"/>
+        <w:jc w:val="both"/>
+        <w:rPr>
+          <w:rFonts w:ascii="Times New Roman" w:hAnsi="Times New Roman" w:cs="Times New Roman"/>
+          <w:noProof/>
+          <w:sz w:val="28"/>
+          <w:szCs w:val="28"/>
+        </w:rPr>
+      </w:pPr>
+      <w:r>
+        <w:rPr>
+          <w:rFonts w:ascii="Times New Roman" w:hAnsi="Times New Roman" w:cs="Times New Roman"/>
+          <w:b/>
+          <w:bCs/>
+          <w:noProof/>
+          <w:sz w:val="28"/>
+          <w:szCs w:val="28"/>
+        </w:rPr>
+        <w:t>ВАРИАНТ 5</w:t>
+      </w:r>
+    </w:p>
+    <w:p>
+      <w:pPr>
+        <w:spacing w:line="240" w:lineRule="auto"/>
+        <w:jc w:val="both"/>
+        <w:rPr>
+          <w:rFonts w:ascii="Times New Roman" w:hAnsi="Times New Roman" w:cs="Times New Roman"/>
+          <w:noProof/>
+          <w:sz w:val="28"/>
+          <w:szCs w:val="28"/>
+        </w:rPr>
+      </w:pPr>
+      <w:r>
+        <w:rPr>
+          <w:rFonts w:ascii="Times New Roman" w:hAnsi="Times New Roman" w:cs="Times New Roman"/>
+          <w:noProof/>
+          <w:sz w:val="28"/>
+          <w:szCs w:val="28"/>
+        </w:rPr>
+        <w:t xml:space="preserve">Задание 1. </w:t>
+      </w:r>
+      <w:r>
+        <w:rPr>
+          <w:rFonts w:ascii="Times New Roman" w:hAnsi="Times New Roman" w:cs="Times New Roman"/>
+          <w:noProof/>
+          <w:sz w:val="28"/>
+          <w:szCs w:val="28"/>
+        </w:rPr>
+        <w:t>Клонируйте непустой удаленный репозиторий на локальную машину</w:t>
+      </w:r>
+    </w:p>
+    <w:p>
+      <w:pPr>
+        <w:spacing w:line="240" w:lineRule="auto"/>
+        <w:jc w:val="both"/>
+        <w:rPr>
+          <w:rFonts w:ascii="Times New Roman" w:hAnsi="Times New Roman" w:cs="Times New Roman"/>
+          <w:noProof/>
+          <w:sz w:val="28"/>
+          <w:szCs w:val="28"/>
+          <w:lang w:val="en-US"/>
+        </w:rPr>
+      </w:pPr>
+      <w:r>
+        <w:rPr>
+          <w:rFonts w:ascii="Times New Roman" w:hAnsi="Times New Roman" w:cs="Times New Roman"/>
+          <w:noProof/>
+          <w:sz w:val="28"/>
+          <w:szCs w:val="28"/>
+          <w:lang w:val="en-US"/>
+        </w:rPr>
+        <w:drawing>
+          <wp:inline distT="0" distB="0" distL="0" distR="0" wp14:anchorId="6BB7394D" wp14:editId="5E20F9A7">
+            <wp:extent cx="5940425" cy="1600835"/>
+            <wp:effectExtent l="0" t="0" r="3175" b="0"/>
+            <wp:docPr id="1270906219" name="Рисунок 1"/>
+            <wp:cNvGraphicFramePr>
+              <a:graphicFrameLocks xmlns:a="http://schemas.openxmlformats.org/drawingml/2006/main" noChangeAspect="1"/>
+            </wp:cNvGraphicFramePr>
+            <a:graphic xmlns:a="http://schemas.openxmlformats.org/drawingml/2006/main">
+              <a:graphicData uri="http://schemas.openxmlformats.org/drawingml/2006/picture">
+                <pic:pic xmlns:pic="http://schemas.openxmlformats.org/drawingml/2006/picture">
+                  <pic:nvPicPr>
+                    <pic:cNvPr id="1270906219" name=""/>
+                    <pic:cNvPicPr/>
+                  </pic:nvPicPr>
+                  <pic:blipFill>
+                    <a:blip r:embed="rId23"/>
+                    <a:stretch>
+                      <a:fillRect/>
+                    </a:stretch>
+                  </pic:blipFill>
+                  <pic:spPr>
+                    <a:xfrm>
+                      <a:off x="0" y="0"/>
+                      <a:ext cx="5940425" cy="1600835"/>
+                    </a:xfrm>
+                    <a:prstGeom prst="rect">
+                      <a:avLst/>
+                    </a:prstGeom>
+                  </pic:spPr>
+                </pic:pic>
+              </a:graphicData>
+            </a:graphic>
+          </wp:inline>
+        </w:drawing>
+      </w:r>
+    </w:p>
+    <w:p>
+      <w:pPr>
+        <w:spacing w:line="240" w:lineRule="auto"/>
+        <w:jc w:val="both"/>
+        <w:rPr>
+          <w:rFonts w:ascii="Times New Roman" w:hAnsi="Times New Roman" w:cs="Times New Roman"/>
+          <w:noProof/>
+          <w:sz w:val="28"/>
+          <w:szCs w:val="28"/>
+        </w:rPr>
+      </w:pPr>
+      <w:r>
+        <w:rPr>
+          <w:rFonts w:ascii="Times New Roman" w:hAnsi="Times New Roman" w:cs="Times New Roman"/>
+          <w:noProof/>
+          <w:sz w:val="28"/>
+          <w:szCs w:val="28"/>
+        </w:rPr>
+        <w:t xml:space="preserve">Задание 2. </w:t>
+      </w:r>
+      <w:r>
+        <w:rPr>
+          <w:rFonts w:ascii="Times New Roman" w:hAnsi="Times New Roman" w:cs="Times New Roman"/>
+          <w:noProof/>
+          <w:sz w:val="28"/>
+          <w:szCs w:val="28"/>
+        </w:rPr>
+        <w:t>Создайте новую ветку и выведите список всех вето</w:t>
+      </w:r>
+      <w:r>
+        <w:rPr>
+          <w:rFonts w:ascii="Times New Roman" w:hAnsi="Times New Roman" w:cs="Times New Roman"/>
+          <w:noProof/>
+          <w:sz w:val="28"/>
+          <w:szCs w:val="28"/>
+        </w:rPr>
+        <w:t>к</w:t>
+      </w:r>
+    </w:p>
+    <w:p>
+      <w:pPr>
+        <w:spacing w:line="240" w:lineRule="auto"/>
+        <w:jc w:val="both"/>
+        <w:rPr>
+          <w:rFonts w:ascii="Times New Roman" w:hAnsi="Times New Roman" w:cs="Times New Roman"/>
+          <w:noProof/>
+          <w:sz w:val="28"/>
+          <w:szCs w:val="28"/>
+        </w:rPr>
+      </w:pPr>
+      <w:r>
+        <w:rPr>
+          <w:rFonts w:ascii="Times New Roman" w:hAnsi="Times New Roman" w:cs="Times New Roman"/>
+          <w:noProof/>
+          <w:sz w:val="28"/>
+          <w:szCs w:val="28"/>
+        </w:rPr>
+        <w:drawing>
+          <wp:inline distT="0" distB="0" distL="0" distR="0" wp14:anchorId="4D323C21" wp14:editId="1B398E2A">
+            <wp:extent cx="5696745" cy="771633"/>
+            <wp:effectExtent l="0" t="0" r="0" b="9525"/>
+            <wp:docPr id="1798257070" name="Рисунок 1"/>
+            <wp:cNvGraphicFramePr>
+              <a:graphicFrameLocks xmlns:a="http://schemas.openxmlformats.org/drawingml/2006/main" noChangeAspect="1"/>
+            </wp:cNvGraphicFramePr>
+            <a:graphic xmlns:a="http://schemas.openxmlformats.org/drawingml/2006/main">
+              <a:graphicData uri="http://schemas.openxmlformats.org/drawingml/2006/picture">
+                <pic:pic xmlns:pic="http://schemas.openxmlformats.org/drawingml/2006/picture">
+                  <pic:nvPicPr>
+                    <pic:cNvPr id="1798257070" name=""/>
+                    <pic:cNvPicPr/>
+                  </pic:nvPicPr>
+                  <pic:blipFill>
+                    <a:blip r:embed="rId24"/>
+                    <a:stretch>
+                      <a:fillRect/>
+                    </a:stretch>
+                  </pic:blipFill>
+                  <pic:spPr>
+                    <a:xfrm>
+                      <a:off x="0" y="0"/>
+                      <a:ext cx="5696745" cy="771633"/>
+                    </a:xfrm>
+                    <a:prstGeom prst="rect">
+                      <a:avLst/>
+                    </a:prstGeom>
+                  </pic:spPr>
+                </pic:pic>
+              </a:graphicData>
+            </a:graphic>
+          </wp:inline>
+        </w:drawing>
+      </w:r>
+    </w:p>
+    <w:p>
+      <w:pPr>
+        <w:spacing w:line="240" w:lineRule="auto"/>
+        <w:jc w:val="both"/>
+        <w:rPr>
+          <w:rFonts w:ascii="Times New Roman" w:hAnsi="Times New Roman" w:cs="Times New Roman"/>
+          <w:noProof/>
+          <w:sz w:val="28"/>
+          <w:szCs w:val="28"/>
+        </w:rPr>
+      </w:pPr>
+      <w:r>
+        <w:rPr>
+          <w:rFonts w:ascii="Times New Roman" w:hAnsi="Times New Roman" w:cs="Times New Roman"/>
+          <w:noProof/>
+          <w:sz w:val="28"/>
+          <w:szCs w:val="28"/>
+        </w:rPr>
+        <w:t xml:space="preserve">Задание 3. </w:t>
+      </w:r>
+      <w:r>
+        <w:rPr>
+          <w:rFonts w:ascii="Times New Roman" w:hAnsi="Times New Roman" w:cs="Times New Roman"/>
+          <w:noProof/>
+          <w:sz w:val="28"/>
+          <w:szCs w:val="28"/>
+        </w:rPr>
+        <w:t>Произведите 3 коммита в новой ветке в разные файлы</w:t>
+      </w:r>
+    </w:p>
+    <w:p>
+      <w:pPr>
+        <w:spacing w:line="240" w:lineRule="auto"/>
+        <w:jc w:val="both"/>
+        <w:rPr>
+          <w:rFonts w:ascii="Times New Roman" w:hAnsi="Times New Roman" w:cs="Times New Roman"/>
+          <w:noProof/>
+          <w:sz w:val="28"/>
+          <w:szCs w:val="28"/>
+        </w:rPr>
+      </w:pPr>
+      <w:r>
+        <w:rPr>
+          <w:rFonts w:ascii="Times New Roman" w:hAnsi="Times New Roman" w:cs="Times New Roman"/>
+          <w:noProof/>
+          <w:sz w:val="28"/>
+          <w:szCs w:val="28"/>
+        </w:rPr>
+        <w:lastRenderedPageBreak/>
+        <w:drawing>
+          <wp:inline distT="0" distB="0" distL="0" distR="0" wp14:anchorId="75CB966B" wp14:editId="329B852C">
+            <wp:extent cx="5940425" cy="2670810"/>
+            <wp:effectExtent l="0" t="0" r="3175" b="0"/>
+            <wp:docPr id="127791310" name="Рисунок 1"/>
+            <wp:cNvGraphicFramePr>
+              <a:graphicFrameLocks xmlns:a="http://schemas.openxmlformats.org/drawingml/2006/main" noChangeAspect="1"/>
+            </wp:cNvGraphicFramePr>
+            <a:graphic xmlns:a="http://schemas.openxmlformats.org/drawingml/2006/main">
+              <a:graphicData uri="http://schemas.openxmlformats.org/drawingml/2006/picture">
+                <pic:pic xmlns:pic="http://schemas.openxmlformats.org/drawingml/2006/picture">
+                  <pic:nvPicPr>
+                    <pic:cNvPr id="127791310" name=""/>
+                    <pic:cNvPicPr/>
+                  </pic:nvPicPr>
+                  <pic:blipFill>
+                    <a:blip r:embed="rId25"/>
+                    <a:stretch>
+                      <a:fillRect/>
+                    </a:stretch>
+                  </pic:blipFill>
+                  <pic:spPr>
+                    <a:xfrm>
+                      <a:off x="0" y="0"/>
+                      <a:ext cx="5940425" cy="2670810"/>
+                    </a:xfrm>
+                    <a:prstGeom prst="rect">
+                      <a:avLst/>
+                    </a:prstGeom>
+                  </pic:spPr>
+                </pic:pic>
+              </a:graphicData>
+            </a:graphic>
+          </wp:inline>
+        </w:drawing>
+      </w:r>
+    </w:p>
+    <w:p>
+      <w:pPr>
+        <w:spacing w:line="240" w:lineRule="auto"/>
+        <w:jc w:val="both"/>
+        <w:rPr>
+          <w:rFonts w:ascii="Times New Roman" w:hAnsi="Times New Roman" w:cs="Times New Roman"/>
+          <w:noProof/>
+          <w:sz w:val="28"/>
+          <w:szCs w:val="28"/>
+        </w:rPr>
+      </w:pPr>
+      <w:r>
+        <w:rPr>
+          <w:rFonts w:ascii="Times New Roman" w:hAnsi="Times New Roman" w:cs="Times New Roman"/>
+          <w:noProof/>
+          <w:sz w:val="28"/>
+          <w:szCs w:val="28"/>
+        </w:rPr>
+        <w:t xml:space="preserve">Задание 4. </w:t>
+      </w:r>
+      <w:r>
+        <w:rPr>
+          <w:rFonts w:ascii="Times New Roman" w:hAnsi="Times New Roman" w:cs="Times New Roman"/>
+          <w:noProof/>
+          <w:sz w:val="28"/>
+          <w:szCs w:val="28"/>
+        </w:rPr>
+        <w:t>Выгрузите изменения в удаленный репозиторий</w:t>
+      </w:r>
+    </w:p>
+    <w:p>
+      <w:pPr>
+        <w:spacing w:line="240" w:lineRule="auto"/>
+        <w:jc w:val="both"/>
+        <w:rPr>
+          <w:rFonts w:ascii="Times New Roman" w:hAnsi="Times New Roman" w:cs="Times New Roman"/>
+          <w:noProof/>
+          <w:sz w:val="28"/>
+          <w:szCs w:val="28"/>
+        </w:rPr>
+      </w:pPr>
+      <w:r>
+        <w:rPr>
+          <w:rFonts w:ascii="Times New Roman" w:hAnsi="Times New Roman" w:cs="Times New Roman"/>
+          <w:noProof/>
+          <w:sz w:val="28"/>
+          <w:szCs w:val="28"/>
+        </w:rPr>
+        <w:drawing>
+          <wp:inline distT="0" distB="0" distL="0" distR="0" wp14:anchorId="458A7EA0" wp14:editId="1A304B9F">
+            <wp:extent cx="5940425" cy="2808605"/>
+            <wp:effectExtent l="0" t="0" r="3175" b="0"/>
+            <wp:docPr id="1725326779" name="Рисунок 1"/>
+            <wp:cNvGraphicFramePr>
+              <a:graphicFrameLocks xmlns:a="http://schemas.openxmlformats.org/drawingml/2006/main" noChangeAspect="1"/>
+            </wp:cNvGraphicFramePr>
+            <a:graphic xmlns:a="http://schemas.openxmlformats.org/drawingml/2006/main">
+              <a:graphicData uri="http://schemas.openxmlformats.org/drawingml/2006/picture">
+                <pic:pic xmlns:pic="http://schemas.openxmlformats.org/drawingml/2006/picture">
+                  <pic:nvPicPr>
+                    <pic:cNvPr id="1725326779" name=""/>
+                    <pic:cNvPicPr/>
+                  </pic:nvPicPr>
+                  <pic:blipFill>
+                    <a:blip r:embed="rId26"/>
+                    <a:stretch>
+                      <a:fillRect/>
+                    </a:stretch>
+                  </pic:blipFill>
+                  <pic:spPr>
+                    <a:xfrm>
+                      <a:off x="0" y="0"/>
+                      <a:ext cx="5940425" cy="2808605"/>
+                    </a:xfrm>
+                    <a:prstGeom prst="rect">
+                      <a:avLst/>
+                    </a:prstGeom>
+                  </pic:spPr>
+                </pic:pic>
+              </a:graphicData>
+            </a:graphic>
+          </wp:inline>
+        </w:drawing>
+      </w:r>
+    </w:p>
+    <w:p>
+      <w:pPr>
+        <w:spacing w:line="240" w:lineRule="auto"/>
+        <w:jc w:val="both"/>
+        <w:rPr>
+          <w:rFonts w:ascii="Times New Roman" w:hAnsi="Times New Roman" w:cs="Times New Roman"/>
+          <w:noProof/>
+          <w:sz w:val="28"/>
+          <w:szCs w:val="28"/>
+        </w:rPr>
+      </w:pPr>
+      <w:r>
+        <w:rPr>
+          <w:rFonts w:ascii="Times New Roman" w:hAnsi="Times New Roman" w:cs="Times New Roman"/>
+          <w:noProof/>
+          <w:sz w:val="28"/>
+          <w:szCs w:val="28"/>
+        </w:rPr>
+        <w:t xml:space="preserve">Задание 5. </w:t>
+      </w:r>
+      <w:r>
+        <w:rPr>
+          <w:rFonts w:ascii="Times New Roman" w:hAnsi="Times New Roman" w:cs="Times New Roman"/>
+          <w:noProof/>
+          <w:sz w:val="28"/>
+          <w:szCs w:val="28"/>
+        </w:rPr>
+        <w:t>Произведите revert предпоследнего коммита в новой ветке</w:t>
+      </w:r>
+    </w:p>
+    <w:p>
+      <w:pPr>
+        <w:spacing w:line="240" w:lineRule="auto"/>
+        <w:jc w:val="both"/>
+        <w:rPr>
+          <w:rFonts w:ascii="Times New Roman" w:hAnsi="Times New Roman" w:cs="Times New Roman"/>
+          <w:noProof/>
+          <w:sz w:val="28"/>
+          <w:szCs w:val="28"/>
+        </w:rPr>
+      </w:pPr>
+      <w:r>
+        <w:rPr>
+          <w:rFonts w:ascii="Times New Roman" w:hAnsi="Times New Roman" w:cs="Times New Roman"/>
+          <w:noProof/>
+          <w:sz w:val="28"/>
+          <w:szCs w:val="28"/>
+        </w:rPr>
+        <w:drawing>
+          <wp:inline distT="0" distB="0" distL="0" distR="0" wp14:anchorId="4D9BF2DF" wp14:editId="72C1336B">
+            <wp:extent cx="4810796" cy="1124107"/>
+            <wp:effectExtent l="0" t="0" r="0" b="0"/>
+            <wp:docPr id="993173512" name="Рисунок 1"/>
+            <wp:cNvGraphicFramePr>
+              <a:graphicFrameLocks xmlns:a="http://schemas.openxmlformats.org/drawingml/2006/main" noChangeAspect="1"/>
+            </wp:cNvGraphicFramePr>
+            <a:graphic xmlns:a="http://schemas.openxmlformats.org/drawingml/2006/main">
+              <a:graphicData uri="http://schemas.openxmlformats.org/drawingml/2006/picture">
+                <pic:pic xmlns:pic="http://schemas.openxmlformats.org/drawingml/2006/picture">
+                  <pic:nvPicPr>
+                    <pic:cNvPr id="993173512" name=""/>
+                    <pic:cNvPicPr/>
+                  </pic:nvPicPr>
+                  <pic:blipFill>
+                    <a:blip r:embed="rId27"/>
+                    <a:stretch>
+                      <a:fillRect/>
+                    </a:stretch>
+                  </pic:blipFill>
+                  <pic:spPr>
+                    <a:xfrm>
+                      <a:off x="0" y="0"/>
+                      <a:ext cx="4810796" cy="1124107"/>
+                    </a:xfrm>
+                    <a:prstGeom prst="rect">
+                      <a:avLst/>
+                    </a:prstGeom>
+                  </pic:spPr>
+                </pic:pic>
+              </a:graphicData>
+            </a:graphic>
+          </wp:inline>
+        </w:drawing>
+      </w:r>
+    </w:p>
+    <w:p>
+      <w:pPr>
+        <w:spacing w:line="240" w:lineRule="auto"/>
+        <w:jc w:val="both"/>
+        <w:rPr>
+          <w:rFonts w:ascii="Times New Roman" w:hAnsi="Times New Roman" w:cs="Times New Roman"/>
+          <w:noProof/>
+          <w:sz w:val="28"/>
+          <w:szCs w:val="28"/>
+        </w:rPr>
+      </w:pPr>
+      <w:r>
+        <w:rPr>
+          <w:rFonts w:ascii="Times New Roman" w:hAnsi="Times New Roman" w:cs="Times New Roman"/>
+          <w:noProof/>
+          <w:sz w:val="28"/>
+          <w:szCs w:val="28"/>
+        </w:rPr>
+        <w:t xml:space="preserve">Задание 6. </w:t>
+      </w:r>
+      <w:r>
+        <w:rPr>
+          <w:rFonts w:ascii="Times New Roman" w:hAnsi="Times New Roman" w:cs="Times New Roman"/>
+          <w:noProof/>
+          <w:sz w:val="28"/>
+          <w:szCs w:val="28"/>
+        </w:rPr>
+        <w:t>Выведите в консоли различия между веткой master и новой веткой</w:t>
+      </w:r>
+    </w:p>
+    <w:p>
+      <w:pPr>
+        <w:spacing w:line="240" w:lineRule="auto"/>
+        <w:jc w:val="both"/>
+        <w:rPr>
+          <w:rFonts w:ascii="Times New Roman" w:hAnsi="Times New Roman" w:cs="Times New Roman"/>
+          <w:noProof/>
+          <w:sz w:val="28"/>
+          <w:szCs w:val="28"/>
+        </w:rPr>
+      </w:pPr>
+      <w:r>
+        <w:rPr>
+          <w:rFonts w:ascii="Times New Roman" w:hAnsi="Times New Roman" w:cs="Times New Roman"/>
+          <w:noProof/>
+          <w:sz w:val="28"/>
+          <w:szCs w:val="28"/>
+        </w:rPr>
+        <w:lastRenderedPageBreak/>
+        <w:drawing>
+          <wp:inline distT="0" distB="0" distL="0" distR="0" wp14:anchorId="5A1FDCCA" wp14:editId="2E085F75">
+            <wp:extent cx="5940425" cy="2383790"/>
+            <wp:effectExtent l="0" t="0" r="3175" b="0"/>
+            <wp:docPr id="116622789" name="Рисунок 1"/>
+            <wp:cNvGraphicFramePr>
+              <a:graphicFrameLocks xmlns:a="http://schemas.openxmlformats.org/drawingml/2006/main" noChangeAspect="1"/>
+            </wp:cNvGraphicFramePr>
+            <a:graphic xmlns:a="http://schemas.openxmlformats.org/drawingml/2006/main">
+              <a:graphicData uri="http://schemas.openxmlformats.org/drawingml/2006/picture">
+                <pic:pic xmlns:pic="http://schemas.openxmlformats.org/drawingml/2006/picture">
+                  <pic:nvPicPr>
+                    <pic:cNvPr id="116622789" name=""/>
+                    <pic:cNvPicPr/>
+                  </pic:nvPicPr>
+                  <pic:blipFill>
+                    <a:blip r:embed="rId28"/>
+                    <a:stretch>
+                      <a:fillRect/>
+                    </a:stretch>
+                  </pic:blipFill>
+                  <pic:spPr>
+                    <a:xfrm>
+                      <a:off x="0" y="0"/>
+                      <a:ext cx="5940425" cy="2383790"/>
+                    </a:xfrm>
+                    <a:prstGeom prst="rect">
+                      <a:avLst/>
+                    </a:prstGeom>
+                  </pic:spPr>
+                </pic:pic>
+              </a:graphicData>
+            </a:graphic>
+          </wp:inline>
+        </w:drawing>
+      </w:r>
+    </w:p>
+    <w:p>
+      <w:pPr>
+        <w:spacing w:line="240" w:lineRule="auto"/>
+        <w:jc w:val="both"/>
+        <w:rPr>
+          <w:rFonts w:ascii="Times New Roman" w:hAnsi="Times New Roman" w:cs="Times New Roman"/>
+          <w:noProof/>
+          <w:sz w:val="28"/>
+          <w:szCs w:val="28"/>
+        </w:rPr>
+      </w:pPr>
+      <w:r>
+        <w:rPr>
+          <w:rFonts w:ascii="Times New Roman" w:hAnsi="Times New Roman" w:cs="Times New Roman"/>
+          <w:noProof/>
+          <w:sz w:val="28"/>
+          <w:szCs w:val="28"/>
+        </w:rPr>
+        <w:t>Задание 7.</w:t>
+      </w:r>
+      <w:r>
+        <w:rPr>
+          <w:rFonts w:ascii="Times New Roman" w:hAnsi="Times New Roman" w:cs="Times New Roman"/>
+          <w:noProof/>
+          <w:sz w:val="28"/>
+          <w:szCs w:val="28"/>
+        </w:rPr>
+        <w:t xml:space="preserve"> </w:t>
+      </w:r>
+      <w:r>
+        <w:rPr>
+          <w:rFonts w:ascii="Times New Roman" w:hAnsi="Times New Roman" w:cs="Times New Roman"/>
+          <w:noProof/>
+          <w:sz w:val="28"/>
+          <w:szCs w:val="28"/>
+        </w:rPr>
+        <w:t>Слейте новую ветку с master при помощи merge</w:t>
+      </w:r>
+    </w:p>
+    <w:p>
+      <w:pPr>
+        <w:spacing w:line="240" w:lineRule="auto"/>
+        <w:jc w:val="both"/>
+        <w:rPr>
+          <w:rFonts w:ascii="Times New Roman" w:hAnsi="Times New Roman" w:cs="Times New Roman"/>
+          <w:noProof/>
+          <w:sz w:val="28"/>
+          <w:szCs w:val="28"/>
+        </w:rPr>
+      </w:pPr>
+      <w:r>
+        <w:rPr>
+          <w:rFonts w:ascii="Times New Roman" w:hAnsi="Times New Roman" w:cs="Times New Roman"/>
+          <w:noProof/>
+          <w:sz w:val="28"/>
+          <w:szCs w:val="28"/>
+        </w:rPr>
+        <w:drawing>
+          <wp:inline distT="0" distB="0" distL="0" distR="0" wp14:anchorId="70912E7C" wp14:editId="0CB1372C">
+            <wp:extent cx="5839640" cy="1924319"/>
+            <wp:effectExtent l="0" t="0" r="0" b="0"/>
+            <wp:docPr id="999380082" name="Рисунок 1"/>
+            <wp:cNvGraphicFramePr>
+              <a:graphicFrameLocks xmlns:a="http://schemas.openxmlformats.org/drawingml/2006/main" noChangeAspect="1"/>
+            </wp:cNvGraphicFramePr>
+            <a:graphic xmlns:a="http://schemas.openxmlformats.org/drawingml/2006/main">
+              <a:graphicData uri="http://schemas.openxmlformats.org/drawingml/2006/picture">
+                <pic:pic xmlns:pic="http://schemas.openxmlformats.org/drawingml/2006/picture">
+                  <pic:nvPicPr>
+                    <pic:cNvPr id="999380082" name=""/>
+                    <pic:cNvPicPr/>
+                  </pic:nvPicPr>
+                  <pic:blipFill>
+                    <a:blip r:embed="rId29"/>
+                    <a:stretch>
+                      <a:fillRect/>
+                    </a:stretch>
+                  </pic:blipFill>
+                  <pic:spPr>
+                    <a:xfrm>
+                      <a:off x="0" y="0"/>
+                      <a:ext cx="5839640" cy="1924319"/>
+                    </a:xfrm>
+                    <a:prstGeom prst="rect">
+                      <a:avLst/>
+                    </a:prstGeom>
+                  </pic:spPr>
+                </pic:pic>
+              </a:graphicData>
+            </a:graphic>
+          </wp:inline>
+        </w:drawing>
+      </w:r>
+    </w:p>
+    <w:p>
+      <w:pPr>
+        <w:spacing w:line="240" w:lineRule="auto"/>
+        <w:jc w:val="both"/>
+        <w:rPr>
+          <w:rFonts w:ascii="Times New Roman" w:hAnsi="Times New Roman" w:cs="Times New Roman"/>
+          <w:b/>
+          <w:bCs/>
+          <w:noProof/>
+          <w:sz w:val="28"/>
+          <w:szCs w:val="28"/>
+        </w:rPr>
+      </w:pPr>
+      <w:r>
+        <w:rPr>
+          <w:rFonts w:ascii="Times New Roman" w:hAnsi="Times New Roman" w:cs="Times New Roman"/>
+          <w:b/>
+          <w:bCs/>
+          <w:noProof/>
+          <w:sz w:val="28"/>
+          <w:szCs w:val="28"/>
+        </w:rPr>
+        <w:t xml:space="preserve">Часть 3. </w:t>
+      </w:r>
+      <w:r>
+        <w:rPr>
+          <w:rFonts w:ascii="Times New Roman" w:hAnsi="Times New Roman" w:cs="Times New Roman"/>
+          <w:b/>
+          <w:bCs/>
+          <w:noProof/>
+          <w:sz w:val="28"/>
+          <w:szCs w:val="28"/>
+        </w:rPr>
+        <w:t>Ветвление и оформление кода</w:t>
+      </w:r>
+    </w:p>
+    <w:p>
+      <w:pPr>
+        <w:spacing w:line="240" w:lineRule="auto"/>
+        <w:jc w:val="both"/>
+        <w:rPr>
+          <w:rFonts w:ascii="Times New Roman" w:hAnsi="Times New Roman" w:cs="Times New Roman"/>
+          <w:noProof/>
+          <w:sz w:val="28"/>
+          <w:szCs w:val="28"/>
+        </w:rPr>
+      </w:pPr>
     </w:p>
     <w:sectPr>
       <w:pgSz w:w="11906" w:h="16838"/>

</xml_diff>

<commit_message>
Done Application --hw_1 pictures
</commit_message>
<xml_diff>
--- a/Application-dev/hw_1.docx
+++ b/Application-dev/hw_1.docx
@@ -109,25 +109,7 @@
           <w:sz w:val="28"/>
           <w:szCs w:val="28"/>
         </w:rPr>
-        <w:t xml:space="preserve">Установите и настройте клиент </w:t>
-      </w:r>
-      <w:proofErr w:type="spellStart"/>
-      <w:r>
-        <w:rPr>
-          <w:rFonts w:ascii="Times New Roman" w:hAnsi="Times New Roman" w:cs="Times New Roman"/>
-          <w:sz w:val="28"/>
-          <w:szCs w:val="28"/>
-        </w:rPr>
-        <w:t>git</w:t>
-      </w:r>
-      <w:proofErr w:type="spellEnd"/>
-      <w:r>
-        <w:rPr>
-          <w:rFonts w:ascii="Times New Roman" w:hAnsi="Times New Roman" w:cs="Times New Roman"/>
-          <w:sz w:val="28"/>
-          <w:szCs w:val="28"/>
-        </w:rPr>
-        <w:t xml:space="preserve"> на своей рабочей станции.</w:t>
+        <w:t>Установите и настройте клиент git на своей рабочей станции.</w:t>
       </w:r>
     </w:p>
     <w:p>
@@ -393,7 +375,6 @@
         </w:rPr>
         <w:t xml:space="preserve"> </w:t>
       </w:r>
-      <w:proofErr w:type="gramStart"/>
       <w:r>
         <w:rPr>
           <w:rFonts w:ascii="Times New Roman" w:hAnsi="Times New Roman" w:cs="Times New Roman"/>
@@ -426,7 +407,6 @@
         </w:rPr>
         <w:t>email</w:t>
       </w:r>
-      <w:proofErr w:type="gramEnd"/>
       <w:r>
         <w:rPr>
           <w:rFonts w:ascii="Times New Roman" w:hAnsi="Times New Roman" w:cs="Times New Roman"/>
@@ -437,7 +417,6 @@
         </w:rPr>
         <w:t xml:space="preserve"> “</w:t>
       </w:r>
-      <w:proofErr w:type="spellStart"/>
       <w:r>
         <w:rPr>
           <w:rFonts w:ascii="Times New Roman" w:hAnsi="Times New Roman" w:cs="Times New Roman"/>
@@ -449,7 +428,6 @@
         </w:rPr>
         <w:t>shilo</w:t>
       </w:r>
-      <w:proofErr w:type="spellEnd"/>
       <w:r>
         <w:rPr>
           <w:rFonts w:ascii="Times New Roman" w:hAnsi="Times New Roman" w:cs="Times New Roman"/>
@@ -502,7 +480,6 @@
         </w:rPr>
         <w:t>@</w:t>
       </w:r>
-      <w:proofErr w:type="spellStart"/>
       <w:r>
         <w:rPr>
           <w:rFonts w:ascii="Times New Roman" w:hAnsi="Times New Roman" w:cs="Times New Roman"/>
@@ -514,7 +491,6 @@
         </w:rPr>
         <w:t>edu</w:t>
       </w:r>
-      <w:proofErr w:type="spellEnd"/>
       <w:r>
         <w:rPr>
           <w:rFonts w:ascii="Times New Roman" w:hAnsi="Times New Roman" w:cs="Times New Roman"/>
@@ -525,7 +501,6 @@
         </w:rPr>
         <w:t>.</w:t>
       </w:r>
-      <w:proofErr w:type="spellStart"/>
       <w:r>
         <w:rPr>
           <w:rFonts w:ascii="Times New Roman" w:hAnsi="Times New Roman" w:cs="Times New Roman"/>
@@ -537,7 +512,6 @@
         </w:rPr>
         <w:t>mirea</w:t>
       </w:r>
-      <w:proofErr w:type="spellEnd"/>
       <w:r>
         <w:rPr>
           <w:rFonts w:ascii="Times New Roman" w:hAnsi="Times New Roman" w:cs="Times New Roman"/>
@@ -548,7 +522,6 @@
         </w:rPr>
         <w:t>.</w:t>
       </w:r>
-      <w:proofErr w:type="spellStart"/>
       <w:r>
         <w:rPr>
           <w:rFonts w:ascii="Times New Roman" w:hAnsi="Times New Roman" w:cs="Times New Roman"/>
@@ -560,7 +533,6 @@
         </w:rPr>
         <w:t>ru</w:t>
       </w:r>
-      <w:proofErr w:type="spellEnd"/>
       <w:r>
         <w:rPr>
           <w:rFonts w:ascii="Times New Roman" w:hAnsi="Times New Roman" w:cs="Times New Roman"/>
@@ -831,40 +803,16 @@
         </w:rPr>
         <w:t xml:space="preserve">Для создание локальной репозитории мы должны ввести команду </w:t>
       </w:r>
-      <w:proofErr w:type="spellStart"/>
-      <w:r>
-        <w:rPr>
-          <w:rFonts w:ascii="Times New Roman" w:hAnsi="Times New Roman" w:cs="Times New Roman"/>
-          <w:i/>
-          <w:iCs/>
-          <w:sz w:val="28"/>
-          <w:szCs w:val="28"/>
-        </w:rPr>
-        <w:t>git</w:t>
-      </w:r>
-      <w:proofErr w:type="spellEnd"/>
-      <w:r>
-        <w:rPr>
-          <w:rFonts w:ascii="Times New Roman" w:hAnsi="Times New Roman" w:cs="Times New Roman"/>
-          <w:i/>
-          <w:iCs/>
-          <w:sz w:val="28"/>
-          <w:szCs w:val="28"/>
-        </w:rPr>
-        <w:t xml:space="preserve"> </w:t>
-      </w:r>
-      <w:proofErr w:type="spellStart"/>
-      <w:r>
-        <w:rPr>
-          <w:rFonts w:ascii="Times New Roman" w:hAnsi="Times New Roman" w:cs="Times New Roman"/>
-          <w:i/>
-          <w:iCs/>
-          <w:sz w:val="28"/>
-          <w:szCs w:val="28"/>
-        </w:rPr>
-        <w:t>init</w:t>
-      </w:r>
-      <w:proofErr w:type="spellEnd"/>
+      <w:r>
+        <w:rPr>
+          <w:rFonts w:ascii="Times New Roman" w:hAnsi="Times New Roman" w:cs="Times New Roman"/>
+          <w:i/>
+          <w:iCs/>
+          <w:sz w:val="28"/>
+          <w:szCs w:val="28"/>
+        </w:rPr>
+        <w:t>git init</w:t>
+      </w:r>
       <w:r>
         <w:rPr>
           <w:rFonts w:ascii="Times New Roman" w:hAnsi="Times New Roman" w:cs="Times New Roman"/>
@@ -1068,7 +1016,6 @@
         </w:rPr>
         <w:t xml:space="preserve">“Какой-то текст, который был добавлен. </w:t>
       </w:r>
-      <w:proofErr w:type="spellStart"/>
       <w:r>
         <w:rPr>
           <w:rFonts w:ascii="Times New Roman" w:hAnsi="Times New Roman" w:cs="Times New Roman"/>
@@ -1076,57 +1023,7 @@
           <w:szCs w:val="28"/>
           <w:lang w:val="en-US"/>
         </w:rPr>
-        <w:t>После</w:t>
-      </w:r>
-      <w:proofErr w:type="spellEnd"/>
-      <w:r>
-        <w:rPr>
-          <w:rFonts w:ascii="Times New Roman" w:hAnsi="Times New Roman" w:cs="Times New Roman"/>
-          <w:sz w:val="28"/>
-          <w:szCs w:val="28"/>
-          <w:lang w:val="en-US"/>
-        </w:rPr>
-        <w:t xml:space="preserve"> </w:t>
-      </w:r>
-      <w:proofErr w:type="spellStart"/>
-      <w:r>
-        <w:rPr>
-          <w:rFonts w:ascii="Times New Roman" w:hAnsi="Times New Roman" w:cs="Times New Roman"/>
-          <w:sz w:val="28"/>
-          <w:szCs w:val="28"/>
-          <w:lang w:val="en-US"/>
-        </w:rPr>
-        <w:t>создания</w:t>
-      </w:r>
-      <w:proofErr w:type="spellEnd"/>
-      <w:r>
-        <w:rPr>
-          <w:rFonts w:ascii="Times New Roman" w:hAnsi="Times New Roman" w:cs="Times New Roman"/>
-          <w:sz w:val="28"/>
-          <w:szCs w:val="28"/>
-          <w:lang w:val="en-US"/>
-        </w:rPr>
-        <w:t xml:space="preserve"> </w:t>
-      </w:r>
-      <w:proofErr w:type="spellStart"/>
-      <w:r>
-        <w:rPr>
-          <w:rFonts w:ascii="Times New Roman" w:hAnsi="Times New Roman" w:cs="Times New Roman"/>
-          <w:sz w:val="28"/>
-          <w:szCs w:val="28"/>
-          <w:lang w:val="en-US"/>
-        </w:rPr>
-        <w:t>репозитория</w:t>
-      </w:r>
-      <w:proofErr w:type="spellEnd"/>
-      <w:r>
-        <w:rPr>
-          <w:rFonts w:ascii="Times New Roman" w:hAnsi="Times New Roman" w:cs="Times New Roman"/>
-          <w:sz w:val="28"/>
-          <w:szCs w:val="28"/>
-          <w:lang w:val="en-US"/>
-        </w:rPr>
-        <w:t>.</w:t>
+        <w:t>После создания репозитория.</w:t>
       </w:r>
       <w:r>
         <w:rPr>
@@ -1307,25 +1204,7 @@
           <w:sz w:val="28"/>
           <w:szCs w:val="28"/>
         </w:rPr>
-        <w:t xml:space="preserve"> добавить </w:t>
-      </w:r>
-      <w:proofErr w:type="spellStart"/>
-      <w:r>
-        <w:rPr>
-          <w:rFonts w:ascii="Times New Roman" w:hAnsi="Times New Roman" w:cs="Times New Roman"/>
-          <w:sz w:val="28"/>
-          <w:szCs w:val="28"/>
-        </w:rPr>
-        <w:t>изменный</w:t>
-      </w:r>
-      <w:proofErr w:type="spellEnd"/>
-      <w:r>
-        <w:rPr>
-          <w:rFonts w:ascii="Times New Roman" w:hAnsi="Times New Roman" w:cs="Times New Roman"/>
-          <w:sz w:val="28"/>
-          <w:szCs w:val="28"/>
-        </w:rPr>
-        <w:t xml:space="preserve"> индекс в </w:t>
+        <w:t xml:space="preserve"> добавить изменный индекс в </w:t>
       </w:r>
       <w:r>
         <w:rPr>
@@ -1373,7 +1252,6 @@
         </w:rPr>
         <w:t xml:space="preserve"> </w:t>
       </w:r>
-      <w:proofErr w:type="gramStart"/>
       <w:r>
         <w:rPr>
           <w:rFonts w:ascii="Times New Roman" w:hAnsi="Times New Roman" w:cs="Times New Roman"/>
@@ -1395,7 +1273,6 @@
         </w:rPr>
         <w:t xml:space="preserve"> .</w:t>
       </w:r>
-      <w:proofErr w:type="gramEnd"/>
       <w:r>
         <w:rPr>
           <w:rFonts w:ascii="Times New Roman" w:hAnsi="Times New Roman" w:cs="Times New Roman"/>
@@ -1924,61 +1801,7 @@
           <w:sz w:val="28"/>
           <w:szCs w:val="28"/>
         </w:rPr>
-        <w:t xml:space="preserve">Измените еще один файл. Добавьте это изменение в индекс </w:t>
-      </w:r>
-      <w:proofErr w:type="spellStart"/>
-      <w:r>
-        <w:rPr>
-          <w:rFonts w:ascii="Times New Roman" w:hAnsi="Times New Roman" w:cs="Times New Roman"/>
-          <w:sz w:val="28"/>
-          <w:szCs w:val="28"/>
-        </w:rPr>
-        <w:t>git</w:t>
-      </w:r>
-      <w:proofErr w:type="spellEnd"/>
-      <w:r>
-        <w:rPr>
-          <w:rFonts w:ascii="Times New Roman" w:hAnsi="Times New Roman" w:cs="Times New Roman"/>
-          <w:sz w:val="28"/>
-          <w:szCs w:val="28"/>
-        </w:rPr>
-        <w:t xml:space="preserve">. Измените файл еще раз. Проверьте состояние и произведите коммит проиндексированного изменения. Теперь добавьте второе изменение в индекс, а затем проверьте состояние с помощью команды </w:t>
-      </w:r>
-      <w:proofErr w:type="spellStart"/>
-      <w:r>
-        <w:rPr>
-          <w:rFonts w:ascii="Times New Roman" w:hAnsi="Times New Roman" w:cs="Times New Roman"/>
-          <w:sz w:val="28"/>
-          <w:szCs w:val="28"/>
-        </w:rPr>
-        <w:t>git</w:t>
-      </w:r>
-      <w:proofErr w:type="spellEnd"/>
-      <w:r>
-        <w:rPr>
-          <w:rFonts w:ascii="Times New Roman" w:hAnsi="Times New Roman" w:cs="Times New Roman"/>
-          <w:sz w:val="28"/>
-          <w:szCs w:val="28"/>
-        </w:rPr>
-        <w:t xml:space="preserve"> </w:t>
-      </w:r>
-      <w:proofErr w:type="spellStart"/>
-      <w:r>
-        <w:rPr>
-          <w:rFonts w:ascii="Times New Roman" w:hAnsi="Times New Roman" w:cs="Times New Roman"/>
-          <w:sz w:val="28"/>
-          <w:szCs w:val="28"/>
-        </w:rPr>
-        <w:t>status</w:t>
-      </w:r>
-      <w:proofErr w:type="spellEnd"/>
-      <w:r>
-        <w:rPr>
-          <w:rFonts w:ascii="Times New Roman" w:hAnsi="Times New Roman" w:cs="Times New Roman"/>
-          <w:sz w:val="28"/>
-          <w:szCs w:val="28"/>
-        </w:rPr>
-        <w:t>. Сделайте коммит второго изменения.</w:t>
+        <w:t>Измените еще один файл. Добавьте это изменение в индекс git. Измените файл еще раз. Проверьте состояние и произведите коммит проиндексированного изменения. Теперь добавьте второе изменение в индекс, а затем проверьте состояние с помощью команды git status. Сделайте коммит второго изменения.</w:t>
       </w:r>
     </w:p>
     <w:p>
@@ -2157,40 +1980,16 @@
         </w:rPr>
         <w:t xml:space="preserve"> Просмотрите историю коммитов с помощью команды </w:t>
       </w:r>
-      <w:proofErr w:type="spellStart"/>
-      <w:r>
-        <w:rPr>
-          <w:rFonts w:ascii="Times New Roman" w:hAnsi="Times New Roman" w:cs="Times New Roman"/>
-          <w:i/>
-          <w:iCs/>
-          <w:sz w:val="28"/>
-          <w:szCs w:val="28"/>
-        </w:rPr>
-        <w:t>git</w:t>
-      </w:r>
-      <w:proofErr w:type="spellEnd"/>
-      <w:r>
-        <w:rPr>
-          <w:rFonts w:ascii="Times New Roman" w:hAnsi="Times New Roman" w:cs="Times New Roman"/>
-          <w:i/>
-          <w:iCs/>
-          <w:sz w:val="28"/>
-          <w:szCs w:val="28"/>
-        </w:rPr>
-        <w:t xml:space="preserve"> </w:t>
-      </w:r>
-      <w:proofErr w:type="spellStart"/>
-      <w:r>
-        <w:rPr>
-          <w:rFonts w:ascii="Times New Roman" w:hAnsi="Times New Roman" w:cs="Times New Roman"/>
-          <w:i/>
-          <w:iCs/>
-          <w:sz w:val="28"/>
-          <w:szCs w:val="28"/>
-        </w:rPr>
-        <w:t>log</w:t>
-      </w:r>
-      <w:proofErr w:type="spellEnd"/>
+      <w:r>
+        <w:rPr>
+          <w:rFonts w:ascii="Times New Roman" w:hAnsi="Times New Roman" w:cs="Times New Roman"/>
+          <w:i/>
+          <w:iCs/>
+          <w:sz w:val="28"/>
+          <w:szCs w:val="28"/>
+        </w:rPr>
+        <w:t>git log</w:t>
+      </w:r>
       <w:r>
         <w:rPr>
           <w:rFonts w:ascii="Times New Roman" w:hAnsi="Times New Roman" w:cs="Times New Roman"/>
@@ -2858,49 +2657,15 @@
         </w:rPr>
         <w:t xml:space="preserve">Для создания простого тега используется команда </w:t>
       </w:r>
-      <w:proofErr w:type="spellStart"/>
-      <w:r>
-        <w:rPr>
-          <w:rFonts w:ascii="Times New Roman" w:hAnsi="Times New Roman" w:cs="Times New Roman"/>
-          <w:i/>
-          <w:iCs/>
-          <w:sz w:val="28"/>
-          <w:szCs w:val="28"/>
-        </w:rPr>
-        <w:t>git</w:t>
-      </w:r>
-      <w:proofErr w:type="spellEnd"/>
-      <w:r>
-        <w:rPr>
-          <w:rFonts w:ascii="Times New Roman" w:hAnsi="Times New Roman" w:cs="Times New Roman"/>
-          <w:i/>
-          <w:iCs/>
-          <w:sz w:val="28"/>
-          <w:szCs w:val="28"/>
-        </w:rPr>
-        <w:t xml:space="preserve"> </w:t>
-      </w:r>
-      <w:proofErr w:type="spellStart"/>
-      <w:r>
-        <w:rPr>
-          <w:rFonts w:ascii="Times New Roman" w:hAnsi="Times New Roman" w:cs="Times New Roman"/>
-          <w:i/>
-          <w:iCs/>
-          <w:sz w:val="28"/>
-          <w:szCs w:val="28"/>
-        </w:rPr>
-        <w:t>tag</w:t>
-      </w:r>
-      <w:proofErr w:type="spellEnd"/>
-      <w:r>
-        <w:rPr>
-          <w:rFonts w:ascii="Times New Roman" w:hAnsi="Times New Roman" w:cs="Times New Roman"/>
-          <w:i/>
-          <w:iCs/>
-          <w:sz w:val="28"/>
-          <w:szCs w:val="28"/>
-        </w:rPr>
-        <w:t xml:space="preserve"> </w:t>
+      <w:r>
+        <w:rPr>
+          <w:rFonts w:ascii="Times New Roman" w:hAnsi="Times New Roman" w:cs="Times New Roman"/>
+          <w:i/>
+          <w:iCs/>
+          <w:sz w:val="28"/>
+          <w:szCs w:val="28"/>
+        </w:rPr>
+        <w:t xml:space="preserve">git tag </w:t>
       </w:r>
       <w:r>
         <w:rPr>
@@ -4074,16 +3839,7 @@
           <w:sz w:val="28"/>
           <w:szCs w:val="28"/>
         </w:rPr>
-        <w:t xml:space="preserve"> </w:t>
-      </w:r>
-      <w:r>
-        <w:rPr>
-          <w:rFonts w:ascii="Times New Roman" w:hAnsi="Times New Roman" w:cs="Times New Roman"/>
-          <w:noProof/>
-          <w:sz w:val="28"/>
-          <w:szCs w:val="28"/>
-        </w:rPr>
-        <w:t>Создайте несколько файлов на локальной машине при помощи консоли</w:t>
+        <w:t xml:space="preserve"> Создайте несколько файлов на локальной машине при помощи консоли</w:t>
       </w:r>
     </w:p>
     <w:p>
@@ -4285,7 +4041,16 @@
           <w:szCs w:val="28"/>
           <w:lang w:val="en-US"/>
         </w:rPr>
-        <w:t xml:space="preserve">SSH </w:t>
+        <w:t>SSH</w:t>
+      </w:r>
+      <w:r>
+        <w:rPr>
+          <w:rFonts w:ascii="Times New Roman" w:hAnsi="Times New Roman" w:cs="Times New Roman"/>
+          <w:noProof/>
+          <w:sz w:val="28"/>
+          <w:szCs w:val="28"/>
+        </w:rPr>
+        <w:t xml:space="preserve"> </w:t>
       </w:r>
       <w:r>
         <w:rPr>
@@ -4757,16 +4522,7 @@
           <w:sz w:val="28"/>
           <w:szCs w:val="28"/>
         </w:rPr>
-        <w:t>Создайте новую ветку и выведите список всех вето</w:t>
-      </w:r>
-      <w:r>
-        <w:rPr>
-          <w:rFonts w:ascii="Times New Roman" w:hAnsi="Times New Roman" w:cs="Times New Roman"/>
-          <w:noProof/>
-          <w:sz w:val="28"/>
-          <w:szCs w:val="28"/>
-        </w:rPr>
-        <w:t>к</w:t>
+        <w:t>Создайте новую ветку и выведите список всех веток</w:t>
       </w:r>
     </w:p>
     <w:p>
@@ -5193,16 +4949,7 @@
           <w:sz w:val="28"/>
           <w:szCs w:val="28"/>
         </w:rPr>
-        <w:t xml:space="preserve"> </w:t>
-      </w:r>
-      <w:r>
-        <w:rPr>
-          <w:rFonts w:ascii="Times New Roman" w:hAnsi="Times New Roman" w:cs="Times New Roman"/>
-          <w:noProof/>
-          <w:sz w:val="28"/>
-          <w:szCs w:val="28"/>
-        </w:rPr>
-        <w:t>Слейте новую ветку с master при помощи merge</w:t>
+        <w:t xml:space="preserve"> Слейте новую ветку с master при помощи merge</w:t>
       </w:r>
     </w:p>
     <w:p>
@@ -5282,8 +5029,21 @@
           <w:sz w:val="28"/>
           <w:szCs w:val="28"/>
         </w:rPr>
-        <w:t xml:space="preserve">Часть 3. </w:t>
-      </w:r>
+        <w:t>Часть 3. Ветвление и оформление кода</w:t>
+      </w:r>
+    </w:p>
+    <w:p>
+      <w:pPr>
+        <w:spacing w:line="240" w:lineRule="auto"/>
+        <w:jc w:val="both"/>
+        <w:rPr>
+          <w:rFonts w:ascii="Times New Roman" w:hAnsi="Times New Roman" w:cs="Times New Roman"/>
+          <w:noProof/>
+          <w:sz w:val="28"/>
+          <w:szCs w:val="28"/>
+          <w:lang w:val="en-US"/>
+        </w:rPr>
+      </w:pPr>
       <w:r>
         <w:rPr>
           <w:rFonts w:ascii="Times New Roman" w:hAnsi="Times New Roman" w:cs="Times New Roman"/>
@@ -5293,20 +5053,1178 @@
           <w:sz w:val="28"/>
           <w:szCs w:val="28"/>
         </w:rPr>
-        <w:t>Ветвление и оформление кода</w:t>
-      </w:r>
-    </w:p>
-    <w:p>
-      <w:pPr>
-        <w:spacing w:line="240" w:lineRule="auto"/>
-        <w:jc w:val="both"/>
-        <w:rPr>
-          <w:rFonts w:ascii="Times New Roman" w:hAnsi="Times New Roman" w:cs="Times New Roman"/>
-          <w:noProof/>
-          <w:sz w:val="28"/>
-          <w:szCs w:val="28"/>
-        </w:rPr>
-      </w:pPr>
+        <w:t>ВАРИАНТ</w:t>
+      </w:r>
+      <w:r>
+        <w:rPr>
+          <w:rFonts w:ascii="Times New Roman" w:hAnsi="Times New Roman" w:cs="Times New Roman"/>
+          <w:b/>
+          <w:bCs/>
+          <w:noProof/>
+          <w:sz w:val="28"/>
+          <w:szCs w:val="28"/>
+          <w:lang w:val="en-US"/>
+        </w:rPr>
+        <w:t xml:space="preserve"> 2. </w:t>
+      </w:r>
+      <w:r>
+        <w:rPr>
+          <w:rFonts w:ascii="Times New Roman" w:hAnsi="Times New Roman" w:cs="Times New Roman"/>
+          <w:noProof/>
+          <w:sz w:val="28"/>
+          <w:szCs w:val="28"/>
+          <w:lang w:val="en-US"/>
+        </w:rPr>
+        <w:t>github.com/google/model_search</w:t>
+      </w:r>
+    </w:p>
+    <w:p>
+      <w:pPr>
+        <w:spacing w:line="240" w:lineRule="auto"/>
+        <w:jc w:val="both"/>
+        <w:rPr>
+          <w:rFonts w:ascii="Times New Roman" w:hAnsi="Times New Roman" w:cs="Times New Roman"/>
+          <w:noProof/>
+          <w:sz w:val="28"/>
+          <w:szCs w:val="28"/>
+        </w:rPr>
+      </w:pPr>
+      <w:r>
+        <w:rPr>
+          <w:rFonts w:ascii="Times New Roman" w:hAnsi="Times New Roman" w:cs="Times New Roman"/>
+          <w:noProof/>
+          <w:sz w:val="28"/>
+          <w:szCs w:val="28"/>
+        </w:rPr>
+        <w:t xml:space="preserve">Задание 1. </w:t>
+      </w:r>
+      <w:r>
+        <w:rPr>
+          <w:rFonts w:ascii="Times New Roman" w:hAnsi="Times New Roman" w:cs="Times New Roman"/>
+          <w:noProof/>
+          <w:sz w:val="28"/>
+          <w:szCs w:val="28"/>
+        </w:rPr>
+        <w:t>Сделайте форк репозитория в соответствии с вашим вариантом</w:t>
+      </w:r>
+    </w:p>
+    <w:p>
+      <w:pPr>
+        <w:spacing w:line="240" w:lineRule="auto"/>
+        <w:jc w:val="both"/>
+        <w:rPr>
+          <w:rFonts w:ascii="Times New Roman" w:hAnsi="Times New Roman" w:cs="Times New Roman"/>
+          <w:noProof/>
+          <w:sz w:val="28"/>
+          <w:szCs w:val="28"/>
+        </w:rPr>
+      </w:pPr>
+      <w:r>
+        <w:rPr>
+          <w:rFonts w:ascii="Times New Roman" w:hAnsi="Times New Roman" w:cs="Times New Roman"/>
+          <w:noProof/>
+          <w:sz w:val="28"/>
+          <w:szCs w:val="28"/>
+        </w:rPr>
+        <w:lastRenderedPageBreak/>
+        <w:drawing>
+          <wp:inline distT="0" distB="0" distL="0" distR="0" wp14:anchorId="4477F8CD" wp14:editId="4BE494DC">
+            <wp:extent cx="5940425" cy="4070985"/>
+            <wp:effectExtent l="0" t="0" r="3175" b="5715"/>
+            <wp:docPr id="4953987" name="Рисунок 1"/>
+            <wp:cNvGraphicFramePr>
+              <a:graphicFrameLocks xmlns:a="http://schemas.openxmlformats.org/drawingml/2006/main" noChangeAspect="1"/>
+            </wp:cNvGraphicFramePr>
+            <a:graphic xmlns:a="http://schemas.openxmlformats.org/drawingml/2006/main">
+              <a:graphicData uri="http://schemas.openxmlformats.org/drawingml/2006/picture">
+                <pic:pic xmlns:pic="http://schemas.openxmlformats.org/drawingml/2006/picture">
+                  <pic:nvPicPr>
+                    <pic:cNvPr id="4953987" name=""/>
+                    <pic:cNvPicPr/>
+                  </pic:nvPicPr>
+                  <pic:blipFill>
+                    <a:blip r:embed="rId30"/>
+                    <a:stretch>
+                      <a:fillRect/>
+                    </a:stretch>
+                  </pic:blipFill>
+                  <pic:spPr>
+                    <a:xfrm>
+                      <a:off x="0" y="0"/>
+                      <a:ext cx="5940425" cy="4070985"/>
+                    </a:xfrm>
+                    <a:prstGeom prst="rect">
+                      <a:avLst/>
+                    </a:prstGeom>
+                  </pic:spPr>
+                </pic:pic>
+              </a:graphicData>
+            </a:graphic>
+          </wp:inline>
+        </w:drawing>
+      </w:r>
+    </w:p>
+    <w:p>
+      <w:pPr>
+        <w:spacing w:line="240" w:lineRule="auto"/>
+        <w:jc w:val="both"/>
+        <w:rPr>
+          <w:rFonts w:ascii="Times New Roman" w:hAnsi="Times New Roman" w:cs="Times New Roman"/>
+          <w:noProof/>
+          <w:sz w:val="28"/>
+          <w:szCs w:val="28"/>
+        </w:rPr>
+      </w:pPr>
+      <w:r>
+        <w:rPr>
+          <w:rFonts w:ascii="Times New Roman" w:hAnsi="Times New Roman" w:cs="Times New Roman"/>
+          <w:noProof/>
+          <w:sz w:val="28"/>
+          <w:szCs w:val="28"/>
+        </w:rPr>
+        <w:t xml:space="preserve">Задание 2. </w:t>
+      </w:r>
+      <w:r>
+        <w:rPr>
+          <w:rFonts w:ascii="Times New Roman" w:hAnsi="Times New Roman" w:cs="Times New Roman"/>
+          <w:noProof/>
+          <w:sz w:val="28"/>
+          <w:szCs w:val="28"/>
+        </w:rPr>
+        <w:t>Склонируйте его на локальную машину</w:t>
+      </w:r>
+    </w:p>
+    <w:p>
+      <w:pPr>
+        <w:spacing w:line="240" w:lineRule="auto"/>
+        <w:jc w:val="both"/>
+        <w:rPr>
+          <w:rFonts w:ascii="Times New Roman" w:hAnsi="Times New Roman" w:cs="Times New Roman"/>
+          <w:noProof/>
+          <w:sz w:val="28"/>
+          <w:szCs w:val="28"/>
+        </w:rPr>
+      </w:pPr>
+      <w:r>
+        <w:rPr>
+          <w:rFonts w:ascii="Times New Roman" w:hAnsi="Times New Roman" w:cs="Times New Roman"/>
+          <w:noProof/>
+          <w:sz w:val="28"/>
+          <w:szCs w:val="28"/>
+        </w:rPr>
+        <w:drawing>
+          <wp:inline distT="0" distB="0" distL="0" distR="0" wp14:anchorId="7C4B858A" wp14:editId="54319847">
+            <wp:extent cx="5940425" cy="1354455"/>
+            <wp:effectExtent l="0" t="0" r="3175" b="0"/>
+            <wp:docPr id="908008482" name="Рисунок 1"/>
+            <wp:cNvGraphicFramePr>
+              <a:graphicFrameLocks xmlns:a="http://schemas.openxmlformats.org/drawingml/2006/main" noChangeAspect="1"/>
+            </wp:cNvGraphicFramePr>
+            <a:graphic xmlns:a="http://schemas.openxmlformats.org/drawingml/2006/main">
+              <a:graphicData uri="http://schemas.openxmlformats.org/drawingml/2006/picture">
+                <pic:pic xmlns:pic="http://schemas.openxmlformats.org/drawingml/2006/picture">
+                  <pic:nvPicPr>
+                    <pic:cNvPr id="908008482" name=""/>
+                    <pic:cNvPicPr/>
+                  </pic:nvPicPr>
+                  <pic:blipFill>
+                    <a:blip r:embed="rId31"/>
+                    <a:stretch>
+                      <a:fillRect/>
+                    </a:stretch>
+                  </pic:blipFill>
+                  <pic:spPr>
+                    <a:xfrm>
+                      <a:off x="0" y="0"/>
+                      <a:ext cx="5940425" cy="1354455"/>
+                    </a:xfrm>
+                    <a:prstGeom prst="rect">
+                      <a:avLst/>
+                    </a:prstGeom>
+                  </pic:spPr>
+                </pic:pic>
+              </a:graphicData>
+            </a:graphic>
+          </wp:inline>
+        </w:drawing>
+      </w:r>
+    </w:p>
+    <w:p>
+      <w:pPr>
+        <w:spacing w:line="240" w:lineRule="auto"/>
+        <w:jc w:val="both"/>
+        <w:rPr>
+          <w:rFonts w:ascii="Times New Roman" w:hAnsi="Times New Roman" w:cs="Times New Roman"/>
+          <w:noProof/>
+          <w:sz w:val="28"/>
+          <w:szCs w:val="28"/>
+        </w:rPr>
+      </w:pPr>
+      <w:r>
+        <w:rPr>
+          <w:rFonts w:ascii="Times New Roman" w:hAnsi="Times New Roman" w:cs="Times New Roman"/>
+          <w:noProof/>
+          <w:sz w:val="28"/>
+          <w:szCs w:val="28"/>
+        </w:rPr>
+        <w:t xml:space="preserve">Задание 3. </w:t>
+      </w:r>
+      <w:r>
+        <w:rPr>
+          <w:rFonts w:ascii="Times New Roman" w:hAnsi="Times New Roman" w:cs="Times New Roman"/>
+          <w:noProof/>
+          <w:sz w:val="28"/>
+          <w:szCs w:val="28"/>
+        </w:rPr>
+        <w:t>Создайте две ветки branch1 и branch2 от последнего коммита в master'е</w:t>
+      </w:r>
+    </w:p>
+    <w:p>
+      <w:pPr>
+        <w:spacing w:line="240" w:lineRule="auto"/>
+        <w:jc w:val="both"/>
+        <w:rPr>
+          <w:rFonts w:ascii="Times New Roman" w:hAnsi="Times New Roman" w:cs="Times New Roman"/>
+          <w:noProof/>
+          <w:sz w:val="28"/>
+          <w:szCs w:val="28"/>
+        </w:rPr>
+      </w:pPr>
+      <w:r>
+        <w:rPr>
+          <w:rFonts w:ascii="Times New Roman" w:hAnsi="Times New Roman" w:cs="Times New Roman"/>
+          <w:noProof/>
+          <w:sz w:val="28"/>
+          <w:szCs w:val="28"/>
+        </w:rPr>
+        <w:drawing>
+          <wp:inline distT="0" distB="0" distL="0" distR="0" wp14:anchorId="390C5574" wp14:editId="23EBAA1C">
+            <wp:extent cx="5940425" cy="1562735"/>
+            <wp:effectExtent l="0" t="0" r="3175" b="0"/>
+            <wp:docPr id="1563280210" name="Рисунок 1"/>
+            <wp:cNvGraphicFramePr>
+              <a:graphicFrameLocks xmlns:a="http://schemas.openxmlformats.org/drawingml/2006/main" noChangeAspect="1"/>
+            </wp:cNvGraphicFramePr>
+            <a:graphic xmlns:a="http://schemas.openxmlformats.org/drawingml/2006/main">
+              <a:graphicData uri="http://schemas.openxmlformats.org/drawingml/2006/picture">
+                <pic:pic xmlns:pic="http://schemas.openxmlformats.org/drawingml/2006/picture">
+                  <pic:nvPicPr>
+                    <pic:cNvPr id="1563280210" name=""/>
+                    <pic:cNvPicPr/>
+                  </pic:nvPicPr>
+                  <pic:blipFill>
+                    <a:blip r:embed="rId32"/>
+                    <a:stretch>
+                      <a:fillRect/>
+                    </a:stretch>
+                  </pic:blipFill>
+                  <pic:spPr>
+                    <a:xfrm>
+                      <a:off x="0" y="0"/>
+                      <a:ext cx="5940425" cy="1562735"/>
+                    </a:xfrm>
+                    <a:prstGeom prst="rect">
+                      <a:avLst/>
+                    </a:prstGeom>
+                  </pic:spPr>
+                </pic:pic>
+              </a:graphicData>
+            </a:graphic>
+          </wp:inline>
+        </w:drawing>
+      </w:r>
+    </w:p>
+    <w:p>
+      <w:pPr>
+        <w:spacing w:line="240" w:lineRule="auto"/>
+        <w:jc w:val="both"/>
+        <w:rPr>
+          <w:rFonts w:ascii="Times New Roman" w:hAnsi="Times New Roman" w:cs="Times New Roman"/>
+          <w:noProof/>
+          <w:sz w:val="28"/>
+          <w:szCs w:val="28"/>
+        </w:rPr>
+      </w:pPr>
+      <w:r>
+        <w:rPr>
+          <w:rFonts w:ascii="Times New Roman" w:hAnsi="Times New Roman" w:cs="Times New Roman"/>
+          <w:noProof/>
+          <w:sz w:val="28"/>
+          <w:szCs w:val="28"/>
+        </w:rPr>
+        <w:t xml:space="preserve">Задание 4. </w:t>
+      </w:r>
+      <w:r>
+        <w:rPr>
+          <w:rFonts w:ascii="Times New Roman" w:hAnsi="Times New Roman" w:cs="Times New Roman"/>
+          <w:noProof/>
+          <w:sz w:val="28"/>
+          <w:szCs w:val="28"/>
+        </w:rPr>
+        <w:t>Проведите по 3 коммита в каждую из веток, которые меняют один и тот же кусочек файла</w:t>
+      </w:r>
+    </w:p>
+    <w:p>
+      <w:pPr>
+        <w:spacing w:line="240" w:lineRule="auto"/>
+        <w:jc w:val="both"/>
+        <w:rPr>
+          <w:rFonts w:ascii="Times New Roman" w:hAnsi="Times New Roman" w:cs="Times New Roman"/>
+          <w:noProof/>
+          <w:sz w:val="28"/>
+          <w:szCs w:val="28"/>
+        </w:rPr>
+      </w:pPr>
+      <w:r>
+        <w:rPr>
+          <w:rFonts w:ascii="Times New Roman" w:hAnsi="Times New Roman" w:cs="Times New Roman"/>
+          <w:noProof/>
+          <w:sz w:val="28"/>
+          <w:szCs w:val="28"/>
+        </w:rPr>
+        <w:lastRenderedPageBreak/>
+        <w:drawing>
+          <wp:inline distT="0" distB="0" distL="0" distR="0" wp14:anchorId="326A044D" wp14:editId="42AE138A">
+            <wp:extent cx="5940425" cy="4036695"/>
+            <wp:effectExtent l="0" t="0" r="3175" b="1905"/>
+            <wp:docPr id="2060933651" name="Рисунок 1"/>
+            <wp:cNvGraphicFramePr>
+              <a:graphicFrameLocks xmlns:a="http://schemas.openxmlformats.org/drawingml/2006/main" noChangeAspect="1"/>
+            </wp:cNvGraphicFramePr>
+            <a:graphic xmlns:a="http://schemas.openxmlformats.org/drawingml/2006/main">
+              <a:graphicData uri="http://schemas.openxmlformats.org/drawingml/2006/picture">
+                <pic:pic xmlns:pic="http://schemas.openxmlformats.org/drawingml/2006/picture">
+                  <pic:nvPicPr>
+                    <pic:cNvPr id="2060933651" name=""/>
+                    <pic:cNvPicPr/>
+                  </pic:nvPicPr>
+                  <pic:blipFill>
+                    <a:blip r:embed="rId33"/>
+                    <a:stretch>
+                      <a:fillRect/>
+                    </a:stretch>
+                  </pic:blipFill>
+                  <pic:spPr>
+                    <a:xfrm>
+                      <a:off x="0" y="0"/>
+                      <a:ext cx="5940425" cy="4036695"/>
+                    </a:xfrm>
+                    <a:prstGeom prst="rect">
+                      <a:avLst/>
+                    </a:prstGeom>
+                  </pic:spPr>
+                </pic:pic>
+              </a:graphicData>
+            </a:graphic>
+          </wp:inline>
+        </w:drawing>
+      </w:r>
+    </w:p>
+    <w:p>
+      <w:pPr>
+        <w:spacing w:line="240" w:lineRule="auto"/>
+        <w:jc w:val="both"/>
+        <w:rPr>
+          <w:rFonts w:ascii="Times New Roman" w:hAnsi="Times New Roman" w:cs="Times New Roman"/>
+          <w:noProof/>
+          <w:sz w:val="28"/>
+          <w:szCs w:val="28"/>
+        </w:rPr>
+      </w:pPr>
+      <w:r>
+        <w:rPr>
+          <w:rFonts w:ascii="Times New Roman" w:hAnsi="Times New Roman" w:cs="Times New Roman"/>
+          <w:noProof/>
+          <w:sz w:val="28"/>
+          <w:szCs w:val="28"/>
+        </w:rPr>
+        <w:t xml:space="preserve">Задание 5. </w:t>
+      </w:r>
+      <w:r>
+        <w:rPr>
+          <w:rFonts w:ascii="Times New Roman" w:hAnsi="Times New Roman" w:cs="Times New Roman"/>
+          <w:noProof/>
+          <w:sz w:val="28"/>
+          <w:szCs w:val="28"/>
+        </w:rPr>
+        <w:t>Выполните слияние ветки branch1 в ветку branch2, разрешив конфликты при этом</w:t>
+      </w:r>
+    </w:p>
+    <w:p>
+      <w:pPr>
+        <w:spacing w:line="240" w:lineRule="auto"/>
+        <w:jc w:val="both"/>
+        <w:rPr>
+          <w:rFonts w:ascii="Times New Roman" w:hAnsi="Times New Roman" w:cs="Times New Roman"/>
+          <w:noProof/>
+          <w:sz w:val="28"/>
+          <w:szCs w:val="28"/>
+        </w:rPr>
+      </w:pPr>
+      <w:r>
+        <w:rPr>
+          <w:rFonts w:ascii="Times New Roman" w:hAnsi="Times New Roman" w:cs="Times New Roman"/>
+          <w:noProof/>
+          <w:sz w:val="28"/>
+          <w:szCs w:val="28"/>
+        </w:rPr>
+        <w:drawing>
+          <wp:inline distT="0" distB="0" distL="0" distR="0" wp14:anchorId="69D9CB3C" wp14:editId="2425FA56">
+            <wp:extent cx="5940425" cy="1370965"/>
+            <wp:effectExtent l="0" t="0" r="3175" b="635"/>
+            <wp:docPr id="1010773826" name="Рисунок 1"/>
+            <wp:cNvGraphicFramePr>
+              <a:graphicFrameLocks xmlns:a="http://schemas.openxmlformats.org/drawingml/2006/main" noChangeAspect="1"/>
+            </wp:cNvGraphicFramePr>
+            <a:graphic xmlns:a="http://schemas.openxmlformats.org/drawingml/2006/main">
+              <a:graphicData uri="http://schemas.openxmlformats.org/drawingml/2006/picture">
+                <pic:pic xmlns:pic="http://schemas.openxmlformats.org/drawingml/2006/picture">
+                  <pic:nvPicPr>
+                    <pic:cNvPr id="1010773826" name=""/>
+                    <pic:cNvPicPr/>
+                  </pic:nvPicPr>
+                  <pic:blipFill>
+                    <a:blip r:embed="rId34"/>
+                    <a:stretch>
+                      <a:fillRect/>
+                    </a:stretch>
+                  </pic:blipFill>
+                  <pic:spPr>
+                    <a:xfrm>
+                      <a:off x="0" y="0"/>
+                      <a:ext cx="5940425" cy="1370965"/>
+                    </a:xfrm>
+                    <a:prstGeom prst="rect">
+                      <a:avLst/>
+                    </a:prstGeom>
+                  </pic:spPr>
+                </pic:pic>
+              </a:graphicData>
+            </a:graphic>
+          </wp:inline>
+        </w:drawing>
+      </w:r>
+      <w:r>
+        <w:rPr>
+          <w:rFonts w:ascii="Times New Roman" w:hAnsi="Times New Roman" w:cs="Times New Roman"/>
+          <w:noProof/>
+          <w:sz w:val="28"/>
+          <w:szCs w:val="28"/>
+        </w:rPr>
+        <w:t xml:space="preserve">Задание 6. </w:t>
+      </w:r>
+      <w:r>
+        <w:rPr>
+          <w:rFonts w:ascii="Times New Roman" w:hAnsi="Times New Roman" w:cs="Times New Roman"/>
+          <w:noProof/>
+          <w:sz w:val="28"/>
+          <w:szCs w:val="28"/>
+        </w:rPr>
+        <w:t>Выгрузите все изменения во всех ветках в удаленный репозиторий</w:t>
+      </w:r>
+    </w:p>
+    <w:p>
+      <w:pPr>
+        <w:spacing w:line="240" w:lineRule="auto"/>
+        <w:jc w:val="both"/>
+        <w:rPr>
+          <w:rFonts w:ascii="Times New Roman" w:hAnsi="Times New Roman" w:cs="Times New Roman"/>
+          <w:noProof/>
+          <w:sz w:val="28"/>
+          <w:szCs w:val="28"/>
+        </w:rPr>
+      </w:pPr>
+      <w:r>
+        <w:rPr>
+          <w:rFonts w:ascii="Times New Roman" w:hAnsi="Times New Roman" w:cs="Times New Roman"/>
+          <w:noProof/>
+          <w:sz w:val="28"/>
+          <w:szCs w:val="28"/>
+        </w:rPr>
+        <w:lastRenderedPageBreak/>
+        <w:drawing>
+          <wp:inline distT="0" distB="0" distL="0" distR="0" wp14:anchorId="154F8486" wp14:editId="7EF29C44">
+            <wp:extent cx="5940425" cy="4766945"/>
+            <wp:effectExtent l="0" t="0" r="3175" b="0"/>
+            <wp:docPr id="1687191521" name="Рисунок 1"/>
+            <wp:cNvGraphicFramePr>
+              <a:graphicFrameLocks xmlns:a="http://schemas.openxmlformats.org/drawingml/2006/main" noChangeAspect="1"/>
+            </wp:cNvGraphicFramePr>
+            <a:graphic xmlns:a="http://schemas.openxmlformats.org/drawingml/2006/main">
+              <a:graphicData uri="http://schemas.openxmlformats.org/drawingml/2006/picture">
+                <pic:pic xmlns:pic="http://schemas.openxmlformats.org/drawingml/2006/picture">
+                  <pic:nvPicPr>
+                    <pic:cNvPr id="1687191521" name=""/>
+                    <pic:cNvPicPr/>
+                  </pic:nvPicPr>
+                  <pic:blipFill>
+                    <a:blip r:embed="rId35"/>
+                    <a:stretch>
+                      <a:fillRect/>
+                    </a:stretch>
+                  </pic:blipFill>
+                  <pic:spPr>
+                    <a:xfrm>
+                      <a:off x="0" y="0"/>
+                      <a:ext cx="5940425" cy="4766945"/>
+                    </a:xfrm>
+                    <a:prstGeom prst="rect">
+                      <a:avLst/>
+                    </a:prstGeom>
+                  </pic:spPr>
+                </pic:pic>
+              </a:graphicData>
+            </a:graphic>
+          </wp:inline>
+        </w:drawing>
+      </w:r>
+    </w:p>
+    <w:p>
+      <w:pPr>
+        <w:spacing w:line="240" w:lineRule="auto"/>
+        <w:jc w:val="both"/>
+        <w:rPr>
+          <w:rFonts w:ascii="Times New Roman" w:hAnsi="Times New Roman" w:cs="Times New Roman"/>
+          <w:noProof/>
+          <w:sz w:val="28"/>
+          <w:szCs w:val="28"/>
+        </w:rPr>
+      </w:pPr>
+      <w:r>
+        <w:rPr>
+          <w:rFonts w:ascii="Times New Roman" w:hAnsi="Times New Roman" w:cs="Times New Roman"/>
+          <w:noProof/>
+          <w:sz w:val="28"/>
+          <w:szCs w:val="28"/>
+        </w:rPr>
+        <w:t xml:space="preserve">Задание </w:t>
+      </w:r>
+      <w:r>
+        <w:rPr>
+          <w:rFonts w:ascii="Times New Roman" w:hAnsi="Times New Roman" w:cs="Times New Roman"/>
+          <w:noProof/>
+          <w:sz w:val="28"/>
+          <w:szCs w:val="28"/>
+        </w:rPr>
+        <w:t>7</w:t>
+      </w:r>
+      <w:r>
+        <w:rPr>
+          <w:rFonts w:ascii="Times New Roman" w:hAnsi="Times New Roman" w:cs="Times New Roman"/>
+          <w:noProof/>
+          <w:sz w:val="28"/>
+          <w:szCs w:val="28"/>
+        </w:rPr>
+        <w:t xml:space="preserve">. </w:t>
+      </w:r>
+      <w:r>
+        <w:rPr>
+          <w:rFonts w:ascii="Times New Roman" w:hAnsi="Times New Roman" w:cs="Times New Roman"/>
+          <w:noProof/>
+          <w:sz w:val="28"/>
+          <w:szCs w:val="28"/>
+        </w:rPr>
+        <w:t>Проведите еще 3 коммита в ветку branch1</w:t>
+      </w:r>
+    </w:p>
+    <w:p>
+      <w:pPr>
+        <w:spacing w:line="240" w:lineRule="auto"/>
+        <w:jc w:val="both"/>
+        <w:rPr>
+          <w:rFonts w:ascii="Times New Roman" w:hAnsi="Times New Roman" w:cs="Times New Roman"/>
+          <w:noProof/>
+          <w:sz w:val="28"/>
+          <w:szCs w:val="28"/>
+        </w:rPr>
+      </w:pPr>
+      <w:r>
+        <w:rPr>
+          <w:rFonts w:ascii="Times New Roman" w:hAnsi="Times New Roman" w:cs="Times New Roman"/>
+          <w:noProof/>
+          <w:sz w:val="28"/>
+          <w:szCs w:val="28"/>
+        </w:rPr>
+        <w:drawing>
+          <wp:inline distT="0" distB="0" distL="0" distR="0" wp14:anchorId="082443F3" wp14:editId="1B76DDD8">
+            <wp:extent cx="5940425" cy="3278505"/>
+            <wp:effectExtent l="0" t="0" r="3175" b="0"/>
+            <wp:docPr id="2120734875" name="Рисунок 1"/>
+            <wp:cNvGraphicFramePr>
+              <a:graphicFrameLocks xmlns:a="http://schemas.openxmlformats.org/drawingml/2006/main" noChangeAspect="1"/>
+            </wp:cNvGraphicFramePr>
+            <a:graphic xmlns:a="http://schemas.openxmlformats.org/drawingml/2006/main">
+              <a:graphicData uri="http://schemas.openxmlformats.org/drawingml/2006/picture">
+                <pic:pic xmlns:pic="http://schemas.openxmlformats.org/drawingml/2006/picture">
+                  <pic:nvPicPr>
+                    <pic:cNvPr id="2120734875" name=""/>
+                    <pic:cNvPicPr/>
+                  </pic:nvPicPr>
+                  <pic:blipFill>
+                    <a:blip r:embed="rId36"/>
+                    <a:stretch>
+                      <a:fillRect/>
+                    </a:stretch>
+                  </pic:blipFill>
+                  <pic:spPr>
+                    <a:xfrm>
+                      <a:off x="0" y="0"/>
+                      <a:ext cx="5940425" cy="3278505"/>
+                    </a:xfrm>
+                    <a:prstGeom prst="rect">
+                      <a:avLst/>
+                    </a:prstGeom>
+                  </pic:spPr>
+                </pic:pic>
+              </a:graphicData>
+            </a:graphic>
+          </wp:inline>
+        </w:drawing>
+      </w:r>
+    </w:p>
+    <w:p>
+      <w:pPr>
+        <w:spacing w:line="240" w:lineRule="auto"/>
+        <w:jc w:val="both"/>
+        <w:rPr>
+          <w:rFonts w:ascii="Times New Roman" w:hAnsi="Times New Roman" w:cs="Times New Roman"/>
+          <w:noProof/>
+          <w:sz w:val="28"/>
+          <w:szCs w:val="28"/>
+        </w:rPr>
+      </w:pPr>
+      <w:r>
+        <w:rPr>
+          <w:rFonts w:ascii="Times New Roman" w:hAnsi="Times New Roman" w:cs="Times New Roman"/>
+          <w:noProof/>
+          <w:sz w:val="28"/>
+          <w:szCs w:val="28"/>
+        </w:rPr>
+        <w:t xml:space="preserve">Задание </w:t>
+      </w:r>
+      <w:r>
+        <w:rPr>
+          <w:rFonts w:ascii="Times New Roman" w:hAnsi="Times New Roman" w:cs="Times New Roman"/>
+          <w:noProof/>
+          <w:sz w:val="28"/>
+          <w:szCs w:val="28"/>
+        </w:rPr>
+        <w:t>8</w:t>
+      </w:r>
+      <w:r>
+        <w:rPr>
+          <w:rFonts w:ascii="Times New Roman" w:hAnsi="Times New Roman" w:cs="Times New Roman"/>
+          <w:noProof/>
+          <w:sz w:val="28"/>
+          <w:szCs w:val="28"/>
+        </w:rPr>
+        <w:t xml:space="preserve">. </w:t>
+      </w:r>
+      <w:r>
+        <w:rPr>
+          <w:rFonts w:ascii="Times New Roman" w:hAnsi="Times New Roman" w:cs="Times New Roman"/>
+          <w:noProof/>
+          <w:sz w:val="28"/>
+          <w:szCs w:val="28"/>
+        </w:rPr>
+        <w:t>Склонируйте репозиторий еще раз в другую директорию</w:t>
+      </w:r>
+    </w:p>
+    <w:p>
+      <w:pPr>
+        <w:spacing w:line="240" w:lineRule="auto"/>
+        <w:jc w:val="both"/>
+        <w:rPr>
+          <w:rFonts w:ascii="Times New Roman" w:hAnsi="Times New Roman" w:cs="Times New Roman"/>
+          <w:noProof/>
+          <w:sz w:val="28"/>
+          <w:szCs w:val="28"/>
+        </w:rPr>
+      </w:pPr>
+      <w:r>
+        <w:rPr>
+          <w:rFonts w:ascii="Times New Roman" w:hAnsi="Times New Roman" w:cs="Times New Roman"/>
+          <w:noProof/>
+          <w:sz w:val="28"/>
+          <w:szCs w:val="28"/>
+        </w:rPr>
+        <w:lastRenderedPageBreak/>
+        <w:drawing>
+          <wp:inline distT="0" distB="0" distL="0" distR="0" wp14:anchorId="5351FBCD" wp14:editId="537DFC8A">
+            <wp:extent cx="5940425" cy="1147445"/>
+            <wp:effectExtent l="0" t="0" r="3175" b="0"/>
+            <wp:docPr id="736320997" name="Рисунок 1"/>
+            <wp:cNvGraphicFramePr>
+              <a:graphicFrameLocks xmlns:a="http://schemas.openxmlformats.org/drawingml/2006/main" noChangeAspect="1"/>
+            </wp:cNvGraphicFramePr>
+            <a:graphic xmlns:a="http://schemas.openxmlformats.org/drawingml/2006/main">
+              <a:graphicData uri="http://schemas.openxmlformats.org/drawingml/2006/picture">
+                <pic:pic xmlns:pic="http://schemas.openxmlformats.org/drawingml/2006/picture">
+                  <pic:nvPicPr>
+                    <pic:cNvPr id="736320997" name=""/>
+                    <pic:cNvPicPr/>
+                  </pic:nvPicPr>
+                  <pic:blipFill>
+                    <a:blip r:embed="rId37"/>
+                    <a:stretch>
+                      <a:fillRect/>
+                    </a:stretch>
+                  </pic:blipFill>
+                  <pic:spPr>
+                    <a:xfrm>
+                      <a:off x="0" y="0"/>
+                      <a:ext cx="5940425" cy="1147445"/>
+                    </a:xfrm>
+                    <a:prstGeom prst="rect">
+                      <a:avLst/>
+                    </a:prstGeom>
+                  </pic:spPr>
+                </pic:pic>
+              </a:graphicData>
+            </a:graphic>
+          </wp:inline>
+        </w:drawing>
+      </w:r>
+    </w:p>
+    <w:p>
+      <w:pPr>
+        <w:spacing w:line="240" w:lineRule="auto"/>
+        <w:jc w:val="both"/>
+        <w:rPr>
+          <w:rFonts w:ascii="Times New Roman" w:hAnsi="Times New Roman" w:cs="Times New Roman"/>
+          <w:noProof/>
+          <w:sz w:val="28"/>
+          <w:szCs w:val="28"/>
+        </w:rPr>
+      </w:pPr>
+      <w:r>
+        <w:rPr>
+          <w:rFonts w:ascii="Times New Roman" w:hAnsi="Times New Roman" w:cs="Times New Roman"/>
+          <w:noProof/>
+          <w:sz w:val="28"/>
+          <w:szCs w:val="28"/>
+        </w:rPr>
+        <w:t xml:space="preserve">Задание </w:t>
+      </w:r>
+      <w:r>
+        <w:rPr>
+          <w:rFonts w:ascii="Times New Roman" w:hAnsi="Times New Roman" w:cs="Times New Roman"/>
+          <w:noProof/>
+          <w:sz w:val="28"/>
+          <w:szCs w:val="28"/>
+        </w:rPr>
+        <w:t>9</w:t>
+      </w:r>
+      <w:r>
+        <w:rPr>
+          <w:rFonts w:ascii="Times New Roman" w:hAnsi="Times New Roman" w:cs="Times New Roman"/>
+          <w:noProof/>
+          <w:sz w:val="28"/>
+          <w:szCs w:val="28"/>
+        </w:rPr>
+        <w:t xml:space="preserve">. </w:t>
+      </w:r>
+      <w:r>
+        <w:rPr>
+          <w:rFonts w:ascii="Times New Roman" w:hAnsi="Times New Roman" w:cs="Times New Roman"/>
+          <w:noProof/>
+          <w:sz w:val="28"/>
+          <w:szCs w:val="28"/>
+        </w:rPr>
+        <w:t>В новом клоне репозитории сделайте 3 коммита в ветку branch</w:t>
+      </w:r>
+    </w:p>
+    <w:p>
+      <w:pPr>
+        <w:spacing w:line="240" w:lineRule="auto"/>
+        <w:jc w:val="both"/>
+        <w:rPr>
+          <w:rFonts w:ascii="Times New Roman" w:hAnsi="Times New Roman" w:cs="Times New Roman"/>
+          <w:noProof/>
+          <w:sz w:val="28"/>
+          <w:szCs w:val="28"/>
+        </w:rPr>
+      </w:pPr>
+      <w:r>
+        <w:rPr>
+          <w:rFonts w:ascii="Times New Roman" w:hAnsi="Times New Roman" w:cs="Times New Roman"/>
+          <w:noProof/>
+          <w:sz w:val="28"/>
+          <w:szCs w:val="28"/>
+        </w:rPr>
+        <w:drawing>
+          <wp:inline distT="0" distB="0" distL="0" distR="0" wp14:anchorId="3FE29E02" wp14:editId="7C0C1491">
+            <wp:extent cx="5940425" cy="2305050"/>
+            <wp:effectExtent l="0" t="0" r="3175" b="0"/>
+            <wp:docPr id="1711866156" name="Рисунок 1"/>
+            <wp:cNvGraphicFramePr>
+              <a:graphicFrameLocks xmlns:a="http://schemas.openxmlformats.org/drawingml/2006/main" noChangeAspect="1"/>
+            </wp:cNvGraphicFramePr>
+            <a:graphic xmlns:a="http://schemas.openxmlformats.org/drawingml/2006/main">
+              <a:graphicData uri="http://schemas.openxmlformats.org/drawingml/2006/picture">
+                <pic:pic xmlns:pic="http://schemas.openxmlformats.org/drawingml/2006/picture">
+                  <pic:nvPicPr>
+                    <pic:cNvPr id="1711866156" name=""/>
+                    <pic:cNvPicPr/>
+                  </pic:nvPicPr>
+                  <pic:blipFill>
+                    <a:blip r:embed="rId38"/>
+                    <a:stretch>
+                      <a:fillRect/>
+                    </a:stretch>
+                  </pic:blipFill>
+                  <pic:spPr>
+                    <a:xfrm>
+                      <a:off x="0" y="0"/>
+                      <a:ext cx="5940425" cy="2305050"/>
+                    </a:xfrm>
+                    <a:prstGeom prst="rect">
+                      <a:avLst/>
+                    </a:prstGeom>
+                  </pic:spPr>
+                </pic:pic>
+              </a:graphicData>
+            </a:graphic>
+          </wp:inline>
+        </w:drawing>
+      </w:r>
+    </w:p>
+    <w:p>
+      <w:pPr>
+        <w:spacing w:line="240" w:lineRule="auto"/>
+        <w:jc w:val="both"/>
+        <w:rPr>
+          <w:rFonts w:ascii="Times New Roman" w:hAnsi="Times New Roman" w:cs="Times New Roman"/>
+          <w:noProof/>
+          <w:sz w:val="28"/>
+          <w:szCs w:val="28"/>
+        </w:rPr>
+      </w:pPr>
+      <w:r>
+        <w:rPr>
+          <w:rFonts w:ascii="Times New Roman" w:hAnsi="Times New Roman" w:cs="Times New Roman"/>
+          <w:noProof/>
+          <w:sz w:val="28"/>
+          <w:szCs w:val="28"/>
+        </w:rPr>
+        <w:t xml:space="preserve">Задание </w:t>
+      </w:r>
+      <w:r>
+        <w:rPr>
+          <w:rFonts w:ascii="Times New Roman" w:hAnsi="Times New Roman" w:cs="Times New Roman"/>
+          <w:noProof/>
+          <w:sz w:val="28"/>
+          <w:szCs w:val="28"/>
+        </w:rPr>
+        <w:t>10</w:t>
+      </w:r>
+      <w:r>
+        <w:rPr>
+          <w:rFonts w:ascii="Times New Roman" w:hAnsi="Times New Roman" w:cs="Times New Roman"/>
+          <w:noProof/>
+          <w:sz w:val="28"/>
+          <w:szCs w:val="28"/>
+        </w:rPr>
+        <w:t xml:space="preserve">. </w:t>
+      </w:r>
+      <w:r>
+        <w:rPr>
+          <w:rFonts w:ascii="Times New Roman" w:hAnsi="Times New Roman" w:cs="Times New Roman"/>
+          <w:noProof/>
+          <w:sz w:val="28"/>
+          <w:szCs w:val="28"/>
+        </w:rPr>
+        <w:t>Выгрузите все изменения из нового репозитория в удаленный репозиторий</w:t>
+      </w:r>
+      <w:r>
+        <w:rPr>
+          <w:rFonts w:ascii="Times New Roman" w:hAnsi="Times New Roman" w:cs="Times New Roman"/>
+          <w:noProof/>
+          <w:sz w:val="28"/>
+          <w:szCs w:val="28"/>
+        </w:rPr>
+        <w:t>.</w:t>
+      </w:r>
+    </w:p>
+    <w:p>
+      <w:pPr>
+        <w:spacing w:line="240" w:lineRule="auto"/>
+        <w:jc w:val="both"/>
+        <w:rPr>
+          <w:rFonts w:ascii="Times New Roman" w:hAnsi="Times New Roman" w:cs="Times New Roman"/>
+          <w:noProof/>
+          <w:sz w:val="28"/>
+          <w:szCs w:val="28"/>
+        </w:rPr>
+      </w:pPr>
+      <w:r>
+        <w:rPr>
+          <w:rFonts w:ascii="Times New Roman" w:hAnsi="Times New Roman" w:cs="Times New Roman"/>
+          <w:noProof/>
+          <w:sz w:val="28"/>
+          <w:szCs w:val="28"/>
+        </w:rPr>
+        <w:drawing>
+          <wp:inline distT="0" distB="0" distL="0" distR="0" wp14:anchorId="5EA92404" wp14:editId="143AF4F0">
+            <wp:extent cx="5940425" cy="1805305"/>
+            <wp:effectExtent l="0" t="0" r="3175" b="4445"/>
+            <wp:docPr id="523042103" name="Рисунок 1"/>
+            <wp:cNvGraphicFramePr>
+              <a:graphicFrameLocks xmlns:a="http://schemas.openxmlformats.org/drawingml/2006/main" noChangeAspect="1"/>
+            </wp:cNvGraphicFramePr>
+            <a:graphic xmlns:a="http://schemas.openxmlformats.org/drawingml/2006/main">
+              <a:graphicData uri="http://schemas.openxmlformats.org/drawingml/2006/picture">
+                <pic:pic xmlns:pic="http://schemas.openxmlformats.org/drawingml/2006/picture">
+                  <pic:nvPicPr>
+                    <pic:cNvPr id="523042103" name=""/>
+                    <pic:cNvPicPr/>
+                  </pic:nvPicPr>
+                  <pic:blipFill>
+                    <a:blip r:embed="rId39"/>
+                    <a:stretch>
+                      <a:fillRect/>
+                    </a:stretch>
+                  </pic:blipFill>
+                  <pic:spPr>
+                    <a:xfrm>
+                      <a:off x="0" y="0"/>
+                      <a:ext cx="5940425" cy="1805305"/>
+                    </a:xfrm>
+                    <a:prstGeom prst="rect">
+                      <a:avLst/>
+                    </a:prstGeom>
+                  </pic:spPr>
+                </pic:pic>
+              </a:graphicData>
+            </a:graphic>
+          </wp:inline>
+        </w:drawing>
+      </w:r>
+    </w:p>
+    <w:p>
+      <w:pPr>
+        <w:spacing w:line="240" w:lineRule="auto"/>
+        <w:jc w:val="both"/>
+        <w:rPr>
+          <w:rFonts w:ascii="Times New Roman" w:hAnsi="Times New Roman" w:cs="Times New Roman"/>
+          <w:noProof/>
+          <w:sz w:val="28"/>
+          <w:szCs w:val="28"/>
+        </w:rPr>
+      </w:pPr>
+      <w:r>
+        <w:rPr>
+          <w:rFonts w:ascii="Times New Roman" w:hAnsi="Times New Roman" w:cs="Times New Roman"/>
+          <w:noProof/>
+          <w:sz w:val="28"/>
+          <w:szCs w:val="28"/>
+        </w:rPr>
+        <w:t xml:space="preserve">Задание </w:t>
+      </w:r>
+      <w:r>
+        <w:rPr>
+          <w:rFonts w:ascii="Times New Roman" w:hAnsi="Times New Roman" w:cs="Times New Roman"/>
+          <w:noProof/>
+          <w:sz w:val="28"/>
+          <w:szCs w:val="28"/>
+        </w:rPr>
+        <w:t>11</w:t>
+      </w:r>
+      <w:r>
+        <w:rPr>
+          <w:rFonts w:ascii="Times New Roman" w:hAnsi="Times New Roman" w:cs="Times New Roman"/>
+          <w:noProof/>
+          <w:sz w:val="28"/>
+          <w:szCs w:val="28"/>
+        </w:rPr>
+        <w:t xml:space="preserve">. </w:t>
+      </w:r>
+      <w:r>
+        <w:rPr>
+          <w:rFonts w:ascii="Times New Roman" w:hAnsi="Times New Roman" w:cs="Times New Roman"/>
+          <w:noProof/>
+          <w:sz w:val="28"/>
+          <w:szCs w:val="28"/>
+        </w:rPr>
+        <w:t xml:space="preserve">Вернитесь в старый клон с репозиторием, выгрузите изменения с опцией </w:t>
+      </w:r>
+      <w:r>
+        <w:rPr>
+          <w:rFonts w:ascii="Times New Roman" w:hAnsi="Times New Roman" w:cs="Times New Roman"/>
+          <w:noProof/>
+          <w:sz w:val="28"/>
+          <w:szCs w:val="28"/>
+        </w:rPr>
+        <w:t>–</w:t>
+      </w:r>
+      <w:r>
+        <w:rPr>
+          <w:rFonts w:ascii="Times New Roman" w:hAnsi="Times New Roman" w:cs="Times New Roman"/>
+          <w:noProof/>
+          <w:sz w:val="28"/>
+          <w:szCs w:val="28"/>
+        </w:rPr>
+        <w:t>force</w:t>
+      </w:r>
+    </w:p>
+    <w:p>
+      <w:pPr>
+        <w:spacing w:line="240" w:lineRule="auto"/>
+        <w:jc w:val="both"/>
+        <w:rPr>
+          <w:rFonts w:ascii="Times New Roman" w:hAnsi="Times New Roman" w:cs="Times New Roman"/>
+          <w:noProof/>
+          <w:sz w:val="28"/>
+          <w:szCs w:val="28"/>
+        </w:rPr>
+      </w:pPr>
+      <w:r>
+        <w:rPr>
+          <w:rFonts w:ascii="Times New Roman" w:hAnsi="Times New Roman" w:cs="Times New Roman"/>
+          <w:noProof/>
+          <w:sz w:val="28"/>
+          <w:szCs w:val="28"/>
+        </w:rPr>
+        <w:drawing>
+          <wp:inline distT="0" distB="0" distL="0" distR="0" wp14:anchorId="7EC316BE" wp14:editId="2B47CB3F">
+            <wp:extent cx="5940425" cy="1874520"/>
+            <wp:effectExtent l="0" t="0" r="3175" b="0"/>
+            <wp:docPr id="838533193" name="Рисунок 1"/>
+            <wp:cNvGraphicFramePr>
+              <a:graphicFrameLocks xmlns:a="http://schemas.openxmlformats.org/drawingml/2006/main" noChangeAspect="1"/>
+            </wp:cNvGraphicFramePr>
+            <a:graphic xmlns:a="http://schemas.openxmlformats.org/drawingml/2006/main">
+              <a:graphicData uri="http://schemas.openxmlformats.org/drawingml/2006/picture">
+                <pic:pic xmlns:pic="http://schemas.openxmlformats.org/drawingml/2006/picture">
+                  <pic:nvPicPr>
+                    <pic:cNvPr id="838533193" name=""/>
+                    <pic:cNvPicPr/>
+                  </pic:nvPicPr>
+                  <pic:blipFill>
+                    <a:blip r:embed="rId40"/>
+                    <a:stretch>
+                      <a:fillRect/>
+                    </a:stretch>
+                  </pic:blipFill>
+                  <pic:spPr>
+                    <a:xfrm>
+                      <a:off x="0" y="0"/>
+                      <a:ext cx="5940425" cy="1874520"/>
+                    </a:xfrm>
+                    <a:prstGeom prst="rect">
+                      <a:avLst/>
+                    </a:prstGeom>
+                  </pic:spPr>
+                </pic:pic>
+              </a:graphicData>
+            </a:graphic>
+          </wp:inline>
+        </w:drawing>
+      </w:r>
+    </w:p>
+    <w:p>
+      <w:pPr>
+        <w:spacing w:line="240" w:lineRule="auto"/>
+        <w:jc w:val="both"/>
+        <w:rPr>
+          <w:rFonts w:ascii="Times New Roman" w:hAnsi="Times New Roman" w:cs="Times New Roman"/>
+          <w:noProof/>
+          <w:sz w:val="28"/>
+          <w:szCs w:val="28"/>
+        </w:rPr>
+      </w:pPr>
+      <w:r>
+        <w:rPr>
+          <w:rFonts w:ascii="Times New Roman" w:hAnsi="Times New Roman" w:cs="Times New Roman"/>
+          <w:noProof/>
+          <w:sz w:val="28"/>
+          <w:szCs w:val="28"/>
+        </w:rPr>
+        <w:t xml:space="preserve">Задание </w:t>
+      </w:r>
+      <w:r>
+        <w:rPr>
+          <w:rFonts w:ascii="Times New Roman" w:hAnsi="Times New Roman" w:cs="Times New Roman"/>
+          <w:noProof/>
+          <w:sz w:val="28"/>
+          <w:szCs w:val="28"/>
+        </w:rPr>
+        <w:t>12.</w:t>
+      </w:r>
+      <w:r>
+        <w:rPr>
+          <w:rFonts w:ascii="Times New Roman" w:hAnsi="Times New Roman" w:cs="Times New Roman"/>
+          <w:noProof/>
+          <w:sz w:val="28"/>
+          <w:szCs w:val="28"/>
+        </w:rPr>
+        <w:t xml:space="preserve"> </w:t>
+      </w:r>
+      <w:r>
+        <w:rPr>
+          <w:rFonts w:ascii="Times New Roman" w:hAnsi="Times New Roman" w:cs="Times New Roman"/>
+          <w:noProof/>
+          <w:sz w:val="28"/>
+          <w:szCs w:val="28"/>
+        </w:rPr>
+        <w:t>Получите все изменения в новом репозитории</w:t>
+      </w:r>
+    </w:p>
+    <w:p>
+      <w:pPr>
+        <w:spacing w:line="240" w:lineRule="auto"/>
+        <w:jc w:val="both"/>
+        <w:rPr>
+          <w:rFonts w:ascii="Times New Roman" w:hAnsi="Times New Roman" w:cs="Times New Roman"/>
+          <w:noProof/>
+          <w:sz w:val="28"/>
+          <w:szCs w:val="28"/>
+        </w:rPr>
+      </w:pPr>
+      <w:r>
+        <w:rPr>
+          <w:rFonts w:ascii="Times New Roman" w:hAnsi="Times New Roman" w:cs="Times New Roman"/>
+          <w:noProof/>
+          <w:sz w:val="28"/>
+          <w:szCs w:val="28"/>
+        </w:rPr>
+        <w:lastRenderedPageBreak/>
+        <w:drawing>
+          <wp:inline distT="0" distB="0" distL="0" distR="0" wp14:anchorId="7B2A171F" wp14:editId="1E34BB5B">
+            <wp:extent cx="5940425" cy="1793875"/>
+            <wp:effectExtent l="0" t="0" r="3175" b="0"/>
+            <wp:docPr id="1703990220" name="Рисунок 1"/>
+            <wp:cNvGraphicFramePr>
+              <a:graphicFrameLocks xmlns:a="http://schemas.openxmlformats.org/drawingml/2006/main" noChangeAspect="1"/>
+            </wp:cNvGraphicFramePr>
+            <a:graphic xmlns:a="http://schemas.openxmlformats.org/drawingml/2006/main">
+              <a:graphicData uri="http://schemas.openxmlformats.org/drawingml/2006/picture">
+                <pic:pic xmlns:pic="http://schemas.openxmlformats.org/drawingml/2006/picture">
+                  <pic:nvPicPr>
+                    <pic:cNvPr id="1703990220" name=""/>
+                    <pic:cNvPicPr/>
+                  </pic:nvPicPr>
+                  <pic:blipFill>
+                    <a:blip r:embed="rId41"/>
+                    <a:stretch>
+                      <a:fillRect/>
+                    </a:stretch>
+                  </pic:blipFill>
+                  <pic:spPr>
+                    <a:xfrm>
+                      <a:off x="0" y="0"/>
+                      <a:ext cx="5940425" cy="1793875"/>
+                    </a:xfrm>
+                    <a:prstGeom prst="rect">
+                      <a:avLst/>
+                    </a:prstGeom>
+                  </pic:spPr>
+                </pic:pic>
+              </a:graphicData>
+            </a:graphic>
+          </wp:inline>
+        </w:drawing>
+      </w:r>
     </w:p>
     <w:sectPr>
       <w:pgSz w:w="11906" w:h="16838"/>

</xml_diff>

<commit_message>
Changes in Aplication-dev hw_1
</commit_message>
<xml_diff>
--- a/Application-dev/hw_1.docx
+++ b/Application-dev/hw_1.docx
@@ -1184,52 +1184,7 @@
                 <w:szCs w:val="24"/>
                 <w:lang w:eastAsia="ru-RU"/>
               </w:rPr>
-              <w:t>Петрова</w:t>
-            </w:r>
-            <w:r>
-              <w:rPr>
-                <w:rFonts w:ascii="Times New Roman" w:eastAsia="Times New Roman" w:hAnsi="Times New Roman" w:cs="Times New Roman"/>
-                <w:sz w:val="24"/>
-                <w:szCs w:val="24"/>
-                <w:lang w:eastAsia="ru-RU"/>
-              </w:rPr>
-              <w:t xml:space="preserve"> </w:t>
-            </w:r>
-            <w:r>
-              <w:rPr>
-                <w:rFonts w:ascii="Times New Roman" w:eastAsia="Times New Roman" w:hAnsi="Times New Roman" w:cs="Times New Roman"/>
-                <w:sz w:val="24"/>
-                <w:szCs w:val="24"/>
-                <w:lang w:eastAsia="ru-RU"/>
-              </w:rPr>
-              <w:t>А</w:t>
-            </w:r>
-            <w:r>
-              <w:rPr>
-                <w:rFonts w:ascii="Times New Roman" w:eastAsia="Times New Roman" w:hAnsi="Times New Roman" w:cs="Times New Roman"/>
-                <w:sz w:val="24"/>
-                <w:szCs w:val="24"/>
-                <w:lang w:eastAsia="ru-RU"/>
-              </w:rPr>
-              <w:t>.</w:t>
-            </w:r>
-            <w:r>
-              <w:rPr>
-                <w:rFonts w:ascii="Times New Roman" w:eastAsia="Times New Roman" w:hAnsi="Times New Roman" w:cs="Times New Roman"/>
-                <w:sz w:val="24"/>
-                <w:szCs w:val="24"/>
-                <w:lang w:eastAsia="ru-RU"/>
-              </w:rPr>
-              <w:t>А</w:t>
-            </w:r>
-            <w:r>
-              <w:rPr>
-                <w:rFonts w:ascii="Times New Roman" w:eastAsia="Times New Roman" w:hAnsi="Times New Roman" w:cs="Times New Roman"/>
-                <w:sz w:val="24"/>
-                <w:szCs w:val="24"/>
-                <w:lang w:eastAsia="ru-RU"/>
-              </w:rPr>
-              <w:t>.</w:t>
+              <w:t>Петрова А.А.</w:t>
             </w:r>
           </w:p>
         </w:tc>
@@ -1314,27 +1269,7 @@
                 <w:szCs w:val="20"/>
                 <w:lang w:eastAsia="ru-RU"/>
               </w:rPr>
-              <w:t>«_</w:t>
-            </w:r>
-            <w:proofErr w:type="gramStart"/>
-            <w:r>
-              <w:rPr>
-                <w:rFonts w:ascii="Times New Roman" w:eastAsia="Times New Roman" w:hAnsi="Times New Roman" w:cs="Times New Roman"/>
-                <w:sz w:val="20"/>
-                <w:szCs w:val="20"/>
-                <w:lang w:eastAsia="ru-RU"/>
-              </w:rPr>
-              <w:t>_»_</w:t>
-            </w:r>
-            <w:proofErr w:type="gramEnd"/>
-            <w:r>
-              <w:rPr>
-                <w:rFonts w:ascii="Times New Roman" w:eastAsia="Times New Roman" w:hAnsi="Times New Roman" w:cs="Times New Roman"/>
-                <w:sz w:val="20"/>
-                <w:szCs w:val="20"/>
-                <w:lang w:eastAsia="ru-RU"/>
-              </w:rPr>
-              <w:t>______20</w:t>
+              <w:t>«__»_______20</w:t>
             </w:r>
             <w:r>
               <w:rPr>
@@ -1535,27 +1470,7 @@
                 <w:szCs w:val="20"/>
                 <w:lang w:eastAsia="ru-RU"/>
               </w:rPr>
-              <w:t>«_</w:t>
-            </w:r>
-            <w:proofErr w:type="gramStart"/>
-            <w:r>
-              <w:rPr>
-                <w:rFonts w:ascii="Times New Roman" w:eastAsia="Times New Roman" w:hAnsi="Times New Roman" w:cs="Times New Roman"/>
-                <w:sz w:val="20"/>
-                <w:szCs w:val="20"/>
-                <w:lang w:eastAsia="ru-RU"/>
-              </w:rPr>
-              <w:t>_»_</w:t>
-            </w:r>
-            <w:proofErr w:type="gramEnd"/>
-            <w:r>
-              <w:rPr>
-                <w:rFonts w:ascii="Times New Roman" w:eastAsia="Times New Roman" w:hAnsi="Times New Roman" w:cs="Times New Roman"/>
-                <w:sz w:val="20"/>
-                <w:szCs w:val="20"/>
-                <w:lang w:eastAsia="ru-RU"/>
-              </w:rPr>
-              <w:t>______20</w:t>
+              <w:t>«__»_______20</w:t>
             </w:r>
             <w:r>
               <w:rPr>
@@ -1770,25 +1685,7 @@
           <w:sz w:val="28"/>
           <w:szCs w:val="28"/>
         </w:rPr>
-        <w:t xml:space="preserve">получить навыки по работе с командной строкой и </w:t>
-      </w:r>
-      <w:proofErr w:type="spellStart"/>
-      <w:r>
-        <w:rPr>
-          <w:rFonts w:ascii="Times New Roman" w:hAnsi="Times New Roman" w:cs="Times New Roman"/>
-          <w:sz w:val="28"/>
-          <w:szCs w:val="28"/>
-        </w:rPr>
-        <w:t>git’ом</w:t>
-      </w:r>
-      <w:proofErr w:type="spellEnd"/>
-      <w:r>
-        <w:rPr>
-          <w:rFonts w:ascii="Times New Roman" w:hAnsi="Times New Roman" w:cs="Times New Roman"/>
-          <w:sz w:val="28"/>
-          <w:szCs w:val="28"/>
-        </w:rPr>
-        <w:t>.</w:t>
+        <w:t>получить навыки по работе с командной строкой и git’ом.</w:t>
       </w:r>
     </w:p>
     <w:p>
@@ -1853,9 +1750,29 @@
           <w:sz w:val="28"/>
           <w:szCs w:val="28"/>
         </w:rPr>
-        <w:t xml:space="preserve">Установите и настройте клиент </w:t>
-      </w:r>
-      <w:proofErr w:type="spellStart"/>
+        <w:t>Установите и настройте клиент git на своей рабочей станции.</w:t>
+      </w:r>
+    </w:p>
+    <w:p>
+      <w:pPr>
+        <w:pStyle w:val="a3"/>
+        <w:spacing w:after="0" w:line="360" w:lineRule="auto"/>
+        <w:ind w:left="0" w:firstLine="709"/>
+        <w:jc w:val="both"/>
+        <w:rPr>
+          <w:rFonts w:ascii="Times New Roman" w:hAnsi="Times New Roman" w:cs="Times New Roman"/>
+          <w:sz w:val="28"/>
+          <w:szCs w:val="28"/>
+        </w:rPr>
+      </w:pPr>
+      <w:r>
+        <w:rPr>
+          <w:rFonts w:ascii="Times New Roman" w:hAnsi="Times New Roman" w:cs="Times New Roman"/>
+          <w:sz w:val="28"/>
+          <w:szCs w:val="28"/>
+        </w:rPr>
+        <w:t xml:space="preserve">После установки </w:t>
+      </w:r>
       <w:r>
         <w:rPr>
           <w:rFonts w:ascii="Times New Roman" w:hAnsi="Times New Roman" w:cs="Times New Roman"/>
@@ -1864,44 +1781,6 @@
         </w:rPr>
         <w:t>git</w:t>
       </w:r>
-      <w:proofErr w:type="spellEnd"/>
-      <w:r>
-        <w:rPr>
-          <w:rFonts w:ascii="Times New Roman" w:hAnsi="Times New Roman" w:cs="Times New Roman"/>
-          <w:sz w:val="28"/>
-          <w:szCs w:val="28"/>
-        </w:rPr>
-        <w:t xml:space="preserve"> на своей рабочей станции.</w:t>
-      </w:r>
-    </w:p>
-    <w:p>
-      <w:pPr>
-        <w:pStyle w:val="a3"/>
-        <w:spacing w:after="0" w:line="360" w:lineRule="auto"/>
-        <w:ind w:left="0" w:firstLine="709"/>
-        <w:jc w:val="both"/>
-        <w:rPr>
-          <w:rFonts w:ascii="Times New Roman" w:hAnsi="Times New Roman" w:cs="Times New Roman"/>
-          <w:sz w:val="28"/>
-          <w:szCs w:val="28"/>
-        </w:rPr>
-      </w:pPr>
-      <w:r>
-        <w:rPr>
-          <w:rFonts w:ascii="Times New Roman" w:hAnsi="Times New Roman" w:cs="Times New Roman"/>
-          <w:sz w:val="28"/>
-          <w:szCs w:val="28"/>
-        </w:rPr>
-        <w:t xml:space="preserve">После установки </w:t>
-      </w:r>
-      <w:r>
-        <w:rPr>
-          <w:rFonts w:ascii="Times New Roman" w:hAnsi="Times New Roman" w:cs="Times New Roman"/>
-          <w:sz w:val="28"/>
-          <w:szCs w:val="28"/>
-        </w:rPr>
-        <w:t>git</w:t>
-      </w:r>
       <w:r>
         <w:rPr>
           <w:rFonts w:ascii="Times New Roman" w:hAnsi="Times New Roman" w:cs="Times New Roman"/>
@@ -1940,97 +1819,7 @@
           <w:sz w:val="28"/>
           <w:szCs w:val="28"/>
         </w:rPr>
-        <w:t xml:space="preserve">git config --global </w:t>
-      </w:r>
-      <w:proofErr w:type="gramStart"/>
-      <w:r>
-        <w:rPr>
-          <w:rFonts w:ascii="Times New Roman" w:hAnsi="Times New Roman" w:cs="Times New Roman"/>
-          <w:sz w:val="28"/>
-          <w:szCs w:val="28"/>
-        </w:rPr>
-        <w:t>user.email</w:t>
-      </w:r>
-      <w:proofErr w:type="gramEnd"/>
-      <w:r>
-        <w:rPr>
-          <w:rFonts w:ascii="Times New Roman" w:hAnsi="Times New Roman" w:cs="Times New Roman"/>
-          <w:sz w:val="28"/>
-          <w:szCs w:val="28"/>
-        </w:rPr>
-        <w:t xml:space="preserve"> “</w:t>
-      </w:r>
-      <w:proofErr w:type="spellStart"/>
-      <w:r>
-        <w:rPr>
-          <w:rFonts w:ascii="Times New Roman" w:hAnsi="Times New Roman" w:cs="Times New Roman"/>
-          <w:sz w:val="28"/>
-          <w:szCs w:val="28"/>
-        </w:rPr>
-        <w:t>shilo</w:t>
-      </w:r>
-      <w:proofErr w:type="spellEnd"/>
-      <w:r>
-        <w:rPr>
-          <w:rFonts w:ascii="Times New Roman" w:hAnsi="Times New Roman" w:cs="Times New Roman"/>
-          <w:sz w:val="28"/>
-          <w:szCs w:val="28"/>
-        </w:rPr>
-        <w:t>.y.s@</w:t>
-      </w:r>
-      <w:proofErr w:type="spellStart"/>
-      <w:r>
-        <w:rPr>
-          <w:rFonts w:ascii="Times New Roman" w:hAnsi="Times New Roman" w:cs="Times New Roman"/>
-          <w:sz w:val="28"/>
-          <w:szCs w:val="28"/>
-        </w:rPr>
-        <w:t>edu</w:t>
-      </w:r>
-      <w:proofErr w:type="spellEnd"/>
-      <w:r>
-        <w:rPr>
-          <w:rFonts w:ascii="Times New Roman" w:hAnsi="Times New Roman" w:cs="Times New Roman"/>
-          <w:sz w:val="28"/>
-          <w:szCs w:val="28"/>
-        </w:rPr>
-        <w:t>.</w:t>
-      </w:r>
-      <w:proofErr w:type="spellStart"/>
-      <w:r>
-        <w:rPr>
-          <w:rFonts w:ascii="Times New Roman" w:hAnsi="Times New Roman" w:cs="Times New Roman"/>
-          <w:sz w:val="28"/>
-          <w:szCs w:val="28"/>
-        </w:rPr>
-        <w:t>mirea</w:t>
-      </w:r>
-      <w:proofErr w:type="spellEnd"/>
-      <w:r>
-        <w:rPr>
-          <w:rFonts w:ascii="Times New Roman" w:hAnsi="Times New Roman" w:cs="Times New Roman"/>
-          <w:sz w:val="28"/>
-          <w:szCs w:val="28"/>
-        </w:rPr>
-        <w:t>.</w:t>
-      </w:r>
-      <w:proofErr w:type="spellStart"/>
-      <w:r>
-        <w:rPr>
-          <w:rFonts w:ascii="Times New Roman" w:hAnsi="Times New Roman" w:cs="Times New Roman"/>
-          <w:sz w:val="28"/>
-          <w:szCs w:val="28"/>
-        </w:rPr>
-        <w:t>ru</w:t>
-      </w:r>
-      <w:proofErr w:type="spellEnd"/>
-      <w:r>
-        <w:rPr>
-          <w:rFonts w:ascii="Times New Roman" w:hAnsi="Times New Roman" w:cs="Times New Roman"/>
-          <w:sz w:val="28"/>
-          <w:szCs w:val="28"/>
-        </w:rPr>
-        <w:t>”</w:t>
+        <w:t>git config --global user.email “shilo.y.s@edu.mirea.ru”</w:t>
       </w:r>
       <w:r>
         <w:rPr>
@@ -2096,6 +1885,7 @@
       <w:r>
         <w:rPr>
           <w:rFonts w:ascii="Times New Roman" w:hAnsi="Times New Roman" w:cs="Times New Roman"/>
+          <w:noProof/>
           <w:sz w:val="28"/>
           <w:szCs w:val="28"/>
         </w:rPr>
@@ -2270,34 +2060,14 @@
         </w:rPr>
         <w:t xml:space="preserve">Для создание локальной репозитории мы должны ввести команду </w:t>
       </w:r>
-      <w:proofErr w:type="spellStart"/>
-      <w:r>
-        <w:rPr>
-          <w:rFonts w:ascii="Times New Roman" w:hAnsi="Times New Roman" w:cs="Times New Roman"/>
-          <w:sz w:val="28"/>
-          <w:szCs w:val="28"/>
-        </w:rPr>
-        <w:t>git</w:t>
-      </w:r>
-      <w:proofErr w:type="spellEnd"/>
-      <w:r>
-        <w:rPr>
-          <w:rFonts w:ascii="Times New Roman" w:hAnsi="Times New Roman" w:cs="Times New Roman"/>
-          <w:sz w:val="28"/>
-          <w:szCs w:val="28"/>
-        </w:rPr>
-        <w:t xml:space="preserve"> </w:t>
-      </w:r>
-      <w:proofErr w:type="spellStart"/>
-      <w:r>
-        <w:rPr>
-          <w:rFonts w:ascii="Times New Roman" w:hAnsi="Times New Roman" w:cs="Times New Roman"/>
-          <w:sz w:val="28"/>
-          <w:szCs w:val="28"/>
-        </w:rPr>
-        <w:t>init</w:t>
-      </w:r>
-      <w:proofErr w:type="spellEnd"/>
+      <w:r>
+        <w:rPr>
+          <w:rFonts w:ascii="Times New Roman" w:hAnsi="Times New Roman" w:cs="Times New Roman"/>
+          <w:sz w:val="28"/>
+          <w:szCs w:val="28"/>
+        </w:rPr>
+        <w:t>git init</w:t>
+      </w:r>
       <w:r>
         <w:rPr>
           <w:rFonts w:ascii="Times New Roman" w:hAnsi="Times New Roman" w:cs="Times New Roman"/>
@@ -2370,6 +2140,7 @@
       <w:r>
         <w:rPr>
           <w:rFonts w:ascii="Times New Roman" w:hAnsi="Times New Roman" w:cs="Times New Roman"/>
+          <w:noProof/>
           <w:sz w:val="28"/>
           <w:szCs w:val="28"/>
         </w:rPr>
@@ -2553,59 +2324,13 @@
         </w:rPr>
         <w:t xml:space="preserve">“Какой-то текст, который был добавлен. </w:t>
       </w:r>
-      <w:proofErr w:type="spellStart"/>
-      <w:r>
-        <w:rPr>
-          <w:rFonts w:ascii="Times New Roman" w:hAnsi="Times New Roman" w:cs="Times New Roman"/>
-          <w:sz w:val="28"/>
-          <w:szCs w:val="28"/>
-        </w:rPr>
-        <w:t>После</w:t>
-      </w:r>
-      <w:proofErr w:type="spellEnd"/>
-      <w:r>
-        <w:rPr>
-          <w:rFonts w:ascii="Times New Roman" w:hAnsi="Times New Roman" w:cs="Times New Roman"/>
-          <w:sz w:val="28"/>
-          <w:szCs w:val="28"/>
-        </w:rPr>
-        <w:t xml:space="preserve"> </w:t>
-      </w:r>
-      <w:proofErr w:type="spellStart"/>
-      <w:r>
-        <w:rPr>
-          <w:rFonts w:ascii="Times New Roman" w:hAnsi="Times New Roman" w:cs="Times New Roman"/>
-          <w:sz w:val="28"/>
-          <w:szCs w:val="28"/>
-        </w:rPr>
-        <w:t>создания</w:t>
-      </w:r>
-      <w:proofErr w:type="spellEnd"/>
-      <w:r>
-        <w:rPr>
-          <w:rFonts w:ascii="Times New Roman" w:hAnsi="Times New Roman" w:cs="Times New Roman"/>
-          <w:sz w:val="28"/>
-          <w:szCs w:val="28"/>
-        </w:rPr>
-        <w:t xml:space="preserve"> </w:t>
-      </w:r>
-      <w:proofErr w:type="spellStart"/>
-      <w:r>
-        <w:rPr>
-          <w:rFonts w:ascii="Times New Roman" w:hAnsi="Times New Roman" w:cs="Times New Roman"/>
-          <w:sz w:val="28"/>
-          <w:szCs w:val="28"/>
-        </w:rPr>
-        <w:t>репозитория</w:t>
-      </w:r>
-      <w:proofErr w:type="spellEnd"/>
-      <w:r>
-        <w:rPr>
-          <w:rFonts w:ascii="Times New Roman" w:hAnsi="Times New Roman" w:cs="Times New Roman"/>
-          <w:sz w:val="28"/>
-          <w:szCs w:val="28"/>
-        </w:rPr>
-        <w:t>.”</w:t>
+      <w:r>
+        <w:rPr>
+          <w:rFonts w:ascii="Times New Roman" w:hAnsi="Times New Roman" w:cs="Times New Roman"/>
+          <w:sz w:val="28"/>
+          <w:szCs w:val="28"/>
+        </w:rPr>
+        <w:t>После создания репозитория.”</w:t>
       </w:r>
       <w:r>
         <w:rPr>
@@ -2647,6 +2372,7 @@
       <w:r>
         <w:rPr>
           <w:rFonts w:ascii="Times New Roman" w:hAnsi="Times New Roman" w:cs="Times New Roman"/>
+          <w:noProof/>
           <w:sz w:val="28"/>
           <w:szCs w:val="28"/>
         </w:rPr>
@@ -2795,25 +2521,7 @@
           <w:sz w:val="28"/>
           <w:szCs w:val="28"/>
         </w:rPr>
-        <w:t xml:space="preserve"> добавить </w:t>
-      </w:r>
-      <w:proofErr w:type="spellStart"/>
-      <w:r>
-        <w:rPr>
-          <w:rFonts w:ascii="Times New Roman" w:hAnsi="Times New Roman" w:cs="Times New Roman"/>
-          <w:sz w:val="28"/>
-          <w:szCs w:val="28"/>
-        </w:rPr>
-        <w:t>изменный</w:t>
-      </w:r>
-      <w:proofErr w:type="spellEnd"/>
-      <w:r>
-        <w:rPr>
-          <w:rFonts w:ascii="Times New Roman" w:hAnsi="Times New Roman" w:cs="Times New Roman"/>
-          <w:sz w:val="28"/>
-          <w:szCs w:val="28"/>
-        </w:rPr>
-        <w:t xml:space="preserve"> индекс в </w:t>
+        <w:t xml:space="preserve"> добавить изменный индекс в </w:t>
       </w:r>
       <w:r>
         <w:rPr>
@@ -2845,18 +2553,8 @@
           <w:sz w:val="28"/>
           <w:szCs w:val="28"/>
         </w:rPr>
-        <w:t xml:space="preserve">git </w:t>
-      </w:r>
-      <w:proofErr w:type="gramStart"/>
-      <w:r>
-        <w:rPr>
-          <w:rFonts w:ascii="Times New Roman" w:hAnsi="Times New Roman" w:cs="Times New Roman"/>
-          <w:sz w:val="28"/>
-          <w:szCs w:val="28"/>
-        </w:rPr>
-        <w:t>add .</w:t>
-      </w:r>
-      <w:proofErr w:type="gramEnd"/>
+        <w:t>git add .</w:t>
+      </w:r>
       <w:r>
         <w:rPr>
           <w:rFonts w:ascii="Times New Roman" w:hAnsi="Times New Roman" w:cs="Times New Roman"/>
@@ -2985,6 +2683,7 @@
       <w:r>
         <w:rPr>
           <w:rFonts w:ascii="Times New Roman" w:hAnsi="Times New Roman" w:cs="Times New Roman"/>
+          <w:noProof/>
           <w:sz w:val="28"/>
           <w:szCs w:val="28"/>
         </w:rPr>
@@ -3215,6 +2914,7 @@
       <w:r>
         <w:rPr>
           <w:rFonts w:ascii="Times New Roman" w:hAnsi="Times New Roman" w:cs="Times New Roman"/>
+          <w:noProof/>
           <w:sz w:val="28"/>
           <w:szCs w:val="28"/>
         </w:rPr>
@@ -3343,25 +3043,7 @@
           <w:sz w:val="28"/>
           <w:szCs w:val="28"/>
         </w:rPr>
-        <w:t xml:space="preserve">Измените еще один файл. Добавьте это изменение в индекс </w:t>
-      </w:r>
-      <w:proofErr w:type="spellStart"/>
-      <w:r>
-        <w:rPr>
-          <w:rFonts w:ascii="Times New Roman" w:hAnsi="Times New Roman" w:cs="Times New Roman"/>
-          <w:sz w:val="28"/>
-          <w:szCs w:val="28"/>
-        </w:rPr>
-        <w:t>git</w:t>
-      </w:r>
-      <w:proofErr w:type="spellEnd"/>
-      <w:r>
-        <w:rPr>
-          <w:rFonts w:ascii="Times New Roman" w:hAnsi="Times New Roman" w:cs="Times New Roman"/>
-          <w:sz w:val="28"/>
-          <w:szCs w:val="28"/>
-        </w:rPr>
-        <w:t xml:space="preserve">. </w:t>
+        <w:t xml:space="preserve">Измените еще один файл. Добавьте это изменение в индекс git. </w:t>
       </w:r>
       <w:r>
         <w:rPr>
@@ -3377,43 +3059,7 @@
           <w:sz w:val="28"/>
           <w:szCs w:val="28"/>
         </w:rPr>
-        <w:t xml:space="preserve">Измените файл еще раз. Проверьте состояние и произведите коммит проиндексированного изменения. Теперь добавьте второе изменение в индекс, а затем проверьте состояние с помощью команды </w:t>
-      </w:r>
-      <w:proofErr w:type="spellStart"/>
-      <w:r>
-        <w:rPr>
-          <w:rFonts w:ascii="Times New Roman" w:hAnsi="Times New Roman" w:cs="Times New Roman"/>
-          <w:sz w:val="28"/>
-          <w:szCs w:val="28"/>
-        </w:rPr>
-        <w:t>git</w:t>
-      </w:r>
-      <w:proofErr w:type="spellEnd"/>
-      <w:r>
-        <w:rPr>
-          <w:rFonts w:ascii="Times New Roman" w:hAnsi="Times New Roman" w:cs="Times New Roman"/>
-          <w:sz w:val="28"/>
-          <w:szCs w:val="28"/>
-        </w:rPr>
-        <w:t xml:space="preserve"> </w:t>
-      </w:r>
-      <w:proofErr w:type="spellStart"/>
-      <w:r>
-        <w:rPr>
-          <w:rFonts w:ascii="Times New Roman" w:hAnsi="Times New Roman" w:cs="Times New Roman"/>
-          <w:sz w:val="28"/>
-          <w:szCs w:val="28"/>
-        </w:rPr>
-        <w:t>status</w:t>
-      </w:r>
-      <w:proofErr w:type="spellEnd"/>
-      <w:r>
-        <w:rPr>
-          <w:rFonts w:ascii="Times New Roman" w:hAnsi="Times New Roman" w:cs="Times New Roman"/>
-          <w:sz w:val="28"/>
-          <w:szCs w:val="28"/>
-        </w:rPr>
-        <w:t>. Сделайте коммит второго изменения.</w:t>
+        <w:t>Измените файл еще раз. Проверьте состояние и произведите коммит проиндексированного изменения. Теперь добавьте второе изменение в индекс, а затем проверьте состояние с помощью команды git status. Сделайте коммит второго изменения.</w:t>
       </w:r>
     </w:p>
     <w:p>
@@ -3484,6 +3130,7 @@
       <w:r>
         <w:rPr>
           <w:rFonts w:ascii="Times New Roman" w:hAnsi="Times New Roman" w:cs="Times New Roman"/>
+          <w:noProof/>
           <w:sz w:val="28"/>
           <w:szCs w:val="28"/>
         </w:rPr>
@@ -3605,34 +3252,14 @@
         </w:rPr>
         <w:t xml:space="preserve"> Просмотрите историю коммитов с помощью команды </w:t>
       </w:r>
-      <w:proofErr w:type="spellStart"/>
-      <w:r>
-        <w:rPr>
-          <w:rFonts w:ascii="Times New Roman" w:hAnsi="Times New Roman" w:cs="Times New Roman"/>
-          <w:sz w:val="28"/>
-          <w:szCs w:val="28"/>
-        </w:rPr>
-        <w:t>git</w:t>
-      </w:r>
-      <w:proofErr w:type="spellEnd"/>
-      <w:r>
-        <w:rPr>
-          <w:rFonts w:ascii="Times New Roman" w:hAnsi="Times New Roman" w:cs="Times New Roman"/>
-          <w:sz w:val="28"/>
-          <w:szCs w:val="28"/>
-        </w:rPr>
-        <w:t xml:space="preserve"> </w:t>
-      </w:r>
-      <w:proofErr w:type="spellStart"/>
-      <w:r>
-        <w:rPr>
-          <w:rFonts w:ascii="Times New Roman" w:hAnsi="Times New Roman" w:cs="Times New Roman"/>
-          <w:sz w:val="28"/>
-          <w:szCs w:val="28"/>
-        </w:rPr>
-        <w:t>log</w:t>
-      </w:r>
-      <w:proofErr w:type="spellEnd"/>
+      <w:r>
+        <w:rPr>
+          <w:rFonts w:ascii="Times New Roman" w:hAnsi="Times New Roman" w:cs="Times New Roman"/>
+          <w:sz w:val="28"/>
+          <w:szCs w:val="28"/>
+        </w:rPr>
+        <w:t>git log</w:t>
+      </w:r>
       <w:r>
         <w:rPr>
           <w:rFonts w:ascii="Times New Roman" w:hAnsi="Times New Roman" w:cs="Times New Roman"/>
@@ -3739,6 +3366,7 @@
       <w:r>
         <w:rPr>
           <w:rFonts w:ascii="Times New Roman" w:hAnsi="Times New Roman" w:cs="Times New Roman"/>
+          <w:noProof/>
           <w:sz w:val="28"/>
           <w:szCs w:val="28"/>
         </w:rPr>
@@ -3970,6 +3598,7 @@
       <w:r>
         <w:rPr>
           <w:rFonts w:ascii="Times New Roman" w:hAnsi="Times New Roman" w:cs="Times New Roman"/>
+          <w:noProof/>
           <w:sz w:val="28"/>
           <w:szCs w:val="28"/>
         </w:rPr>
@@ -4100,16 +3729,78 @@
         </w:rPr>
         <w:t xml:space="preserve">Для создания простого тега используется команда </w:t>
       </w:r>
-      <w:proofErr w:type="spellStart"/>
-      <w:r>
-        <w:rPr>
-          <w:rFonts w:ascii="Times New Roman" w:hAnsi="Times New Roman" w:cs="Times New Roman"/>
-          <w:sz w:val="28"/>
-          <w:szCs w:val="28"/>
-        </w:rPr>
-        <w:t>git</w:t>
-      </w:r>
-      <w:proofErr w:type="spellEnd"/>
+      <w:r>
+        <w:rPr>
+          <w:rFonts w:ascii="Times New Roman" w:hAnsi="Times New Roman" w:cs="Times New Roman"/>
+          <w:sz w:val="28"/>
+          <w:szCs w:val="28"/>
+        </w:rPr>
+        <w:t xml:space="preserve">git tag </w:t>
+      </w:r>
+      <w:r>
+        <w:rPr>
+          <w:rFonts w:ascii="Times New Roman" w:hAnsi="Times New Roman" w:cs="Times New Roman"/>
+          <w:sz w:val="28"/>
+          <w:szCs w:val="28"/>
+        </w:rPr>
+        <w:t>…</w:t>
+      </w:r>
+      <w:r>
+        <w:rPr>
+          <w:rFonts w:ascii="Times New Roman" w:hAnsi="Times New Roman" w:cs="Times New Roman"/>
+          <w:sz w:val="28"/>
+          <w:szCs w:val="28"/>
+        </w:rPr>
+        <w:t xml:space="preserve">, </w:t>
+      </w:r>
+      <w:r>
+        <w:rPr>
+          <w:rFonts w:ascii="Times New Roman" w:hAnsi="Times New Roman" w:cs="Times New Roman"/>
+          <w:sz w:val="28"/>
+          <w:szCs w:val="28"/>
+        </w:rPr>
+        <w:t xml:space="preserve">за место троеточия нужно написать имя нашего тега. А для просмотра списка существующих тегов используется команда </w:t>
+      </w:r>
+      <w:r>
+        <w:rPr>
+          <w:rFonts w:ascii="Times New Roman" w:hAnsi="Times New Roman" w:cs="Times New Roman"/>
+          <w:sz w:val="28"/>
+          <w:szCs w:val="28"/>
+        </w:rPr>
+        <w:t>git tag</w:t>
+      </w:r>
+      <w:r>
+        <w:rPr>
+          <w:rFonts w:ascii="Times New Roman" w:hAnsi="Times New Roman" w:cs="Times New Roman"/>
+          <w:sz w:val="28"/>
+          <w:szCs w:val="28"/>
+        </w:rPr>
+        <w:t>.</w:t>
+      </w:r>
+      <w:r>
+        <w:rPr>
+          <w:rFonts w:ascii="Times New Roman" w:hAnsi="Times New Roman" w:cs="Times New Roman"/>
+          <w:sz w:val="28"/>
+          <w:szCs w:val="28"/>
+        </w:rPr>
+        <w:t xml:space="preserve"> После добавления тега он будет отображаться в истории коммитов для удобного возврата. Отработка данных команд предоставлена на рисунке </w:t>
+      </w:r>
+      <w:r>
+        <w:rPr>
+          <w:rFonts w:ascii="Times New Roman" w:hAnsi="Times New Roman" w:cs="Times New Roman"/>
+          <w:sz w:val="28"/>
+          <w:szCs w:val="28"/>
+        </w:rPr>
+        <w:t>1.</w:t>
+      </w:r>
+      <w:r>
+        <w:rPr>
+          <w:rFonts w:ascii="Times New Roman" w:hAnsi="Times New Roman" w:cs="Times New Roman"/>
+          <w:sz w:val="28"/>
+          <w:szCs w:val="28"/>
+        </w:rPr>
+        <w:t>9.</w:t>
+      </w:r>
       <w:r>
         <w:rPr>
           <w:rFonts w:ascii="Times New Roman" w:hAnsi="Times New Roman" w:cs="Times New Roman"/>
@@ -4118,96 +3809,6 @@
         </w:rPr>
         <w:t xml:space="preserve"> </w:t>
       </w:r>
-      <w:proofErr w:type="spellStart"/>
-      <w:r>
-        <w:rPr>
-          <w:rFonts w:ascii="Times New Roman" w:hAnsi="Times New Roman" w:cs="Times New Roman"/>
-          <w:sz w:val="28"/>
-          <w:szCs w:val="28"/>
-        </w:rPr>
-        <w:t>tag</w:t>
-      </w:r>
-      <w:proofErr w:type="spellEnd"/>
-      <w:r>
-        <w:rPr>
-          <w:rFonts w:ascii="Times New Roman" w:hAnsi="Times New Roman" w:cs="Times New Roman"/>
-          <w:sz w:val="28"/>
-          <w:szCs w:val="28"/>
-        </w:rPr>
-        <w:t xml:space="preserve"> </w:t>
-      </w:r>
-      <w:r>
-        <w:rPr>
-          <w:rFonts w:ascii="Times New Roman" w:hAnsi="Times New Roman" w:cs="Times New Roman"/>
-          <w:sz w:val="28"/>
-          <w:szCs w:val="28"/>
-        </w:rPr>
-        <w:t>…</w:t>
-      </w:r>
-      <w:r>
-        <w:rPr>
-          <w:rFonts w:ascii="Times New Roman" w:hAnsi="Times New Roman" w:cs="Times New Roman"/>
-          <w:sz w:val="28"/>
-          <w:szCs w:val="28"/>
-        </w:rPr>
-        <w:t xml:space="preserve">, </w:t>
-      </w:r>
-      <w:r>
-        <w:rPr>
-          <w:rFonts w:ascii="Times New Roman" w:hAnsi="Times New Roman" w:cs="Times New Roman"/>
-          <w:sz w:val="28"/>
-          <w:szCs w:val="28"/>
-        </w:rPr>
-        <w:t xml:space="preserve">за место троеточия нужно написать имя нашего тега. А для просмотра списка существующих тегов используется команда </w:t>
-      </w:r>
-      <w:r>
-        <w:rPr>
-          <w:rFonts w:ascii="Times New Roman" w:hAnsi="Times New Roman" w:cs="Times New Roman"/>
-          <w:sz w:val="28"/>
-          <w:szCs w:val="28"/>
-        </w:rPr>
-        <w:t>git tag</w:t>
-      </w:r>
-      <w:r>
-        <w:rPr>
-          <w:rFonts w:ascii="Times New Roman" w:hAnsi="Times New Roman" w:cs="Times New Roman"/>
-          <w:sz w:val="28"/>
-          <w:szCs w:val="28"/>
-        </w:rPr>
-        <w:t>.</w:t>
-      </w:r>
-      <w:r>
-        <w:rPr>
-          <w:rFonts w:ascii="Times New Roman" w:hAnsi="Times New Roman" w:cs="Times New Roman"/>
-          <w:sz w:val="28"/>
-          <w:szCs w:val="28"/>
-        </w:rPr>
-        <w:t xml:space="preserve"> После добавления тега он будет отображаться в истории коммитов для удобного возврата. Отработка данных команд предоставлена на рисунке </w:t>
-      </w:r>
-      <w:r>
-        <w:rPr>
-          <w:rFonts w:ascii="Times New Roman" w:hAnsi="Times New Roman" w:cs="Times New Roman"/>
-          <w:sz w:val="28"/>
-          <w:szCs w:val="28"/>
-        </w:rPr>
-        <w:t>1.</w:t>
-      </w:r>
-      <w:r>
-        <w:rPr>
-          <w:rFonts w:ascii="Times New Roman" w:hAnsi="Times New Roman" w:cs="Times New Roman"/>
-          <w:sz w:val="28"/>
-          <w:szCs w:val="28"/>
-        </w:rPr>
-        <w:t>9.</w:t>
-      </w:r>
-      <w:r>
-        <w:rPr>
-          <w:rFonts w:ascii="Times New Roman" w:hAnsi="Times New Roman" w:cs="Times New Roman"/>
-          <w:sz w:val="28"/>
-          <w:szCs w:val="28"/>
-        </w:rPr>
-        <w:t xml:space="preserve"> </w:t>
-      </w:r>
     </w:p>
     <w:p>
       <w:pPr>
@@ -4224,6 +3825,7 @@
       <w:r>
         <w:rPr>
           <w:rFonts w:ascii="Times New Roman" w:hAnsi="Times New Roman" w:cs="Times New Roman"/>
+          <w:noProof/>
           <w:sz w:val="28"/>
           <w:szCs w:val="28"/>
         </w:rPr>
@@ -4470,6 +4072,7 @@
       <w:r>
         <w:rPr>
           <w:rFonts w:ascii="Times New Roman" w:hAnsi="Times New Roman" w:cs="Times New Roman"/>
+          <w:noProof/>
           <w:sz w:val="28"/>
           <w:szCs w:val="28"/>
         </w:rPr>
@@ -4733,6 +4336,7 @@
       <w:r>
         <w:rPr>
           <w:rFonts w:ascii="Times New Roman" w:hAnsi="Times New Roman" w:cs="Times New Roman"/>
+          <w:noProof/>
           <w:sz w:val="28"/>
           <w:szCs w:val="28"/>
         </w:rPr>
@@ -4958,6 +4562,7 @@
       <w:r>
         <w:rPr>
           <w:rFonts w:ascii="Times New Roman" w:hAnsi="Times New Roman" w:cs="Times New Roman"/>
+          <w:noProof/>
           <w:sz w:val="28"/>
           <w:szCs w:val="28"/>
         </w:rPr>
@@ -5018,7 +4623,6 @@
         </w:rPr>
         <w:t xml:space="preserve">Рисунок 2.1 – Скриншот профиля на </w:t>
       </w:r>
-      <w:proofErr w:type="spellStart"/>
       <w:r>
         <w:rPr>
           <w:rFonts w:ascii="Times New Roman" w:hAnsi="Times New Roman" w:cs="Times New Roman"/>
@@ -5027,7 +4631,6 @@
         </w:rPr>
         <w:t>GitHub</w:t>
       </w:r>
-      <w:proofErr w:type="spellEnd"/>
     </w:p>
     <w:p>
       <w:pPr>
@@ -5126,6 +4729,7 @@
       <w:r>
         <w:rPr>
           <w:rFonts w:ascii="Times New Roman" w:hAnsi="Times New Roman" w:cs="Times New Roman"/>
+          <w:noProof/>
           <w:sz w:val="28"/>
           <w:szCs w:val="28"/>
         </w:rPr>
@@ -5185,18 +4789,8 @@
           <w:sz w:val="28"/>
           <w:szCs w:val="28"/>
         </w:rPr>
-        <w:t xml:space="preserve">Рисунок 2.2 – Создан репозиторий на </w:t>
-      </w:r>
-      <w:proofErr w:type="spellStart"/>
-      <w:r>
-        <w:rPr>
-          <w:rFonts w:ascii="Times New Roman" w:hAnsi="Times New Roman" w:cs="Times New Roman"/>
-          <w:sz w:val="28"/>
-          <w:szCs w:val="28"/>
-        </w:rPr>
-        <w:t>гитхабе</w:t>
-      </w:r>
-      <w:proofErr w:type="spellEnd"/>
+        <w:t>Рисунок 2.2 – Создан репозиторий на гитхабе</w:t>
+      </w:r>
     </w:p>
     <w:p>
       <w:pPr>
@@ -5343,6 +4937,7 @@
       <w:r>
         <w:rPr>
           <w:rFonts w:ascii="Times New Roman" w:hAnsi="Times New Roman" w:cs="Times New Roman"/>
+          <w:noProof/>
           <w:sz w:val="28"/>
           <w:szCs w:val="28"/>
         </w:rPr>
@@ -5533,6 +5128,7 @@
       <w:r>
         <w:rPr>
           <w:rFonts w:ascii="Times New Roman" w:hAnsi="Times New Roman" w:cs="Times New Roman"/>
+          <w:noProof/>
           <w:sz w:val="28"/>
           <w:szCs w:val="28"/>
         </w:rPr>
@@ -5767,6 +5363,7 @@
       <w:r>
         <w:rPr>
           <w:rFonts w:ascii="Times New Roman" w:hAnsi="Times New Roman" w:cs="Times New Roman"/>
+          <w:noProof/>
           <w:sz w:val="28"/>
           <w:szCs w:val="28"/>
         </w:rPr>
@@ -5878,18 +5475,8 @@
           <w:sz w:val="28"/>
           <w:szCs w:val="28"/>
         </w:rPr>
-        <w:t xml:space="preserve">Создайте новую ветку в репозитории с помощью команды, произведите в ней какие-нибудь изменения, а после слейте с веткой </w:t>
-      </w:r>
-      <w:proofErr w:type="spellStart"/>
-      <w:r>
-        <w:rPr>
-          <w:rFonts w:ascii="Times New Roman" w:hAnsi="Times New Roman" w:cs="Times New Roman"/>
-          <w:sz w:val="28"/>
-          <w:szCs w:val="28"/>
-        </w:rPr>
-        <w:t>master</w:t>
-      </w:r>
-      <w:proofErr w:type="spellEnd"/>
+        <w:t>Создайте новую ветку в репозитории с помощью команды, произведите в ней какие-нибудь изменения, а после слейте с веткой master</w:t>
+      </w:r>
     </w:p>
     <w:p>
       <w:pPr>
@@ -5967,15 +5554,7 @@
           <w:sz w:val="28"/>
           <w:szCs w:val="28"/>
         </w:rPr>
-        <w:t>(за место троеточия название ветки)</w:t>
-      </w:r>
-      <w:r>
-        <w:rPr>
-          <w:rFonts w:ascii="Times New Roman" w:hAnsi="Times New Roman" w:cs="Times New Roman"/>
-          <w:sz w:val="28"/>
-          <w:szCs w:val="28"/>
-        </w:rPr>
-        <w:t xml:space="preserve">. Для создания новой ветки используется команда </w:t>
+        <w:t xml:space="preserve">(за место троеточия название ветки). Для создания новой ветки используется команда </w:t>
       </w:r>
       <w:r>
         <w:rPr>
@@ -6017,15 +5596,7 @@
           <w:sz w:val="28"/>
           <w:szCs w:val="28"/>
         </w:rPr>
-        <w:t>(за место троеточия название ветки)</w:t>
-      </w:r>
-      <w:r>
-        <w:rPr>
-          <w:rFonts w:ascii="Times New Roman" w:hAnsi="Times New Roman" w:cs="Times New Roman"/>
-          <w:sz w:val="28"/>
-          <w:szCs w:val="28"/>
-        </w:rPr>
-        <w:t>.</w:t>
+        <w:t>(за место троеточия название ветки).</w:t>
       </w:r>
     </w:p>
     <w:p>
@@ -6051,6 +5622,7 @@
       <w:r>
         <w:rPr>
           <w:rFonts w:ascii="Times New Roman" w:hAnsi="Times New Roman" w:cs="Times New Roman"/>
+          <w:noProof/>
           <w:sz w:val="28"/>
           <w:szCs w:val="28"/>
         </w:rPr>
@@ -6140,6 +5712,7 @@
       <w:r>
         <w:rPr>
           <w:rFonts w:ascii="Times New Roman" w:hAnsi="Times New Roman" w:cs="Times New Roman"/>
+          <w:noProof/>
           <w:sz w:val="28"/>
           <w:szCs w:val="28"/>
         </w:rPr>
@@ -6355,7 +5928,17 @@
           <w:sz w:val="28"/>
           <w:szCs w:val="28"/>
         </w:rPr>
-        <w:t>ВАРИАНТ 5</w:t>
+        <w:t xml:space="preserve">ВАРИАНТ </w:t>
+      </w:r>
+      <w:r>
+        <w:rPr>
+          <w:rFonts w:ascii="Times New Roman" w:hAnsi="Times New Roman" w:cs="Times New Roman"/>
+          <w:b/>
+          <w:bCs/>
+          <w:sz w:val="28"/>
+          <w:szCs w:val="28"/>
+        </w:rPr>
+        <w:t>6</w:t>
       </w:r>
     </w:p>
     <w:p>
@@ -6450,7 +6033,6 @@
         </w:rPr>
         <w:t xml:space="preserve"> </w:t>
       </w:r>
-      <w:proofErr w:type="gramStart"/>
       <w:r>
         <w:rPr>
           <w:rFonts w:ascii="Times New Roman" w:hAnsi="Times New Roman" w:cs="Times New Roman"/>
@@ -6459,7 +6041,6 @@
         </w:rPr>
         <w:t>git@github.com:…</w:t>
       </w:r>
-      <w:proofErr w:type="gramEnd"/>
       <w:r>
         <w:rPr>
           <w:rFonts w:ascii="Times New Roman" w:hAnsi="Times New Roman" w:cs="Times New Roman"/>
@@ -6508,6 +6089,7 @@
       <w:r>
         <w:rPr>
           <w:rFonts w:ascii="Times New Roman" w:hAnsi="Times New Roman" w:cs="Times New Roman"/>
+          <w:noProof/>
           <w:sz w:val="28"/>
           <w:szCs w:val="28"/>
         </w:rPr>
@@ -6738,6 +6320,7 @@
       <w:r>
         <w:rPr>
           <w:rFonts w:ascii="Times New Roman" w:hAnsi="Times New Roman" w:cs="Times New Roman"/>
+          <w:noProof/>
           <w:sz w:val="28"/>
           <w:szCs w:val="28"/>
         </w:rPr>
@@ -6912,6 +6495,7 @@
       <w:r>
         <w:rPr>
           <w:rFonts w:ascii="Times New Roman" w:hAnsi="Times New Roman" w:cs="Times New Roman"/>
+          <w:noProof/>
           <w:sz w:val="28"/>
           <w:szCs w:val="28"/>
         </w:rPr>
@@ -7087,6 +6671,7 @@
       <w:r>
         <w:rPr>
           <w:rFonts w:ascii="Times New Roman" w:hAnsi="Times New Roman" w:cs="Times New Roman"/>
+          <w:noProof/>
           <w:sz w:val="28"/>
           <w:szCs w:val="28"/>
         </w:rPr>
@@ -7147,7 +6732,6 @@
         </w:rPr>
         <w:t xml:space="preserve">Рисунок 2.11 – Выгрузка репозитория на </w:t>
       </w:r>
-      <w:proofErr w:type="spellStart"/>
       <w:r>
         <w:rPr>
           <w:rFonts w:ascii="Times New Roman" w:hAnsi="Times New Roman" w:cs="Times New Roman"/>
@@ -7156,7 +6740,6 @@
         </w:rPr>
         <w:t>GitHub</w:t>
       </w:r>
-      <w:proofErr w:type="spellEnd"/>
     </w:p>
     <w:p>
       <w:pPr>
@@ -7192,113 +6775,90 @@
           <w:szCs w:val="28"/>
           <w:u w:val="single"/>
         </w:rPr>
-        <w:t xml:space="preserve">Задание 5. </w:t>
-      </w:r>
-      <w:r>
-        <w:rPr>
-          <w:rFonts w:ascii="Times New Roman" w:hAnsi="Times New Roman" w:cs="Times New Roman"/>
-          <w:sz w:val="28"/>
-          <w:szCs w:val="28"/>
-        </w:rPr>
-        <w:t>Произведите revert предпоследнего коммита в новой ветке</w:t>
-      </w:r>
-    </w:p>
-    <w:p>
-      <w:pPr>
-        <w:pStyle w:val="a3"/>
-        <w:spacing w:after="0" w:line="360" w:lineRule="auto"/>
-        <w:ind w:left="0" w:firstLine="709"/>
-        <w:jc w:val="both"/>
-        <w:rPr>
-          <w:rFonts w:ascii="Times New Roman" w:hAnsi="Times New Roman" w:cs="Times New Roman"/>
-          <w:sz w:val="28"/>
-          <w:szCs w:val="28"/>
-        </w:rPr>
-      </w:pPr>
-      <w:r>
-        <w:rPr>
-          <w:rFonts w:ascii="Times New Roman" w:hAnsi="Times New Roman" w:cs="Times New Roman"/>
-          <w:sz w:val="28"/>
-          <w:szCs w:val="28"/>
-        </w:rPr>
-        <w:t xml:space="preserve">Для выполнения данного задания нужно воспользоваться </w:t>
-      </w:r>
-      <w:proofErr w:type="spellStart"/>
-      <w:r>
-        <w:rPr>
-          <w:rFonts w:ascii="Times New Roman" w:hAnsi="Times New Roman" w:cs="Times New Roman"/>
-          <w:sz w:val="28"/>
-          <w:szCs w:val="28"/>
-        </w:rPr>
-        <w:t>команндой</w:t>
-      </w:r>
-      <w:proofErr w:type="spellEnd"/>
-      <w:r>
-        <w:rPr>
-          <w:rFonts w:ascii="Times New Roman" w:hAnsi="Times New Roman" w:cs="Times New Roman"/>
-          <w:sz w:val="28"/>
-          <w:szCs w:val="28"/>
-        </w:rPr>
-        <w:t xml:space="preserve"> </w:t>
-      </w:r>
-      <w:r>
-        <w:rPr>
-          <w:rFonts w:ascii="Times New Roman" w:hAnsi="Times New Roman" w:cs="Times New Roman"/>
-          <w:sz w:val="28"/>
-          <w:szCs w:val="28"/>
-          <w:lang w:val="en-US"/>
-        </w:rPr>
-        <w:t>git</w:t>
-      </w:r>
-      <w:r>
-        <w:rPr>
-          <w:rFonts w:ascii="Times New Roman" w:hAnsi="Times New Roman" w:cs="Times New Roman"/>
-          <w:sz w:val="28"/>
-          <w:szCs w:val="28"/>
-        </w:rPr>
-        <w:t xml:space="preserve"> </w:t>
-      </w:r>
-      <w:r>
-        <w:rPr>
-          <w:rFonts w:ascii="Times New Roman" w:hAnsi="Times New Roman" w:cs="Times New Roman"/>
-          <w:sz w:val="28"/>
-          <w:szCs w:val="28"/>
-          <w:lang w:val="en-US"/>
-        </w:rPr>
-        <w:t>revert</w:t>
-      </w:r>
-      <w:r>
-        <w:rPr>
-          <w:rFonts w:ascii="Times New Roman" w:hAnsi="Times New Roman" w:cs="Times New Roman"/>
-          <w:sz w:val="28"/>
-          <w:szCs w:val="28"/>
-        </w:rPr>
-        <w:t xml:space="preserve"> </w:t>
-      </w:r>
-      <w:r>
-        <w:rPr>
-          <w:rFonts w:ascii="Times New Roman" w:hAnsi="Times New Roman" w:cs="Times New Roman"/>
-          <w:sz w:val="28"/>
-          <w:szCs w:val="28"/>
-          <w:lang w:val="en-US"/>
-        </w:rPr>
-        <w:t>HEAD</w:t>
-      </w:r>
-      <w:r>
-        <w:rPr>
-          <w:rFonts w:ascii="Times New Roman" w:hAnsi="Times New Roman" w:cs="Times New Roman"/>
-          <w:sz w:val="28"/>
-          <w:szCs w:val="28"/>
-        </w:rPr>
-        <w:t xml:space="preserve">^. </w:t>
-      </w:r>
-      <w:r>
-        <w:rPr>
-          <w:rFonts w:ascii="Times New Roman" w:hAnsi="Times New Roman" w:cs="Times New Roman"/>
-          <w:sz w:val="28"/>
-          <w:szCs w:val="28"/>
-        </w:rPr>
-        <w:t>Выполнение данной команды показано на рисунке 2.12.</w:t>
+        <w:t>Задание 5</w:t>
+      </w:r>
+      <w:r>
+        <w:rPr>
+          <w:rFonts w:ascii="Times New Roman" w:hAnsi="Times New Roman" w:cs="Times New Roman"/>
+          <w:i/>
+          <w:iCs/>
+          <w:sz w:val="28"/>
+          <w:szCs w:val="28"/>
+          <w:u w:val="single"/>
+        </w:rPr>
+        <w:t>, 6, 7, 8, 9</w:t>
+      </w:r>
+      <w:r>
+        <w:rPr>
+          <w:rFonts w:ascii="Times New Roman" w:hAnsi="Times New Roman" w:cs="Times New Roman"/>
+          <w:sz w:val="28"/>
+          <w:szCs w:val="28"/>
+        </w:rPr>
+        <w:t xml:space="preserve">. </w:t>
+      </w:r>
+      <w:r>
+        <w:rPr>
+          <w:rFonts w:ascii="Times New Roman" w:hAnsi="Times New Roman" w:cs="Times New Roman"/>
+          <w:sz w:val="28"/>
+          <w:szCs w:val="28"/>
+        </w:rPr>
+        <w:t>Выполните git stash</w:t>
+      </w:r>
+      <w:r>
+        <w:rPr>
+          <w:rFonts w:ascii="Times New Roman" w:hAnsi="Times New Roman" w:cs="Times New Roman"/>
+          <w:sz w:val="28"/>
+          <w:szCs w:val="28"/>
+        </w:rPr>
+        <w:t>.</w:t>
+      </w:r>
+      <w:r>
+        <w:rPr>
+          <w:rFonts w:ascii="Times New Roman" w:hAnsi="Times New Roman" w:cs="Times New Roman"/>
+          <w:sz w:val="28"/>
+          <w:szCs w:val="28"/>
+        </w:rPr>
+        <w:t xml:space="preserve"> Переключитесь на ветку master</w:t>
+      </w:r>
+      <w:r>
+        <w:rPr>
+          <w:rFonts w:ascii="Times New Roman" w:hAnsi="Times New Roman" w:cs="Times New Roman"/>
+          <w:sz w:val="28"/>
+          <w:szCs w:val="28"/>
+        </w:rPr>
+        <w:t>.</w:t>
+      </w:r>
+      <w:r>
+        <w:rPr>
+          <w:rFonts w:ascii="Times New Roman" w:hAnsi="Times New Roman" w:cs="Times New Roman"/>
+          <w:sz w:val="28"/>
+          <w:szCs w:val="28"/>
+        </w:rPr>
+        <w:t xml:space="preserve"> Выполните git stash pop</w:t>
+      </w:r>
+      <w:r>
+        <w:rPr>
+          <w:rFonts w:ascii="Times New Roman" w:hAnsi="Times New Roman" w:cs="Times New Roman"/>
+          <w:sz w:val="28"/>
+          <w:szCs w:val="28"/>
+        </w:rPr>
+        <w:t xml:space="preserve">. </w:t>
+      </w:r>
+      <w:r>
+        <w:rPr>
+          <w:rFonts w:ascii="Times New Roman" w:hAnsi="Times New Roman" w:cs="Times New Roman"/>
+          <w:sz w:val="28"/>
+          <w:szCs w:val="28"/>
+        </w:rPr>
+        <w:t>Выведите в консоли различия между веткой master и новой веткой</w:t>
+      </w:r>
+      <w:r>
+        <w:rPr>
+          <w:rFonts w:ascii="Times New Roman" w:hAnsi="Times New Roman" w:cs="Times New Roman"/>
+          <w:sz w:val="28"/>
+          <w:szCs w:val="28"/>
+        </w:rPr>
+        <w:t>.</w:t>
       </w:r>
     </w:p>
     <w:p>
@@ -7319,11 +6879,12 @@
           <w:sz w:val="28"/>
           <w:szCs w:val="28"/>
         </w:rPr>
+        <w:lastRenderedPageBreak/>
         <w:drawing>
-          <wp:inline distT="0" distB="0" distL="0" distR="0" wp14:anchorId="4D9BF2DF" wp14:editId="51078B86">
-            <wp:extent cx="4680000" cy="1093545"/>
-            <wp:effectExtent l="0" t="0" r="6350" b="0"/>
-            <wp:docPr id="993173512" name="Рисунок 1"/>
+          <wp:inline distT="0" distB="0" distL="0" distR="0" wp14:anchorId="2B1F891D" wp14:editId="46038E07">
+            <wp:extent cx="4680000" cy="2810501"/>
+            <wp:effectExtent l="0" t="0" r="6350" b="9525"/>
+            <wp:docPr id="877104814" name="Рисунок 1"/>
             <wp:cNvGraphicFramePr>
               <a:graphicFrameLocks xmlns:a="http://schemas.openxmlformats.org/drawingml/2006/main" noChangeAspect="1"/>
             </wp:cNvGraphicFramePr>
@@ -7331,7 +6892,7 @@
               <a:graphicData uri="http://schemas.openxmlformats.org/drawingml/2006/picture">
                 <pic:pic xmlns:pic="http://schemas.openxmlformats.org/drawingml/2006/picture">
                   <pic:nvPicPr>
-                    <pic:cNvPr id="993173512" name=""/>
+                    <pic:cNvPr id="877104814" name=""/>
                     <pic:cNvPicPr/>
                   </pic:nvPicPr>
                   <pic:blipFill>
@@ -7343,7 +6904,7 @@
                   <pic:spPr>
                     <a:xfrm>
                       <a:off x="0" y="0"/>
-                      <a:ext cx="4680000" cy="1093545"/>
+                      <a:ext cx="4680000" cy="2810501"/>
                     </a:xfrm>
                     <a:prstGeom prst="rect">
                       <a:avLst/>
@@ -7374,7 +6935,15 @@
           <w:sz w:val="28"/>
           <w:szCs w:val="28"/>
         </w:rPr>
-        <w:t>Рисунок 2.12 – Откат изменений</w:t>
+        <w:t xml:space="preserve">Рисунок 2.12 – </w:t>
+      </w:r>
+      <w:r>
+        <w:rPr>
+          <w:rFonts w:ascii="Times New Roman" w:hAnsi="Times New Roman" w:cs="Times New Roman"/>
+          <w:sz w:val="28"/>
+          <w:szCs w:val="28"/>
+        </w:rPr>
+        <w:t>Выполнение заданий индивидуального варианта</w:t>
       </w:r>
     </w:p>
     <w:p>
@@ -7411,278 +6980,8 @@
           <w:szCs w:val="28"/>
           <w:u w:val="single"/>
         </w:rPr>
-        <w:lastRenderedPageBreak/>
-        <w:t>Задание 6.</w:t>
-      </w:r>
-      <w:r>
-        <w:rPr>
-          <w:rFonts w:ascii="Times New Roman" w:hAnsi="Times New Roman" w:cs="Times New Roman"/>
-          <w:sz w:val="28"/>
-          <w:szCs w:val="28"/>
-        </w:rPr>
-        <w:t xml:space="preserve"> </w:t>
-      </w:r>
-      <w:r>
-        <w:rPr>
-          <w:rFonts w:ascii="Times New Roman" w:hAnsi="Times New Roman" w:cs="Times New Roman"/>
-          <w:sz w:val="28"/>
-          <w:szCs w:val="28"/>
-        </w:rPr>
-        <w:t xml:space="preserve">Выведите в консоли различия между веткой </w:t>
-      </w:r>
-      <w:proofErr w:type="spellStart"/>
-      <w:r>
-        <w:rPr>
-          <w:rFonts w:ascii="Times New Roman" w:hAnsi="Times New Roman" w:cs="Times New Roman"/>
-          <w:sz w:val="28"/>
-          <w:szCs w:val="28"/>
-        </w:rPr>
-        <w:t>master</w:t>
-      </w:r>
-      <w:proofErr w:type="spellEnd"/>
-      <w:r>
-        <w:rPr>
-          <w:rFonts w:ascii="Times New Roman" w:hAnsi="Times New Roman" w:cs="Times New Roman"/>
-          <w:sz w:val="28"/>
-          <w:szCs w:val="28"/>
-        </w:rPr>
-        <w:t xml:space="preserve"> и новой веткой</w:t>
-      </w:r>
-    </w:p>
-    <w:p>
-      <w:pPr>
-        <w:pStyle w:val="a3"/>
-        <w:spacing w:after="0" w:line="360" w:lineRule="auto"/>
-        <w:ind w:left="0" w:firstLine="709"/>
-        <w:jc w:val="both"/>
-        <w:rPr>
-          <w:rFonts w:ascii="Times New Roman" w:hAnsi="Times New Roman" w:cs="Times New Roman"/>
-          <w:sz w:val="28"/>
-          <w:szCs w:val="28"/>
-        </w:rPr>
-      </w:pPr>
-      <w:r>
-        <w:rPr>
-          <w:rFonts w:ascii="Times New Roman" w:hAnsi="Times New Roman" w:cs="Times New Roman"/>
-          <w:sz w:val="28"/>
-          <w:szCs w:val="28"/>
-        </w:rPr>
-        <w:t xml:space="preserve">Для вывода в консоль различия между ветками нужно воспользоваться командой </w:t>
-      </w:r>
-      <w:r>
-        <w:rPr>
-          <w:rFonts w:ascii="Times New Roman" w:hAnsi="Times New Roman" w:cs="Times New Roman"/>
-          <w:sz w:val="28"/>
-          <w:szCs w:val="28"/>
-          <w:lang w:val="en-US"/>
-        </w:rPr>
-        <w:t>git</w:t>
-      </w:r>
-      <w:r>
-        <w:rPr>
-          <w:rFonts w:ascii="Times New Roman" w:hAnsi="Times New Roman" w:cs="Times New Roman"/>
-          <w:sz w:val="28"/>
-          <w:szCs w:val="28"/>
-        </w:rPr>
-        <w:t xml:space="preserve"> </w:t>
-      </w:r>
-      <w:r>
-        <w:rPr>
-          <w:rFonts w:ascii="Times New Roman" w:hAnsi="Times New Roman" w:cs="Times New Roman"/>
-          <w:sz w:val="28"/>
-          <w:szCs w:val="28"/>
-          <w:lang w:val="en-US"/>
-        </w:rPr>
-        <w:t>diff</w:t>
-      </w:r>
-      <w:r>
-        <w:rPr>
-          <w:rFonts w:ascii="Times New Roman" w:hAnsi="Times New Roman" w:cs="Times New Roman"/>
-          <w:sz w:val="28"/>
-          <w:szCs w:val="28"/>
-        </w:rPr>
-        <w:t xml:space="preserve"> (</w:t>
-      </w:r>
-      <w:r>
-        <w:rPr>
-          <w:rFonts w:ascii="Times New Roman" w:hAnsi="Times New Roman" w:cs="Times New Roman"/>
-          <w:sz w:val="28"/>
-          <w:szCs w:val="28"/>
-        </w:rPr>
-        <w:t>и название двух веток</w:t>
-      </w:r>
-      <w:r>
-        <w:rPr>
-          <w:rFonts w:ascii="Times New Roman" w:hAnsi="Times New Roman" w:cs="Times New Roman"/>
-          <w:sz w:val="28"/>
-          <w:szCs w:val="28"/>
-        </w:rPr>
-        <w:t>)</w:t>
-      </w:r>
-      <w:r>
-        <w:rPr>
-          <w:rFonts w:ascii="Times New Roman" w:hAnsi="Times New Roman" w:cs="Times New Roman"/>
-          <w:sz w:val="28"/>
-          <w:szCs w:val="28"/>
-        </w:rPr>
-        <w:t>. Выполнение данной команды предоставлено на рисунке 2.13.</w:t>
-      </w:r>
-    </w:p>
-    <w:p>
-      <w:pPr>
-        <w:pStyle w:val="a3"/>
-        <w:spacing w:line="240" w:lineRule="auto"/>
-        <w:ind w:left="0" w:firstLine="709"/>
-        <w:jc w:val="center"/>
-        <w:rPr>
-          <w:rFonts w:ascii="Times New Roman" w:hAnsi="Times New Roman" w:cs="Times New Roman"/>
-          <w:sz w:val="28"/>
-          <w:szCs w:val="28"/>
-        </w:rPr>
-      </w:pPr>
-      <w:r>
-        <w:rPr>
-          <w:rFonts w:ascii="Times New Roman" w:hAnsi="Times New Roman" w:cs="Times New Roman"/>
-          <w:sz w:val="28"/>
-          <w:szCs w:val="28"/>
-        </w:rPr>
-        <w:drawing>
-          <wp:inline distT="0" distB="0" distL="0" distR="0" wp14:anchorId="5A1FDCCA" wp14:editId="649EE40F">
-            <wp:extent cx="4680000" cy="1878003"/>
-            <wp:effectExtent l="0" t="0" r="6350" b="8255"/>
-            <wp:docPr id="116622789" name="Рисунок 1"/>
-            <wp:cNvGraphicFramePr>
-              <a:graphicFrameLocks xmlns:a="http://schemas.openxmlformats.org/drawingml/2006/main" noChangeAspect="1"/>
-            </wp:cNvGraphicFramePr>
-            <a:graphic xmlns:a="http://schemas.openxmlformats.org/drawingml/2006/main">
-              <a:graphicData uri="http://schemas.openxmlformats.org/drawingml/2006/picture">
-                <pic:pic xmlns:pic="http://schemas.openxmlformats.org/drawingml/2006/picture">
-                  <pic:nvPicPr>
-                    <pic:cNvPr id="116622789" name=""/>
-                    <pic:cNvPicPr/>
-                  </pic:nvPicPr>
-                  <pic:blipFill>
-                    <a:blip r:embed="rId29"/>
-                    <a:stretch>
-                      <a:fillRect/>
-                    </a:stretch>
-                  </pic:blipFill>
-                  <pic:spPr>
-                    <a:xfrm>
-                      <a:off x="0" y="0"/>
-                      <a:ext cx="4680000" cy="1878003"/>
-                    </a:xfrm>
-                    <a:prstGeom prst="rect">
-                      <a:avLst/>
-                    </a:prstGeom>
-                  </pic:spPr>
-                </pic:pic>
-              </a:graphicData>
-            </a:graphic>
-          </wp:inline>
-        </w:drawing>
-      </w:r>
-    </w:p>
-    <w:p>
-      <w:pPr>
-        <w:pStyle w:val="a3"/>
-        <w:spacing w:line="240" w:lineRule="auto"/>
-        <w:ind w:left="0" w:firstLine="709"/>
-        <w:jc w:val="center"/>
-        <w:rPr>
-          <w:rFonts w:ascii="Times New Roman" w:hAnsi="Times New Roman" w:cs="Times New Roman"/>
-          <w:sz w:val="28"/>
-          <w:szCs w:val="28"/>
-        </w:rPr>
-      </w:pPr>
-      <w:r>
-        <w:rPr>
-          <w:rFonts w:ascii="Times New Roman" w:hAnsi="Times New Roman" w:cs="Times New Roman"/>
-          <w:sz w:val="28"/>
-          <w:szCs w:val="28"/>
-        </w:rPr>
-        <w:t xml:space="preserve">Рисунок 2.13 – Различия между веткой </w:t>
-      </w:r>
-      <w:proofErr w:type="spellStart"/>
-      <w:r>
-        <w:rPr>
-          <w:rFonts w:ascii="Times New Roman" w:hAnsi="Times New Roman" w:cs="Times New Roman"/>
-          <w:sz w:val="28"/>
-          <w:szCs w:val="28"/>
-        </w:rPr>
-        <w:t>maser</w:t>
-      </w:r>
-      <w:proofErr w:type="spellEnd"/>
-      <w:r>
-        <w:rPr>
-          <w:rFonts w:ascii="Times New Roman" w:hAnsi="Times New Roman" w:cs="Times New Roman"/>
-          <w:sz w:val="28"/>
-          <w:szCs w:val="28"/>
-        </w:rPr>
-        <w:t xml:space="preserve"> </w:t>
-      </w:r>
-      <w:r>
-        <w:rPr>
-          <w:rFonts w:ascii="Times New Roman" w:hAnsi="Times New Roman" w:cs="Times New Roman"/>
-          <w:sz w:val="28"/>
-          <w:szCs w:val="28"/>
-        </w:rPr>
-        <w:t xml:space="preserve">и </w:t>
-      </w:r>
-      <w:proofErr w:type="spellStart"/>
-      <w:r>
-        <w:rPr>
-          <w:rFonts w:ascii="Times New Roman" w:hAnsi="Times New Roman" w:cs="Times New Roman"/>
-          <w:sz w:val="28"/>
-          <w:szCs w:val="28"/>
-        </w:rPr>
-        <w:t>test</w:t>
-      </w:r>
-      <w:proofErr w:type="spellEnd"/>
-      <w:r>
-        <w:rPr>
-          <w:rFonts w:ascii="Times New Roman" w:hAnsi="Times New Roman" w:cs="Times New Roman"/>
-          <w:sz w:val="28"/>
-          <w:szCs w:val="28"/>
-        </w:rPr>
-        <w:t>--</w:t>
-      </w:r>
-      <w:proofErr w:type="spellStart"/>
-      <w:r>
-        <w:rPr>
-          <w:rFonts w:ascii="Times New Roman" w:hAnsi="Times New Roman" w:cs="Times New Roman"/>
-          <w:sz w:val="28"/>
-          <w:szCs w:val="28"/>
-        </w:rPr>
-        <w:t>branch</w:t>
-      </w:r>
-      <w:proofErr w:type="spellEnd"/>
-    </w:p>
-    <w:p>
-      <w:pPr>
-        <w:pStyle w:val="a3"/>
-        <w:spacing w:line="240" w:lineRule="auto"/>
-        <w:ind w:left="0" w:firstLine="709"/>
-        <w:jc w:val="center"/>
-        <w:rPr>
-          <w:rFonts w:ascii="Times New Roman" w:hAnsi="Times New Roman" w:cs="Times New Roman"/>
-          <w:sz w:val="28"/>
-          <w:szCs w:val="28"/>
-        </w:rPr>
-      </w:pPr>
-    </w:p>
-    <w:p>
-      <w:pPr>
-        <w:pStyle w:val="a3"/>
-        <w:spacing w:after="0" w:line="360" w:lineRule="auto"/>
-        <w:ind w:left="0" w:firstLine="709"/>
-        <w:jc w:val="both"/>
-        <w:rPr>
-          <w:rFonts w:ascii="Times New Roman" w:hAnsi="Times New Roman" w:cs="Times New Roman"/>
-          <w:sz w:val="28"/>
-          <w:szCs w:val="28"/>
-        </w:rPr>
-      </w:pPr>
+        <w:t xml:space="preserve">Задание </w:t>
+      </w:r>
       <w:r>
         <w:rPr>
           <w:rFonts w:ascii="Times New Roman" w:hAnsi="Times New Roman" w:cs="Times New Roman"/>
@@ -7692,82 +6991,82 @@
           <w:szCs w:val="28"/>
           <w:u w:val="single"/>
         </w:rPr>
-        <w:t>Задание 7.</w:t>
-      </w:r>
-      <w:r>
-        <w:rPr>
-          <w:rFonts w:ascii="Times New Roman" w:hAnsi="Times New Roman" w:cs="Times New Roman"/>
-          <w:sz w:val="28"/>
-          <w:szCs w:val="28"/>
-        </w:rPr>
-        <w:t xml:space="preserve"> Слейте новую ветку с </w:t>
-      </w:r>
-      <w:proofErr w:type="spellStart"/>
-      <w:r>
-        <w:rPr>
-          <w:rFonts w:ascii="Times New Roman" w:hAnsi="Times New Roman" w:cs="Times New Roman"/>
-          <w:sz w:val="28"/>
-          <w:szCs w:val="28"/>
-        </w:rPr>
-        <w:t>master</w:t>
-      </w:r>
-      <w:proofErr w:type="spellEnd"/>
-      <w:r>
-        <w:rPr>
-          <w:rFonts w:ascii="Times New Roman" w:hAnsi="Times New Roman" w:cs="Times New Roman"/>
-          <w:sz w:val="28"/>
-          <w:szCs w:val="28"/>
-        </w:rPr>
-        <w:t xml:space="preserve"> при помощи </w:t>
-      </w:r>
-      <w:proofErr w:type="spellStart"/>
-      <w:r>
-        <w:rPr>
-          <w:rFonts w:ascii="Times New Roman" w:hAnsi="Times New Roman" w:cs="Times New Roman"/>
-          <w:sz w:val="28"/>
-          <w:szCs w:val="28"/>
+        <w:t>10</w:t>
+      </w:r>
+      <w:r>
+        <w:rPr>
+          <w:rFonts w:ascii="Times New Roman" w:hAnsi="Times New Roman" w:cs="Times New Roman"/>
+          <w:i/>
+          <w:iCs/>
+          <w:sz w:val="28"/>
+          <w:szCs w:val="28"/>
+          <w:u w:val="single"/>
+        </w:rPr>
+        <w:t>.</w:t>
+      </w:r>
+      <w:r>
+        <w:rPr>
+          <w:rFonts w:ascii="Times New Roman" w:hAnsi="Times New Roman" w:cs="Times New Roman"/>
+          <w:sz w:val="28"/>
+          <w:szCs w:val="28"/>
+        </w:rPr>
+        <w:t xml:space="preserve"> Слейте новую ветку с master при помощи merge</w:t>
+      </w:r>
+    </w:p>
+    <w:p>
+      <w:pPr>
+        <w:pStyle w:val="a3"/>
+        <w:spacing w:after="0" w:line="360" w:lineRule="auto"/>
+        <w:ind w:left="0" w:firstLine="709"/>
+        <w:jc w:val="both"/>
+        <w:rPr>
+          <w:rFonts w:ascii="Times New Roman" w:hAnsi="Times New Roman" w:cs="Times New Roman"/>
+          <w:sz w:val="28"/>
+          <w:szCs w:val="28"/>
+        </w:rPr>
+      </w:pPr>
+      <w:r>
+        <w:rPr>
+          <w:rFonts w:ascii="Times New Roman" w:hAnsi="Times New Roman" w:cs="Times New Roman"/>
+          <w:sz w:val="28"/>
+          <w:szCs w:val="28"/>
+        </w:rPr>
+        <w:t>Для слияния двух веток и</w:t>
+      </w:r>
+      <w:r>
+        <w:rPr>
+          <w:rFonts w:ascii="Times New Roman" w:hAnsi="Times New Roman" w:cs="Times New Roman"/>
+          <w:sz w:val="28"/>
+          <w:szCs w:val="28"/>
+        </w:rPr>
+        <w:t xml:space="preserve">спользуется команда </w:t>
+      </w:r>
+      <w:r>
+        <w:rPr>
+          <w:rFonts w:ascii="Times New Roman" w:hAnsi="Times New Roman" w:cs="Times New Roman"/>
+          <w:sz w:val="28"/>
+          <w:szCs w:val="28"/>
+          <w:lang w:val="en-US"/>
+        </w:rPr>
+        <w:t>git</w:t>
+      </w:r>
+      <w:r>
+        <w:rPr>
+          <w:rFonts w:ascii="Times New Roman" w:hAnsi="Times New Roman" w:cs="Times New Roman"/>
+          <w:sz w:val="28"/>
+          <w:szCs w:val="28"/>
+        </w:rPr>
+        <w:t xml:space="preserve"> </w:t>
+      </w:r>
+      <w:r>
+        <w:rPr>
+          <w:rFonts w:ascii="Times New Roman" w:hAnsi="Times New Roman" w:cs="Times New Roman"/>
+          <w:sz w:val="28"/>
+          <w:szCs w:val="28"/>
+          <w:lang w:val="en-US"/>
         </w:rPr>
         <w:t>merge</w:t>
       </w:r>
-      <w:proofErr w:type="spellEnd"/>
-    </w:p>
-    <w:p>
-      <w:pPr>
-        <w:pStyle w:val="a3"/>
-        <w:spacing w:after="0" w:line="360" w:lineRule="auto"/>
-        <w:ind w:left="0" w:firstLine="709"/>
-        <w:jc w:val="both"/>
-        <w:rPr>
-          <w:rFonts w:ascii="Times New Roman" w:hAnsi="Times New Roman" w:cs="Times New Roman"/>
-          <w:sz w:val="28"/>
-          <w:szCs w:val="28"/>
-        </w:rPr>
-      </w:pPr>
-      <w:r>
-        <w:rPr>
-          <w:rFonts w:ascii="Times New Roman" w:hAnsi="Times New Roman" w:cs="Times New Roman"/>
-          <w:sz w:val="28"/>
-          <w:szCs w:val="28"/>
-        </w:rPr>
-        <w:t>Для слияния двух веток и</w:t>
-      </w:r>
-      <w:r>
-        <w:rPr>
-          <w:rFonts w:ascii="Times New Roman" w:hAnsi="Times New Roman" w:cs="Times New Roman"/>
-          <w:sz w:val="28"/>
-          <w:szCs w:val="28"/>
-        </w:rPr>
-        <w:t xml:space="preserve">спользуется команда </w:t>
-      </w:r>
-      <w:r>
-        <w:rPr>
-          <w:rFonts w:ascii="Times New Roman" w:hAnsi="Times New Roman" w:cs="Times New Roman"/>
-          <w:sz w:val="28"/>
-          <w:szCs w:val="28"/>
-          <w:lang w:val="en-US"/>
-        </w:rPr>
-        <w:t>git</w:t>
-      </w:r>
       <w:r>
         <w:rPr>
           <w:rFonts w:ascii="Times New Roman" w:hAnsi="Times New Roman" w:cs="Times New Roman"/>
@@ -7781,23 +7080,6 @@
           <w:rFonts w:ascii="Times New Roman" w:hAnsi="Times New Roman" w:cs="Times New Roman"/>
           <w:sz w:val="28"/>
           <w:szCs w:val="28"/>
-          <w:lang w:val="en-US"/>
-        </w:rPr>
-        <w:t>merge</w:t>
-      </w:r>
-      <w:r>
-        <w:rPr>
-          <w:rFonts w:ascii="Times New Roman" w:hAnsi="Times New Roman" w:cs="Times New Roman"/>
-          <w:sz w:val="28"/>
-          <w:szCs w:val="28"/>
-        </w:rPr>
-        <w:t xml:space="preserve"> </w:t>
-      </w:r>
-      <w:r>
-        <w:rPr>
-          <w:rFonts w:ascii="Times New Roman" w:hAnsi="Times New Roman" w:cs="Times New Roman"/>
-          <w:sz w:val="28"/>
-          <w:szCs w:val="28"/>
         </w:rPr>
         <w:t>(и название двух веток или название ветки, с которой вы хотите слить текущую). Выполнение данной команды показано на рисунке 2.14.</w:t>
       </w:r>
@@ -7817,6 +7099,7 @@
       <w:r>
         <w:rPr>
           <w:rFonts w:ascii="Times New Roman" w:hAnsi="Times New Roman" w:cs="Times New Roman"/>
+          <w:noProof/>
           <w:sz w:val="28"/>
           <w:szCs w:val="28"/>
         </w:rPr>
@@ -7836,7 +7119,7 @@
                     <pic:cNvPicPr/>
                   </pic:nvPicPr>
                   <pic:blipFill>
-                    <a:blip r:embed="rId30"/>
+                    <a:blip r:embed="rId29"/>
                     <a:stretch>
                       <a:fillRect/>
                     </a:stretch>
@@ -8025,61 +7308,7 @@
           <w:sz w:val="28"/>
           <w:szCs w:val="28"/>
         </w:rPr>
-        <w:t xml:space="preserve">Для создания </w:t>
-      </w:r>
-      <w:proofErr w:type="spellStart"/>
-      <w:r>
-        <w:rPr>
-          <w:rFonts w:ascii="Times New Roman" w:hAnsi="Times New Roman" w:cs="Times New Roman"/>
-          <w:sz w:val="28"/>
-          <w:szCs w:val="28"/>
-        </w:rPr>
-        <w:t>форка</w:t>
-      </w:r>
-      <w:proofErr w:type="spellEnd"/>
-      <w:r>
-        <w:rPr>
-          <w:rFonts w:ascii="Times New Roman" w:hAnsi="Times New Roman" w:cs="Times New Roman"/>
-          <w:sz w:val="28"/>
-          <w:szCs w:val="28"/>
-        </w:rPr>
-        <w:t xml:space="preserve"> на странице нужного нам репозитория мы должны нажать создать </w:t>
-      </w:r>
-      <w:proofErr w:type="spellStart"/>
-      <w:r>
-        <w:rPr>
-          <w:rFonts w:ascii="Times New Roman" w:hAnsi="Times New Roman" w:cs="Times New Roman"/>
-          <w:sz w:val="28"/>
-          <w:szCs w:val="28"/>
-        </w:rPr>
-        <w:t>форк</w:t>
-      </w:r>
-      <w:proofErr w:type="spellEnd"/>
-      <w:r>
-        <w:rPr>
-          <w:rFonts w:ascii="Times New Roman" w:hAnsi="Times New Roman" w:cs="Times New Roman"/>
-          <w:sz w:val="28"/>
-          <w:szCs w:val="28"/>
-        </w:rPr>
-        <w:t xml:space="preserve"> и выбрать нужное нам название. Созданный </w:t>
-      </w:r>
-      <w:proofErr w:type="spellStart"/>
-      <w:r>
-        <w:rPr>
-          <w:rFonts w:ascii="Times New Roman" w:hAnsi="Times New Roman" w:cs="Times New Roman"/>
-          <w:sz w:val="28"/>
-          <w:szCs w:val="28"/>
-        </w:rPr>
-        <w:t>форк</w:t>
-      </w:r>
-      <w:proofErr w:type="spellEnd"/>
-      <w:r>
-        <w:rPr>
-          <w:rFonts w:ascii="Times New Roman" w:hAnsi="Times New Roman" w:cs="Times New Roman"/>
-          <w:sz w:val="28"/>
-          <w:szCs w:val="28"/>
-        </w:rPr>
-        <w:t xml:space="preserve"> предоставлен на рисунке 3.1.</w:t>
+        <w:t>Для создания форка на странице нужного нам репозитория мы должны нажать создать форк и выбрать нужное нам название. Созданный форк предоставлен на рисунке 3.1.</w:t>
       </w:r>
     </w:p>
     <w:p>
@@ -8097,6 +7326,7 @@
       <w:r>
         <w:rPr>
           <w:rFonts w:ascii="Times New Roman" w:hAnsi="Times New Roman" w:cs="Times New Roman"/>
+          <w:noProof/>
           <w:sz w:val="28"/>
           <w:szCs w:val="28"/>
         </w:rPr>
@@ -8117,7 +7347,7 @@
                     <pic:cNvPicPr/>
                   </pic:nvPicPr>
                   <pic:blipFill>
-                    <a:blip r:embed="rId31"/>
+                    <a:blip r:embed="rId30"/>
                     <a:stretch>
                       <a:fillRect/>
                     </a:stretch>
@@ -8156,25 +7386,7 @@
           <w:sz w:val="28"/>
           <w:szCs w:val="28"/>
         </w:rPr>
-        <w:t xml:space="preserve">Рисунок 3.1 – </w:t>
-      </w:r>
-      <w:proofErr w:type="spellStart"/>
-      <w:r>
-        <w:rPr>
-          <w:rFonts w:ascii="Times New Roman" w:hAnsi="Times New Roman" w:cs="Times New Roman"/>
-          <w:sz w:val="28"/>
-          <w:szCs w:val="28"/>
-        </w:rPr>
-        <w:t>Форк</w:t>
-      </w:r>
-      <w:proofErr w:type="spellEnd"/>
-      <w:r>
-        <w:rPr>
-          <w:rFonts w:ascii="Times New Roman" w:hAnsi="Times New Roman" w:cs="Times New Roman"/>
-          <w:sz w:val="28"/>
-          <w:szCs w:val="28"/>
-        </w:rPr>
-        <w:t xml:space="preserve"> репозитория </w:t>
+        <w:t xml:space="preserve">Рисунок 3.1 – Форк репозитория </w:t>
       </w:r>
       <w:r>
         <w:rPr>
@@ -8248,115 +7460,7 @@
           <w:sz w:val="28"/>
           <w:szCs w:val="28"/>
         </w:rPr>
-        <w:t xml:space="preserve">Для клонирования репозитория мы должны использовать команду </w:t>
-      </w:r>
-      <w:proofErr w:type="spellStart"/>
-      <w:r>
-        <w:rPr>
-          <w:rFonts w:ascii="Times New Roman" w:hAnsi="Times New Roman" w:cs="Times New Roman"/>
-          <w:sz w:val="28"/>
-          <w:szCs w:val="28"/>
-        </w:rPr>
-        <w:t>git</w:t>
-      </w:r>
-      <w:proofErr w:type="spellEnd"/>
-      <w:r>
-        <w:rPr>
-          <w:rFonts w:ascii="Times New Roman" w:hAnsi="Times New Roman" w:cs="Times New Roman"/>
-          <w:sz w:val="28"/>
-          <w:szCs w:val="28"/>
-        </w:rPr>
-        <w:t xml:space="preserve"> </w:t>
-      </w:r>
-      <w:proofErr w:type="spellStart"/>
-      <w:r>
-        <w:rPr>
-          <w:rFonts w:ascii="Times New Roman" w:hAnsi="Times New Roman" w:cs="Times New Roman"/>
-          <w:sz w:val="28"/>
-          <w:szCs w:val="28"/>
-        </w:rPr>
-        <w:t>clone</w:t>
-      </w:r>
-      <w:proofErr w:type="spellEnd"/>
-      <w:r>
-        <w:rPr>
-          <w:rFonts w:ascii="Times New Roman" w:hAnsi="Times New Roman" w:cs="Times New Roman"/>
-          <w:sz w:val="28"/>
-          <w:szCs w:val="28"/>
-        </w:rPr>
-        <w:t xml:space="preserve"> </w:t>
-      </w:r>
-      <w:proofErr w:type="gramStart"/>
-      <w:r>
-        <w:rPr>
-          <w:rFonts w:ascii="Times New Roman" w:hAnsi="Times New Roman" w:cs="Times New Roman"/>
-          <w:sz w:val="28"/>
-          <w:szCs w:val="28"/>
-        </w:rPr>
-        <w:t>git@github.com:…</w:t>
-      </w:r>
-      <w:proofErr w:type="gramEnd"/>
-      <w:r>
-        <w:rPr>
-          <w:rFonts w:ascii="Times New Roman" w:hAnsi="Times New Roman" w:cs="Times New Roman"/>
-          <w:sz w:val="28"/>
-          <w:szCs w:val="28"/>
-        </w:rPr>
-        <w:t xml:space="preserve"> (за место троеточия пишем название репозитория). После </w:t>
-      </w:r>
-      <w:proofErr w:type="spellStart"/>
-      <w:r>
-        <w:rPr>
-          <w:rFonts w:ascii="Times New Roman" w:hAnsi="Times New Roman" w:cs="Times New Roman"/>
-          <w:sz w:val="28"/>
-          <w:szCs w:val="28"/>
-        </w:rPr>
-        <w:t>выполнени</w:t>
-      </w:r>
-      <w:proofErr w:type="spellEnd"/>
-      <w:r>
-        <w:rPr>
-          <w:rFonts w:ascii="Times New Roman" w:hAnsi="Times New Roman" w:cs="Times New Roman"/>
-          <w:sz w:val="28"/>
-          <w:szCs w:val="28"/>
-        </w:rPr>
-        <w:t xml:space="preserve"> данной команды </w:t>
-      </w:r>
-      <w:proofErr w:type="spellStart"/>
-      <w:r>
-        <w:rPr>
-          <w:rFonts w:ascii="Times New Roman" w:hAnsi="Times New Roman" w:cs="Times New Roman"/>
-          <w:sz w:val="28"/>
-          <w:szCs w:val="28"/>
-        </w:rPr>
-        <w:t>команды</w:t>
-      </w:r>
-      <w:proofErr w:type="spellEnd"/>
-      <w:r>
-        <w:rPr>
-          <w:rFonts w:ascii="Times New Roman" w:hAnsi="Times New Roman" w:cs="Times New Roman"/>
-          <w:sz w:val="28"/>
-          <w:szCs w:val="28"/>
-        </w:rPr>
-        <w:t xml:space="preserve"> в консоль </w:t>
-      </w:r>
-      <w:proofErr w:type="spellStart"/>
-      <w:r>
-        <w:rPr>
-          <w:rFonts w:ascii="Times New Roman" w:hAnsi="Times New Roman" w:cs="Times New Roman"/>
-          <w:sz w:val="28"/>
-          <w:szCs w:val="28"/>
-        </w:rPr>
-        <w:t>выведиться</w:t>
-      </w:r>
-      <w:proofErr w:type="spellEnd"/>
-      <w:r>
-        <w:rPr>
-          <w:rFonts w:ascii="Times New Roman" w:hAnsi="Times New Roman" w:cs="Times New Roman"/>
-          <w:sz w:val="28"/>
-          <w:szCs w:val="28"/>
-        </w:rPr>
-        <w:t xml:space="preserve"> следующие рисунок </w:t>
+        <w:t xml:space="preserve">Для клонирования репозитория мы должны использовать команду git clone git@github.com:… (за место троеточия пишем название репозитория). После выполнени данной команды команды в консоль выведиться следующие рисунок </w:t>
       </w:r>
       <w:r>
         <w:rPr>
@@ -8406,6 +7510,7 @@
       <w:r>
         <w:rPr>
           <w:rFonts w:ascii="Times New Roman" w:hAnsi="Times New Roman" w:cs="Times New Roman"/>
+          <w:noProof/>
           <w:sz w:val="28"/>
           <w:szCs w:val="28"/>
         </w:rPr>
@@ -8425,7 +7530,7 @@
                     <pic:cNvPicPr/>
                   </pic:nvPicPr>
                   <pic:blipFill>
-                    <a:blip r:embed="rId32"/>
+                    <a:blip r:embed="rId31"/>
                     <a:stretch>
                       <a:fillRect/>
                     </a:stretch>
@@ -8509,18 +7614,8 @@
           <w:sz w:val="28"/>
           <w:szCs w:val="28"/>
         </w:rPr>
-        <w:t xml:space="preserve">Создайте две ветки branch1 и branch2 от последнего коммита в </w:t>
-      </w:r>
-      <w:proofErr w:type="spellStart"/>
-      <w:r>
-        <w:rPr>
-          <w:rFonts w:ascii="Times New Roman" w:hAnsi="Times New Roman" w:cs="Times New Roman"/>
-          <w:sz w:val="28"/>
-          <w:szCs w:val="28"/>
-        </w:rPr>
-        <w:t>master'е</w:t>
-      </w:r>
-      <w:proofErr w:type="spellEnd"/>
+        <w:t>Создайте две ветки branch1 и branch2 от последнего коммита в master'е</w:t>
+      </w:r>
     </w:p>
     <w:p>
       <w:pPr>
@@ -8582,15 +7677,7 @@
           <w:sz w:val="28"/>
           <w:szCs w:val="28"/>
         </w:rPr>
-        <w:t>(за место троеточия название ветки).</w:t>
-      </w:r>
-      <w:r>
-        <w:rPr>
-          <w:rFonts w:ascii="Times New Roman" w:hAnsi="Times New Roman" w:cs="Times New Roman"/>
-          <w:sz w:val="28"/>
-          <w:szCs w:val="28"/>
-        </w:rPr>
-        <w:t xml:space="preserve"> Создание веток и выполнение данного задания предоставлена на рисунке 3.3.</w:t>
+        <w:t>(за место троеточия название ветки). Создание веток и выполнение данного задания предоставлена на рисунке 3.3.</w:t>
       </w:r>
     </w:p>
     <w:p>
@@ -8608,6 +7695,7 @@
       <w:r>
         <w:rPr>
           <w:rFonts w:ascii="Times New Roman" w:hAnsi="Times New Roman" w:cs="Times New Roman"/>
+          <w:noProof/>
           <w:sz w:val="28"/>
           <w:szCs w:val="28"/>
         </w:rPr>
@@ -8628,7 +7716,7 @@
                     <pic:cNvPicPr/>
                   </pic:nvPicPr>
                   <pic:blipFill>
-                    <a:blip r:embed="rId33"/>
+                    <a:blip r:embed="rId32"/>
                     <a:stretch>
                       <a:fillRect/>
                     </a:stretch>
@@ -8793,7 +7881,6 @@
         </w:rPr>
         <w:t xml:space="preserve"> </w:t>
       </w:r>
-      <w:proofErr w:type="spellStart"/>
       <w:r>
         <w:rPr>
           <w:rFonts w:ascii="Times New Roman" w:hAnsi="Times New Roman" w:cs="Times New Roman"/>
@@ -8803,7 +7890,6 @@
         </w:rPr>
         <w:t>branch</w:t>
       </w:r>
-      <w:proofErr w:type="spellEnd"/>
       <w:r>
         <w:rPr>
           <w:rFonts w:ascii="Times New Roman" w:hAnsi="Times New Roman" w:cs="Times New Roman"/>
@@ -8845,7 +7931,6 @@
         </w:rPr>
         <w:t xml:space="preserve">затем перейдя в ветки </w:t>
       </w:r>
-      <w:proofErr w:type="spellStart"/>
       <w:r>
         <w:rPr>
           <w:rFonts w:ascii="Times New Roman" w:hAnsi="Times New Roman" w:cs="Times New Roman"/>
@@ -8855,7 +7940,6 @@
         </w:rPr>
         <w:t>banch</w:t>
       </w:r>
-      <w:proofErr w:type="spellEnd"/>
       <w:r>
         <w:rPr>
           <w:rFonts w:ascii="Times New Roman" w:hAnsi="Times New Roman" w:cs="Times New Roman"/>
@@ -8947,6 +8031,7 @@
       <w:r>
         <w:rPr>
           <w:rFonts w:ascii="Times New Roman" w:hAnsi="Times New Roman" w:cs="Times New Roman"/>
+          <w:noProof/>
           <w:sz w:val="28"/>
           <w:szCs w:val="28"/>
         </w:rPr>
@@ -8966,7 +8051,7 @@
                     <pic:cNvPicPr/>
                   </pic:nvPicPr>
                   <pic:blipFill>
-                    <a:blip r:embed="rId34"/>
+                    <a:blip r:embed="rId33"/>
                     <a:stretch>
                       <a:fillRect/>
                     </a:stretch>
@@ -9165,25 +8250,7 @@
           <w:sz w:val="28"/>
           <w:szCs w:val="28"/>
         </w:rPr>
-        <w:t xml:space="preserve">как мы можем заметить у нас возник конфликт слияния. В моем случае я разрешил его вручную. Затем проиндексировал данный файл и </w:t>
-      </w:r>
-      <w:proofErr w:type="spellStart"/>
-      <w:r>
-        <w:rPr>
-          <w:rFonts w:ascii="Times New Roman" w:hAnsi="Times New Roman" w:cs="Times New Roman"/>
-          <w:sz w:val="28"/>
-          <w:szCs w:val="28"/>
-        </w:rPr>
-        <w:t>закомител</w:t>
-      </w:r>
-      <w:proofErr w:type="spellEnd"/>
-      <w:r>
-        <w:rPr>
-          <w:rFonts w:ascii="Times New Roman" w:hAnsi="Times New Roman" w:cs="Times New Roman"/>
-          <w:sz w:val="28"/>
-          <w:szCs w:val="28"/>
-        </w:rPr>
-        <w:t xml:space="preserve"> слияние рисунок 3.5.</w:t>
+        <w:t>как мы можем заметить у нас возник конфликт слияния. В моем случае я разрешил его вручную. Затем проиндексировал данный файл и закомител слияние рисунок 3.5.</w:t>
       </w:r>
     </w:p>
     <w:p>
@@ -9201,6 +8268,7 @@
       <w:r>
         <w:rPr>
           <w:rFonts w:ascii="Times New Roman" w:hAnsi="Times New Roman" w:cs="Times New Roman"/>
+          <w:noProof/>
           <w:sz w:val="28"/>
           <w:szCs w:val="28"/>
         </w:rPr>
@@ -9220,7 +8288,7 @@
                     <pic:cNvPicPr/>
                   </pic:nvPicPr>
                   <pic:blipFill>
-                    <a:blip r:embed="rId35"/>
+                    <a:blip r:embed="rId34"/>
                     <a:stretch>
                       <a:fillRect/>
                     </a:stretch>
@@ -9429,6 +8497,7 @@
       <w:r>
         <w:rPr>
           <w:rFonts w:ascii="Times New Roman" w:hAnsi="Times New Roman" w:cs="Times New Roman"/>
+          <w:noProof/>
           <w:sz w:val="28"/>
           <w:szCs w:val="28"/>
         </w:rPr>
@@ -9448,7 +8517,7 @@
                     <pic:cNvPicPr/>
                   </pic:nvPicPr>
                   <pic:blipFill>
-                    <a:blip r:embed="rId36"/>
+                    <a:blip r:embed="rId35"/>
                     <a:stretch>
                       <a:fillRect/>
                     </a:stretch>
@@ -9639,6 +8708,7 @@
       <w:r>
         <w:rPr>
           <w:rFonts w:ascii="Times New Roman" w:hAnsi="Times New Roman" w:cs="Times New Roman"/>
+          <w:noProof/>
           <w:sz w:val="28"/>
           <w:szCs w:val="28"/>
         </w:rPr>
@@ -9658,7 +8728,7 @@
                     <pic:cNvPicPr/>
                   </pic:nvPicPr>
                   <pic:blipFill>
-                    <a:blip r:embed="rId37"/>
+                    <a:blip r:embed="rId36"/>
                     <a:stretch>
                       <a:fillRect/>
                     </a:stretch>
@@ -9849,6 +8919,7 @@
       <w:r>
         <w:rPr>
           <w:rFonts w:ascii="Times New Roman" w:hAnsi="Times New Roman" w:cs="Times New Roman"/>
+          <w:noProof/>
           <w:sz w:val="28"/>
           <w:szCs w:val="28"/>
         </w:rPr>
@@ -9868,7 +8939,7 @@
                     <pic:cNvPicPr/>
                   </pic:nvPicPr>
                   <pic:blipFill>
-                    <a:blip r:embed="rId38"/>
+                    <a:blip r:embed="rId37"/>
                     <a:stretch>
                       <a:fillRect/>
                     </a:stretch>
@@ -9960,82 +9031,72 @@
           <w:sz w:val="28"/>
           <w:szCs w:val="28"/>
         </w:rPr>
-        <w:t xml:space="preserve">В новом клоне репозитории сделайте 3 коммита в ветку </w:t>
-      </w:r>
-      <w:proofErr w:type="spellStart"/>
-      <w:r>
-        <w:rPr>
-          <w:rFonts w:ascii="Times New Roman" w:hAnsi="Times New Roman" w:cs="Times New Roman"/>
-          <w:sz w:val="28"/>
-          <w:szCs w:val="28"/>
+        <w:t>В новом клоне репозитории сделайте 3 коммита в ветку branch</w:t>
+      </w:r>
+    </w:p>
+    <w:p>
+      <w:pPr>
+        <w:pStyle w:val="a3"/>
+        <w:spacing w:after="0" w:line="360" w:lineRule="auto"/>
+        <w:ind w:left="0" w:firstLine="709"/>
+        <w:jc w:val="both"/>
+        <w:rPr>
+          <w:rFonts w:ascii="Times New Roman" w:hAnsi="Times New Roman" w:cs="Times New Roman"/>
+          <w:sz w:val="28"/>
+          <w:szCs w:val="28"/>
+        </w:rPr>
+      </w:pPr>
+      <w:r>
+        <w:rPr>
+          <w:rFonts w:ascii="Times New Roman" w:hAnsi="Times New Roman" w:cs="Times New Roman"/>
+          <w:sz w:val="28"/>
+          <w:szCs w:val="28"/>
+        </w:rPr>
+        <w:t xml:space="preserve">Выберем ветку командой </w:t>
+      </w:r>
+      <w:r>
+        <w:rPr>
+          <w:rFonts w:ascii="Times New Roman" w:hAnsi="Times New Roman" w:cs="Times New Roman"/>
+          <w:sz w:val="28"/>
+          <w:szCs w:val="28"/>
+          <w:lang w:val="en-US"/>
+        </w:rPr>
+        <w:t>git</w:t>
+      </w:r>
+      <w:r>
+        <w:rPr>
+          <w:rFonts w:ascii="Times New Roman" w:hAnsi="Times New Roman" w:cs="Times New Roman"/>
+          <w:sz w:val="28"/>
+          <w:szCs w:val="28"/>
+        </w:rPr>
+        <w:t xml:space="preserve"> </w:t>
+      </w:r>
+      <w:r>
+        <w:rPr>
+          <w:rFonts w:ascii="Times New Roman" w:hAnsi="Times New Roman" w:cs="Times New Roman"/>
+          <w:sz w:val="28"/>
+          <w:szCs w:val="28"/>
+          <w:lang w:val="en-US"/>
+        </w:rPr>
+        <w:t>checkout</w:t>
+      </w:r>
+      <w:r>
+        <w:rPr>
+          <w:rFonts w:ascii="Times New Roman" w:hAnsi="Times New Roman" w:cs="Times New Roman"/>
+          <w:sz w:val="28"/>
+          <w:szCs w:val="28"/>
+        </w:rPr>
+        <w:t xml:space="preserve"> </w:t>
+      </w:r>
+      <w:r>
+        <w:rPr>
+          <w:rFonts w:ascii="Times New Roman" w:hAnsi="Times New Roman" w:cs="Times New Roman"/>
+          <w:sz w:val="28"/>
+          <w:szCs w:val="28"/>
+          <w:lang w:val="en-US"/>
         </w:rPr>
         <w:t>branch</w:t>
       </w:r>
-      <w:proofErr w:type="spellEnd"/>
-    </w:p>
-    <w:p>
-      <w:pPr>
-        <w:pStyle w:val="a3"/>
-        <w:spacing w:after="0" w:line="360" w:lineRule="auto"/>
-        <w:ind w:left="0" w:firstLine="709"/>
-        <w:jc w:val="both"/>
-        <w:rPr>
-          <w:rFonts w:ascii="Times New Roman" w:hAnsi="Times New Roman" w:cs="Times New Roman"/>
-          <w:sz w:val="28"/>
-          <w:szCs w:val="28"/>
-        </w:rPr>
-      </w:pPr>
-      <w:r>
-        <w:rPr>
-          <w:rFonts w:ascii="Times New Roman" w:hAnsi="Times New Roman" w:cs="Times New Roman"/>
-          <w:sz w:val="28"/>
-          <w:szCs w:val="28"/>
-        </w:rPr>
-        <w:t xml:space="preserve">Выберем ветку командой </w:t>
-      </w:r>
-      <w:r>
-        <w:rPr>
-          <w:rFonts w:ascii="Times New Roman" w:hAnsi="Times New Roman" w:cs="Times New Roman"/>
-          <w:sz w:val="28"/>
-          <w:szCs w:val="28"/>
-          <w:lang w:val="en-US"/>
-        </w:rPr>
-        <w:t>git</w:t>
-      </w:r>
-      <w:r>
-        <w:rPr>
-          <w:rFonts w:ascii="Times New Roman" w:hAnsi="Times New Roman" w:cs="Times New Roman"/>
-          <w:sz w:val="28"/>
-          <w:szCs w:val="28"/>
-        </w:rPr>
-        <w:t xml:space="preserve"> </w:t>
-      </w:r>
-      <w:r>
-        <w:rPr>
-          <w:rFonts w:ascii="Times New Roman" w:hAnsi="Times New Roman" w:cs="Times New Roman"/>
-          <w:sz w:val="28"/>
-          <w:szCs w:val="28"/>
-          <w:lang w:val="en-US"/>
-        </w:rPr>
-        <w:t>checkout</w:t>
-      </w:r>
-      <w:r>
-        <w:rPr>
-          <w:rFonts w:ascii="Times New Roman" w:hAnsi="Times New Roman" w:cs="Times New Roman"/>
-          <w:sz w:val="28"/>
-          <w:szCs w:val="28"/>
-        </w:rPr>
-        <w:t xml:space="preserve"> </w:t>
-      </w:r>
-      <w:r>
-        <w:rPr>
-          <w:rFonts w:ascii="Times New Roman" w:hAnsi="Times New Roman" w:cs="Times New Roman"/>
-          <w:sz w:val="28"/>
-          <w:szCs w:val="28"/>
-          <w:lang w:val="en-US"/>
-        </w:rPr>
-        <w:t>branch</w:t>
-      </w:r>
       <w:r>
         <w:rPr>
           <w:rFonts w:ascii="Times New Roman" w:hAnsi="Times New Roman" w:cs="Times New Roman"/>
@@ -10050,23 +9111,7 @@
           <w:sz w:val="28"/>
           <w:szCs w:val="28"/>
         </w:rPr>
-        <w:t xml:space="preserve"> и сделаем три коммита в данной ветке. Выполнение данных команд предоставлено на рисунке 3.</w:t>
-      </w:r>
-      <w:r>
-        <w:rPr>
-          <w:rFonts w:ascii="Times New Roman" w:hAnsi="Times New Roman" w:cs="Times New Roman"/>
-          <w:sz w:val="28"/>
-          <w:szCs w:val="28"/>
-        </w:rPr>
-        <w:t>9</w:t>
-      </w:r>
-      <w:r>
-        <w:rPr>
-          <w:rFonts w:ascii="Times New Roman" w:hAnsi="Times New Roman" w:cs="Times New Roman"/>
-          <w:sz w:val="28"/>
-          <w:szCs w:val="28"/>
-        </w:rPr>
-        <w:t>.</w:t>
+        <w:t xml:space="preserve"> и сделаем три коммита в данной ветке. Выполнение данных команд предоставлено на рисунке 3.9.</w:t>
       </w:r>
     </w:p>
     <w:p>
@@ -10084,6 +9129,7 @@
       <w:r>
         <w:rPr>
           <w:rFonts w:ascii="Times New Roman" w:hAnsi="Times New Roman" w:cs="Times New Roman"/>
+          <w:noProof/>
           <w:sz w:val="28"/>
           <w:szCs w:val="28"/>
         </w:rPr>
@@ -10104,7 +9150,7 @@
                     <pic:cNvPicPr/>
                   </pic:nvPicPr>
                   <pic:blipFill>
-                    <a:blip r:embed="rId39"/>
+                    <a:blip r:embed="rId38"/>
                     <a:stretch>
                       <a:fillRect/>
                     </a:stretch>
@@ -10301,6 +9347,7 @@
       <w:r>
         <w:rPr>
           <w:rFonts w:ascii="Times New Roman" w:hAnsi="Times New Roman" w:cs="Times New Roman"/>
+          <w:noProof/>
           <w:sz w:val="28"/>
           <w:szCs w:val="28"/>
         </w:rPr>
@@ -10320,7 +9367,7 @@
                     <pic:cNvPicPr/>
                   </pic:nvPicPr>
                   <pic:blipFill>
-                    <a:blip r:embed="rId40"/>
+                    <a:blip r:embed="rId39"/>
                     <a:stretch>
                       <a:fillRect/>
                     </a:stretch>
@@ -10422,7 +9469,6 @@
         </w:rPr>
         <w:t>–</w:t>
       </w:r>
-      <w:proofErr w:type="spellStart"/>
       <w:r>
         <w:rPr>
           <w:rFonts w:ascii="Times New Roman" w:hAnsi="Times New Roman" w:cs="Times New Roman"/>
@@ -10431,7 +9477,6 @@
         </w:rPr>
         <w:t>force</w:t>
       </w:r>
-      <w:proofErr w:type="spellEnd"/>
     </w:p>
     <w:p>
       <w:pPr>
@@ -10487,7 +9532,6 @@
         </w:rPr>
         <w:t xml:space="preserve"> --</w:t>
       </w:r>
-      <w:proofErr w:type="spellStart"/>
       <w:r>
         <w:rPr>
           <w:rFonts w:ascii="Times New Roman" w:hAnsi="Times New Roman" w:cs="Times New Roman"/>
@@ -10497,7 +9541,6 @@
         </w:rPr>
         <w:t>forse</w:t>
       </w:r>
-      <w:proofErr w:type="spellEnd"/>
       <w:r>
         <w:rPr>
           <w:rFonts w:ascii="Times New Roman" w:hAnsi="Times New Roman" w:cs="Times New Roman"/>
@@ -10522,6 +9565,7 @@
       <w:r>
         <w:rPr>
           <w:rFonts w:ascii="Times New Roman" w:hAnsi="Times New Roman" w:cs="Times New Roman"/>
+          <w:noProof/>
           <w:sz w:val="28"/>
           <w:szCs w:val="28"/>
         </w:rPr>
@@ -10541,7 +9585,7 @@
                     <pic:cNvPicPr/>
                   </pic:nvPicPr>
                   <pic:blipFill>
-                    <a:blip r:embed="rId41"/>
+                    <a:blip r:embed="rId40"/>
                     <a:stretch>
                       <a:fillRect/>
                     </a:stretch>
@@ -10582,41 +9626,13 @@
         </w:rPr>
         <w:t xml:space="preserve">Рисунок 3.11 – Выполнение команды </w:t>
       </w:r>
-      <w:proofErr w:type="spellStart"/>
-      <w:r>
-        <w:rPr>
-          <w:rFonts w:ascii="Times New Roman" w:hAnsi="Times New Roman" w:cs="Times New Roman"/>
-          <w:sz w:val="28"/>
-          <w:szCs w:val="28"/>
-        </w:rPr>
-        <w:t>git</w:t>
-      </w:r>
-      <w:proofErr w:type="spellEnd"/>
-      <w:r>
-        <w:rPr>
-          <w:rFonts w:ascii="Times New Roman" w:hAnsi="Times New Roman" w:cs="Times New Roman"/>
-          <w:sz w:val="28"/>
-          <w:szCs w:val="28"/>
-        </w:rPr>
-        <w:t xml:space="preserve"> </w:t>
-      </w:r>
-      <w:proofErr w:type="spellStart"/>
-      <w:r>
-        <w:rPr>
-          <w:rFonts w:ascii="Times New Roman" w:hAnsi="Times New Roman" w:cs="Times New Roman"/>
-          <w:sz w:val="28"/>
-          <w:szCs w:val="28"/>
-        </w:rPr>
-        <w:t>push</w:t>
-      </w:r>
-      <w:proofErr w:type="spellEnd"/>
-      <w:r>
-        <w:rPr>
-          <w:rFonts w:ascii="Times New Roman" w:hAnsi="Times New Roman" w:cs="Times New Roman"/>
-          <w:sz w:val="28"/>
-          <w:szCs w:val="28"/>
-        </w:rPr>
-        <w:t xml:space="preserve"> </w:t>
+      <w:r>
+        <w:rPr>
+          <w:rFonts w:ascii="Times New Roman" w:hAnsi="Times New Roman" w:cs="Times New Roman"/>
+          <w:sz w:val="28"/>
+          <w:szCs w:val="28"/>
+        </w:rPr>
+        <w:t xml:space="preserve">git push </w:t>
       </w:r>
       <w:r>
         <w:rPr>
@@ -10626,7 +9642,6 @@
         </w:rPr>
         <w:t>–</w:t>
       </w:r>
-      <w:proofErr w:type="spellStart"/>
       <w:r>
         <w:rPr>
           <w:rFonts w:ascii="Times New Roman" w:hAnsi="Times New Roman" w:cs="Times New Roman"/>
@@ -10635,7 +9650,6 @@
         </w:rPr>
         <w:t>forse</w:t>
       </w:r>
-      <w:proofErr w:type="spellEnd"/>
     </w:p>
     <w:p>
       <w:pPr>
@@ -10800,6 +9814,7 @@
       <w:r>
         <w:rPr>
           <w:rFonts w:ascii="Times New Roman" w:hAnsi="Times New Roman" w:cs="Times New Roman"/>
+          <w:noProof/>
           <w:sz w:val="28"/>
           <w:szCs w:val="28"/>
         </w:rPr>
@@ -10819,7 +9834,7 @@
                     <pic:cNvPicPr/>
                   </pic:nvPicPr>
                   <pic:blipFill>
-                    <a:blip r:embed="rId42"/>
+                    <a:blip r:embed="rId41"/>
                     <a:stretch>
                       <a:fillRect/>
                     </a:stretch>
@@ -10858,25 +9873,7 @@
           <w:sz w:val="28"/>
           <w:szCs w:val="28"/>
         </w:rPr>
-        <w:t xml:space="preserve">Рисунок 3.12 – Получение изменений с </w:t>
-      </w:r>
-      <w:proofErr w:type="spellStart"/>
-      <w:r>
-        <w:rPr>
-          <w:rFonts w:ascii="Times New Roman" w:hAnsi="Times New Roman" w:cs="Times New Roman"/>
-          <w:sz w:val="28"/>
-          <w:szCs w:val="28"/>
-        </w:rPr>
-        <w:t>удаленого</w:t>
-      </w:r>
-      <w:proofErr w:type="spellEnd"/>
-      <w:r>
-        <w:rPr>
-          <w:rFonts w:ascii="Times New Roman" w:hAnsi="Times New Roman" w:cs="Times New Roman"/>
-          <w:sz w:val="28"/>
-          <w:szCs w:val="28"/>
-        </w:rPr>
-        <w:t xml:space="preserve"> репозитория</w:t>
+        <w:t>Рисунок 3.12 – Получение изменений с удаленого репозитория</w:t>
       </w:r>
     </w:p>
     <w:p>
@@ -10937,118 +9934,28 @@
           <w:sz w:val="28"/>
           <w:szCs w:val="28"/>
         </w:rPr>
-        <w:t xml:space="preserve">Что делает команда </w:t>
-      </w:r>
-      <w:proofErr w:type="spellStart"/>
-      <w:r>
-        <w:rPr>
-          <w:rFonts w:ascii="Times New Roman" w:hAnsi="Times New Roman" w:cs="Times New Roman"/>
-          <w:sz w:val="28"/>
-          <w:szCs w:val="28"/>
-        </w:rPr>
-        <w:t>git</w:t>
-      </w:r>
-      <w:proofErr w:type="spellEnd"/>
-      <w:r>
-        <w:rPr>
-          <w:rFonts w:ascii="Times New Roman" w:hAnsi="Times New Roman" w:cs="Times New Roman"/>
-          <w:sz w:val="28"/>
-          <w:szCs w:val="28"/>
-        </w:rPr>
-        <w:t xml:space="preserve"> </w:t>
-      </w:r>
-      <w:proofErr w:type="spellStart"/>
-      <w:r>
-        <w:rPr>
-          <w:rFonts w:ascii="Times New Roman" w:hAnsi="Times New Roman" w:cs="Times New Roman"/>
-          <w:sz w:val="28"/>
-          <w:szCs w:val="28"/>
-        </w:rPr>
-        <w:t>status</w:t>
-      </w:r>
-      <w:proofErr w:type="spellEnd"/>
-      <w:r>
-        <w:rPr>
-          <w:rFonts w:ascii="Times New Roman" w:hAnsi="Times New Roman" w:cs="Times New Roman"/>
-          <w:sz w:val="28"/>
-          <w:szCs w:val="28"/>
-        </w:rPr>
-        <w:t>?</w:t>
-      </w:r>
-    </w:p>
-    <w:p>
-      <w:pPr>
-        <w:pStyle w:val="a3"/>
-        <w:spacing w:after="0" w:line="360" w:lineRule="auto"/>
-        <w:ind w:left="0" w:firstLine="709"/>
-        <w:jc w:val="both"/>
-        <w:rPr>
-          <w:rFonts w:ascii="Times New Roman" w:hAnsi="Times New Roman" w:cs="Times New Roman"/>
-          <w:sz w:val="28"/>
-          <w:szCs w:val="28"/>
-        </w:rPr>
-      </w:pPr>
-      <w:r>
-        <w:rPr>
-          <w:rFonts w:ascii="Times New Roman" w:hAnsi="Times New Roman" w:cs="Times New Roman"/>
-          <w:sz w:val="28"/>
-          <w:szCs w:val="28"/>
-        </w:rPr>
-        <w:t>Команда `</w:t>
-      </w:r>
-      <w:proofErr w:type="spellStart"/>
-      <w:r>
-        <w:rPr>
-          <w:rFonts w:ascii="Times New Roman" w:hAnsi="Times New Roman" w:cs="Times New Roman"/>
-          <w:sz w:val="28"/>
-          <w:szCs w:val="28"/>
-        </w:rPr>
-        <w:t>git</w:t>
-      </w:r>
-      <w:proofErr w:type="spellEnd"/>
-      <w:r>
-        <w:rPr>
-          <w:rFonts w:ascii="Times New Roman" w:hAnsi="Times New Roman" w:cs="Times New Roman"/>
-          <w:sz w:val="28"/>
-          <w:szCs w:val="28"/>
-        </w:rPr>
-        <w:t xml:space="preserve"> </w:t>
-      </w:r>
-      <w:proofErr w:type="spellStart"/>
-      <w:r>
-        <w:rPr>
-          <w:rFonts w:ascii="Times New Roman" w:hAnsi="Times New Roman" w:cs="Times New Roman"/>
-          <w:sz w:val="28"/>
-          <w:szCs w:val="28"/>
-        </w:rPr>
-        <w:t>status</w:t>
-      </w:r>
-      <w:proofErr w:type="spellEnd"/>
-      <w:r>
-        <w:rPr>
-          <w:rFonts w:ascii="Times New Roman" w:hAnsi="Times New Roman" w:cs="Times New Roman"/>
-          <w:sz w:val="28"/>
-          <w:szCs w:val="28"/>
-        </w:rPr>
-        <w:t xml:space="preserve">` показывает текущее состояние рабочего каталога и индекса в репозитории </w:t>
-      </w:r>
-      <w:proofErr w:type="spellStart"/>
-      <w:r>
-        <w:rPr>
-          <w:rFonts w:ascii="Times New Roman" w:hAnsi="Times New Roman" w:cs="Times New Roman"/>
-          <w:sz w:val="28"/>
-          <w:szCs w:val="28"/>
-        </w:rPr>
-        <w:t>Git</w:t>
-      </w:r>
-      <w:proofErr w:type="spellEnd"/>
-      <w:r>
-        <w:rPr>
-          <w:rFonts w:ascii="Times New Roman" w:hAnsi="Times New Roman" w:cs="Times New Roman"/>
-          <w:sz w:val="28"/>
-          <w:szCs w:val="28"/>
-        </w:rPr>
-        <w:t>, показывая измененные, добавленные и удаленные файлы.</w:t>
+        <w:t>Что делает команда git status?</w:t>
+      </w:r>
+    </w:p>
+    <w:p>
+      <w:pPr>
+        <w:pStyle w:val="a3"/>
+        <w:spacing w:after="0" w:line="360" w:lineRule="auto"/>
+        <w:ind w:left="0" w:firstLine="709"/>
+        <w:jc w:val="both"/>
+        <w:rPr>
+          <w:rFonts w:ascii="Times New Roman" w:hAnsi="Times New Roman" w:cs="Times New Roman"/>
+          <w:sz w:val="28"/>
+          <w:szCs w:val="28"/>
+        </w:rPr>
+      </w:pPr>
+      <w:r>
+        <w:rPr>
+          <w:rFonts w:ascii="Times New Roman" w:hAnsi="Times New Roman" w:cs="Times New Roman"/>
+          <w:sz w:val="28"/>
+          <w:szCs w:val="28"/>
+        </w:rPr>
+        <w:t>Команда `git status` показывает текущее состояние рабочего каталога и индекса в репозитории Git, показывая измененные, добавленные и удаленные файлы.</w:t>
       </w:r>
     </w:p>
     <w:p>
@@ -11085,100 +9992,28 @@
           <w:sz w:val="28"/>
           <w:szCs w:val="28"/>
         </w:rPr>
-        <w:t xml:space="preserve">Что делает команда </w:t>
-      </w:r>
-      <w:proofErr w:type="spellStart"/>
-      <w:r>
-        <w:rPr>
-          <w:rFonts w:ascii="Times New Roman" w:hAnsi="Times New Roman" w:cs="Times New Roman"/>
-          <w:sz w:val="28"/>
-          <w:szCs w:val="28"/>
-        </w:rPr>
-        <w:t>git</w:t>
-      </w:r>
-      <w:proofErr w:type="spellEnd"/>
-      <w:r>
-        <w:rPr>
-          <w:rFonts w:ascii="Times New Roman" w:hAnsi="Times New Roman" w:cs="Times New Roman"/>
-          <w:sz w:val="28"/>
-          <w:szCs w:val="28"/>
-        </w:rPr>
-        <w:t xml:space="preserve"> </w:t>
-      </w:r>
-      <w:proofErr w:type="spellStart"/>
-      <w:r>
-        <w:rPr>
-          <w:rFonts w:ascii="Times New Roman" w:hAnsi="Times New Roman" w:cs="Times New Roman"/>
-          <w:sz w:val="28"/>
-          <w:szCs w:val="28"/>
-        </w:rPr>
-        <w:t>add</w:t>
-      </w:r>
-      <w:proofErr w:type="spellEnd"/>
-      <w:r>
-        <w:rPr>
-          <w:rFonts w:ascii="Times New Roman" w:hAnsi="Times New Roman" w:cs="Times New Roman"/>
-          <w:sz w:val="28"/>
-          <w:szCs w:val="28"/>
-        </w:rPr>
-        <w:t>?</w:t>
-      </w:r>
-    </w:p>
-    <w:p>
-      <w:pPr>
-        <w:pStyle w:val="a3"/>
-        <w:spacing w:after="0" w:line="360" w:lineRule="auto"/>
-        <w:ind w:left="0" w:firstLine="709"/>
-        <w:jc w:val="both"/>
-        <w:rPr>
-          <w:rFonts w:ascii="Times New Roman" w:hAnsi="Times New Roman" w:cs="Times New Roman"/>
-          <w:sz w:val="28"/>
-          <w:szCs w:val="28"/>
-        </w:rPr>
-      </w:pPr>
-      <w:r>
-        <w:rPr>
-          <w:rFonts w:ascii="Times New Roman" w:hAnsi="Times New Roman" w:cs="Times New Roman"/>
-          <w:sz w:val="28"/>
-          <w:szCs w:val="28"/>
-        </w:rPr>
-        <w:t>Команда `</w:t>
-      </w:r>
-      <w:proofErr w:type="spellStart"/>
-      <w:r>
-        <w:rPr>
-          <w:rFonts w:ascii="Times New Roman" w:hAnsi="Times New Roman" w:cs="Times New Roman"/>
-          <w:sz w:val="28"/>
-          <w:szCs w:val="28"/>
-        </w:rPr>
-        <w:t>git</w:t>
-      </w:r>
-      <w:proofErr w:type="spellEnd"/>
-      <w:r>
-        <w:rPr>
-          <w:rFonts w:ascii="Times New Roman" w:hAnsi="Times New Roman" w:cs="Times New Roman"/>
-          <w:sz w:val="28"/>
-          <w:szCs w:val="28"/>
-        </w:rPr>
-        <w:t xml:space="preserve"> </w:t>
-      </w:r>
-      <w:proofErr w:type="spellStart"/>
-      <w:r>
-        <w:rPr>
-          <w:rFonts w:ascii="Times New Roman" w:hAnsi="Times New Roman" w:cs="Times New Roman"/>
-          <w:sz w:val="28"/>
-          <w:szCs w:val="28"/>
-        </w:rPr>
-        <w:t>add</w:t>
-      </w:r>
-      <w:proofErr w:type="spellEnd"/>
-      <w:r>
-        <w:rPr>
-          <w:rFonts w:ascii="Times New Roman" w:hAnsi="Times New Roman" w:cs="Times New Roman"/>
-          <w:sz w:val="28"/>
-          <w:szCs w:val="28"/>
-        </w:rPr>
-        <w:t>` добавляет изменения в рабочем каталоге к индексу, подготавливая их к коммиту.</w:t>
+        <w:t>Что делает команда git add?</w:t>
+      </w:r>
+    </w:p>
+    <w:p>
+      <w:pPr>
+        <w:pStyle w:val="a3"/>
+        <w:spacing w:after="0" w:line="360" w:lineRule="auto"/>
+        <w:ind w:left="0" w:firstLine="709"/>
+        <w:jc w:val="both"/>
+        <w:rPr>
+          <w:rFonts w:ascii="Times New Roman" w:hAnsi="Times New Roman" w:cs="Times New Roman"/>
+          <w:sz w:val="28"/>
+          <w:szCs w:val="28"/>
+        </w:rPr>
+      </w:pPr>
+      <w:r>
+        <w:rPr>
+          <w:rFonts w:ascii="Times New Roman" w:hAnsi="Times New Roman" w:cs="Times New Roman"/>
+          <w:sz w:val="28"/>
+          <w:szCs w:val="28"/>
+        </w:rPr>
+        <w:t>Команда `git add` добавляет изменения в рабочем каталоге к индексу, подготавливая их к коммиту.</w:t>
       </w:r>
     </w:p>
     <w:p>
@@ -11215,118 +10050,28 @@
           <w:sz w:val="28"/>
           <w:szCs w:val="28"/>
         </w:rPr>
-        <w:t xml:space="preserve">Что делает команда </w:t>
-      </w:r>
-      <w:proofErr w:type="spellStart"/>
-      <w:r>
-        <w:rPr>
-          <w:rFonts w:ascii="Times New Roman" w:hAnsi="Times New Roman" w:cs="Times New Roman"/>
-          <w:sz w:val="28"/>
-          <w:szCs w:val="28"/>
-        </w:rPr>
-        <w:t>git</w:t>
-      </w:r>
-      <w:proofErr w:type="spellEnd"/>
-      <w:r>
-        <w:rPr>
-          <w:rFonts w:ascii="Times New Roman" w:hAnsi="Times New Roman" w:cs="Times New Roman"/>
-          <w:sz w:val="28"/>
-          <w:szCs w:val="28"/>
-        </w:rPr>
-        <w:t xml:space="preserve"> </w:t>
-      </w:r>
-      <w:proofErr w:type="spellStart"/>
-      <w:r>
-        <w:rPr>
-          <w:rFonts w:ascii="Times New Roman" w:hAnsi="Times New Roman" w:cs="Times New Roman"/>
-          <w:sz w:val="28"/>
-          <w:szCs w:val="28"/>
-        </w:rPr>
-        <w:t>log</w:t>
-      </w:r>
-      <w:proofErr w:type="spellEnd"/>
-      <w:r>
-        <w:rPr>
-          <w:rFonts w:ascii="Times New Roman" w:hAnsi="Times New Roman" w:cs="Times New Roman"/>
-          <w:sz w:val="28"/>
-          <w:szCs w:val="28"/>
-        </w:rPr>
-        <w:t>?</w:t>
-      </w:r>
-    </w:p>
-    <w:p>
-      <w:pPr>
-        <w:pStyle w:val="a3"/>
-        <w:spacing w:after="0" w:line="360" w:lineRule="auto"/>
-        <w:ind w:left="0" w:firstLine="709"/>
-        <w:jc w:val="both"/>
-        <w:rPr>
-          <w:rFonts w:ascii="Times New Roman" w:hAnsi="Times New Roman" w:cs="Times New Roman"/>
-          <w:sz w:val="28"/>
-          <w:szCs w:val="28"/>
-        </w:rPr>
-      </w:pPr>
-      <w:r>
-        <w:rPr>
-          <w:rFonts w:ascii="Times New Roman" w:hAnsi="Times New Roman" w:cs="Times New Roman"/>
-          <w:sz w:val="28"/>
-          <w:szCs w:val="28"/>
-        </w:rPr>
-        <w:t>Команда `</w:t>
-      </w:r>
-      <w:proofErr w:type="spellStart"/>
-      <w:r>
-        <w:rPr>
-          <w:rFonts w:ascii="Times New Roman" w:hAnsi="Times New Roman" w:cs="Times New Roman"/>
-          <w:sz w:val="28"/>
-          <w:szCs w:val="28"/>
-        </w:rPr>
-        <w:t>git</w:t>
-      </w:r>
-      <w:proofErr w:type="spellEnd"/>
-      <w:r>
-        <w:rPr>
-          <w:rFonts w:ascii="Times New Roman" w:hAnsi="Times New Roman" w:cs="Times New Roman"/>
-          <w:sz w:val="28"/>
-          <w:szCs w:val="28"/>
-        </w:rPr>
-        <w:t xml:space="preserve"> </w:t>
-      </w:r>
-      <w:proofErr w:type="spellStart"/>
-      <w:r>
-        <w:rPr>
-          <w:rFonts w:ascii="Times New Roman" w:hAnsi="Times New Roman" w:cs="Times New Roman"/>
-          <w:sz w:val="28"/>
-          <w:szCs w:val="28"/>
-        </w:rPr>
-        <w:t>log</w:t>
-      </w:r>
-      <w:proofErr w:type="spellEnd"/>
-      <w:r>
-        <w:rPr>
-          <w:rFonts w:ascii="Times New Roman" w:hAnsi="Times New Roman" w:cs="Times New Roman"/>
-          <w:sz w:val="28"/>
-          <w:szCs w:val="28"/>
-        </w:rPr>
-        <w:t xml:space="preserve">` отображает историю коммитов в репозитории </w:t>
-      </w:r>
-      <w:proofErr w:type="spellStart"/>
-      <w:r>
-        <w:rPr>
-          <w:rFonts w:ascii="Times New Roman" w:hAnsi="Times New Roman" w:cs="Times New Roman"/>
-          <w:sz w:val="28"/>
-          <w:szCs w:val="28"/>
-        </w:rPr>
-        <w:t>Git</w:t>
-      </w:r>
-      <w:proofErr w:type="spellEnd"/>
-      <w:r>
-        <w:rPr>
-          <w:rFonts w:ascii="Times New Roman" w:hAnsi="Times New Roman" w:cs="Times New Roman"/>
-          <w:sz w:val="28"/>
-          <w:szCs w:val="28"/>
-        </w:rPr>
-        <w:t>, показывая информацию о каждом коммите, такую как хэш коммита, автор, дата и сообщение коммита.</w:t>
+        <w:t>Что делает команда git log?</w:t>
+      </w:r>
+    </w:p>
+    <w:p>
+      <w:pPr>
+        <w:pStyle w:val="a3"/>
+        <w:spacing w:after="0" w:line="360" w:lineRule="auto"/>
+        <w:ind w:left="0" w:firstLine="709"/>
+        <w:jc w:val="both"/>
+        <w:rPr>
+          <w:rFonts w:ascii="Times New Roman" w:hAnsi="Times New Roman" w:cs="Times New Roman"/>
+          <w:sz w:val="28"/>
+          <w:szCs w:val="28"/>
+        </w:rPr>
+      </w:pPr>
+      <w:r>
+        <w:rPr>
+          <w:rFonts w:ascii="Times New Roman" w:hAnsi="Times New Roman" w:cs="Times New Roman"/>
+          <w:sz w:val="28"/>
+          <w:szCs w:val="28"/>
+        </w:rPr>
+        <w:t>Команда `git log` отображает историю коммитов в репозитории Git, показывая информацию о каждом коммите, такую как хэш коммита, автор, дата и сообщение коммита.</w:t>
       </w:r>
     </w:p>
     <w:p>
@@ -11363,118 +10108,28 @@
           <w:sz w:val="28"/>
           <w:szCs w:val="28"/>
         </w:rPr>
-        <w:t xml:space="preserve">Что делает команда </w:t>
-      </w:r>
-      <w:proofErr w:type="spellStart"/>
-      <w:r>
-        <w:rPr>
-          <w:rFonts w:ascii="Times New Roman" w:hAnsi="Times New Roman" w:cs="Times New Roman"/>
-          <w:sz w:val="28"/>
-          <w:szCs w:val="28"/>
-        </w:rPr>
-        <w:t>git</w:t>
-      </w:r>
-      <w:proofErr w:type="spellEnd"/>
-      <w:r>
-        <w:rPr>
-          <w:rFonts w:ascii="Times New Roman" w:hAnsi="Times New Roman" w:cs="Times New Roman"/>
-          <w:sz w:val="28"/>
-          <w:szCs w:val="28"/>
-        </w:rPr>
-        <w:t xml:space="preserve"> </w:t>
-      </w:r>
-      <w:proofErr w:type="spellStart"/>
-      <w:r>
-        <w:rPr>
-          <w:rFonts w:ascii="Times New Roman" w:hAnsi="Times New Roman" w:cs="Times New Roman"/>
-          <w:sz w:val="28"/>
-          <w:szCs w:val="28"/>
-        </w:rPr>
-        <w:t>diff</w:t>
-      </w:r>
-      <w:proofErr w:type="spellEnd"/>
-      <w:r>
-        <w:rPr>
-          <w:rFonts w:ascii="Times New Roman" w:hAnsi="Times New Roman" w:cs="Times New Roman"/>
-          <w:sz w:val="28"/>
-          <w:szCs w:val="28"/>
-        </w:rPr>
-        <w:t xml:space="preserve">? </w:t>
-      </w:r>
-    </w:p>
-    <w:p>
-      <w:pPr>
-        <w:pStyle w:val="a3"/>
-        <w:spacing w:after="0" w:line="360" w:lineRule="auto"/>
-        <w:ind w:left="0" w:firstLine="709"/>
-        <w:jc w:val="both"/>
-        <w:rPr>
-          <w:rFonts w:ascii="Times New Roman" w:hAnsi="Times New Roman" w:cs="Times New Roman"/>
-          <w:sz w:val="28"/>
-          <w:szCs w:val="28"/>
-        </w:rPr>
-      </w:pPr>
-      <w:r>
-        <w:rPr>
-          <w:rFonts w:ascii="Times New Roman" w:hAnsi="Times New Roman" w:cs="Times New Roman"/>
-          <w:sz w:val="28"/>
-          <w:szCs w:val="28"/>
-        </w:rPr>
-        <w:t>Команда `</w:t>
-      </w:r>
-      <w:proofErr w:type="spellStart"/>
-      <w:r>
-        <w:rPr>
-          <w:rFonts w:ascii="Times New Roman" w:hAnsi="Times New Roman" w:cs="Times New Roman"/>
-          <w:sz w:val="28"/>
-          <w:szCs w:val="28"/>
-        </w:rPr>
-        <w:t>git</w:t>
-      </w:r>
-      <w:proofErr w:type="spellEnd"/>
-      <w:r>
-        <w:rPr>
-          <w:rFonts w:ascii="Times New Roman" w:hAnsi="Times New Roman" w:cs="Times New Roman"/>
-          <w:sz w:val="28"/>
-          <w:szCs w:val="28"/>
-        </w:rPr>
-        <w:t xml:space="preserve"> </w:t>
-      </w:r>
-      <w:proofErr w:type="spellStart"/>
-      <w:r>
-        <w:rPr>
-          <w:rFonts w:ascii="Times New Roman" w:hAnsi="Times New Roman" w:cs="Times New Roman"/>
-          <w:sz w:val="28"/>
-          <w:szCs w:val="28"/>
-        </w:rPr>
-        <w:t>diff</w:t>
-      </w:r>
-      <w:proofErr w:type="spellEnd"/>
-      <w:r>
-        <w:rPr>
-          <w:rFonts w:ascii="Times New Roman" w:hAnsi="Times New Roman" w:cs="Times New Roman"/>
-          <w:sz w:val="28"/>
-          <w:szCs w:val="28"/>
-        </w:rPr>
-        <w:t xml:space="preserve">` показывает различия между рабочим каталогом и индексом, между индексом и последним коммитом, или между любыми двумя коммитами в репозитории </w:t>
-      </w:r>
-      <w:proofErr w:type="spellStart"/>
-      <w:r>
-        <w:rPr>
-          <w:rFonts w:ascii="Times New Roman" w:hAnsi="Times New Roman" w:cs="Times New Roman"/>
-          <w:sz w:val="28"/>
-          <w:szCs w:val="28"/>
-        </w:rPr>
-        <w:t>Git</w:t>
-      </w:r>
-      <w:proofErr w:type="spellEnd"/>
-      <w:r>
-        <w:rPr>
-          <w:rFonts w:ascii="Times New Roman" w:hAnsi="Times New Roman" w:cs="Times New Roman"/>
-          <w:sz w:val="28"/>
-          <w:szCs w:val="28"/>
-        </w:rPr>
-        <w:t>.</w:t>
+        <w:t xml:space="preserve">Что делает команда git diff? </w:t>
+      </w:r>
+    </w:p>
+    <w:p>
+      <w:pPr>
+        <w:pStyle w:val="a3"/>
+        <w:spacing w:after="0" w:line="360" w:lineRule="auto"/>
+        <w:ind w:left="0" w:firstLine="709"/>
+        <w:jc w:val="both"/>
+        <w:rPr>
+          <w:rFonts w:ascii="Times New Roman" w:hAnsi="Times New Roman" w:cs="Times New Roman"/>
+          <w:sz w:val="28"/>
+          <w:szCs w:val="28"/>
+        </w:rPr>
+      </w:pPr>
+      <w:r>
+        <w:rPr>
+          <w:rFonts w:ascii="Times New Roman" w:hAnsi="Times New Roman" w:cs="Times New Roman"/>
+          <w:sz w:val="28"/>
+          <w:szCs w:val="28"/>
+        </w:rPr>
+        <w:t>Команда `git diff` показывает различия между рабочим каталогом и индексом, между индексом и последним коммитом, или между любыми двумя коммитами в репозитории Git.</w:t>
       </w:r>
     </w:p>
     <w:p>
@@ -11512,118 +10167,28 @@
           <w:szCs w:val="28"/>
         </w:rPr>
         <w:lastRenderedPageBreak/>
-        <w:t xml:space="preserve">Что делает команда </w:t>
-      </w:r>
-      <w:proofErr w:type="spellStart"/>
-      <w:r>
-        <w:rPr>
-          <w:rFonts w:ascii="Times New Roman" w:hAnsi="Times New Roman" w:cs="Times New Roman"/>
-          <w:sz w:val="28"/>
-          <w:szCs w:val="28"/>
-        </w:rPr>
-        <w:t>git</w:t>
-      </w:r>
-      <w:proofErr w:type="spellEnd"/>
-      <w:r>
-        <w:rPr>
-          <w:rFonts w:ascii="Times New Roman" w:hAnsi="Times New Roman" w:cs="Times New Roman"/>
-          <w:sz w:val="28"/>
-          <w:szCs w:val="28"/>
-        </w:rPr>
-        <w:t xml:space="preserve"> </w:t>
-      </w:r>
-      <w:proofErr w:type="spellStart"/>
-      <w:r>
-        <w:rPr>
-          <w:rFonts w:ascii="Times New Roman" w:hAnsi="Times New Roman" w:cs="Times New Roman"/>
-          <w:sz w:val="28"/>
-          <w:szCs w:val="28"/>
-        </w:rPr>
-        <w:t>show</w:t>
-      </w:r>
-      <w:proofErr w:type="spellEnd"/>
-      <w:r>
-        <w:rPr>
-          <w:rFonts w:ascii="Times New Roman" w:hAnsi="Times New Roman" w:cs="Times New Roman"/>
-          <w:sz w:val="28"/>
-          <w:szCs w:val="28"/>
-        </w:rPr>
-        <w:t xml:space="preserve">? </w:t>
-      </w:r>
-    </w:p>
-    <w:p>
-      <w:pPr>
-        <w:pStyle w:val="a3"/>
-        <w:spacing w:after="0" w:line="360" w:lineRule="auto"/>
-        <w:ind w:left="0" w:firstLine="709"/>
-        <w:jc w:val="both"/>
-        <w:rPr>
-          <w:rFonts w:ascii="Times New Roman" w:hAnsi="Times New Roman" w:cs="Times New Roman"/>
-          <w:sz w:val="28"/>
-          <w:szCs w:val="28"/>
-        </w:rPr>
-      </w:pPr>
-      <w:r>
-        <w:rPr>
-          <w:rFonts w:ascii="Times New Roman" w:hAnsi="Times New Roman" w:cs="Times New Roman"/>
-          <w:sz w:val="28"/>
-          <w:szCs w:val="28"/>
-        </w:rPr>
-        <w:t>Команда `</w:t>
-      </w:r>
-      <w:proofErr w:type="spellStart"/>
-      <w:r>
-        <w:rPr>
-          <w:rFonts w:ascii="Times New Roman" w:hAnsi="Times New Roman" w:cs="Times New Roman"/>
-          <w:sz w:val="28"/>
-          <w:szCs w:val="28"/>
-        </w:rPr>
-        <w:t>git</w:t>
-      </w:r>
-      <w:proofErr w:type="spellEnd"/>
-      <w:r>
-        <w:rPr>
-          <w:rFonts w:ascii="Times New Roman" w:hAnsi="Times New Roman" w:cs="Times New Roman"/>
-          <w:sz w:val="28"/>
-          <w:szCs w:val="28"/>
-        </w:rPr>
-        <w:t xml:space="preserve"> </w:t>
-      </w:r>
-      <w:proofErr w:type="spellStart"/>
-      <w:r>
-        <w:rPr>
-          <w:rFonts w:ascii="Times New Roman" w:hAnsi="Times New Roman" w:cs="Times New Roman"/>
-          <w:sz w:val="28"/>
-          <w:szCs w:val="28"/>
-        </w:rPr>
-        <w:t>show</w:t>
-      </w:r>
-      <w:proofErr w:type="spellEnd"/>
-      <w:r>
-        <w:rPr>
-          <w:rFonts w:ascii="Times New Roman" w:hAnsi="Times New Roman" w:cs="Times New Roman"/>
-          <w:sz w:val="28"/>
-          <w:szCs w:val="28"/>
-        </w:rPr>
-        <w:t xml:space="preserve">` отображает информацию о конкретном коммите или объекте </w:t>
-      </w:r>
-      <w:proofErr w:type="spellStart"/>
-      <w:r>
-        <w:rPr>
-          <w:rFonts w:ascii="Times New Roman" w:hAnsi="Times New Roman" w:cs="Times New Roman"/>
-          <w:sz w:val="28"/>
-          <w:szCs w:val="28"/>
-        </w:rPr>
-        <w:t>Git</w:t>
-      </w:r>
-      <w:proofErr w:type="spellEnd"/>
-      <w:r>
-        <w:rPr>
-          <w:rFonts w:ascii="Times New Roman" w:hAnsi="Times New Roman" w:cs="Times New Roman"/>
-          <w:sz w:val="28"/>
-          <w:szCs w:val="28"/>
-        </w:rPr>
-        <w:t>, показывая изменения, внесенные в рабочий каталог в результате этого коммита или объекта.</w:t>
+        <w:t xml:space="preserve">Что делает команда git show? </w:t>
+      </w:r>
+    </w:p>
+    <w:p>
+      <w:pPr>
+        <w:pStyle w:val="a3"/>
+        <w:spacing w:after="0" w:line="360" w:lineRule="auto"/>
+        <w:ind w:left="0" w:firstLine="709"/>
+        <w:jc w:val="both"/>
+        <w:rPr>
+          <w:rFonts w:ascii="Times New Roman" w:hAnsi="Times New Roman" w:cs="Times New Roman"/>
+          <w:sz w:val="28"/>
+          <w:szCs w:val="28"/>
+        </w:rPr>
+      </w:pPr>
+      <w:r>
+        <w:rPr>
+          <w:rFonts w:ascii="Times New Roman" w:hAnsi="Times New Roman" w:cs="Times New Roman"/>
+          <w:sz w:val="28"/>
+          <w:szCs w:val="28"/>
+        </w:rPr>
+        <w:t>Команда `git show` отображает информацию о конкретном коммите или объекте Git, показывая изменения, внесенные в рабочий каталог в результате этого коммита или объекта.</w:t>
       </w:r>
     </w:p>
     <w:p>
@@ -11660,100 +10225,28 @@
           <w:sz w:val="28"/>
           <w:szCs w:val="28"/>
         </w:rPr>
-        <w:t xml:space="preserve">Как сделать ветку с названием </w:t>
-      </w:r>
-      <w:proofErr w:type="spellStart"/>
-      <w:r>
-        <w:rPr>
-          <w:rFonts w:ascii="Times New Roman" w:hAnsi="Times New Roman" w:cs="Times New Roman"/>
-          <w:sz w:val="28"/>
-          <w:szCs w:val="28"/>
-        </w:rPr>
-        <w:t>my_branch</w:t>
-      </w:r>
-      <w:proofErr w:type="spellEnd"/>
-      <w:r>
-        <w:rPr>
-          <w:rFonts w:ascii="Times New Roman" w:hAnsi="Times New Roman" w:cs="Times New Roman"/>
-          <w:sz w:val="28"/>
-          <w:szCs w:val="28"/>
-        </w:rPr>
-        <w:t>?</w:t>
-      </w:r>
-    </w:p>
-    <w:p>
-      <w:pPr>
-        <w:pStyle w:val="a3"/>
-        <w:spacing w:after="0" w:line="360" w:lineRule="auto"/>
-        <w:ind w:left="0" w:firstLine="709"/>
-        <w:jc w:val="both"/>
-        <w:rPr>
-          <w:rFonts w:ascii="Times New Roman" w:hAnsi="Times New Roman" w:cs="Times New Roman"/>
-          <w:sz w:val="28"/>
-          <w:szCs w:val="28"/>
-        </w:rPr>
-      </w:pPr>
-      <w:r>
-        <w:rPr>
-          <w:rFonts w:ascii="Times New Roman" w:hAnsi="Times New Roman" w:cs="Times New Roman"/>
-          <w:sz w:val="28"/>
-          <w:szCs w:val="28"/>
-        </w:rPr>
-        <w:t>Для создания новой ветки с названием `</w:t>
-      </w:r>
-      <w:proofErr w:type="spellStart"/>
-      <w:r>
-        <w:rPr>
-          <w:rFonts w:ascii="Times New Roman" w:hAnsi="Times New Roman" w:cs="Times New Roman"/>
-          <w:sz w:val="28"/>
-          <w:szCs w:val="28"/>
-        </w:rPr>
-        <w:t>my_branch</w:t>
-      </w:r>
-      <w:proofErr w:type="spellEnd"/>
-      <w:r>
-        <w:rPr>
-          <w:rFonts w:ascii="Times New Roman" w:hAnsi="Times New Roman" w:cs="Times New Roman"/>
-          <w:sz w:val="28"/>
-          <w:szCs w:val="28"/>
-        </w:rPr>
-        <w:t xml:space="preserve">` в </w:t>
-      </w:r>
-      <w:proofErr w:type="spellStart"/>
-      <w:r>
-        <w:rPr>
-          <w:rFonts w:ascii="Times New Roman" w:hAnsi="Times New Roman" w:cs="Times New Roman"/>
-          <w:sz w:val="28"/>
-          <w:szCs w:val="28"/>
-        </w:rPr>
-        <w:t>Git</w:t>
-      </w:r>
-      <w:proofErr w:type="spellEnd"/>
-      <w:r>
-        <w:rPr>
-          <w:rFonts w:ascii="Times New Roman" w:hAnsi="Times New Roman" w:cs="Times New Roman"/>
-          <w:sz w:val="28"/>
-          <w:szCs w:val="28"/>
-        </w:rPr>
-        <w:t>, вы можете использовать команду `</w:t>
-      </w:r>
-      <w:proofErr w:type="spellStart"/>
-      <w:r>
-        <w:rPr>
-          <w:rFonts w:ascii="Times New Roman" w:hAnsi="Times New Roman" w:cs="Times New Roman"/>
-          <w:sz w:val="28"/>
-          <w:szCs w:val="28"/>
-        </w:rPr>
-        <w:t>git</w:t>
-      </w:r>
-      <w:proofErr w:type="spellEnd"/>
-      <w:r>
-        <w:rPr>
-          <w:rFonts w:ascii="Times New Roman" w:hAnsi="Times New Roman" w:cs="Times New Roman"/>
-          <w:sz w:val="28"/>
-          <w:szCs w:val="28"/>
-        </w:rPr>
-        <w:t xml:space="preserve"> </w:t>
+        <w:t>Как сделать ветку с названием my_branch?</w:t>
+      </w:r>
+    </w:p>
+    <w:p>
+      <w:pPr>
+        <w:pStyle w:val="a3"/>
+        <w:spacing w:after="0" w:line="360" w:lineRule="auto"/>
+        <w:ind w:left="0" w:firstLine="709"/>
+        <w:jc w:val="both"/>
+        <w:rPr>
+          <w:rFonts w:ascii="Times New Roman" w:hAnsi="Times New Roman" w:cs="Times New Roman"/>
+          <w:sz w:val="28"/>
+          <w:szCs w:val="28"/>
+        </w:rPr>
+      </w:pPr>
+      <w:r>
+        <w:rPr>
+          <w:rFonts w:ascii="Times New Roman" w:hAnsi="Times New Roman" w:cs="Times New Roman"/>
+          <w:sz w:val="28"/>
+          <w:szCs w:val="28"/>
+        </w:rPr>
+        <w:t xml:space="preserve">Для создания новой ветки с названием `my_branch` в Git, вы можете использовать команду `git </w:t>
       </w:r>
       <w:r>
         <w:rPr>
@@ -11769,25 +10262,7 @@
           <w:sz w:val="28"/>
           <w:szCs w:val="28"/>
         </w:rPr>
-        <w:t xml:space="preserve"> </w:t>
-      </w:r>
-      <w:proofErr w:type="spellStart"/>
-      <w:r>
-        <w:rPr>
-          <w:rFonts w:ascii="Times New Roman" w:hAnsi="Times New Roman" w:cs="Times New Roman"/>
-          <w:sz w:val="28"/>
-          <w:szCs w:val="28"/>
-        </w:rPr>
-        <w:t>my_branch</w:t>
-      </w:r>
-      <w:proofErr w:type="spellEnd"/>
-      <w:r>
-        <w:rPr>
-          <w:rFonts w:ascii="Times New Roman" w:hAnsi="Times New Roman" w:cs="Times New Roman"/>
-          <w:sz w:val="28"/>
-          <w:szCs w:val="28"/>
-        </w:rPr>
-        <w:t>`. Эта команда создаст новую ветку с заданным названием и переключит вас на нее.</w:t>
+        <w:t xml:space="preserve"> my_branch`. Эта команда создаст новую ветку с заданным названием и переключит вас на нее.</w:t>
       </w:r>
     </w:p>
     <w:p>
@@ -11822,108 +10297,28 @@
           <w:sz w:val="28"/>
           <w:szCs w:val="28"/>
         </w:rPr>
-        <w:t xml:space="preserve">Что такое </w:t>
-      </w:r>
-      <w:proofErr w:type="spellStart"/>
-      <w:r>
-        <w:rPr>
-          <w:rFonts w:ascii="Times New Roman" w:hAnsi="Times New Roman" w:cs="Times New Roman"/>
-          <w:sz w:val="28"/>
-          <w:szCs w:val="28"/>
-        </w:rPr>
-        <w:t>форк</w:t>
-      </w:r>
-      <w:proofErr w:type="spellEnd"/>
-      <w:r>
-        <w:rPr>
-          <w:rFonts w:ascii="Times New Roman" w:hAnsi="Times New Roman" w:cs="Times New Roman"/>
-          <w:sz w:val="28"/>
-          <w:szCs w:val="28"/>
-        </w:rPr>
-        <w:t xml:space="preserve"> репозитория?</w:t>
-      </w:r>
-    </w:p>
-    <w:p>
-      <w:pPr>
-        <w:pStyle w:val="a3"/>
-        <w:spacing w:after="0" w:line="360" w:lineRule="auto"/>
-        <w:ind w:left="0" w:firstLine="709"/>
-        <w:jc w:val="both"/>
-        <w:rPr>
-          <w:rFonts w:ascii="Times New Roman" w:hAnsi="Times New Roman" w:cs="Times New Roman"/>
-          <w:sz w:val="28"/>
-          <w:szCs w:val="28"/>
-        </w:rPr>
-      </w:pPr>
-      <w:proofErr w:type="spellStart"/>
-      <w:r>
-        <w:rPr>
-          <w:rFonts w:ascii="Times New Roman" w:hAnsi="Times New Roman" w:cs="Times New Roman"/>
-          <w:sz w:val="28"/>
-          <w:szCs w:val="28"/>
-        </w:rPr>
-        <w:t>Форк</w:t>
-      </w:r>
-      <w:proofErr w:type="spellEnd"/>
-      <w:r>
-        <w:rPr>
-          <w:rFonts w:ascii="Times New Roman" w:hAnsi="Times New Roman" w:cs="Times New Roman"/>
-          <w:sz w:val="28"/>
-          <w:szCs w:val="28"/>
-        </w:rPr>
-        <w:t xml:space="preserve"> репозитория </w:t>
-      </w:r>
-      <w:r>
-        <w:rPr>
-          <w:rFonts w:ascii="Times New Roman" w:hAnsi="Times New Roman" w:cs="Times New Roman"/>
-          <w:sz w:val="28"/>
-          <w:szCs w:val="28"/>
-        </w:rPr>
-        <w:t>— это</w:t>
-      </w:r>
-      <w:r>
-        <w:rPr>
-          <w:rFonts w:ascii="Times New Roman" w:hAnsi="Times New Roman" w:cs="Times New Roman"/>
-          <w:sz w:val="28"/>
-          <w:szCs w:val="28"/>
-        </w:rPr>
-        <w:t xml:space="preserve"> создание копии чужого репозитория на </w:t>
-      </w:r>
-      <w:proofErr w:type="spellStart"/>
-      <w:r>
-        <w:rPr>
-          <w:rFonts w:ascii="Times New Roman" w:hAnsi="Times New Roman" w:cs="Times New Roman"/>
-          <w:sz w:val="28"/>
-          <w:szCs w:val="28"/>
-        </w:rPr>
-        <w:t>GitHub</w:t>
-      </w:r>
-      <w:proofErr w:type="spellEnd"/>
-      <w:r>
-        <w:rPr>
-          <w:rFonts w:ascii="Times New Roman" w:hAnsi="Times New Roman" w:cs="Times New Roman"/>
-          <w:sz w:val="28"/>
-          <w:szCs w:val="28"/>
-        </w:rPr>
-        <w:t xml:space="preserve"> в своем аккаунте. </w:t>
-      </w:r>
-      <w:proofErr w:type="spellStart"/>
-      <w:r>
-        <w:rPr>
-          <w:rFonts w:ascii="Times New Roman" w:hAnsi="Times New Roman" w:cs="Times New Roman"/>
-          <w:sz w:val="28"/>
-          <w:szCs w:val="28"/>
-        </w:rPr>
-        <w:t>Форк</w:t>
-      </w:r>
-      <w:proofErr w:type="spellEnd"/>
-      <w:r>
-        <w:rPr>
-          <w:rFonts w:ascii="Times New Roman" w:hAnsi="Times New Roman" w:cs="Times New Roman"/>
-          <w:sz w:val="28"/>
-          <w:szCs w:val="28"/>
-        </w:rPr>
-        <w:t xml:space="preserve"> позволяет внести изменения в проект без влияния на исходный репозиторий.</w:t>
+        <w:t>Что такое форк репозитория?</w:t>
+      </w:r>
+    </w:p>
+    <w:p>
+      <w:pPr>
+        <w:pStyle w:val="a3"/>
+        <w:spacing w:after="0" w:line="360" w:lineRule="auto"/>
+        <w:ind w:left="0" w:firstLine="709"/>
+        <w:jc w:val="both"/>
+        <w:rPr>
+          <w:rFonts w:ascii="Times New Roman" w:hAnsi="Times New Roman" w:cs="Times New Roman"/>
+          <w:sz w:val="28"/>
+          <w:szCs w:val="28"/>
+        </w:rPr>
+      </w:pPr>
+      <w:r>
+        <w:rPr>
+          <w:rFonts w:ascii="Times New Roman" w:hAnsi="Times New Roman" w:cs="Times New Roman"/>
+          <w:sz w:val="28"/>
+          <w:szCs w:val="28"/>
+        </w:rPr>
+        <w:t>Форк репозитория — это создание копии чужого репозитория на GitHub в своем аккаунте. Форк позволяет внести изменения в проект без влияния на исходный репозиторий.</w:t>
       </w:r>
     </w:p>
     <w:p>
@@ -11960,120 +10355,28 @@
           <w:sz w:val="28"/>
           <w:szCs w:val="28"/>
         </w:rPr>
-        <w:t xml:space="preserve">Что такое </w:t>
-      </w:r>
-      <w:proofErr w:type="spellStart"/>
-      <w:r>
-        <w:rPr>
-          <w:rFonts w:ascii="Times New Roman" w:hAnsi="Times New Roman" w:cs="Times New Roman"/>
-          <w:sz w:val="28"/>
-          <w:szCs w:val="28"/>
-        </w:rPr>
-        <w:t>pull</w:t>
-      </w:r>
-      <w:proofErr w:type="spellEnd"/>
-      <w:r>
-        <w:rPr>
-          <w:rFonts w:ascii="Times New Roman" w:hAnsi="Times New Roman" w:cs="Times New Roman"/>
-          <w:sz w:val="28"/>
-          <w:szCs w:val="28"/>
-        </w:rPr>
-        <w:t xml:space="preserve"> </w:t>
-      </w:r>
-      <w:proofErr w:type="spellStart"/>
-      <w:r>
-        <w:rPr>
-          <w:rFonts w:ascii="Times New Roman" w:hAnsi="Times New Roman" w:cs="Times New Roman"/>
-          <w:sz w:val="28"/>
-          <w:szCs w:val="28"/>
-        </w:rPr>
-        <w:t>request</w:t>
-      </w:r>
-      <w:proofErr w:type="spellEnd"/>
-    </w:p>
-    <w:p>
-      <w:pPr>
-        <w:pStyle w:val="a3"/>
-        <w:spacing w:after="0" w:line="360" w:lineRule="auto"/>
-        <w:ind w:left="0" w:firstLine="709"/>
-        <w:jc w:val="both"/>
-        <w:rPr>
-          <w:rFonts w:ascii="Times New Roman" w:hAnsi="Times New Roman" w:cs="Times New Roman"/>
-          <w:sz w:val="28"/>
-          <w:szCs w:val="28"/>
-        </w:rPr>
-      </w:pPr>
-      <w:r>
-        <w:rPr>
-          <w:rFonts w:ascii="Times New Roman" w:hAnsi="Times New Roman" w:cs="Times New Roman"/>
-          <w:sz w:val="28"/>
-          <w:szCs w:val="28"/>
-        </w:rPr>
-        <w:t xml:space="preserve">Pull </w:t>
-      </w:r>
-      <w:proofErr w:type="spellStart"/>
-      <w:proofErr w:type="gramStart"/>
-      <w:r>
-        <w:rPr>
-          <w:rFonts w:ascii="Times New Roman" w:hAnsi="Times New Roman" w:cs="Times New Roman"/>
-          <w:sz w:val="28"/>
-          <w:szCs w:val="28"/>
-        </w:rPr>
-        <w:t>request</w:t>
-      </w:r>
-      <w:proofErr w:type="spellEnd"/>
-      <w:r>
-        <w:rPr>
-          <w:rFonts w:ascii="Times New Roman" w:hAnsi="Times New Roman" w:cs="Times New Roman"/>
-          <w:sz w:val="28"/>
-          <w:szCs w:val="28"/>
-        </w:rPr>
-        <w:t xml:space="preserve">  -</w:t>
-      </w:r>
-      <w:proofErr w:type="gramEnd"/>
-      <w:r>
-        <w:rPr>
-          <w:rFonts w:ascii="Times New Roman" w:hAnsi="Times New Roman" w:cs="Times New Roman"/>
-          <w:sz w:val="28"/>
-          <w:szCs w:val="28"/>
-        </w:rPr>
-        <w:t xml:space="preserve"> это механизм на </w:t>
-      </w:r>
-      <w:proofErr w:type="spellStart"/>
-      <w:r>
-        <w:rPr>
-          <w:rFonts w:ascii="Times New Roman" w:hAnsi="Times New Roman" w:cs="Times New Roman"/>
-          <w:sz w:val="28"/>
-          <w:szCs w:val="28"/>
-        </w:rPr>
-        <w:t>GitHub</w:t>
-      </w:r>
-      <w:proofErr w:type="spellEnd"/>
-      <w:r>
-        <w:rPr>
-          <w:rFonts w:ascii="Times New Roman" w:hAnsi="Times New Roman" w:cs="Times New Roman"/>
-          <w:sz w:val="28"/>
-          <w:szCs w:val="28"/>
-        </w:rPr>
-        <w:t xml:space="preserve">, который позволяет разработчикам предложить свои изменения из </w:t>
-      </w:r>
-      <w:proofErr w:type="spellStart"/>
-      <w:r>
-        <w:rPr>
-          <w:rFonts w:ascii="Times New Roman" w:hAnsi="Times New Roman" w:cs="Times New Roman"/>
-          <w:sz w:val="28"/>
-          <w:szCs w:val="28"/>
-        </w:rPr>
-        <w:t>форка</w:t>
-      </w:r>
-      <w:proofErr w:type="spellEnd"/>
-      <w:r>
-        <w:rPr>
-          <w:rFonts w:ascii="Times New Roman" w:hAnsi="Times New Roman" w:cs="Times New Roman"/>
-          <w:sz w:val="28"/>
-          <w:szCs w:val="28"/>
-        </w:rPr>
-        <w:t xml:space="preserve"> репозитория в исходный репозиторий.</w:t>
+        <w:t>Что такое pull request</w:t>
+      </w:r>
+    </w:p>
+    <w:p>
+      <w:pPr>
+        <w:pStyle w:val="a3"/>
+        <w:spacing w:after="0" w:line="360" w:lineRule="auto"/>
+        <w:ind w:left="0" w:firstLine="709"/>
+        <w:jc w:val="both"/>
+        <w:rPr>
+          <w:rFonts w:ascii="Times New Roman" w:hAnsi="Times New Roman" w:cs="Times New Roman"/>
+          <w:sz w:val="28"/>
+          <w:szCs w:val="28"/>
+        </w:rPr>
+      </w:pPr>
+      <w:r>
+        <w:rPr>
+          <w:rFonts w:ascii="Times New Roman" w:hAnsi="Times New Roman" w:cs="Times New Roman"/>
+          <w:sz w:val="28"/>
+          <w:szCs w:val="28"/>
+        </w:rPr>
+        <w:t>Pull request  - это механизм на GitHub, который позволяет разработчикам предложить свои изменения из форка репозитория в исходный репозиторий.</w:t>
       </w:r>
     </w:p>
     <w:p>
@@ -12180,25 +10483,7 @@
           <w:sz w:val="28"/>
           <w:szCs w:val="28"/>
         </w:rPr>
-        <w:t xml:space="preserve">Был создан репозиторий для своего проекта и </w:t>
-      </w:r>
-      <w:proofErr w:type="spellStart"/>
-      <w:r>
-        <w:rPr>
-          <w:rFonts w:ascii="Times New Roman" w:hAnsi="Times New Roman" w:cs="Times New Roman"/>
-          <w:sz w:val="28"/>
-          <w:szCs w:val="28"/>
-        </w:rPr>
-        <w:t>форк</w:t>
-      </w:r>
-      <w:proofErr w:type="spellEnd"/>
-      <w:r>
-        <w:rPr>
-          <w:rFonts w:ascii="Times New Roman" w:hAnsi="Times New Roman" w:cs="Times New Roman"/>
-          <w:sz w:val="28"/>
-          <w:szCs w:val="28"/>
-        </w:rPr>
-        <w:t xml:space="preserve"> чужого. Создан аккаунт на </w:t>
+        <w:t xml:space="preserve">Был создан репозиторий для своего проекта и форк чужого. Создан аккаунт на </w:t>
       </w:r>
       <w:r>
         <w:rPr>

</xml_diff>